<commit_message>
Johdanto, osa 2 esittely
</commit_message>
<xml_diff>
--- a/Dokumentaatio/miettinen_kooste_opn.docx
+++ b/Dokumentaatio/miettinen_kooste_opn.docx
@@ -573,7 +573,7 @@
           </mc:Choice>
           <mc:Fallback>
             <w:pict>
-              <v:line w14:anchorId="072E56C6" id="Line 8" o:spid="_x0000_s1026" style="position:absolute;z-index:251654656;visibility:visible;mso-wrap-style:square;mso-width-percent:0;mso-height-percent:0;mso-wrap-distance-left:9pt;mso-wrap-distance-top:0;mso-wrap-distance-right:9pt;mso-wrap-distance-bottom:0;mso-position-horizontal:absolute;mso-position-horizontal-relative:text;mso-position-vertical:absolute;mso-position-vertical-relative:text;mso-width-percent:0;mso-height-percent:0;mso-width-relative:page;mso-height-relative:page" from="-1.35pt,3.2pt" to="421.65pt,3.2pt" o:gfxdata="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" strokeweight=".5pt"/>
+              <v:line w14:anchorId="2B25D6BB" id="Line 8" o:spid="_x0000_s1026" style="position:absolute;z-index:251654656;visibility:visible;mso-wrap-style:square;mso-width-percent:0;mso-height-percent:0;mso-wrap-distance-left:9pt;mso-wrap-distance-top:0;mso-wrap-distance-right:9pt;mso-wrap-distance-bottom:0;mso-position-horizontal:absolute;mso-position-horizontal-relative:text;mso-position-vertical:absolute;mso-position-vertical-relative:text;mso-width-percent:0;mso-height-percent:0;mso-width-relative:page;mso-height-relative:page" from="-1.35pt,3.2pt" to="421.65pt,3.2pt" o:gfxdata="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" strokeweight=".5pt"/>
             </w:pict>
           </mc:Fallback>
         </mc:AlternateContent>
@@ -749,7 +749,7 @@
           </mc:Choice>
           <mc:Fallback>
             <w:pict>
-              <v:line w14:anchorId="19A43715" id="Line 9" o:spid="_x0000_s1026" style="position:absolute;z-index:251656704;visibility:visible;mso-wrap-style:square;mso-width-percent:0;mso-height-percent:0;mso-wrap-distance-left:9pt;mso-wrap-distance-top:0;mso-wrap-distance-right:9pt;mso-wrap-distance-bottom:0;mso-position-horizontal:absolute;mso-position-horizontal-relative:text;mso-position-vertical:absolute;mso-position-vertical-relative:text;mso-width-percent:0;mso-height-percent:0;mso-width-relative:page;mso-height-relative:page" from="-1.35pt,.15pt" to="421.65pt,.15pt" o:gfxdata="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" strokeweight=".5pt"/>
+              <v:line w14:anchorId="6ACA1CD9" id="Line 9" o:spid="_x0000_s1026" style="position:absolute;z-index:251656704;visibility:visible;mso-wrap-style:square;mso-width-percent:0;mso-height-percent:0;mso-wrap-distance-left:9pt;mso-wrap-distance-top:0;mso-wrap-distance-right:9pt;mso-wrap-distance-bottom:0;mso-position-horizontal:absolute;mso-position-horizontal-relative:text;mso-position-vertical:absolute;mso-position-vertical-relative:text;mso-width-percent:0;mso-height-percent:0;mso-width-relative:page;mso-height-relative:page" from="-1.35pt,.15pt" to="421.65pt,.15pt" o:gfxdata="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" strokeweight=".5pt"/>
             </w:pict>
           </mc:Fallback>
         </mc:AlternateContent>
@@ -893,7 +893,7 @@
           </mc:Choice>
           <mc:Fallback>
             <w:pict>
-              <v:line w14:anchorId="5101A997" id="Line 10" o:spid="_x0000_s1026" style="position:absolute;z-index:251658752;visibility:visible;mso-wrap-style:square;mso-width-percent:0;mso-height-percent:0;mso-wrap-distance-left:9pt;mso-wrap-distance-top:0;mso-wrap-distance-right:9pt;mso-wrap-distance-bottom:0;mso-position-horizontal:absolute;mso-position-horizontal-relative:text;mso-position-vertical:absolute;mso-position-vertical-relative:text;mso-width-percent:0;mso-height-percent:0;mso-width-relative:page;mso-height-relative:page" from="-1.35pt,2.65pt" to="421.65pt,2.65pt" o:gfxdata="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" strokeweight=".5pt"/>
+              <v:line w14:anchorId="5982B031" id="Line 10" o:spid="_x0000_s1026" style="position:absolute;z-index:251658752;visibility:visible;mso-wrap-style:square;mso-width-percent:0;mso-height-percent:0;mso-wrap-distance-left:9pt;mso-wrap-distance-top:0;mso-wrap-distance-right:9pt;mso-wrap-distance-bottom:0;mso-position-horizontal:absolute;mso-position-horizontal-relative:text;mso-position-vertical:absolute;mso-position-vertical-relative:text;mso-width-percent:0;mso-height-percent:0;mso-width-relative:page;mso-height-relative:page" from="-1.35pt,2.65pt" to="421.65pt,2.65pt" o:gfxdata="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" strokeweight=".5pt"/>
             </w:pict>
           </mc:Fallback>
         </mc:AlternateContent>
@@ -1544,7 +1544,7 @@
     </w:p>
     <w:p>
       <w:r>
-        <w:t>Opinnäytetyö toteutettiin koosteopinnäytetyönä, joka otettiin kokeiluun tietotekniikan koulutusohjelmassa vuodesta 2014 alkaen. Koosteopinnäytetyö tarkoittaa normaalin opinnäytetyön jakamista osiin. Ensimmäinen osa tehtiin keväällä 2014 ja yhdistetty toinen ja kolmas aloitettiin keväällä 2015. Koosteopinnäytetyö oli mahdollista tehdä kolmessa tai kahdessa osassa.</w:t>
+        <w:t>Opinnäytetyö toteutettiin koosteopinnäytetyönä, joka otettiin kokeiluun tietotekniikan koulutusohjelmassa vuodesta 2014 alkaen. Ensimmäinen osa tehtiin keväällä 2014 ja yhdistetty toinen ja kolmas aloitettiin keväällä 2015. Koosteopinnäytetyö oli mahdollista tehdä kolmessa tai kahdessa osassa.</w:t>
       </w:r>
     </w:p>
     <w:p>
@@ -1681,44 +1681,120 @@
       <w:bookmarkStart w:id="13" w:name="_Toc499815310"/>
       <w:bookmarkStart w:id="14" w:name="_Toc499815357"/>
       <w:r>
-        <w:t xml:space="preserve">Vuonna 2015 tämän työn </w:t>
-      </w:r>
-      <w:proofErr w:type="spellStart"/>
-      <w:r>
-        <w:t>tekjiä</w:t>
-      </w:r>
-      <w:proofErr w:type="spellEnd"/>
+        <w:t>Vuonna 2015 työn teki</w:t>
+      </w:r>
+      <w:r>
+        <w:t>j</w:t>
+      </w:r>
+      <w:r>
+        <w:t xml:space="preserve">ä </w:t>
+      </w:r>
+      <w:r>
+        <w:t xml:space="preserve">osallistui Hilla-ohjelman järjestämään </w:t>
+      </w:r>
+      <w:proofErr w:type="spellStart"/>
+      <w:r>
+        <w:t>Blockchain</w:t>
+      </w:r>
+      <w:proofErr w:type="spellEnd"/>
+      <w:r>
+        <w:t xml:space="preserve"> Hackathon -kilpailuun. Tapahtumassa oli tavoitteena suunnitella ja toteuttaa viikonlopun aikana sovellus, joka hyödyntää lohkoketjutekniikkaa.</w:t>
+      </w:r>
+      <w:r>
+        <w:t xml:space="preserve"> Työhön sisältyi käyttötapauksien ideoiminen ja yksinkertaisen sovelluksen tekeminen ja esitteleminen.</w:t>
+      </w:r>
+      <w:r>
+        <w:t xml:space="preserve"> Työ toteutettiin 3-4 ihmisen ryhmissä. </w:t>
+      </w:r>
+    </w:p>
+    <w:p>
+      <w:r>
+        <w:t>Ryhmäni</w:t>
+      </w:r>
+      <w:r>
+        <w:t xml:space="preserve"> toteutus keskittyi siihen, miten lohkoketjutekniikkaa voisi hyödyntää liikennöinnin alla. Ryhmä pääsi jaetulle toiselle sijalle. Hilla-ohjelma</w:t>
+      </w:r>
+      <w:r>
+        <w:t xml:space="preserve"> kutsui ryhmän</w:t>
+      </w:r>
+      <w:r>
+        <w:t xml:space="preserve"> hankkeeseen mukaan luomaan sovellusta, joka voisi konkreettisella tavalla esitellä, miten lohkoketjutekniikkaa voisi hyödyntää tulevaisuudessa.</w:t>
+      </w:r>
+    </w:p>
+    <w:p>
+      <w:r>
+        <w:t>Hilla-ohjelma ehdotti sovelluksen aiheeksi, kuinka älykkäitä sopimuksia voitaisiin hyödyntää klassisen auton elinkaaren seurantaan.</w:t>
+      </w:r>
+      <w:r>
+        <w:t xml:space="preserve"> Johtuen </w:t>
+      </w:r>
+      <w:proofErr w:type="spellStart"/>
+      <w:r>
+        <w:t>Blockchain</w:t>
+      </w:r>
+      <w:proofErr w:type="spellEnd"/>
+      <w:r>
+        <w:t xml:space="preserve"> Hackathon -ryhmän jäsenten elämäntilanteista, emme voineet tehdä työtä yhdessä ryhmänä.</w:t>
+      </w:r>
       <w:r>
         <w:t xml:space="preserve"> </w:t>
       </w:r>
       <w:r>
-        <w:t xml:space="preserve">osallistui Hilla-ohjelman järjestämään </w:t>
-      </w:r>
-      <w:proofErr w:type="spellStart"/>
-      <w:r>
-        <w:t>Blockchain</w:t>
-      </w:r>
-      <w:proofErr w:type="spellEnd"/>
-      <w:r>
-        <w:t xml:space="preserve"> Hackathon -kilpailuun. Tapahtumassa oli tavoitteena suunnitella ja toteuttaa viikonlopun aikana hajautettu sovellus, joka hyödyntää lohkoketjutekniikkaa.</w:t>
-      </w:r>
-      <w:r>
-        <w:t xml:space="preserve"> Työ toteutettiin 3-4 ihmisen ryhmissä. </w:t>
-      </w:r>
-      <w:bookmarkStart w:id="15" w:name="_GoBack"/>
-      <w:bookmarkEnd w:id="15"/>
+        <w:t>H</w:t>
+      </w:r>
+      <w:r>
+        <w:t>alusin</w:t>
+      </w:r>
+      <w:r>
+        <w:t xml:space="preserve"> osallistua Hilla-ohjelman kutsuun tekemällä aiheesta opinnäytetyön</w:t>
+      </w:r>
+      <w:r>
+        <w:t>, johon kuuluu käytännön työosa, sekä kirjallinen osa</w:t>
+      </w:r>
+      <w:r>
+        <w:t>.</w:t>
+      </w:r>
+    </w:p>
+    <w:p>
+      <w:r>
+        <w:t xml:space="preserve">Sovellusta esiteltiin Hilla-ohjelman ohjaajille aika-ajoin palavereissa. Tilaaja antoi toivomuksia käyttötapauksista, mitä he </w:t>
+      </w:r>
+      <w:r>
+        <w:t>halusivat</w:t>
+      </w:r>
+      <w:r>
+        <w:t xml:space="preserve"> nähdä ohjelmistotyössä.</w:t>
+      </w:r>
+    </w:p>
+    <w:p>
+      <w:r>
+        <w:t>Ohjelmistotyön tavoitteena oli tehdä lopullinen versio Hilla-ohjelman järjestämään konferenssiin, joka pidettiin Oulun VTT:llä 4.4.2017. Tavoitteessa onnistuttiin.</w:t>
+      </w:r>
+    </w:p>
+    <w:p>
+      <w:r>
+        <w:t xml:space="preserve">Ohjelmistotyön tekemiseen kului ajanseurannan mukaan 230 tuntia. Kymmenen opintopisteen tavoite oli 270 tuntia. Ajanseuranta lopetettiin ohjelmistotyön valmistuttua. Työn määrältään opinnäytetyön </w:t>
+      </w:r>
+      <w:r>
+        <w:t xml:space="preserve">toinen osa </w:t>
+      </w:r>
+      <w:r>
+        <w:t>olisi</w:t>
+      </w:r>
+      <w:r>
+        <w:t xml:space="preserve"> </w:t>
+      </w:r>
+      <w:r>
+        <w:t>voin</w:t>
+      </w:r>
+      <w:r>
+        <w:t xml:space="preserve">ut </w:t>
+      </w:r>
+      <w:r>
+        <w:t>olla yksi 15 opintopisteen kokonaisuus.</w:t>
+      </w:r>
     </w:p>
     <w:p/>
-    <w:p>
-      <w:r>
-        <w:t>Työn tilaaja on Hilla-ohjelma, joka edesauttaa tulevaisuuden tekniikoiden tutkimusta ja kehitystä Suomessa. Työssä oli tavoitteena tehdä sovellus, jonka voi esitellä yhdellä tietokoneella, ja joka näyttää havainnollisesti, mitä älykkäillä sopimuksilla ja lohkoketjuilla voidaan tehdä tulevaisuudessa.</w:t>
-      </w:r>
-    </w:p>
-    <w:p>
-      <w:r>
-        <w:t>Sovellusta esiteltiin Hilla-ohjelman ohjaajille aika-ajoin palavereissa. Tilaaja antoi toivomuksia käyttötapauksista, mitä he haluavat nähdä ohjelmistotyössä.</w:t>
-      </w:r>
-    </w:p>
     <w:p>
       <w:pPr>
         <w:pStyle w:val="Otsikko1"/>
@@ -1741,7 +1817,56 @@
     </w:p>
     <w:p>
       <w:r>
-        <w:t xml:space="preserve">Työn toteutuksen loppupuolella saatiin selville, kuinka mobiilisovelluksilla on vaikea tehdä liiketoimintaa. Silti työ antoi tekijälleen paljon uusia näkökulmia ohjelmistotekniikan alalta, </w:t>
+        <w:t>Työn toteutuksen loppupuolella saatiin selville, kuinka mobiilisovelluksilla on vaikea tehdä liiketoimintaa</w:t>
+      </w:r>
+      <w:r>
+        <w:t>.</w:t>
+      </w:r>
+      <w:r>
+        <w:t xml:space="preserve"> </w:t>
+      </w:r>
+      <w:r>
+        <w:t>Täten työn hyödyllisyys jä</w:t>
+      </w:r>
+      <w:r>
+        <w:t xml:space="preserve">i </w:t>
+      </w:r>
+      <w:r>
+        <w:t>vähäiseksi</w:t>
+      </w:r>
+      <w:r>
+        <w:t>. Silti työ antoi tekijälleen paljon uusia näkökulmia ohjelmistotekniikan alalta</w:t>
+      </w:r>
+      <w:r>
+        <w:t xml:space="preserve">. En ole tyytyväinen ensimmäisen osan aiheen valintaan. </w:t>
+      </w:r>
+      <w:r>
+        <w:t>O</w:t>
+      </w:r>
+      <w:bookmarkStart w:id="15" w:name="_GoBack"/>
+      <w:bookmarkEnd w:id="15"/>
+      <w:r>
+        <w:t>likin hyvä tilaisuus, että aihetta sai vielä vaihtaa tulevissa osissa.</w:t>
+      </w:r>
+    </w:p>
+    <w:p>
+      <w:r>
+        <w:t>Toinen osa oli hyvin opettavainen.</w:t>
+      </w:r>
+      <w:r>
+        <w:t xml:space="preserve"> Olen tyytyväinen siitä, kuinka vähän ohjausta tarvitsin työn aikana. Sain selvitettyä laajoja ohjelmistokokonaisuuksia itsenäisesti dokumentaatiota lukemalla</w:t>
+      </w:r>
+      <w:r>
+        <w:t xml:space="preserve"> ja</w:t>
+      </w:r>
+      <w:r>
+        <w:t xml:space="preserve"> kokeilemalla</w:t>
+      </w:r>
+      <w:r>
+        <w:t>.</w:t>
+      </w:r>
+      <w:r>
+        <w:t xml:space="preserve"> Tilaajan kommentit ja toivomukset käyttötapauksista antoivat työlle suuntaa.</w:t>
       </w:r>
     </w:p>
     <w:p>
@@ -7774,7 +7899,7 @@
           </mc:Choice>
           <mc:Fallback>
             <w:pict>
-              <v:line w14:anchorId="570A1DDE" id="Line 8" o:spid="_x0000_s1026" style="position:absolute;z-index:251656192;visibility:visible;mso-wrap-style:square;mso-width-percent:0;mso-height-percent:0;mso-wrap-distance-left:9pt;mso-wrap-distance-top:0;mso-wrap-distance-right:9pt;mso-wrap-distance-bottom:0;mso-position-horizontal:absolute;mso-position-horizontal-relative:text;mso-position-vertical:absolute;mso-position-vertical-relative:text;mso-width-percent:0;mso-height-percent:0;mso-width-relative:page;mso-height-relative:page" from="-1.35pt,3.2pt" to="421.65pt,3.2pt" o:gfxdata="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" strokeweight=".5pt"/>
+              <v:line w14:anchorId="27F550F2" id="Line 8" o:spid="_x0000_s1026" style="position:absolute;z-index:251656192;visibility:visible;mso-wrap-style:square;mso-width-percent:0;mso-height-percent:0;mso-wrap-distance-left:9pt;mso-wrap-distance-top:0;mso-wrap-distance-right:9pt;mso-wrap-distance-bottom:0;mso-position-horizontal:absolute;mso-position-horizontal-relative:text;mso-position-vertical:absolute;mso-position-vertical-relative:text;mso-width-percent:0;mso-height-percent:0;mso-width-relative:page;mso-height-relative:page" from="-1.35pt,3.2pt" to="421.65pt,3.2pt" o:gfxdata="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" strokeweight=".5pt"/>
             </w:pict>
           </mc:Fallback>
         </mc:AlternateContent>
@@ -7918,7 +8043,7 @@
           </mc:Choice>
           <mc:Fallback>
             <w:pict>
-              <v:line w14:anchorId="573D7A0A" id="Line 9" o:spid="_x0000_s1026" style="position:absolute;z-index:251664384;visibility:visible;mso-wrap-style:square;mso-width-percent:0;mso-height-percent:0;mso-wrap-distance-left:9pt;mso-wrap-distance-top:0;mso-wrap-distance-right:9pt;mso-wrap-distance-bottom:0;mso-position-horizontal:absolute;mso-position-horizontal-relative:text;mso-position-vertical:absolute;mso-position-vertical-relative:text;mso-width-percent:0;mso-height-percent:0;mso-width-relative:page;mso-height-relative:page" from="-1.35pt,.15pt" to="421.65pt,.15pt" o:gfxdata="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" strokeweight=".5pt"/>
+              <v:line w14:anchorId="3BE01995" id="Line 9" o:spid="_x0000_s1026" style="position:absolute;z-index:251664384;visibility:visible;mso-wrap-style:square;mso-width-percent:0;mso-height-percent:0;mso-wrap-distance-left:9pt;mso-wrap-distance-top:0;mso-wrap-distance-right:9pt;mso-wrap-distance-bottom:0;mso-position-horizontal:absolute;mso-position-horizontal-relative:text;mso-position-vertical:absolute;mso-position-vertical-relative:text;mso-width-percent:0;mso-height-percent:0;mso-width-relative:page;mso-height-relative:page" from="-1.35pt,.15pt" to="421.65pt,.15pt" o:gfxdata="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" strokeweight=".5pt"/>
             </w:pict>
           </mc:Fallback>
         </mc:AlternateContent>
@@ -8174,7 +8299,7 @@
           </mc:Choice>
           <mc:Fallback>
             <w:pict>
-              <v:line w14:anchorId="6720DC78" id="Line 10" o:spid="_x0000_s1026" style="position:absolute;z-index:251670528;visibility:visible;mso-wrap-style:square;mso-width-percent:0;mso-height-percent:0;mso-wrap-distance-left:9pt;mso-wrap-distance-top:0;mso-wrap-distance-right:9pt;mso-wrap-distance-bottom:0;mso-position-horizontal:absolute;mso-position-horizontal-relative:text;mso-position-vertical:absolute;mso-position-vertical-relative:text;mso-width-percent:0;mso-height-percent:0;mso-width-relative:page;mso-height-relative:page" from="-1.35pt,2.65pt" to="421.65pt,2.65pt" o:gfxdata="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" strokeweight=".5pt"/>
+              <v:line w14:anchorId="10DEE383" id="Line 10" o:spid="_x0000_s1026" style="position:absolute;z-index:251670528;visibility:visible;mso-wrap-style:square;mso-width-percent:0;mso-height-percent:0;mso-wrap-distance-left:9pt;mso-wrap-distance-top:0;mso-wrap-distance-right:9pt;mso-wrap-distance-bottom:0;mso-position-horizontal:absolute;mso-position-horizontal-relative:text;mso-position-vertical:absolute;mso-position-vertical-relative:text;mso-width-percent:0;mso-height-percent:0;mso-width-relative:page;mso-height-relative:page" from="-1.35pt,2.65pt" to="421.65pt,2.65pt" o:gfxdata="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" strokeweight=".5pt"/>
             </w:pict>
           </mc:Fallback>
         </mc:AlternateContent>
@@ -8354,7 +8479,7 @@
           </mc:Choice>
           <mc:Fallback>
             <w:pict>
-              <v:line w14:anchorId="118CEE45" id="Line 4" o:spid="_x0000_s1026" style="position:absolute;z-index:251643904;visibility:visible;mso-wrap-style:square;mso-width-percent:0;mso-height-percent:0;mso-wrap-distance-left:9pt;mso-wrap-distance-top:0;mso-wrap-distance-right:9pt;mso-wrap-distance-bottom:0;mso-position-horizontal:absolute;mso-position-horizontal-relative:text;mso-position-vertical:absolute;mso-position-vertical-relative:text;mso-width-percent:0;mso-height-percent:0;mso-width-relative:page;mso-height-relative:page" from="-1.35pt,3.2pt" to="421.65pt,3.2pt" o:gfxdata="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" strokeweight=".5pt"/>
+              <v:line w14:anchorId="632AA877" id="Line 4" o:spid="_x0000_s1026" style="position:absolute;z-index:251643904;visibility:visible;mso-wrap-style:square;mso-width-percent:0;mso-height-percent:0;mso-wrap-distance-left:9pt;mso-wrap-distance-top:0;mso-wrap-distance-right:9pt;mso-wrap-distance-bottom:0;mso-position-horizontal:absolute;mso-position-horizontal-relative:text;mso-position-vertical:absolute;mso-position-vertical-relative:text;mso-width-percent:0;mso-height-percent:0;mso-width-relative:page;mso-height-relative:page" from="-1.35pt,3.2pt" to="421.65pt,3.2pt" o:gfxdata="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" strokeweight=".5pt"/>
             </w:pict>
           </mc:Fallback>
         </mc:AlternateContent>
@@ -8556,7 +8681,7 @@
           </mc:Choice>
           <mc:Fallback>
             <w:pict>
-              <v:line w14:anchorId="3E823EB4" id="Line 5" o:spid="_x0000_s1026" style="position:absolute;z-index:251651072;visibility:visible;mso-wrap-style:square;mso-width-percent:0;mso-height-percent:0;mso-wrap-distance-left:9pt;mso-wrap-distance-top:0;mso-wrap-distance-right:9pt;mso-wrap-distance-bottom:0;mso-position-horizontal:absolute;mso-position-horizontal-relative:text;mso-position-vertical:absolute;mso-position-vertical-relative:text;mso-width-percent:0;mso-height-percent:0;mso-width-relative:page;mso-height-relative:page" from="-1.35pt,.15pt" to="421.65pt,.15pt" o:gfxdata="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" strokeweight=".5pt"/>
+              <v:line w14:anchorId="31A4662E" id="Line 5" o:spid="_x0000_s1026" style="position:absolute;z-index:251651072;visibility:visible;mso-wrap-style:square;mso-width-percent:0;mso-height-percent:0;mso-wrap-distance-left:9pt;mso-wrap-distance-top:0;mso-wrap-distance-right:9pt;mso-wrap-distance-bottom:0;mso-position-horizontal:absolute;mso-position-horizontal-relative:text;mso-position-vertical:absolute;mso-position-vertical-relative:text;mso-width-percent:0;mso-height-percent:0;mso-width-relative:page;mso-height-relative:page" from="-1.35pt,.15pt" to="421.65pt,.15pt" o:gfxdata="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" strokeweight=".5pt"/>
             </w:pict>
           </mc:Fallback>
         </mc:AlternateContent>
@@ -8852,7 +8977,7 @@
           </mc:Choice>
           <mc:Fallback>
             <w:pict>
-              <v:line w14:anchorId="3BB12357" id="Line 11" o:spid="_x0000_s1026" style="position:absolute;z-index:251677696;visibility:visible;mso-wrap-style:square;mso-width-percent:0;mso-height-percent:0;mso-wrap-distance-left:9pt;mso-wrap-distance-top:0;mso-wrap-distance-right:9pt;mso-wrap-distance-bottom:0;mso-position-horizontal:absolute;mso-position-horizontal-relative:text;mso-position-vertical:absolute;mso-position-vertical-relative:text;mso-width-percent:0;mso-height-percent:0;mso-width-relative:page;mso-height-relative:page" from="-1.35pt,2.65pt" to="421.65pt,2.65pt" o:gfxdata="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" strokeweight=".5pt"/>
+              <v:line w14:anchorId="7EC8C18B" id="Line 11" o:spid="_x0000_s1026" style="position:absolute;z-index:251677696;visibility:visible;mso-wrap-style:square;mso-width-percent:0;mso-height-percent:0;mso-wrap-distance-left:9pt;mso-wrap-distance-top:0;mso-wrap-distance-right:9pt;mso-wrap-distance-bottom:0;mso-position-horizontal:absolute;mso-position-horizontal-relative:text;mso-position-vertical:absolute;mso-position-vertical-relative:text;mso-width-percent:0;mso-height-percent:0;mso-width-relative:page;mso-height-relative:page" from="-1.35pt,2.65pt" to="421.65pt,2.65pt" o:gfxdata="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" strokeweight=".5pt"/>
             </w:pict>
           </mc:Fallback>
         </mc:AlternateContent>
@@ -37443,7 +37568,7 @@
           <w:rPr>
             <w:noProof/>
           </w:rPr>
-          <w:t>16</w:t>
+          <w:t>11</w:t>
         </w:r>
         <w:r>
           <w:fldChar w:fldCharType="end"/>
@@ -42263,7 +42388,7 @@
 </file>
 
 <file path=customXml/itemProps1.xml><?xml version="1.0" encoding="utf-8"?>
-<ds:datastoreItem xmlns:ds="http://schemas.openxmlformats.org/officeDocument/2006/customXml" ds:itemID="{19236BF0-035D-4F16-9968-458698AD1CE5}">
+<ds:datastoreItem xmlns:ds="http://schemas.openxmlformats.org/officeDocument/2006/customXml" ds:itemID="{20DA121F-761E-428D-A374-C49280BE9A48}">
   <ds:schemaRefs>
     <ds:schemaRef ds:uri="http://schemas.openxmlformats.org/officeDocument/2006/bibliography"/>
   </ds:schemaRefs>

</xml_diff>

<commit_message>
Hiomista ja korjausta tiivistelmiin
</commit_message>
<xml_diff>
--- a/Dokumentaatio/miettinen_kooste_opn.docx
+++ b/Dokumentaatio/miettinen_kooste_opn.docx
@@ -573,7 +573,7 @@
           </mc:Choice>
           <mc:Fallback>
             <w:pict>
-              <v:line w14:anchorId="49086330" id="Line 8" o:spid="_x0000_s1026" style="position:absolute;z-index:251654656;visibility:visible;mso-wrap-style:square;mso-width-percent:0;mso-height-percent:0;mso-wrap-distance-left:9pt;mso-wrap-distance-top:0;mso-wrap-distance-right:9pt;mso-wrap-distance-bottom:0;mso-position-horizontal:absolute;mso-position-horizontal-relative:text;mso-position-vertical:absolute;mso-position-vertical-relative:text;mso-width-percent:0;mso-height-percent:0;mso-width-relative:page;mso-height-relative:page" from="-1.35pt,3.2pt" to="421.65pt,3.2pt" o:gfxdata="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" strokeweight=".5pt"/>
+              <v:line w14:anchorId="0D6A0EA9" id="Line 8" o:spid="_x0000_s1026" style="position:absolute;z-index:251654656;visibility:visible;mso-wrap-style:square;mso-width-percent:0;mso-height-percent:0;mso-wrap-distance-left:9pt;mso-wrap-distance-top:0;mso-wrap-distance-right:9pt;mso-wrap-distance-bottom:0;mso-position-horizontal:absolute;mso-position-horizontal-relative:text;mso-position-vertical:absolute;mso-position-vertical-relative:text;mso-width-percent:0;mso-height-percent:0;mso-width-relative:page;mso-height-relative:page" from="-1.35pt,3.2pt" to="421.65pt,3.2pt" o:gfxdata="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" strokeweight=".5pt"/>
             </w:pict>
           </mc:Fallback>
         </mc:AlternateContent>
@@ -749,7 +749,7 @@
           </mc:Choice>
           <mc:Fallback>
             <w:pict>
-              <v:line w14:anchorId="0DB4A7F2" id="Line 9" o:spid="_x0000_s1026" style="position:absolute;z-index:251656704;visibility:visible;mso-wrap-style:square;mso-width-percent:0;mso-height-percent:0;mso-wrap-distance-left:9pt;mso-wrap-distance-top:0;mso-wrap-distance-right:9pt;mso-wrap-distance-bottom:0;mso-position-horizontal:absolute;mso-position-horizontal-relative:text;mso-position-vertical:absolute;mso-position-vertical-relative:text;mso-width-percent:0;mso-height-percent:0;mso-width-relative:page;mso-height-relative:page" from="-1.35pt,.15pt" to="421.65pt,.15pt" o:gfxdata="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" strokeweight=".5pt"/>
+              <v:line w14:anchorId="011996EF" id="Line 9" o:spid="_x0000_s1026" style="position:absolute;z-index:251656704;visibility:visible;mso-wrap-style:square;mso-width-percent:0;mso-height-percent:0;mso-wrap-distance-left:9pt;mso-wrap-distance-top:0;mso-wrap-distance-right:9pt;mso-wrap-distance-bottom:0;mso-position-horizontal:absolute;mso-position-horizontal-relative:text;mso-position-vertical:absolute;mso-position-vertical-relative:text;mso-width-percent:0;mso-height-percent:0;mso-width-relative:page;mso-height-relative:page" from="-1.35pt,.15pt" to="421.65pt,.15pt" o:gfxdata="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" strokeweight=".5pt"/>
             </w:pict>
           </mc:Fallback>
         </mc:AlternateContent>
@@ -806,15 +806,50 @@
     <w:p>
       <w:pPr>
         <w:pStyle w:val="Eivli"/>
-      </w:pPr>
+        <w:spacing w:after="240"/>
+      </w:pPr>
+      <w:r>
+        <w:t>Työn ensimmäinen osa oli omatoiminen selvitys Android-sovellusten kehittämisestä. Työllä ei ollut tilaajaa. Tehtiin selvitys siitä, miten Android-sovelluksia voisi kaupallistaa. Tutustuttiin myös sovellusten kaupallistamisen toteuttamiseen, kuinka Googlen tarjoamien palveluiden ja ohjelmointirajapintojen avulla. Ensimmäinen osa vastasi laajudeltaan 5 opintopistettä.</w:t>
+      </w:r>
     </w:p>
     <w:p>
       <w:pPr>
         <w:pStyle w:val="Eivli"/>
-      </w:pPr>
-      <w:r>
-        <w:t xml:space="preserve">Työn toinen osa </w:t>
-      </w:r>
+        <w:spacing w:after="240"/>
+      </w:pPr>
+      <w:r>
+        <w:t>Työn toisen osan tilaaja oli Hilla-ohjelma. Työssä toteutettiin sovellus, joka hyödyntää Ethereum-alustaa. Kirjallisessa selvityksessä kerrottiin työssä käytetyn tekniikasta ja tehtiin työn käytännön toteutuksesta kirjallinen selvitys. Toinen osa vastasi laajuudeltaan 10 opintopistettä.</w:t>
+      </w:r>
+    </w:p>
+    <w:p>
+      <w:pPr>
+        <w:pStyle w:val="Eivli"/>
+      </w:pPr>
+    </w:p>
+    <w:p>
+      <w:pPr>
+        <w:pStyle w:val="Eivli"/>
+      </w:pPr>
+    </w:p>
+    <w:p>
+      <w:pPr>
+        <w:pStyle w:val="Eivli"/>
+      </w:pPr>
+    </w:p>
+    <w:p>
+      <w:pPr>
+        <w:pStyle w:val="Eivli"/>
+      </w:pPr>
+    </w:p>
+    <w:p>
+      <w:pPr>
+        <w:pStyle w:val="Eivli"/>
+      </w:pPr>
+    </w:p>
+    <w:p>
+      <w:pPr>
+        <w:pStyle w:val="Eivli"/>
+      </w:pPr>
     </w:p>
     <w:p>
       <w:pPr>
@@ -893,7 +928,7 @@
           </mc:Choice>
           <mc:Fallback>
             <w:pict>
-              <v:line w14:anchorId="332A4544" id="Line 10" o:spid="_x0000_s1026" style="position:absolute;z-index:251658752;visibility:visible;mso-wrap-style:square;mso-width-percent:0;mso-height-percent:0;mso-wrap-distance-left:9pt;mso-wrap-distance-top:0;mso-wrap-distance-right:9pt;mso-wrap-distance-bottom:0;mso-position-horizontal:absolute;mso-position-horizontal-relative:text;mso-position-vertical:absolute;mso-position-vertical-relative:text;mso-width-percent:0;mso-height-percent:0;mso-width-relative:page;mso-height-relative:page" from="-1.35pt,2.65pt" to="421.65pt,2.65pt" o:gfxdata="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" strokeweight=".5pt"/>
+              <v:line w14:anchorId="63D93250" id="Line 10" o:spid="_x0000_s1026" style="position:absolute;z-index:251658752;visibility:visible;mso-wrap-style:square;mso-width-percent:0;mso-height-percent:0;mso-wrap-distance-left:9pt;mso-wrap-distance-top:0;mso-wrap-distance-right:9pt;mso-wrap-distance-bottom:0;mso-position-horizontal:absolute;mso-position-horizontal-relative:text;mso-position-vertical:absolute;mso-position-vertical-relative:text;mso-width-percent:0;mso-height-percent:0;mso-width-relative:page;mso-height-relative:page" from="-1.35pt,2.65pt" to="421.65pt,2.65pt" o:gfxdata="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" strokeweight=".5pt"/>
             </w:pict>
           </mc:Fallback>
         </mc:AlternateContent>
@@ -919,25 +954,17 @@
         <w:t xml:space="preserve"> koosteopinnäyte, Android,</w:t>
       </w:r>
       <w:r>
+        <w:t xml:space="preserve"> ansaintamallit,</w:t>
+      </w:r>
+      <w:r>
         <w:t xml:space="preserve"> lohkoketju, BitCoin,</w:t>
       </w:r>
       <w:r>
         <w:t xml:space="preserve"> </w:t>
       </w:r>
       <w:r>
-        <w:t xml:space="preserve">Ethereum, </w:t>
-      </w:r>
-      <w:r>
-        <w:t>JavaScript</w:t>
-      </w:r>
-    </w:p>
-    <w:p>
-      <w:pPr>
-        <w:pStyle w:val="Eivli"/>
-        <w:rPr>
-          <w:color w:val="00B050"/>
-        </w:rPr>
-      </w:pPr>
+        <w:t>Ethereum</w:t>
+      </w:r>
     </w:p>
     <w:p>
       <w:pPr>
@@ -946,6 +973,11 @@
       <w:r>
         <w:br w:type="page"/>
       </w:r>
+    </w:p>
+    <w:p>
+      <w:pPr>
+        <w:spacing w:after="0" w:line="240" w:lineRule="auto"/>
+      </w:pPr>
     </w:p>
     <w:p>
       <w:pPr>
@@ -963,7 +995,6 @@
           <w:sz w:val="28"/>
           <w:szCs w:val="28"/>
         </w:rPr>
-        <w:lastRenderedPageBreak/>
         <w:t>ALKULAUSE</w:t>
       </w:r>
       <w:bookmarkEnd w:id="1"/>
@@ -979,13 +1010,25 @@
     <w:p>
       <w:pPr>
         <w:pStyle w:val="Eivli"/>
-        <w:spacing w:line="360" w:lineRule="auto"/>
+        <w:spacing w:after="240" w:line="360" w:lineRule="auto"/>
       </w:pPr>
       <w:r>
         <w:t xml:space="preserve">Kiitän </w:t>
       </w:r>
       <w:r>
-        <w:t>opettajiani kärsivällisestä avusta ja ohjauksesta</w:t>
+        <w:t>opettajiani</w:t>
+      </w:r>
+      <w:r>
+        <w:t xml:space="preserve"> </w:t>
+      </w:r>
+      <w:r>
+        <w:t>-</w:t>
+      </w:r>
+      <w:r>
+        <w:t xml:space="preserve"> Oulun Ammattikorkeakoulussa, sekä muualla -</w:t>
+      </w:r>
+      <w:r>
+        <w:t xml:space="preserve"> kärsivällisestä avusta ja ohjauksesta</w:t>
       </w:r>
       <w:r>
         <w:t>.</w:t>
@@ -994,13 +1037,25 @@
         <w:t xml:space="preserve"> </w:t>
       </w:r>
       <w:r>
-        <w:t>Toivon olevani hyödyksi muille osaamisellani ja ymmärrykselläni.</w:t>
+        <w:t xml:space="preserve">Toivon olevani hyödyksi muille </w:t>
+      </w:r>
+      <w:r>
+        <w:t xml:space="preserve">saamallani </w:t>
+      </w:r>
+      <w:r>
+        <w:t>osaamisell</w:t>
+      </w:r>
+      <w:r>
+        <w:t xml:space="preserve">a </w:t>
+      </w:r>
+      <w:r>
+        <w:t>ja ymmärryksellä.</w:t>
       </w:r>
     </w:p>
     <w:p>
       <w:pPr>
         <w:pStyle w:val="Eivli"/>
-        <w:spacing w:line="360" w:lineRule="auto"/>
+        <w:spacing w:after="240" w:line="360" w:lineRule="auto"/>
       </w:pPr>
       <w:r>
         <w:t>Kiitän Hilla-ohjelmaa mielenkiintoisesta aiheesta.</w:t>
@@ -1015,13 +1070,19 @@
         <w:t xml:space="preserve"> on tä</w:t>
       </w:r>
       <w:r>
-        <w:t>rkeä Suomen ja koko maailman kannalta.</w:t>
+        <w:t>rkeä Suomen</w:t>
+      </w:r>
+      <w:r>
+        <w:t>,</w:t>
+      </w:r>
+      <w:r>
+        <w:t xml:space="preserve"> ja koko maailman kannalta.</w:t>
       </w:r>
     </w:p>
     <w:p>
       <w:pPr>
         <w:pStyle w:val="Eivli"/>
-        <w:spacing w:line="360" w:lineRule="auto"/>
+        <w:spacing w:after="240" w:line="360" w:lineRule="auto"/>
         <w:rPr>
           <w:lang w:val="en-US"/>
         </w:rPr>
@@ -1044,15 +1105,6 @@
         </w:rPr>
         <w:t xml:space="preserve"> outlook on the block chain technology and the Ethereum-platform. May the block chain cult grow ever greater.</w:t>
       </w:r>
-    </w:p>
-    <w:p>
-      <w:pPr>
-        <w:pStyle w:val="Eivli"/>
-        <w:spacing w:line="360" w:lineRule="auto"/>
-        <w:rPr>
-          <w:lang w:val="en-US"/>
-        </w:rPr>
-      </w:pPr>
     </w:p>
     <w:p>
       <w:pPr>
@@ -1232,8 +1284,6 @@
               </w:rPr>
               <w:tab/>
             </w:r>
-            <w:bookmarkStart w:id="2" w:name="_GoBack"/>
-            <w:bookmarkEnd w:id="2"/>
             <w:r>
               <w:rPr>
                 <w:noProof/>
@@ -1498,16 +1548,16 @@
       <w:pPr>
         <w:pStyle w:val="Otsikko1"/>
       </w:pPr>
-      <w:bookmarkStart w:id="3" w:name="_Toc499815080"/>
-      <w:bookmarkStart w:id="4" w:name="_Toc499815307"/>
-      <w:bookmarkStart w:id="5" w:name="_Toc499815354"/>
+      <w:bookmarkStart w:id="2" w:name="_Toc499815080"/>
+      <w:bookmarkStart w:id="3" w:name="_Toc499815307"/>
+      <w:bookmarkStart w:id="4" w:name="_Toc499815354"/>
       <w:r>
         <w:lastRenderedPageBreak/>
         <w:t>JOHDANTO</w:t>
       </w:r>
+      <w:bookmarkEnd w:id="2"/>
       <w:bookmarkEnd w:id="3"/>
       <w:bookmarkEnd w:id="4"/>
-      <w:bookmarkEnd w:id="5"/>
     </w:p>
     <w:p>
       <w:r>
@@ -1519,9 +1569,9 @@
         <w:pStyle w:val="Eivli"/>
         <w:spacing w:after="240" w:line="360" w:lineRule="auto"/>
       </w:pPr>
-      <w:bookmarkStart w:id="6" w:name="_Toc499815081"/>
-      <w:bookmarkStart w:id="7" w:name="_Toc499815308"/>
-      <w:bookmarkStart w:id="8" w:name="_Toc499815355"/>
+      <w:bookmarkStart w:id="5" w:name="_Toc499815081"/>
+      <w:bookmarkStart w:id="6" w:name="_Toc499815308"/>
+      <w:bookmarkStart w:id="7" w:name="_Toc499815355"/>
       <w:r>
         <w:t>Työn ensimmäinen osa oli omatoiminen selvitys Android-sovellusten kehittämisestä. Työllä ei ollut tilaajaa. Tehtiin selvitys siitä, miten Android-sovelluksia voisi kaupallistaa. Tutustuttiin myös sovellusten kaupallistamisen toteuttamiseen, kuinka Googlen tarjoamien palveluiden ja ohjelmointirajapintojen avulla.</w:t>
       </w:r>
@@ -1579,9 +1629,9 @@
         <w:lastRenderedPageBreak/>
         <w:t>OPINNÄYTETYÖN ENSIMMÄISEN OSAN ESITTELY</w:t>
       </w:r>
+      <w:bookmarkEnd w:id="5"/>
       <w:bookmarkEnd w:id="6"/>
       <w:bookmarkEnd w:id="7"/>
-      <w:bookmarkEnd w:id="8"/>
     </w:p>
     <w:p>
       <w:r>
@@ -1645,21 +1695,21 @@
       <w:pPr>
         <w:pStyle w:val="Otsikko1"/>
       </w:pPr>
-      <w:bookmarkStart w:id="9" w:name="_Toc499815082"/>
-      <w:bookmarkStart w:id="10" w:name="_Toc499815309"/>
-      <w:bookmarkStart w:id="11" w:name="_Toc499815356"/>
+      <w:bookmarkStart w:id="8" w:name="_Toc499815082"/>
+      <w:bookmarkStart w:id="9" w:name="_Toc499815309"/>
+      <w:bookmarkStart w:id="10" w:name="_Toc499815356"/>
       <w:r>
         <w:lastRenderedPageBreak/>
         <w:t>OPINNÄYTETYÖN TOISEN OSAN ESITTELY</w:t>
       </w:r>
+      <w:bookmarkEnd w:id="8"/>
       <w:bookmarkEnd w:id="9"/>
       <w:bookmarkEnd w:id="10"/>
-      <w:bookmarkEnd w:id="11"/>
-    </w:p>
-    <w:p>
-      <w:bookmarkStart w:id="12" w:name="_Toc499815083"/>
-      <w:bookmarkStart w:id="13" w:name="_Toc499815310"/>
-      <w:bookmarkStart w:id="14" w:name="_Toc499815357"/>
+    </w:p>
+    <w:p>
+      <w:bookmarkStart w:id="11" w:name="_Toc499815083"/>
+      <w:bookmarkStart w:id="12" w:name="_Toc499815310"/>
+      <w:bookmarkStart w:id="13" w:name="_Toc499815357"/>
       <w:r>
         <w:t>Vuonna 2015 työn teki</w:t>
       </w:r>
@@ -1800,9 +1850,9 @@
         <w:lastRenderedPageBreak/>
         <w:t>YHTEENVETO</w:t>
       </w:r>
+      <w:bookmarkEnd w:id="11"/>
       <w:bookmarkEnd w:id="12"/>
       <w:bookmarkEnd w:id="13"/>
-      <w:bookmarkEnd w:id="14"/>
     </w:p>
     <w:p>
       <w:r>
@@ -1902,16 +1952,16 @@
           <w:numId w:val="0"/>
         </w:numPr>
       </w:pPr>
-      <w:bookmarkStart w:id="15" w:name="_Toc499815084"/>
-      <w:bookmarkStart w:id="16" w:name="_Toc499815311"/>
-      <w:bookmarkStart w:id="17" w:name="_Toc499815358"/>
+      <w:bookmarkStart w:id="14" w:name="_Toc499815084"/>
+      <w:bookmarkStart w:id="15" w:name="_Toc499815311"/>
+      <w:bookmarkStart w:id="16" w:name="_Toc499815358"/>
       <w:r>
         <w:lastRenderedPageBreak/>
         <w:t>LIITTEET</w:t>
       </w:r>
+      <w:bookmarkEnd w:id="14"/>
       <w:bookmarkEnd w:id="15"/>
       <w:bookmarkEnd w:id="16"/>
-      <w:bookmarkEnd w:id="17"/>
     </w:p>
     <w:p>
       <w:r>
@@ -2342,16 +2392,16 @@
           <w:i/>
         </w:rPr>
       </w:pPr>
-      <w:bookmarkStart w:id="18" w:name="_Toc499815085"/>
-      <w:bookmarkStart w:id="19" w:name="_Toc499815312"/>
-      <w:bookmarkStart w:id="20" w:name="_Toc499815359"/>
+      <w:bookmarkStart w:id="17" w:name="_Toc499815085"/>
+      <w:bookmarkStart w:id="18" w:name="_Toc499815312"/>
+      <w:bookmarkStart w:id="19" w:name="_Toc499815359"/>
       <w:r>
         <w:lastRenderedPageBreak/>
         <w:t>SISÄLLYS</w:t>
       </w:r>
+      <w:bookmarkEnd w:id="17"/>
       <w:bookmarkEnd w:id="18"/>
       <w:bookmarkEnd w:id="19"/>
-      <w:bookmarkEnd w:id="20"/>
       <w:r>
         <w:rPr>
           <w:i/>
@@ -3546,21 +3596,21 @@
           <w:numId w:val="22"/>
         </w:numPr>
       </w:pPr>
-      <w:bookmarkStart w:id="21" w:name="_Toc379873566"/>
-      <w:bookmarkStart w:id="22" w:name="_Toc499815086"/>
-      <w:bookmarkStart w:id="23" w:name="_Toc499815313"/>
-      <w:bookmarkStart w:id="24" w:name="_Toc499815360"/>
+      <w:bookmarkStart w:id="20" w:name="_Toc379873566"/>
+      <w:bookmarkStart w:id="21" w:name="_Toc499815086"/>
+      <w:bookmarkStart w:id="22" w:name="_Toc499815313"/>
+      <w:bookmarkStart w:id="23" w:name="_Toc499815360"/>
       <w:r>
         <w:lastRenderedPageBreak/>
         <w:t>J</w:t>
       </w:r>
+      <w:bookmarkEnd w:id="20"/>
+      <w:r>
+        <w:t>OHDANTO</w:t>
+      </w:r>
       <w:bookmarkEnd w:id="21"/>
-      <w:r>
-        <w:t>OHDANTO</w:t>
-      </w:r>
       <w:bookmarkEnd w:id="22"/>
       <w:bookmarkEnd w:id="23"/>
-      <w:bookmarkEnd w:id="24"/>
     </w:p>
     <w:p>
       <w:r>
@@ -3616,31 +3666,31 @@
       <w:pPr>
         <w:pStyle w:val="Otsikko1"/>
       </w:pPr>
-      <w:bookmarkStart w:id="25" w:name="_Toc499815087"/>
-      <w:bookmarkStart w:id="26" w:name="_Toc499815314"/>
-      <w:bookmarkStart w:id="27" w:name="_Toc499815361"/>
+      <w:bookmarkStart w:id="24" w:name="_Toc499815087"/>
+      <w:bookmarkStart w:id="25" w:name="_Toc499815314"/>
+      <w:bookmarkStart w:id="26" w:name="_Toc499815361"/>
       <w:r>
         <w:lastRenderedPageBreak/>
         <w:t>ANSAINTAMALLIEN ERITTELY</w:t>
       </w:r>
+      <w:bookmarkEnd w:id="24"/>
       <w:bookmarkEnd w:id="25"/>
       <w:bookmarkEnd w:id="26"/>
-      <w:bookmarkEnd w:id="27"/>
     </w:p>
     <w:p>
       <w:pPr>
         <w:pStyle w:val="Otsikko2"/>
         <w:ind w:left="576" w:hanging="576"/>
       </w:pPr>
-      <w:bookmarkStart w:id="28" w:name="_Toc499815088"/>
-      <w:bookmarkStart w:id="29" w:name="_Toc499815315"/>
-      <w:bookmarkStart w:id="30" w:name="_Toc499815362"/>
+      <w:bookmarkStart w:id="27" w:name="_Toc499815088"/>
+      <w:bookmarkStart w:id="28" w:name="_Toc499815315"/>
+      <w:bookmarkStart w:id="29" w:name="_Toc499815362"/>
       <w:r>
         <w:t>Kertamaksusovellukset (Premium)</w:t>
       </w:r>
+      <w:bookmarkEnd w:id="27"/>
       <w:bookmarkEnd w:id="28"/>
       <w:bookmarkEnd w:id="29"/>
-      <w:bookmarkEnd w:id="30"/>
     </w:p>
     <w:p>
       <w:r>
@@ -3666,15 +3716,15 @@
         <w:pStyle w:val="Otsikko2"/>
         <w:ind w:left="576" w:hanging="576"/>
       </w:pPr>
-      <w:bookmarkStart w:id="31" w:name="_Toc499815089"/>
-      <w:bookmarkStart w:id="32" w:name="_Toc499815316"/>
-      <w:bookmarkStart w:id="33" w:name="_Toc499815363"/>
+      <w:bookmarkStart w:id="30" w:name="_Toc499815089"/>
+      <w:bookmarkStart w:id="31" w:name="_Toc499815316"/>
+      <w:bookmarkStart w:id="32" w:name="_Toc499815363"/>
       <w:r>
         <w:t>Sovelluksen sisäiset ostokset (Freemium)</w:t>
       </w:r>
+      <w:bookmarkEnd w:id="30"/>
       <w:bookmarkEnd w:id="31"/>
       <w:bookmarkEnd w:id="32"/>
-      <w:bookmarkEnd w:id="33"/>
     </w:p>
     <w:p>
       <w:r>
@@ -3697,18 +3747,18 @@
         <w:pStyle w:val="Otsikko2"/>
         <w:ind w:left="576" w:hanging="576"/>
       </w:pPr>
-      <w:bookmarkStart w:id="34" w:name="_Toc499815090"/>
-      <w:bookmarkStart w:id="35" w:name="_Toc499815317"/>
-      <w:bookmarkStart w:id="36" w:name="_Toc499815364"/>
+      <w:bookmarkStart w:id="33" w:name="_Toc499815090"/>
+      <w:bookmarkStart w:id="34" w:name="_Toc499815317"/>
+      <w:bookmarkStart w:id="35" w:name="_Toc499815364"/>
       <w:r>
         <w:t>Tilaukse</w:t>
       </w:r>
       <w:r>
         <w:t>t</w:t>
       </w:r>
+      <w:bookmarkEnd w:id="33"/>
       <w:bookmarkEnd w:id="34"/>
       <w:bookmarkEnd w:id="35"/>
-      <w:bookmarkEnd w:id="36"/>
     </w:p>
     <w:p>
       <w:r>
@@ -3731,15 +3781,15 @@
         <w:pStyle w:val="Otsikko2"/>
         <w:ind w:left="576" w:hanging="576"/>
       </w:pPr>
-      <w:bookmarkStart w:id="37" w:name="_Toc499815091"/>
-      <w:bookmarkStart w:id="38" w:name="_Toc499815318"/>
-      <w:bookmarkStart w:id="39" w:name="_Toc499815365"/>
+      <w:bookmarkStart w:id="36" w:name="_Toc499815091"/>
+      <w:bookmarkStart w:id="37" w:name="_Toc499815318"/>
+      <w:bookmarkStart w:id="38" w:name="_Toc499815365"/>
       <w:r>
         <w:t>Mainokset</w:t>
       </w:r>
+      <w:bookmarkEnd w:id="36"/>
       <w:bookmarkEnd w:id="37"/>
       <w:bookmarkEnd w:id="38"/>
-      <w:bookmarkEnd w:id="39"/>
     </w:p>
     <w:p>
       <w:r>
@@ -3751,16 +3801,16 @@
       <w:pPr>
         <w:pStyle w:val="Otsikko1"/>
       </w:pPr>
-      <w:bookmarkStart w:id="40" w:name="_Toc499815092"/>
-      <w:bookmarkStart w:id="41" w:name="_Toc499815319"/>
-      <w:bookmarkStart w:id="42" w:name="_Toc499815366"/>
+      <w:bookmarkStart w:id="39" w:name="_Toc499815092"/>
+      <w:bookmarkStart w:id="40" w:name="_Toc499815319"/>
+      <w:bookmarkStart w:id="41" w:name="_Toc499815366"/>
       <w:r>
         <w:lastRenderedPageBreak/>
         <w:t>ANSAINTAMALLIEN TOTEUTUS</w:t>
       </w:r>
+      <w:bookmarkEnd w:id="39"/>
       <w:bookmarkEnd w:id="40"/>
       <w:bookmarkEnd w:id="41"/>
-      <w:bookmarkEnd w:id="42"/>
     </w:p>
     <w:p>
       <w:pPr>
@@ -3876,15 +3926,15 @@
         <w:pStyle w:val="Otsikko2"/>
         <w:ind w:left="576" w:hanging="576"/>
       </w:pPr>
-      <w:bookmarkStart w:id="43" w:name="_Toc499815093"/>
-      <w:bookmarkStart w:id="44" w:name="_Toc499815320"/>
-      <w:bookmarkStart w:id="45" w:name="_Toc499815367"/>
+      <w:bookmarkStart w:id="42" w:name="_Toc499815093"/>
+      <w:bookmarkStart w:id="43" w:name="_Toc499815320"/>
+      <w:bookmarkStart w:id="44" w:name="_Toc499815367"/>
       <w:r>
         <w:t>GOOGLE PLAY-KAUPPA</w:t>
       </w:r>
+      <w:bookmarkEnd w:id="42"/>
       <w:bookmarkEnd w:id="43"/>
       <w:bookmarkEnd w:id="44"/>
-      <w:bookmarkEnd w:id="45"/>
     </w:p>
     <w:p>
       <w:pPr>
@@ -4063,15 +4113,15 @@
         <w:pStyle w:val="Otsikko2"/>
         <w:ind w:left="576" w:hanging="576"/>
       </w:pPr>
-      <w:bookmarkStart w:id="46" w:name="_Toc499815094"/>
-      <w:bookmarkStart w:id="47" w:name="_Toc499815321"/>
-      <w:bookmarkStart w:id="48" w:name="_Toc499815368"/>
+      <w:bookmarkStart w:id="45" w:name="_Toc499815094"/>
+      <w:bookmarkStart w:id="46" w:name="_Toc499815321"/>
+      <w:bookmarkStart w:id="47" w:name="_Toc499815368"/>
       <w:r>
         <w:t>SOVELLUKSENSISÄISET OSTOKSET</w:t>
       </w:r>
+      <w:bookmarkEnd w:id="45"/>
       <w:bookmarkEnd w:id="46"/>
       <w:bookmarkEnd w:id="47"/>
-      <w:bookmarkEnd w:id="48"/>
     </w:p>
     <w:p>
       <w:r>
@@ -4107,16 +4157,16 @@
         <w:pStyle w:val="Otsikko3"/>
         <w:ind w:left="720" w:hanging="720"/>
       </w:pPr>
-      <w:bookmarkStart w:id="49" w:name="_Toc499815095"/>
-      <w:bookmarkStart w:id="50" w:name="_Toc499815322"/>
-      <w:bookmarkStart w:id="51" w:name="_Toc499815369"/>
+      <w:bookmarkStart w:id="48" w:name="_Toc499815095"/>
+      <w:bookmarkStart w:id="49" w:name="_Toc499815322"/>
+      <w:bookmarkStart w:id="50" w:name="_Toc499815369"/>
       <w:r>
         <w:lastRenderedPageBreak/>
         <w:t>Hallinnoidut sovelluksen sisäiset ostokset</w:t>
       </w:r>
+      <w:bookmarkEnd w:id="48"/>
       <w:bookmarkEnd w:id="49"/>
       <w:bookmarkEnd w:id="50"/>
-      <w:bookmarkEnd w:id="51"/>
     </w:p>
     <w:p>
       <w:r>
@@ -4138,15 +4188,15 @@
         <w:pStyle w:val="Otsikko3"/>
         <w:ind w:left="720" w:hanging="720"/>
       </w:pPr>
-      <w:bookmarkStart w:id="52" w:name="_Toc499815096"/>
-      <w:bookmarkStart w:id="53" w:name="_Toc499815323"/>
-      <w:bookmarkStart w:id="54" w:name="_Toc499815370"/>
+      <w:bookmarkStart w:id="51" w:name="_Toc499815096"/>
+      <w:bookmarkStart w:id="52" w:name="_Toc499815323"/>
+      <w:bookmarkStart w:id="53" w:name="_Toc499815370"/>
       <w:r>
         <w:t>Ostotapahtuman eteneminen</w:t>
       </w:r>
+      <w:bookmarkEnd w:id="51"/>
       <w:bookmarkEnd w:id="52"/>
       <w:bookmarkEnd w:id="53"/>
-      <w:bookmarkEnd w:id="54"/>
     </w:p>
     <w:p>
       <w:r>
@@ -4255,16 +4305,16 @@
         <w:pStyle w:val="Otsikko3"/>
         <w:ind w:left="720" w:hanging="720"/>
       </w:pPr>
-      <w:bookmarkStart w:id="55" w:name="_Toc499815097"/>
-      <w:bookmarkStart w:id="56" w:name="_Toc499815324"/>
-      <w:bookmarkStart w:id="57" w:name="_Toc499815371"/>
+      <w:bookmarkStart w:id="54" w:name="_Toc499815097"/>
+      <w:bookmarkStart w:id="55" w:name="_Toc499815324"/>
+      <w:bookmarkStart w:id="56" w:name="_Toc499815371"/>
       <w:r>
         <w:lastRenderedPageBreak/>
         <w:t>Tilaukset</w:t>
       </w:r>
+      <w:bookmarkEnd w:id="54"/>
       <w:bookmarkEnd w:id="55"/>
       <w:bookmarkEnd w:id="56"/>
-      <w:bookmarkEnd w:id="57"/>
     </w:p>
     <w:p>
       <w:r>
@@ -4709,33 +4759,33 @@
         <w:pStyle w:val="Otsikko2"/>
         <w:ind w:left="576" w:hanging="576"/>
       </w:pPr>
-      <w:bookmarkStart w:id="58" w:name="_Toc499815098"/>
-      <w:bookmarkStart w:id="59" w:name="_Toc499815325"/>
-      <w:bookmarkStart w:id="60" w:name="_Toc499815372"/>
+      <w:bookmarkStart w:id="57" w:name="_Toc499815098"/>
+      <w:bookmarkStart w:id="58" w:name="_Toc499815325"/>
+      <w:bookmarkStart w:id="59" w:name="_Toc499815372"/>
       <w:r>
         <w:t>MAINOKSET</w:t>
       </w:r>
+      <w:bookmarkEnd w:id="57"/>
       <w:bookmarkEnd w:id="58"/>
       <w:bookmarkEnd w:id="59"/>
-      <w:bookmarkEnd w:id="60"/>
     </w:p>
     <w:p>
       <w:pPr>
         <w:pStyle w:val="Otsikko3"/>
         <w:ind w:left="720" w:hanging="720"/>
       </w:pPr>
-      <w:bookmarkStart w:id="61" w:name="_Toc499815099"/>
-      <w:bookmarkStart w:id="62" w:name="_Toc499815326"/>
-      <w:bookmarkStart w:id="63" w:name="_Toc499815373"/>
+      <w:bookmarkStart w:id="60" w:name="_Toc499815099"/>
+      <w:bookmarkStart w:id="61" w:name="_Toc499815326"/>
+      <w:bookmarkStart w:id="62" w:name="_Toc499815373"/>
       <w:r>
         <w:rPr>
           <w:rFonts w:eastAsia="Arial"/>
         </w:rPr>
         <w:t>Käyttöönotto</w:t>
       </w:r>
+      <w:bookmarkEnd w:id="60"/>
       <w:bookmarkEnd w:id="61"/>
       <w:bookmarkEnd w:id="62"/>
-      <w:bookmarkEnd w:id="63"/>
     </w:p>
     <w:p>
       <w:r>
@@ -4860,9 +4910,9 @@
         <w:pStyle w:val="Otsikko3"/>
         <w:ind w:left="720" w:hanging="720"/>
       </w:pPr>
-      <w:bookmarkStart w:id="64" w:name="_Toc499815100"/>
-      <w:bookmarkStart w:id="65" w:name="_Toc499815327"/>
-      <w:bookmarkStart w:id="66" w:name="_Toc499815374"/>
+      <w:bookmarkStart w:id="63" w:name="_Toc499815100"/>
+      <w:bookmarkStart w:id="64" w:name="_Toc499815327"/>
+      <w:bookmarkStart w:id="65" w:name="_Toc499815374"/>
       <w:r>
         <w:rPr>
           <w:rFonts w:eastAsia="Arial"/>
@@ -4870,9 +4920,9 @@
         <w:lastRenderedPageBreak/>
         <w:t>Mainosbannerit</w:t>
       </w:r>
+      <w:bookmarkEnd w:id="63"/>
       <w:bookmarkEnd w:id="64"/>
       <w:bookmarkEnd w:id="65"/>
-      <w:bookmarkEnd w:id="66"/>
     </w:p>
     <w:p>
       <w:pPr>
@@ -5248,18 +5298,18 @@
         <w:pStyle w:val="Otsikko3"/>
         <w:ind w:left="720" w:hanging="720"/>
       </w:pPr>
-      <w:bookmarkStart w:id="67" w:name="_Toc499815101"/>
-      <w:bookmarkStart w:id="68" w:name="_Toc499815328"/>
-      <w:bookmarkStart w:id="69" w:name="_Toc499815375"/>
+      <w:bookmarkStart w:id="66" w:name="_Toc499815101"/>
+      <w:bookmarkStart w:id="67" w:name="_Toc499815328"/>
+      <w:bookmarkStart w:id="68" w:name="_Toc499815375"/>
       <w:r>
         <w:rPr>
           <w:rFonts w:eastAsia="Arial"/>
         </w:rPr>
         <w:t>Koko näytön mainokset</w:t>
       </w:r>
+      <w:bookmarkEnd w:id="66"/>
       <w:bookmarkEnd w:id="67"/>
       <w:bookmarkEnd w:id="68"/>
-      <w:bookmarkEnd w:id="69"/>
     </w:p>
     <w:p>
       <w:r>
@@ -5384,16 +5434,16 @@
       <w:pPr>
         <w:pStyle w:val="Otsikko1"/>
       </w:pPr>
-      <w:bookmarkStart w:id="70" w:name="_Toc499815102"/>
-      <w:bookmarkStart w:id="71" w:name="_Toc499815329"/>
-      <w:bookmarkStart w:id="72" w:name="_Toc499815376"/>
+      <w:bookmarkStart w:id="69" w:name="_Toc499815102"/>
+      <w:bookmarkStart w:id="70" w:name="_Toc499815329"/>
+      <w:bookmarkStart w:id="71" w:name="_Toc499815376"/>
       <w:r>
         <w:lastRenderedPageBreak/>
         <w:t>JOHTOPÄÄTÖKSET</w:t>
       </w:r>
+      <w:bookmarkEnd w:id="69"/>
       <w:bookmarkEnd w:id="70"/>
       <w:bookmarkEnd w:id="71"/>
-      <w:bookmarkEnd w:id="72"/>
     </w:p>
     <w:p>
       <w:r>
@@ -5427,9 +5477,9 @@
           <w:lang w:val="en-GB"/>
         </w:rPr>
       </w:pPr>
-      <w:bookmarkStart w:id="73" w:name="_Toc499815103"/>
-      <w:bookmarkStart w:id="74" w:name="_Toc499815330"/>
-      <w:bookmarkStart w:id="75" w:name="_Toc499815377"/>
+      <w:bookmarkStart w:id="72" w:name="_Toc499815103"/>
+      <w:bookmarkStart w:id="73" w:name="_Toc499815330"/>
+      <w:bookmarkStart w:id="74" w:name="_Toc499815377"/>
       <w:r>
         <w:rPr>
           <w:lang w:val="en-GB"/>
@@ -5437,9 +5487,9 @@
         <w:lastRenderedPageBreak/>
         <w:t>LÄHTEET</w:t>
       </w:r>
+      <w:bookmarkEnd w:id="72"/>
       <w:bookmarkEnd w:id="73"/>
       <w:bookmarkEnd w:id="74"/>
-      <w:bookmarkEnd w:id="75"/>
     </w:p>
     <w:p>
       <w:pPr>
@@ -6004,7 +6054,6 @@
           <w:rFonts w:cs="Arial"/>
           <w:lang w:val="en-GB"/>
         </w:rPr>
-        <w:lastRenderedPageBreak/>
         <w:t xml:space="preserve">In-app Billing. Android developers. </w:t>
       </w:r>
       <w:r>
@@ -6046,6 +6095,7 @@
           <w:rFonts w:cs="Arial"/>
           <w:lang w:val="en-GB"/>
         </w:rPr>
+        <w:lastRenderedPageBreak/>
         <w:t xml:space="preserve">In-app Billing API. Android developers. </w:t>
       </w:r>
       <w:r>
@@ -6616,7 +6666,7 @@
         <mc:AlternateContent>
           <mc:Choice Requires="wps">
             <w:drawing>
-              <wp:anchor distT="0" distB="0" distL="114300" distR="114300" simplePos="0" relativeHeight="251657216" behindDoc="0" locked="0" layoutInCell="1" allowOverlap="1" wp14:anchorId="62FBB382" wp14:editId="6E4C72B1">
+              <wp:anchor distT="0" distB="0" distL="114300" distR="114300" simplePos="0" relativeHeight="251656192" behindDoc="0" locked="0" layoutInCell="1" allowOverlap="1" wp14:anchorId="62FBB382" wp14:editId="6E4C72B1">
                 <wp:simplePos x="0" y="0"/>
                 <wp:positionH relativeFrom="column">
                   <wp:posOffset>-17145</wp:posOffset>
@@ -6677,7 +6727,7 @@
           </mc:Choice>
           <mc:Fallback>
             <w:pict>
-              <v:line w14:anchorId="3F9B10A5" id="Line 8" o:spid="_x0000_s1026" style="position:absolute;z-index:251657216;visibility:visible;mso-wrap-style:square;mso-width-percent:0;mso-height-percent:0;mso-wrap-distance-left:9pt;mso-wrap-distance-top:0;mso-wrap-distance-right:9pt;mso-wrap-distance-bottom:0;mso-position-horizontal:absolute;mso-position-horizontal-relative:text;mso-position-vertical:absolute;mso-position-vertical-relative:text;mso-width-percent:0;mso-height-percent:0;mso-width-relative:page;mso-height-relative:page" from="-1.35pt,3.2pt" to="421.65pt,3.2pt" o:gfxdata="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" strokeweight=".5pt"/>
+              <v:line w14:anchorId="10491DE7" id="Line 8" o:spid="_x0000_s1026" style="position:absolute;z-index:251656192;visibility:visible;mso-wrap-style:square;mso-width-percent:0;mso-height-percent:0;mso-wrap-distance-left:9pt;mso-wrap-distance-top:0;mso-wrap-distance-right:9pt;mso-wrap-distance-bottom:0;mso-position-horizontal:absolute;mso-position-horizontal-relative:text;mso-position-vertical:absolute;mso-position-vertical-relative:text;mso-width-percent:0;mso-height-percent:0;mso-width-relative:page;mso-height-relative:page" from="-1.35pt,3.2pt" to="421.65pt,3.2pt" o:gfxdata="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" strokeweight=".5pt"/>
             </w:pict>
           </mc:Fallback>
         </mc:AlternateContent>
@@ -6720,11 +6770,7 @@
       </w:r>
       <w:r>
         <w:tab/>
-        <w:t>Sivumäärä</w:t>
-      </w:r>
-      <w:commentRangeStart w:id="76"/>
-      <w:r>
-        <w:t>:</w:t>
+        <w:t>Sivumäärä:</w:t>
       </w:r>
       <w:r>
         <w:rPr>
@@ -6734,14 +6780,13 @@
         <w:t xml:space="preserve"> </w:t>
       </w:r>
       <w:r>
-        <w:t>36 + 1 liite</w:t>
-      </w:r>
-      <w:commentRangeEnd w:id="76"/>
-      <w:r>
-        <w:rPr>
-          <w:rStyle w:val="Kommentinviite"/>
-        </w:rPr>
-        <w:commentReference w:id="76"/>
+        <w:t>3</w:t>
+      </w:r>
+      <w:r>
+        <w:t>0</w:t>
+      </w:r>
+      <w:r>
+        <w:t xml:space="preserve"> + 1 liite</w:t>
       </w:r>
     </w:p>
     <w:p>
@@ -6760,7 +6805,7 @@
         <mc:AlternateContent>
           <mc:Choice Requires="wps">
             <w:drawing>
-              <wp:anchor distT="0" distB="0" distL="114300" distR="114300" simplePos="0" relativeHeight="251663360" behindDoc="0" locked="0" layoutInCell="1" allowOverlap="1" wp14:anchorId="5B831AB7" wp14:editId="05D8E1D2">
+              <wp:anchor distT="0" distB="0" distL="114300" distR="114300" simplePos="0" relativeHeight="251664384" behindDoc="0" locked="0" layoutInCell="1" allowOverlap="1" wp14:anchorId="5B831AB7" wp14:editId="05D8E1D2">
                 <wp:simplePos x="0" y="0"/>
                 <wp:positionH relativeFrom="column">
                   <wp:posOffset>-17145</wp:posOffset>
@@ -6821,7 +6866,7 @@
           </mc:Choice>
           <mc:Fallback>
             <w:pict>
-              <v:line w14:anchorId="375F9BBD" id="Line 9" o:spid="_x0000_s1026" style="position:absolute;z-index:251663360;visibility:visible;mso-wrap-style:square;mso-width-percent:0;mso-height-percent:0;mso-wrap-distance-left:9pt;mso-wrap-distance-top:0;mso-wrap-distance-right:9pt;mso-wrap-distance-bottom:0;mso-position-horizontal:absolute;mso-position-horizontal-relative:text;mso-position-vertical:absolute;mso-position-vertical-relative:text;mso-width-percent:0;mso-height-percent:0;mso-width-relative:page;mso-height-relative:page" from="-1.35pt,.15pt" to="421.65pt,.15pt" o:gfxdata="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" strokeweight=".5pt"/>
+              <v:line w14:anchorId="6D7023A2" id="Line 9" o:spid="_x0000_s1026" style="position:absolute;z-index:251664384;visibility:visible;mso-wrap-style:square;mso-width-percent:0;mso-height-percent:0;mso-wrap-distance-left:9pt;mso-wrap-distance-top:0;mso-wrap-distance-right:9pt;mso-wrap-distance-bottom:0;mso-position-horizontal:absolute;mso-position-horizontal-relative:text;mso-position-vertical:absolute;mso-position-vertical-relative:text;mso-width-percent:0;mso-height-percent:0;mso-width-relative:page;mso-height-relative:page" from="-1.35pt,.15pt" to="421.65pt,.15pt" o:gfxdata="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" strokeweight=".5pt"/>
             </w:pict>
           </mc:Fallback>
         </mc:AlternateContent>
@@ -6888,7 +6933,7 @@
         <mc:AlternateContent>
           <mc:Choice Requires="wps">
             <w:drawing>
-              <wp:anchor distT="0" distB="0" distL="114300" distR="114300" simplePos="0" relativeHeight="251669504" behindDoc="0" locked="0" layoutInCell="1" allowOverlap="1" wp14:anchorId="7FACD786" wp14:editId="6C5BEFF5">
+              <wp:anchor distT="0" distB="0" distL="114300" distR="114300" simplePos="0" relativeHeight="251670528" behindDoc="0" locked="0" layoutInCell="1" allowOverlap="1" wp14:anchorId="7FACD786" wp14:editId="6C5BEFF5">
                 <wp:simplePos x="0" y="0"/>
                 <wp:positionH relativeFrom="column">
                   <wp:posOffset>-17145</wp:posOffset>
@@ -6949,7 +6994,7 @@
           </mc:Choice>
           <mc:Fallback>
             <w:pict>
-              <v:line w14:anchorId="5D87ADCA" id="Line 10" o:spid="_x0000_s1026" style="position:absolute;z-index:251669504;visibility:visible;mso-wrap-style:square;mso-width-percent:0;mso-height-percent:0;mso-wrap-distance-left:9pt;mso-wrap-distance-top:0;mso-wrap-distance-right:9pt;mso-wrap-distance-bottom:0;mso-position-horizontal:absolute;mso-position-horizontal-relative:text;mso-position-vertical:absolute;mso-position-vertical-relative:text;mso-width-percent:0;mso-height-percent:0;mso-width-relative:page;mso-height-relative:page" from="-1.35pt,2.65pt" to="421.65pt,2.65pt" o:gfxdata="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" strokeweight=".5pt"/>
+              <v:line w14:anchorId="72D93772" id="Line 10" o:spid="_x0000_s1026" style="position:absolute;z-index:251670528;visibility:visible;mso-wrap-style:square;mso-width-percent:0;mso-height-percent:0;mso-wrap-distance-left:9pt;mso-wrap-distance-top:0;mso-wrap-distance-right:9pt;mso-wrap-distance-bottom:0;mso-position-horizontal:absolute;mso-position-horizontal-relative:text;mso-position-vertical:absolute;mso-position-vertical-relative:text;mso-width-percent:0;mso-height-percent:0;mso-width-relative:page;mso-height-relative:page" from="-1.35pt,2.65pt" to="421.65pt,2.65pt" o:gfxdata="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" strokeweight=".5pt"/>
             </w:pict>
           </mc:Fallback>
         </mc:AlternateContent>
@@ -7041,7 +7086,7 @@
         <mc:AlternateContent>
           <mc:Choice Requires="wps">
             <w:drawing>
-              <wp:anchor distT="0" distB="0" distL="114300" distR="114300" simplePos="0" relativeHeight="251642880" behindDoc="0" locked="0" layoutInCell="1" allowOverlap="1" wp14:anchorId="205E9114" wp14:editId="1E116C76">
+              <wp:anchor distT="0" distB="0" distL="114300" distR="114300" simplePos="0" relativeHeight="251643904" behindDoc="0" locked="0" layoutInCell="1" allowOverlap="1" wp14:anchorId="205E9114" wp14:editId="1E116C76">
                 <wp:simplePos x="0" y="0"/>
                 <wp:positionH relativeFrom="column">
                   <wp:posOffset>-17145</wp:posOffset>
@@ -7102,7 +7147,7 @@
           </mc:Choice>
           <mc:Fallback>
             <w:pict>
-              <v:line w14:anchorId="4A143ED0" id="Line 4" o:spid="_x0000_s1026" style="position:absolute;z-index:251642880;visibility:visible;mso-wrap-style:square;mso-width-percent:0;mso-height-percent:0;mso-wrap-distance-left:9pt;mso-wrap-distance-top:0;mso-wrap-distance-right:9pt;mso-wrap-distance-bottom:0;mso-position-horizontal:absolute;mso-position-horizontal-relative:text;mso-position-vertical:absolute;mso-position-vertical-relative:text;mso-width-percent:0;mso-height-percent:0;mso-width-relative:page;mso-height-relative:page" from="-1.35pt,3.2pt" to="421.65pt,3.2pt" o:gfxdata="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" strokeweight=".5pt"/>
+              <v:line w14:anchorId="1AAF3141" id="Line 4" o:spid="_x0000_s1026" style="position:absolute;z-index:251643904;visibility:visible;mso-wrap-style:square;mso-width-percent:0;mso-height-percent:0;mso-wrap-distance-left:9pt;mso-wrap-distance-top:0;mso-wrap-distance-right:9pt;mso-wrap-distance-bottom:0;mso-position-horizontal:absolute;mso-position-horizontal-relative:text;mso-position-vertical:absolute;mso-position-vertical-relative:text;mso-width-percent:0;mso-height-percent:0;mso-width-relative:page;mso-height-relative:page" from="-1.35pt,3.2pt" to="421.65pt,3.2pt" o:gfxdata="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" strokeweight=".5pt"/>
             </w:pict>
           </mc:Fallback>
         </mc:AlternateContent>
@@ -7168,27 +7213,33 @@
           <w:lang w:val="en-US"/>
         </w:rPr>
         <w:tab/>
-        <w:t xml:space="preserve"> Pages</w:t>
-      </w:r>
-      <w:commentRangeStart w:id="77"/>
-      <w:r>
-        <w:rPr>
-          <w:lang w:val="en-US"/>
-        </w:rPr>
-        <w:t xml:space="preserve">: 36 </w:t>
-      </w:r>
-      <w:commentRangeEnd w:id="77"/>
-      <w:r>
-        <w:rPr>
-          <w:rStyle w:val="Kommentinviite"/>
-        </w:rPr>
-        <w:commentReference w:id="77"/>
-      </w:r>
-      <w:r>
-        <w:rPr>
-          <w:lang w:val="en-US"/>
-        </w:rPr>
-        <w:t>+ 1 appendix</w:t>
+        <w:t xml:space="preserve"> Pages: 3</w:t>
+      </w:r>
+      <w:r>
+        <w:rPr>
+          <w:lang w:val="en-US"/>
+        </w:rPr>
+        <w:t>0</w:t>
+      </w:r>
+      <w:r>
+        <w:rPr>
+          <w:lang w:val="en-US"/>
+        </w:rPr>
+        <w:t xml:space="preserve"> </w:t>
+      </w:r>
+      <w:bookmarkStart w:id="75" w:name="_GoBack"/>
+      <w:bookmarkEnd w:id="75"/>
+      <w:r>
+        <w:rPr>
+          <w:lang w:val="en-US"/>
+        </w:rPr>
+        <w:t xml:space="preserve">+ 1 </w:t>
+      </w:r>
+      <w:r>
+        <w:rPr>
+          <w:lang w:val="en-US"/>
+        </w:rPr>
+        <w:t>appendices</w:t>
       </w:r>
     </w:p>
     <w:p>
@@ -7213,7 +7264,7 @@
         <mc:AlternateContent>
           <mc:Choice Requires="wps">
             <w:drawing>
-              <wp:anchor distT="0" distB="0" distL="114300" distR="114300" simplePos="0" relativeHeight="251650048" behindDoc="0" locked="0" layoutInCell="1" allowOverlap="1" wp14:anchorId="2E81AE9A" wp14:editId="1D7AB86C">
+              <wp:anchor distT="0" distB="0" distL="114300" distR="114300" simplePos="0" relativeHeight="251651072" behindDoc="0" locked="0" layoutInCell="1" allowOverlap="1" wp14:anchorId="2E81AE9A" wp14:editId="1D7AB86C">
                 <wp:simplePos x="0" y="0"/>
                 <wp:positionH relativeFrom="column">
                   <wp:posOffset>-17145</wp:posOffset>
@@ -7274,7 +7325,7 @@
           </mc:Choice>
           <mc:Fallback>
             <w:pict>
-              <v:line w14:anchorId="3F78FBFC" id="Line 5" o:spid="_x0000_s1026" style="position:absolute;z-index:251650048;visibility:visible;mso-wrap-style:square;mso-width-percent:0;mso-height-percent:0;mso-wrap-distance-left:9pt;mso-wrap-distance-top:0;mso-wrap-distance-right:9pt;mso-wrap-distance-bottom:0;mso-position-horizontal:absolute;mso-position-horizontal-relative:text;mso-position-vertical:absolute;mso-position-vertical-relative:text;mso-width-percent:0;mso-height-percent:0;mso-width-relative:page;mso-height-relative:page" from="-1.35pt,.15pt" to="421.65pt,.15pt" o:gfxdata="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" strokeweight=".5pt"/>
+              <v:line w14:anchorId="4665CB70" id="Line 5" o:spid="_x0000_s1026" style="position:absolute;z-index:251651072;visibility:visible;mso-wrap-style:square;mso-width-percent:0;mso-height-percent:0;mso-wrap-distance-left:9pt;mso-wrap-distance-top:0;mso-wrap-distance-right:9pt;mso-wrap-distance-bottom:0;mso-position-horizontal:absolute;mso-position-horizontal-relative:text;mso-position-vertical:absolute;mso-position-vertical-relative:text;mso-width-percent:0;mso-height-percent:0;mso-width-relative:page;mso-height-relative:page" from="-1.35pt,.15pt" to="421.65pt,.15pt" o:gfxdata="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" strokeweight=".5pt"/>
             </w:pict>
           </mc:Fallback>
         </mc:AlternateContent>
@@ -7425,7 +7476,7 @@
         <mc:AlternateContent>
           <mc:Choice Requires="wps">
             <w:drawing>
-              <wp:anchor distT="0" distB="0" distL="114300" distR="114300" simplePos="0" relativeHeight="251676672" behindDoc="0" locked="0" layoutInCell="1" allowOverlap="1" wp14:anchorId="5E2F58E4" wp14:editId="0801BAA4">
+              <wp:anchor distT="0" distB="0" distL="114300" distR="114300" simplePos="0" relativeHeight="251677696" behindDoc="0" locked="0" layoutInCell="1" allowOverlap="1" wp14:anchorId="5E2F58E4" wp14:editId="0801BAA4">
                 <wp:simplePos x="0" y="0"/>
                 <wp:positionH relativeFrom="column">
                   <wp:posOffset>-17145</wp:posOffset>
@@ -7486,7 +7537,7 @@
           </mc:Choice>
           <mc:Fallback>
             <w:pict>
-              <v:line w14:anchorId="68D4179C" id="Line 11" o:spid="_x0000_s1026" style="position:absolute;z-index:251676672;visibility:visible;mso-wrap-style:square;mso-width-percent:0;mso-height-percent:0;mso-wrap-distance-left:9pt;mso-wrap-distance-top:0;mso-wrap-distance-right:9pt;mso-wrap-distance-bottom:0;mso-position-horizontal:absolute;mso-position-horizontal-relative:text;mso-position-vertical:absolute;mso-position-vertical-relative:text;mso-width-percent:0;mso-height-percent:0;mso-width-relative:page;mso-height-relative:page" from="-1.35pt,2.65pt" to="421.65pt,2.65pt" o:gfxdata="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" strokeweight=".5pt"/>
+              <v:line w14:anchorId="0CA92B2B" id="Line 11" o:spid="_x0000_s1026" style="position:absolute;z-index:251677696;visibility:visible;mso-wrap-style:square;mso-width-percent:0;mso-height-percent:0;mso-wrap-distance-left:9pt;mso-wrap-distance-top:0;mso-wrap-distance-right:9pt;mso-wrap-distance-bottom:0;mso-position-horizontal:absolute;mso-position-horizontal-relative:text;mso-position-vertical:absolute;mso-position-vertical-relative:text;mso-width-percent:0;mso-height-percent:0;mso-width-relative:page;mso-height-relative:page" from="-1.35pt,2.65pt" to="421.65pt,2.65pt" o:gfxdata="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" strokeweight=".5pt"/>
             </w:pict>
           </mc:Fallback>
         </mc:AlternateContent>
@@ -9038,16 +9089,16 @@
           <w:numId w:val="23"/>
         </w:numPr>
       </w:pPr>
-      <w:bookmarkStart w:id="78" w:name="_Toc499815104"/>
-      <w:bookmarkStart w:id="79" w:name="_Toc499815331"/>
-      <w:bookmarkStart w:id="80" w:name="_Toc499815378"/>
+      <w:bookmarkStart w:id="76" w:name="_Toc499815104"/>
+      <w:bookmarkStart w:id="77" w:name="_Toc499815331"/>
+      <w:bookmarkStart w:id="78" w:name="_Toc499815378"/>
       <w:r>
         <w:lastRenderedPageBreak/>
         <w:t>JOHDANTO</w:t>
       </w:r>
+      <w:bookmarkEnd w:id="76"/>
+      <w:bookmarkEnd w:id="77"/>
       <w:bookmarkEnd w:id="78"/>
-      <w:bookmarkEnd w:id="79"/>
-      <w:bookmarkEnd w:id="80"/>
     </w:p>
     <w:p>
       <w:r>
@@ -9099,36 +9150,36 @@
       <w:pPr>
         <w:pStyle w:val="Otsikko1"/>
       </w:pPr>
-      <w:bookmarkStart w:id="81" w:name="_Toc478972908"/>
-      <w:bookmarkStart w:id="82" w:name="_Toc499815105"/>
-      <w:bookmarkStart w:id="83" w:name="_Toc499815332"/>
-      <w:bookmarkStart w:id="84" w:name="_Toc499815379"/>
+      <w:bookmarkStart w:id="79" w:name="_Toc478972908"/>
+      <w:bookmarkStart w:id="80" w:name="_Toc499815105"/>
+      <w:bookmarkStart w:id="81" w:name="_Toc499815332"/>
+      <w:bookmarkStart w:id="82" w:name="_Toc499815379"/>
       <w:r>
         <w:lastRenderedPageBreak/>
         <w:t>TEKNIIKKAAN TUTUSTUMINEN</w:t>
       </w:r>
+      <w:bookmarkEnd w:id="80"/>
+      <w:bookmarkEnd w:id="81"/>
       <w:bookmarkEnd w:id="82"/>
+    </w:p>
+    <w:p>
+      <w:r>
+        <w:t>Älykkään sopimuksen koodaaminen vaati Ethereum-alustan perustoiminnallisuuden ymmärrystä. Koska Ethereum-alusta hyödyntää lohkoketjua, paras tapa ymmärtää lohkoketjujen toiminta oli ymmärtää alkuperäisen lohkoketjusovelluksen – BitCoin-sovelluksen – perustoiminnallisuus. Työn alussa tutustuttiin BitCoin-sovelluksen, lohkoketjutekniikan ja Ethereum-alustan perusteisiin. Tekniikasta tehtiin selvitykset, jotka kuvaillaan tässä.</w:t>
+      </w:r>
+    </w:p>
+    <w:p>
+      <w:pPr>
+        <w:pStyle w:val="Otsikko2"/>
+      </w:pPr>
+      <w:bookmarkStart w:id="83" w:name="_Toc499815106"/>
+      <w:bookmarkStart w:id="84" w:name="_Toc499815333"/>
+      <w:bookmarkStart w:id="85" w:name="_Toc499815380"/>
+      <w:r>
+        <w:t>Bitcoin ja lohkoketju</w:t>
+      </w:r>
       <w:bookmarkEnd w:id="83"/>
       <w:bookmarkEnd w:id="84"/>
-    </w:p>
-    <w:p>
-      <w:r>
-        <w:t>Älykkään sopimuksen koodaaminen vaati Ethereum-alustan perustoiminnallisuuden ymmärrystä. Koska Ethereum-alusta hyödyntää lohkoketjua, paras tapa ymmärtää lohkoketjujen toiminta oli ymmärtää alkuperäisen lohkoketjusovelluksen – BitCoin-sovelluksen – perustoiminnallisuus. Työn alussa tutustuttiin BitCoin-sovelluksen, lohkoketjutekniikan ja Ethereum-alustan perusteisiin. Tekniikasta tehtiin selvitykset, jotka kuvaillaan tässä.</w:t>
-      </w:r>
-    </w:p>
-    <w:p>
-      <w:pPr>
-        <w:pStyle w:val="Otsikko2"/>
-      </w:pPr>
-      <w:bookmarkStart w:id="85" w:name="_Toc499815106"/>
-      <w:bookmarkStart w:id="86" w:name="_Toc499815333"/>
-      <w:bookmarkStart w:id="87" w:name="_Toc499815380"/>
-      <w:r>
-        <w:t>Bitcoin ja lohkoketju</w:t>
-      </w:r>
       <w:bookmarkEnd w:id="85"/>
-      <w:bookmarkEnd w:id="86"/>
-      <w:bookmarkEnd w:id="87"/>
     </w:p>
     <w:p>
       <w:r>
@@ -9246,158 +9297,158 @@
       <w:pPr>
         <w:pStyle w:val="Otsikko2"/>
       </w:pPr>
-      <w:bookmarkStart w:id="88" w:name="_Toc499815107"/>
-      <w:bookmarkStart w:id="89" w:name="_Toc499815334"/>
-      <w:bookmarkStart w:id="90" w:name="_Toc499815381"/>
+      <w:bookmarkStart w:id="86" w:name="_Toc499815107"/>
+      <w:bookmarkStart w:id="87" w:name="_Toc499815334"/>
+      <w:bookmarkStart w:id="88" w:name="_Toc499815381"/>
       <w:r>
         <w:t>Hajautetut sovellukset</w:t>
       </w:r>
+      <w:bookmarkEnd w:id="86"/>
+      <w:bookmarkEnd w:id="87"/>
       <w:bookmarkEnd w:id="88"/>
+    </w:p>
+    <w:p>
+      <w:r>
+        <w:t>Ethereum ja Bitcoin ovat hajautettuja sovelluksia. Hajautetulle sovellukselle on monia toisistaan eroavia määritelmiä. Määritelmien kesken yhteisenä tekijänä on sovellusten piirre, jossa sovellukset tallentavat tietonsa vertaisverkkoon. Lohkoketju on yksi tiedon tallentamiseen suunniteltu vertaisverkko. Toinen piirre on se, ettei hajautetuilla sovelluksilla ole ketään yhtä auktoriteettia, tahoa tai ylläpitäjää, jolla on päätäntävalta sovelluksessa. (4.)</w:t>
+      </w:r>
+    </w:p>
+    <w:p>
+      <w:r>
+        <w:t>Hajautetuissa sovelluksissa on monia hyötyjä verrattuna perinteisiin, keskitettyihin sovelluksiin. Yksi hyöty on se, että ne eivät koskaan ole pois käytöstä. Perinteisissä palveluissa voi tulla palvelinvikoja. Hajautettu sovellus ei voi kokonaan poistua toiminnasta, elleivät kaikki vertaisverkon solmut lopeta toimintaansa yhtä aikaa. (5.)</w:t>
+      </w:r>
+    </w:p>
+    <w:p>
+      <w:r>
+        <w:lastRenderedPageBreak/>
+        <w:t>Vertaisverkkosovellukset eivät ole uusi, ennennäkemätön keksintö tietotekniikan historiassa. Esimerkiksi BitComet, joka on tiedostonsiirtoon käytetty vertaisverkko. Monet ohjelmistot jakavat ohjelmistopäivityksensä vertaisverkossa. Muun muassa Windows-käyttöjärjestelmän päivitykset tulevat vertaisverkosta. (6.)</w:t>
+      </w:r>
+    </w:p>
+    <w:p>
+      <w:r>
+        <w:t>Bitcoinin historiassa ohjelmoijayhteisö alkoi kehittämään hajautettua alustaa, joka perustuu Bitcoin-verkkoon. Näille alustoille kehitettiin tukia monen eri tyyppisille tiedonsiirtotapahtumille. Ajan mittaan ohjelmoijayhteisö keksi uusia käyttötapauksia, jolloin olemassa olevien tiedonsiirtotapahtumatyyppien rajat tulivat vastaan. Silloin alustan kehittäjien täytyi taas luoda uusia tiedonsiirtotapahtumatyyppejä. Näin alustalla kehitettävät innovaatiot olivat riippuvaisia siitä, minkä tyyppisiä tiedonsiirtotapahtumia kehitettiin ohjelmoijayhteisössä. (7.)</w:t>
+      </w:r>
+    </w:p>
+    <w:p>
+      <w:pPr>
+        <w:pStyle w:val="Otsikko2"/>
+      </w:pPr>
+      <w:bookmarkStart w:id="89" w:name="_Toc499815108"/>
+      <w:bookmarkStart w:id="90" w:name="_Toc499815335"/>
+      <w:bookmarkStart w:id="91" w:name="_Toc499815382"/>
+      <w:r>
+        <w:t>Ethereum-alusta</w:t>
+      </w:r>
       <w:bookmarkEnd w:id="89"/>
       <w:bookmarkEnd w:id="90"/>
-    </w:p>
-    <w:p>
-      <w:r>
-        <w:t>Ethereum ja Bitcoin ovat hajautettuja sovelluksia. Hajautetulle sovellukselle on monia toisistaan eroavia määritelmiä. Määritelmien kesken yhteisenä tekijänä on sovellusten piirre, jossa sovellukset tallentavat tietonsa vertaisverkkoon. Lohkoketju on yksi tiedon tallentamiseen suunniteltu vertaisverkko. Toinen piirre on se, ettei hajautetuilla sovelluksilla ole ketään yhtä auktoriteettia, tahoa tai ylläpitäjää, jolla on päätäntävalta sovelluksessa. (4.)</w:t>
-      </w:r>
-    </w:p>
-    <w:p>
-      <w:r>
-        <w:t>Hajautetuissa sovelluksissa on monia hyötyjä verrattuna perinteisiin, keskitettyihin sovelluksiin. Yksi hyöty on se, että ne eivät koskaan ole pois käytöstä. Perinteisissä palveluissa voi tulla palvelinvikoja. Hajautettu sovellus ei voi kokonaan poistua toiminnasta, elleivät kaikki vertaisverkon solmut lopeta toimintaansa yhtä aikaa. (5.)</w:t>
-      </w:r>
-    </w:p>
-    <w:p>
+      <w:bookmarkEnd w:id="91"/>
+    </w:p>
+    <w:p>
+      <w:r>
+        <w:t xml:space="preserve">Bitcoin-verkossa voi ainoastaan lähettää valuuttaa tililtä toiselle. Ethereum-alustassa on myös tilejä, valuuttaa ja rahansiirtotapahtumia, mutta Ethereum-lohkoketjuun voi myös tallentaa koodia. Kehittäjät voivat kirjoittaa koodia, ja luoda omia hajautettuja sovelluksiaan. Ethereum-alustalle kehitettyjä sovelluksia kutsutaan </w:t>
+      </w:r>
+      <w:r>
+        <w:rPr>
+          <w:i/>
+        </w:rPr>
+        <w:t>älykkäiksi sopimuksiksi</w:t>
+      </w:r>
+      <w:r>
+        <w:t>.  (4; 8.)</w:t>
+      </w:r>
+    </w:p>
+    <w:p>
+      <w:r>
+        <w:t>Solidity on suosituin ohjelmointikieli Ethereum -älykkäiden sopimusten kirjoitusta varten. Muita suosittuja kieliä ovat muun muassa LLL ja Serpent. (5.)</w:t>
+      </w:r>
+    </w:p>
+    <w:p>
+      <w:r>
+        <w:t>Ethereum-solmuun, oli kyseessä yksityisen käyttäjän solmu tai louhijasolmu, kuuluu Ethereum-virtuaalikone, joka on älykkäiden sopimusten ajoympäristö. Ethereum-virtuaalikone voi ajaa koodia, joka suorittaa loogisia operaatioita. Ethereum-alusta luo vertaisverkon, jossa käyttäjän koneella käynnissä oleva virtuaalikone lähettää tiedonsiirtotapahtumia Ethereum-verkkoon. Ethereum-verkko koostuu maailmanlaajuisesti yhteen liittyneiden Ethereum-solmujen vertaisverkosta. Jos Ethereum-verkkoa haluaa käyttää, tulee omalle tietokoneelle käynnistää Ethereum-solmu, esimerkiksi GoEthereum (ks. 4.3.1).</w:t>
+      </w:r>
+    </w:p>
+    <w:p>
+      <w:r>
+        <w:t>Ethereum-alustalla voi ajaa minkä tahansa protokollan missä tahansa lohkoketjussa. Ethereum-alusta ei tarvitse vain tietyllä tekniikalla toteutettua lohkoketjua, vaan alusta voi hyödyntää minkä tahansa mallista lohkoketjua, mikä saatetaan kehittää tulevai</w:t>
+      </w:r>
       <w:r>
         <w:lastRenderedPageBreak/>
-        <w:t>Vertaisverkkosovellukset eivät ole uusi, ennennäkemätön keksintö tietotekniikan historiassa. Esimerkiksi BitComet, joka on tiedostonsiirtoon käytetty vertaisverkko. Monet ohjelmistot jakavat ohjelmistopäivityksensä vertaisverkossa. Muun muassa Windows-käyttöjärjestelmän päivitykset tulevat vertaisverkosta. (6.)</w:t>
-      </w:r>
-    </w:p>
-    <w:p>
-      <w:r>
-        <w:t>Bitcoinin historiassa ohjelmoijayhteisö alkoi kehittämään hajautettua alustaa, joka perustuu Bitcoin-verkkoon. Näille alustoille kehitettiin tukia monen eri tyyppisille tiedonsiirtotapahtumille. Ajan mittaan ohjelmoijayhteisö keksi uusia käyttötapauksia, jolloin olemassa olevien tiedonsiirtotapahtumatyyppien rajat tulivat vastaan. Silloin alustan kehittäjien täytyi taas luoda uusia tiedonsiirtotapahtumatyyppejä. Näin alustalla kehitettävät innovaatiot olivat riippuvaisia siitä, minkä tyyppisiä tiedonsiirtotapahtumia kehitettiin ohjelmoijayhteisössä. (7.)</w:t>
-      </w:r>
-    </w:p>
-    <w:p>
-      <w:pPr>
-        <w:pStyle w:val="Otsikko2"/>
-      </w:pPr>
-      <w:bookmarkStart w:id="91" w:name="_Toc499815108"/>
-      <w:bookmarkStart w:id="92" w:name="_Toc499815335"/>
-      <w:bookmarkStart w:id="93" w:name="_Toc499815382"/>
-      <w:r>
-        <w:t>Ethereum-alusta</w:t>
-      </w:r>
-      <w:bookmarkEnd w:id="91"/>
+        <w:t>suudessa. Ethereum-virtuaalikone ei ole riippuvainen mistään tietystä ohjelmointikielestä, eikä virtuaalikoneen ajama koodi ole riippuvainen Soliditystä. Ethereum ei tarvitse mitään tiettyä tiedonsiirtoprotokollaa ollakseen yhteydessä vertaisverkkoon. Nämä periaatteet olivat taustalla, kun Buterin suunnitteli Ethereum-alustaa. (4, 7</w:t>
+      </w:r>
+      <w:r>
+        <w:t>.)</w:t>
+      </w:r>
+    </w:p>
+    <w:p>
+      <w:r>
+        <w:t xml:space="preserve">Ethereum-virtuaalikone on Turing-täydellinen, joten virtuaalikoneella ei ole mitään loogisia rajoitteita liittyen siihen, mitä sillä voi tehdä. </w:t>
+      </w:r>
+      <w:r>
+        <w:t>Turing-täydellisyys tarkoittaa sitä, että ohjelmointikielellä voi ratkaista minkä tahansa laskennalli</w:t>
+      </w:r>
+      <w:r>
+        <w:t>sen ongelman. Turing-täydellistä ohjelmointikieltä rajoittaa ainoastaan tietokoneen muistin määrä.</w:t>
+      </w:r>
+      <w:r>
+        <w:t xml:space="preserve"> </w:t>
+      </w:r>
+      <w:r>
+        <w:t>(9.)</w:t>
+      </w:r>
+    </w:p>
+    <w:p>
+      <w:r>
+        <w:t>BitCoin-vertaisverkossa on bitcoin-rahayksikön siirtämistä varten tiedonsiirtotapahtumia. Ethereum-verkossa vastaava rahayksikkö on eetteri (engl. ether). Eetteri on bitcoinin kaltainen kryptovaluuttarahayksikkö, jota voi käyttää maksamiseen Ethereum-verkossa. (8.)</w:t>
+      </w:r>
+    </w:p>
+    <w:p>
+      <w:r>
+        <w:t>Kun tiedonsiirtotapahtuma tehdään tietokoneella, tietokoneella oleva Ethereum-solmu lähettää tiedon siitä koko Ethereum-vertaisverkkoon. Ethereum-verkossa maksutapahtuma todennetaan. Minkä tahansa maksutapahtuman tekeminen vaatii kaikkia Ethereum-verkon louhijasolmuja ajamaan saman maksutapahtuman sekä sen sisältämät loogiset operaatiot omalla tietokoneellaan. Maksutapahtuman alkuperäisen lähettäjän on maksettava tämä hinta korvauksena kaikille louhijasolmuille. Tätä kutsutaan kaasumaksuksi (gas price). Työläämmät laskentatoimet vaativat suuremman kaasumaksun tiedonsiirtotapahtuman lähettäjältä. (8; 7.)</w:t>
+      </w:r>
+    </w:p>
+    <w:p>
+      <w:r>
+        <w:t>Ethereum-maksutapahtumilla on maksimikaasurajoite, kuinka paljon ne saavat kuluttaa resursseja Ethereum-verkon louhijasolmuissa. Jos verkossa on sopimus, joka ajaa raskaita laskuoperaatioita, siihen tehdyt tiedonsiirtotapahtumat voidaan hylätä, jos niiden suorittaminen ylittää maksimikaasurajoitteen. Ethereum-verkon kaasurajoitteen takia verkko ei mene tukkoon, vaikka sinne lähetettäisiinkin älykkäitä sopimuksia, jotka vaativat liian raskasta laskentaa. (10; 7.)</w:t>
+      </w:r>
+    </w:p>
+    <w:p>
+      <w:r>
+        <w:t>Ethereum-virtuaalikone, kaikki siihen liittyvä ohjelmisto ja kaikki alustan kehittämiseen liittyvä ohjelmisto on avoimen lähdekoodin ohjelmistoa. Ethereum-ohjelmistoja kehitetään maailmanlaajuisesti ja hajautetusti GitHub-palvelun sekä muiden versionhallintapalveluiden avulla. (4.)</w:t>
+      </w:r>
+    </w:p>
+    <w:p>
+      <w:pPr>
+        <w:pStyle w:val="Otsikko1"/>
+      </w:pPr>
+      <w:bookmarkStart w:id="92" w:name="_Toc499815109"/>
+      <w:bookmarkStart w:id="93" w:name="_Toc499815336"/>
+      <w:bookmarkStart w:id="94" w:name="_Toc499815383"/>
+      <w:r>
+        <w:lastRenderedPageBreak/>
+        <w:t>SUUNNITTELU JA KÄYTTÖTAPAUKSET</w:t>
+      </w:r>
+      <w:bookmarkEnd w:id="79"/>
       <w:bookmarkEnd w:id="92"/>
       <w:bookmarkEnd w:id="93"/>
-    </w:p>
-    <w:p>
-      <w:r>
-        <w:t xml:space="preserve">Bitcoin-verkossa voi ainoastaan lähettää valuuttaa tililtä toiselle. Ethereum-alustassa on myös tilejä, valuuttaa ja rahansiirtotapahtumia, mutta Ethereum-lohkoketjuun voi myös tallentaa koodia. Kehittäjät voivat kirjoittaa koodia, ja luoda omia hajautettuja sovelluksiaan. Ethereum-alustalle kehitettyjä sovelluksia kutsutaan </w:t>
-      </w:r>
-      <w:r>
-        <w:rPr>
-          <w:i/>
-        </w:rPr>
-        <w:t>älykkäiksi sopimuksiksi</w:t>
-      </w:r>
-      <w:r>
-        <w:t>.  (4; 8.)</w:t>
-      </w:r>
-    </w:p>
-    <w:p>
-      <w:r>
-        <w:t>Solidity on suosituin ohjelmointikieli Ethereum -älykkäiden sopimusten kirjoitusta varten. Muita suosittuja kieliä ovat muun muassa LLL ja Serpent. (5.)</w:t>
-      </w:r>
-    </w:p>
-    <w:p>
-      <w:r>
-        <w:t>Ethereum-solmuun, oli kyseessä yksityisen käyttäjän solmu tai louhijasolmu, kuuluu Ethereum-virtuaalikone, joka on älykkäiden sopimusten ajoympäristö. Ethereum-virtuaalikone voi ajaa koodia, joka suorittaa loogisia operaatioita. Ethereum-alusta luo vertaisverkon, jossa käyttäjän koneella käynnissä oleva virtuaalikone lähettää tiedonsiirtotapahtumia Ethereum-verkkoon. Ethereum-verkko koostuu maailmanlaajuisesti yhteen liittyneiden Ethereum-solmujen vertaisverkosta. Jos Ethereum-verkkoa haluaa käyttää, tulee omalle tietokoneelle käynnistää Ethereum-solmu, esimerkiksi GoEthereum (ks. 4.3.1).</w:t>
-      </w:r>
-    </w:p>
-    <w:p>
-      <w:r>
-        <w:t>Ethereum-alustalla voi ajaa minkä tahansa protokollan missä tahansa lohkoketjussa. Ethereum-alusta ei tarvitse vain tietyllä tekniikalla toteutettua lohkoketjua, vaan alusta voi hyödyntää minkä tahansa mallista lohkoketjua, mikä saatetaan kehittää tulevai</w:t>
-      </w:r>
-      <w:r>
-        <w:lastRenderedPageBreak/>
-        <w:t>suudessa. Ethereum-virtuaalikone ei ole riippuvainen mistään tietystä ohjelmointikielestä, eikä virtuaalikoneen ajama koodi ole riippuvainen Soliditystä. Ethereum ei tarvitse mitään tiettyä tiedonsiirtoprotokollaa ollakseen yhteydessä vertaisverkkoon. Nämä periaatteet olivat taustalla, kun Buterin suunnitteli Ethereum-alustaa. (4, 7</w:t>
-      </w:r>
-      <w:r>
-        <w:t>.)</w:t>
-      </w:r>
-    </w:p>
-    <w:p>
-      <w:r>
-        <w:t xml:space="preserve">Ethereum-virtuaalikone on Turing-täydellinen, joten virtuaalikoneella ei ole mitään loogisia rajoitteita liittyen siihen, mitä sillä voi tehdä. </w:t>
-      </w:r>
-      <w:r>
-        <w:t>Turing-täydellisyys tarkoittaa sitä, että ohjelmointikielellä voi ratkaista minkä tahansa laskennalli</w:t>
-      </w:r>
-      <w:r>
-        <w:t>sen ongelman. Turing-täydellistä ohjelmointikieltä rajoittaa ainoastaan tietokoneen muistin määrä.</w:t>
-      </w:r>
-      <w:r>
-        <w:t xml:space="preserve"> </w:t>
-      </w:r>
-      <w:r>
-        <w:t>(9.)</w:t>
-      </w:r>
-    </w:p>
-    <w:p>
-      <w:r>
-        <w:t>BitCoin-vertaisverkossa on bitcoin-rahayksikön siirtämistä varten tiedonsiirtotapahtumia. Ethereum-verkossa vastaava rahayksikkö on eetteri (engl. ether). Eetteri on bitcoinin kaltainen kryptovaluuttarahayksikkö, jota voi käyttää maksamiseen Ethereum-verkossa. (8.)</w:t>
-      </w:r>
-    </w:p>
-    <w:p>
-      <w:r>
-        <w:t>Kun tiedonsiirtotapahtuma tehdään tietokoneella, tietokoneella oleva Ethereum-solmu lähettää tiedon siitä koko Ethereum-vertaisverkkoon. Ethereum-verkossa maksutapahtuma todennetaan. Minkä tahansa maksutapahtuman tekeminen vaatii kaikkia Ethereum-verkon louhijasolmuja ajamaan saman maksutapahtuman sekä sen sisältämät loogiset operaatiot omalla tietokoneellaan. Maksutapahtuman alkuperäisen lähettäjän on maksettava tämä hinta korvauksena kaikille louhijasolmuille. Tätä kutsutaan kaasumaksuksi (gas price). Työläämmät laskentatoimet vaativat suuremman kaasumaksun tiedonsiirtotapahtuman lähettäjältä. (8; 7.)</w:t>
-      </w:r>
-    </w:p>
-    <w:p>
-      <w:r>
-        <w:t>Ethereum-maksutapahtumilla on maksimikaasurajoite, kuinka paljon ne saavat kuluttaa resursseja Ethereum-verkon louhijasolmuissa. Jos verkossa on sopimus, joka ajaa raskaita laskuoperaatioita, siihen tehdyt tiedonsiirtotapahtumat voidaan hylätä, jos niiden suorittaminen ylittää maksimikaasurajoitteen. Ethereum-verkon kaasurajoitteen takia verkko ei mene tukkoon, vaikka sinne lähetettäisiinkin älykkäitä sopimuksia, jotka vaativat liian raskasta laskentaa. (10; 7.)</w:t>
-      </w:r>
-    </w:p>
-    <w:p>
-      <w:r>
-        <w:t>Ethereum-virtuaalikone, kaikki siihen liittyvä ohjelmisto ja kaikki alustan kehittämiseen liittyvä ohjelmisto on avoimen lähdekoodin ohjelmistoa. Ethereum-ohjelmistoja kehitetään maailmanlaajuisesti ja hajautetusti GitHub-palvelun sekä muiden versionhallintapalveluiden avulla. (4.)</w:t>
-      </w:r>
-    </w:p>
-    <w:p>
-      <w:pPr>
-        <w:pStyle w:val="Otsikko1"/>
-      </w:pPr>
-      <w:bookmarkStart w:id="94" w:name="_Toc499815109"/>
-      <w:bookmarkStart w:id="95" w:name="_Toc499815336"/>
-      <w:bookmarkStart w:id="96" w:name="_Toc499815383"/>
-      <w:r>
-        <w:lastRenderedPageBreak/>
-        <w:t>SUUNNITTELU JA KÄYTTÖTAPAUKSET</w:t>
-      </w:r>
-      <w:bookmarkEnd w:id="81"/>
       <w:bookmarkEnd w:id="94"/>
+    </w:p>
+    <w:p>
+      <w:r>
+        <w:t>Suunnitteluvaiheessa pohdiskeltiin työssä luotavan sovelluksen käyttötapauksia. Sovellus pyrittiin suunnittelemaan siten, että se hyödyntää mahdollisimman paljon lohkoketjujen ja Ethereum-alustan piirteitä.</w:t>
+      </w:r>
+    </w:p>
+    <w:p>
+      <w:pPr>
+        <w:pStyle w:val="Otsikko2"/>
+      </w:pPr>
+      <w:bookmarkStart w:id="95" w:name="_Toc499815110"/>
+      <w:bookmarkStart w:id="96" w:name="_Toc499815337"/>
+      <w:bookmarkStart w:id="97" w:name="_Toc499815384"/>
+      <w:r>
+        <w:t>Kuvaus käyttötapauksista</w:t>
+      </w:r>
       <w:bookmarkEnd w:id="95"/>
       <w:bookmarkEnd w:id="96"/>
-    </w:p>
-    <w:p>
-      <w:r>
-        <w:t>Suunnitteluvaiheessa pohdiskeltiin työssä luotavan sovelluksen käyttötapauksia. Sovellus pyrittiin suunnittelemaan siten, että se hyödyntää mahdollisimman paljon lohkoketjujen ja Ethereum-alustan piirteitä.</w:t>
-      </w:r>
-    </w:p>
-    <w:p>
-      <w:pPr>
-        <w:pStyle w:val="Otsikko2"/>
-      </w:pPr>
-      <w:bookmarkStart w:id="97" w:name="_Toc499815110"/>
-      <w:bookmarkStart w:id="98" w:name="_Toc499815337"/>
-      <w:bookmarkStart w:id="99" w:name="_Toc499815384"/>
-      <w:r>
-        <w:t>Kuvaus käyttötapauksista</w:t>
-      </w:r>
       <w:bookmarkEnd w:id="97"/>
-      <w:bookmarkEnd w:id="98"/>
-      <w:bookmarkEnd w:id="99"/>
     </w:p>
     <w:p>
       <w:r>
@@ -9447,242 +9498,242 @@
       <w:pPr>
         <w:pStyle w:val="Otsikko2"/>
       </w:pPr>
-      <w:bookmarkStart w:id="100" w:name="_Toc478972909"/>
-      <w:bookmarkStart w:id="101" w:name="_Toc499815111"/>
-      <w:bookmarkStart w:id="102" w:name="_Toc499815338"/>
-      <w:bookmarkStart w:id="103" w:name="_Toc499815385"/>
+      <w:bookmarkStart w:id="98" w:name="_Toc478972909"/>
+      <w:bookmarkStart w:id="99" w:name="_Toc499815111"/>
+      <w:bookmarkStart w:id="100" w:name="_Toc499815338"/>
+      <w:bookmarkStart w:id="101" w:name="_Toc499815385"/>
       <w:r>
         <w:t>Älykkään sopimuksen hyöty</w:t>
       </w:r>
+      <w:bookmarkEnd w:id="98"/>
+      <w:r>
+        <w:t xml:space="preserve"> sovelluksessa</w:t>
+      </w:r>
+      <w:bookmarkEnd w:id="99"/>
       <w:bookmarkEnd w:id="100"/>
-      <w:r>
-        <w:t xml:space="preserve"> sovelluksessa</w:t>
-      </w:r>
       <w:bookmarkEnd w:id="101"/>
+    </w:p>
+    <w:p>
+      <w:r>
+        <w:t>Autosovelluksen voisi kehittää perinteisenä palveluna, joka toimii tavallisella palvelimella, ja jonka merkinnät tallennetaan perinteiseen tietokantaan. Lohkoketjussa ja älykkäissä sopimuksissa on piirteitä, joista tämä sovellus voi hyötyä.</w:t>
+      </w:r>
+    </w:p>
+    <w:p>
+      <w:r>
+        <w:t>Toinen etu on lohkoketjumerkintöjen pitkäikäisyys. Klassisen auton elinkaari voi olla vuosikymmeniä, eivätkä kovin monet yritykset ole olemassa niin kauan. Jos tavallinen palvelu lopettaa toimintansa, tietokannassa olevat merkinnät voivat kadota. Lohkoketju on paljon pitkäikäisempi kuin perinteinen tietokanta. Kopiot tiedoista ovat jokaisella Ethereum-verkon tietokoneella, joten tiedot eivät voi tuhoutua lopullisesti.</w:t>
+      </w:r>
+    </w:p>
+    <w:p>
+      <w:r>
+        <w:t>Lohkoketjussa kaikki maksutapahtumat ovat julkisia ja läpinäkyviä. Läpinäkyvyys sopii tämän sovelluksen käyttötapauksiin hyvin. Jos kaikki auton elinkaaressa tulleet tapahtumat ovat julkisia, on huijausten ja väärinkäytösten tekeminen kannattamatonta auton omistajalle. Sovelluksella tehtyjä merkintöjä tarkkailevat voivat tehdä tutkimusta ja havaita, jos auton elinkaaren merkinnöissä esiintyy väärää tietoa tai ristiriitoja. Sosiaalisen median aikakautena tieto petollisesta auton omistajasta leviää nopeasti ihmiseltä ihmiselle. Omistajan maineen menetyksen pelko voi olla suuri. Mikäli tällainen sovellus on oikeasti käytössä tulevaisuudessa, autonomistajat varmasti ymmärtävät, että on kannattavaa pysyä rehellisenä lisättäessä kohokohtia.</w:t>
+      </w:r>
+    </w:p>
+    <w:p>
+      <w:r>
+        <w:t>Lohkoketjuissa on piirre, että lisättyjä merkintöjä ja tiedonsiirtoja ei voi poistaa jälkikäteen. Epärehellinen autonomistaja ei siis pysty peittelemään jälkiään poistamalla tai muokkaamalla vanhoja merkintöjä. Tämä vahvistaa luottamusta sovelluksen käyttäjäkunnassa auton omistajan ja autosta kiinnostuneiden ostajien välillä.</w:t>
+      </w:r>
+    </w:p>
+    <w:p>
+      <w:pPr>
+        <w:pStyle w:val="Otsikko1"/>
+      </w:pPr>
+      <w:bookmarkStart w:id="102" w:name="_Toc499815112"/>
+      <w:bookmarkStart w:id="103" w:name="_Toc499815339"/>
+      <w:bookmarkStart w:id="104" w:name="_Toc499815386"/>
+      <w:r>
+        <w:lastRenderedPageBreak/>
+        <w:t>TYÖHÖN LIITTYVÄ OHJELMISTO</w:t>
+      </w:r>
       <w:bookmarkEnd w:id="102"/>
       <w:bookmarkEnd w:id="103"/>
-    </w:p>
-    <w:p>
-      <w:r>
-        <w:t>Autosovelluksen voisi kehittää perinteisenä palveluna, joka toimii tavallisella palvelimella, ja jonka merkinnät tallennetaan perinteiseen tietokantaan. Lohkoketjussa ja älykkäissä sopimuksissa on piirteitä, joista tämä sovellus voi hyötyä.</w:t>
-      </w:r>
-    </w:p>
-    <w:p>
-      <w:r>
-        <w:t>Toinen etu on lohkoketjumerkintöjen pitkäikäisyys. Klassisen auton elinkaari voi olla vuosikymmeniä, eivätkä kovin monet yritykset ole olemassa niin kauan. Jos tavallinen palvelu lopettaa toimintansa, tietokannassa olevat merkinnät voivat kadota. Lohkoketju on paljon pitkäikäisempi kuin perinteinen tietokanta. Kopiot tiedoista ovat jokaisella Ethereum-verkon tietokoneella, joten tiedot eivät voi tuhoutua lopullisesti.</w:t>
-      </w:r>
-    </w:p>
-    <w:p>
-      <w:r>
-        <w:t>Lohkoketjussa kaikki maksutapahtumat ovat julkisia ja läpinäkyviä. Läpinäkyvyys sopii tämän sovelluksen käyttötapauksiin hyvin. Jos kaikki auton elinkaaressa tulleet tapahtumat ovat julkisia, on huijausten ja väärinkäytösten tekeminen kannattamatonta auton omistajalle. Sovelluksella tehtyjä merkintöjä tarkkailevat voivat tehdä tutkimusta ja havaita, jos auton elinkaaren merkinnöissä esiintyy väärää tietoa tai ristiriitoja. Sosiaalisen median aikakautena tieto petollisesta auton omistajasta leviää nopeasti ihmiseltä ihmiselle. Omistajan maineen menetyksen pelko voi olla suuri. Mikäli tällainen sovellus on oikeasti käytössä tulevaisuudessa, autonomistajat varmasti ymmärtävät, että on kannattavaa pysyä rehellisenä lisättäessä kohokohtia.</w:t>
-      </w:r>
-    </w:p>
-    <w:p>
-      <w:r>
-        <w:t>Lohkoketjuissa on piirre, että lisättyjä merkintöjä ja tiedonsiirtoja ei voi poistaa jälkikäteen. Epärehellinen autonomistaja ei siis pysty peittelemään jälkiään poistamalla tai muokkaamalla vanhoja merkintöjä. Tämä vahvistaa luottamusta sovelluksen käyttäjäkunnassa auton omistajan ja autosta kiinnostuneiden ostajien välillä.</w:t>
-      </w:r>
-    </w:p>
-    <w:p>
-      <w:pPr>
-        <w:pStyle w:val="Otsikko1"/>
-      </w:pPr>
-      <w:bookmarkStart w:id="104" w:name="_Toc499815112"/>
-      <w:bookmarkStart w:id="105" w:name="_Toc499815339"/>
-      <w:bookmarkStart w:id="106" w:name="_Toc499815386"/>
-      <w:r>
-        <w:lastRenderedPageBreak/>
-        <w:t>TYÖHÖN LIITTYVÄ OHJELMISTO</w:t>
-      </w:r>
       <w:bookmarkEnd w:id="104"/>
+    </w:p>
+    <w:p>
+      <w:pPr>
+        <w:pStyle w:val="Otsikko2"/>
+      </w:pPr>
+      <w:bookmarkStart w:id="105" w:name="_Toc499815113"/>
+      <w:bookmarkStart w:id="106" w:name="_Toc499815340"/>
+      <w:bookmarkStart w:id="107" w:name="_Toc499815387"/>
+      <w:r>
+        <w:t>Solidity-kääntäjä</w:t>
+      </w:r>
       <w:bookmarkEnd w:id="105"/>
       <w:bookmarkEnd w:id="106"/>
+      <w:bookmarkEnd w:id="107"/>
+    </w:p>
+    <w:p>
+      <w:r>
+        <w:t>Solidity-kääntäjä kääntää Solidity-kielen Ethereum-tavukoodiksi, jonka Ethereum-virtuaalikone muuntaa konekäskyiksi. Solidity-kieli on hyvin yksinkertainen ja helposti opittava. Kirjoitusasultaan se muistuttaa JavaScriptiä. Ohjelmoijayhteisö on kehittänyt monia Solidity-kääntäjiä. Yksi kääntäjä on Browser Solidity (ks. 4.2.1). Kääntäjiä on myös Truffle-sovelluskehyksessä sekä Ethereum Wallet -ohjelmassa.</w:t>
+      </w:r>
     </w:p>
     <w:p>
       <w:pPr>
         <w:pStyle w:val="Otsikko2"/>
       </w:pPr>
-      <w:bookmarkStart w:id="107" w:name="_Toc499815113"/>
-      <w:bookmarkStart w:id="108" w:name="_Toc499815340"/>
-      <w:bookmarkStart w:id="109" w:name="_Toc499815387"/>
-      <w:r>
-        <w:t>Solidity-kääntäjä</w:t>
-      </w:r>
-      <w:bookmarkEnd w:id="107"/>
+      <w:bookmarkStart w:id="108" w:name="_Toc499815114"/>
+      <w:bookmarkStart w:id="109" w:name="_Toc499815341"/>
+      <w:bookmarkStart w:id="110" w:name="_Toc499815388"/>
+      <w:r>
+        <w:t>Web3-kirjasto</w:t>
+      </w:r>
       <w:bookmarkEnd w:id="108"/>
       <w:bookmarkEnd w:id="109"/>
-    </w:p>
-    <w:p>
-      <w:r>
-        <w:t>Solidity-kääntäjä kääntää Solidity-kielen Ethereum-tavukoodiksi, jonka Ethereum-virtuaalikone muuntaa konekäskyiksi. Solidity-kieli on hyvin yksinkertainen ja helposti opittava. Kirjoitusasultaan se muistuttaa JavaScriptiä. Ohjelmoijayhteisö on kehittänyt monia Solidity-kääntäjiä. Yksi kääntäjä on Browser Solidity (ks. 4.2.1). Kääntäjiä on myös Truffle-sovelluskehyksessä sekä Ethereum Wallet -ohjelmassa.</w:t>
+      <w:bookmarkEnd w:id="110"/>
+    </w:p>
+    <w:p>
+      <w:r>
+        <w:t>Web3 on javascript-kirjasto, joka pystyy lähettämään kutsuja paikalliselle ethereum-solmulle. Web3:n avulla internet-selaimessa olevat sovellukset voivat vuorovaikuttaa Ethereum-verkon kanssa. Web3:sta on olemassa npm-paketti, jonka voi ottaa käyttöön helposti Meteorissa. Kirjasto on hyvin dokumentoitu esimerkkeineen Ethereumin GitHubin wiki-sivuilla. (11.)</w:t>
       </w:r>
     </w:p>
     <w:p>
       <w:pPr>
         <w:pStyle w:val="Otsikko2"/>
       </w:pPr>
-      <w:bookmarkStart w:id="110" w:name="_Toc499815114"/>
-      <w:bookmarkStart w:id="111" w:name="_Toc499815341"/>
-      <w:bookmarkStart w:id="112" w:name="_Toc499815388"/>
-      <w:r>
-        <w:t>Web3-kirjasto</w:t>
-      </w:r>
-      <w:bookmarkEnd w:id="110"/>
+      <w:bookmarkStart w:id="111" w:name="_Toc499815115"/>
+      <w:bookmarkStart w:id="112" w:name="_Toc499815342"/>
+      <w:bookmarkStart w:id="113" w:name="_Toc499815389"/>
+      <w:r>
+        <w:t>Browser Solidity</w:t>
+      </w:r>
       <w:bookmarkEnd w:id="111"/>
       <w:bookmarkEnd w:id="112"/>
-    </w:p>
-    <w:p>
-      <w:r>
-        <w:t>Web3 on javascript-kirjasto, joka pystyy lähettämään kutsuja paikalliselle ethereum-solmulle. Web3:n avulla internet-selaimessa olevat sovellukset voivat vuorovaikuttaa Ethereum-verkon kanssa. Web3:sta on olemassa npm-paketti, jonka voi ottaa käyttöön helposti Meteorissa. Kirjasto on hyvin dokumentoitu esimerkkeineen Ethereumin GitHubin wiki-sivuilla. (11.)</w:t>
+      <w:bookmarkEnd w:id="113"/>
+    </w:p>
+    <w:p>
+      <w:r>
+        <w:t>Browser Solidity on selaimessa käytettävä kääntäjä. Sen etuna on, että se toimii kaikilla tietokoneilla ilman ylimääräisten ohjelmien asennusta. (12.)</w:t>
       </w:r>
     </w:p>
     <w:p>
       <w:pPr>
         <w:pStyle w:val="Otsikko2"/>
       </w:pPr>
-      <w:bookmarkStart w:id="113" w:name="_Toc499815115"/>
-      <w:bookmarkStart w:id="114" w:name="_Toc499815342"/>
-      <w:bookmarkStart w:id="115" w:name="_Toc499815389"/>
-      <w:r>
-        <w:t>Browser Solidity</w:t>
-      </w:r>
-      <w:bookmarkEnd w:id="113"/>
+      <w:bookmarkStart w:id="114" w:name="_Toc499815116"/>
+      <w:bookmarkStart w:id="115" w:name="_Toc499815343"/>
+      <w:bookmarkStart w:id="116" w:name="_Toc499815390"/>
+      <w:r>
+        <w:t>TestRPC</w:t>
+      </w:r>
       <w:bookmarkEnd w:id="114"/>
       <w:bookmarkEnd w:id="115"/>
-    </w:p>
-    <w:p>
-      <w:r>
-        <w:t>Browser Solidity on selaimessa käytettävä kääntäjä. Sen etuna on, että se toimii kaikilla tietokoneilla ilman ylimääräisten ohjelmien asennusta. (12.)</w:t>
+      <w:bookmarkEnd w:id="116"/>
+    </w:p>
+    <w:p>
+      <w:r>
+        <w:t>TestRPC on Ethereum älykkäiden sopimusten kehittämistä varten tehty node-palvelinsovellus, joka on tehty mukailemaan hyvin tarkasti Ethereum-lohkoketjun toimintaa. TestRPC toimii kehittäjän paikallisella tietokoneella. Maksutapahtumien todentaminen tapahtuu TestRPC:ssä hyvin nopeasti, eikä maksutapahtumista tarvitse maksaa oikeaa, rahanarvoista eetteriä. (13.)</w:t>
+      </w:r>
+    </w:p>
+    <w:p>
+      <w:r>
+        <w:t xml:space="preserve">Tätä työtä kehittäessä TestRPC:n asentaminen Windows-käyttöjärjestelmälle vaati ohjelmistoa, jota ei ollut valmiina Windowsissa. Asentamisessa käytettiin Microsoft Visual Studio Community Edition -ohjelman mukana tulleita resursseja. TestRPC:n kehittäjien mukaan 25.10.2017 Windows-asennus on helpottunut, eikä ylimääräisten </w:t>
+      </w:r>
+      <w:r>
+        <w:lastRenderedPageBreak/>
+        <w:t>resurssien asennusta vaadita enää. TestRPC on yhdistynyt Truffle-sovelluskehyksen (Ks. 4.5) ominaisuudeksi, ja ottanut nimekseen Ganache CLI. (14; 15.)</w:t>
       </w:r>
     </w:p>
     <w:p>
       <w:pPr>
         <w:pStyle w:val="Otsikko2"/>
       </w:pPr>
-      <w:bookmarkStart w:id="116" w:name="_Toc499815116"/>
-      <w:bookmarkStart w:id="117" w:name="_Toc499815343"/>
-      <w:bookmarkStart w:id="118" w:name="_Toc499815390"/>
-      <w:r>
-        <w:t>TestRPC</w:t>
-      </w:r>
-      <w:bookmarkEnd w:id="116"/>
+      <w:bookmarkStart w:id="117" w:name="_Toc499815117"/>
+      <w:bookmarkStart w:id="118" w:name="_Toc499815344"/>
+      <w:bookmarkStart w:id="119" w:name="_Toc499815391"/>
+      <w:r>
+        <w:t>Truffle-sovelluskehys</w:t>
+      </w:r>
       <w:bookmarkEnd w:id="117"/>
       <w:bookmarkEnd w:id="118"/>
-    </w:p>
-    <w:p>
-      <w:r>
-        <w:t>TestRPC on Ethereum älykkäiden sopimusten kehittämistä varten tehty node-palvelinsovellus, joka on tehty mukailemaan hyvin tarkasti Ethereum-lohkoketjun toimintaa. TestRPC toimii kehittäjän paikallisella tietokoneella. Maksutapahtumien todentaminen tapahtuu TestRPC:ssä hyvin nopeasti, eikä maksutapahtumista tarvitse maksaa oikeaa, rahanarvoista eetteriä. (13.)</w:t>
-      </w:r>
-    </w:p>
-    <w:p>
-      <w:r>
-        <w:t xml:space="preserve">Tätä työtä kehittäessä TestRPC:n asentaminen Windows-käyttöjärjestelmälle vaati ohjelmistoa, jota ei ollut valmiina Windowsissa. Asentamisessa käytettiin Microsoft Visual Studio Community Edition -ohjelman mukana tulleita resursseja. TestRPC:n kehittäjien mukaan 25.10.2017 Windows-asennus on helpottunut, eikä ylimääräisten </w:t>
-      </w:r>
-      <w:r>
-        <w:lastRenderedPageBreak/>
-        <w:t>resurssien asennusta vaadita enää. TestRPC on yhdistynyt Truffle-sovelluskehyksen (Ks. 4.5) ominaisuudeksi, ja ottanut nimekseen Ganache CLI. (14; 15.)</w:t>
+      <w:bookmarkEnd w:id="119"/>
+    </w:p>
+    <w:p>
+      <w:r>
+        <w:t>Truffle on Ethereumin älykkäiden sopimusten kehittämistä varten luotu sovelluskehys. Sen on tarkoitus helpottaa Solidity-kielellä älykkäiden sopimusten koodin kirjoittamista. Sovelluskehyksen avulla voi tehdä älykkäiden sopimusten jatkuvaa integraatiota Ethereum-lohkoketjuun. Trufflen avulla voi myös kirjoittaa automatisoituja testejä sopimuksille. (16.)</w:t>
       </w:r>
     </w:p>
     <w:p>
       <w:pPr>
         <w:pStyle w:val="Otsikko2"/>
       </w:pPr>
-      <w:bookmarkStart w:id="119" w:name="_Toc499815117"/>
-      <w:bookmarkStart w:id="120" w:name="_Toc499815344"/>
-      <w:bookmarkStart w:id="121" w:name="_Toc499815391"/>
-      <w:r>
-        <w:t>Truffle-sovelluskehys</w:t>
-      </w:r>
-      <w:bookmarkEnd w:id="119"/>
+      <w:bookmarkStart w:id="120" w:name="_Toc499815118"/>
+      <w:bookmarkStart w:id="121" w:name="_Toc499815345"/>
+      <w:bookmarkStart w:id="122" w:name="_Toc499815392"/>
+      <w:r>
+        <w:t>Meteor</w:t>
+      </w:r>
       <w:bookmarkEnd w:id="120"/>
       <w:bookmarkEnd w:id="121"/>
-    </w:p>
-    <w:p>
-      <w:r>
-        <w:t>Truffle on Ethereumin älykkäiden sopimusten kehittämistä varten luotu sovelluskehys. Sen on tarkoitus helpottaa Solidity-kielellä älykkäiden sopimusten koodin kirjoittamista. Sovelluskehyksen avulla voi tehdä älykkäiden sopimusten jatkuvaa integraatiota Ethereum-lohkoketjuun. Trufflen avulla voi myös kirjoittaa automatisoituja testejä sopimuksille. (16.)</w:t>
+      <w:bookmarkEnd w:id="122"/>
+    </w:p>
+    <w:p>
+      <w:r>
+        <w:t>Meteor on sovelluskehys, joka yhdistää Node-palvelimen ja MongoDB -tietokannan hyvin helppokäyttöisesti. Meteor on saanut maailmalla huomiota, koska sen avulla voi tehdä samanaikaisesti verkkosivuja sekä mobiilisovelluksia. Meteorilla on helppo luoda reaktiivisia käyttöliittymiä, jolloin sovelluksen käyttöliittymä näyttää reaaliaikaisesti kaikki päivitykset, mitkä tulevat tietokantaan. (17.)</w:t>
       </w:r>
     </w:p>
     <w:p>
       <w:pPr>
         <w:pStyle w:val="Otsikko2"/>
       </w:pPr>
-      <w:bookmarkStart w:id="122" w:name="_Toc499815118"/>
-      <w:bookmarkStart w:id="123" w:name="_Toc499815345"/>
-      <w:bookmarkStart w:id="124" w:name="_Toc499815392"/>
-      <w:r>
-        <w:t>Meteor</w:t>
-      </w:r>
-      <w:bookmarkEnd w:id="122"/>
+      <w:bookmarkStart w:id="123" w:name="_Toc499815119"/>
+      <w:bookmarkStart w:id="124" w:name="_Toc499815346"/>
+      <w:bookmarkStart w:id="125" w:name="_Toc499815393"/>
+      <w:r>
+        <w:t>GoEthereum (geth)</w:t>
+      </w:r>
       <w:bookmarkEnd w:id="123"/>
       <w:bookmarkEnd w:id="124"/>
-    </w:p>
-    <w:p>
-      <w:r>
-        <w:t>Meteor on sovelluskehys, joka yhdistää Node-palvelimen ja MongoDB -tietokannan hyvin helppokäyttöisesti. Meteor on saanut maailmalla huomiota, koska sen avulla voi tehdä samanaikaisesti verkkosivuja sekä mobiilisovelluksia. Meteorilla on helppo luoda reaktiivisia käyttöliittymiä, jolloin sovelluksen käyttöliittymä näyttää reaaliaikaisesti kaikki päivitykset, mitkä tulevat tietokantaan. (17.)</w:t>
+      <w:bookmarkEnd w:id="125"/>
+    </w:p>
+    <w:p>
+      <w:r>
+        <w:t>Go-kielellä ohjelmoitu Ethereum-virtuaalikone. Tämän työn sovellusta kehittäessä geth-solmua ei juurikaan käytetty, koska kehityksessä käytettiin lähinnä TestRPC-testiverkkoa. Geth-solmua tarvittaisiin, jos työssä kehitetty älykäs sopimus haluttaisiin sijoittaa oikeaan Ethereum-verkkoon. (18; 19.)</w:t>
       </w:r>
     </w:p>
     <w:p>
       <w:pPr>
         <w:pStyle w:val="Otsikko2"/>
       </w:pPr>
-      <w:bookmarkStart w:id="125" w:name="_Toc499815119"/>
-      <w:bookmarkStart w:id="126" w:name="_Toc499815346"/>
-      <w:bookmarkStart w:id="127" w:name="_Toc499815393"/>
-      <w:r>
-        <w:t>GoEthereum (geth)</w:t>
-      </w:r>
-      <w:bookmarkEnd w:id="125"/>
+      <w:bookmarkStart w:id="126" w:name="_Toc499815120"/>
+      <w:bookmarkStart w:id="127" w:name="_Toc499815347"/>
+      <w:bookmarkStart w:id="128" w:name="_Toc499815394"/>
+      <w:r>
+        <w:t>Ethereum Wallet</w:t>
+      </w:r>
       <w:bookmarkEnd w:id="126"/>
       <w:bookmarkEnd w:id="127"/>
-    </w:p>
-    <w:p>
-      <w:r>
-        <w:t>Go-kielellä ohjelmoitu Ethereum-virtuaalikone. Tämän työn sovellusta kehittäessä geth-solmua ei juurikaan käytetty, koska kehityksessä käytettiin lähinnä TestRPC-testiverkkoa. Geth-solmua tarvittaisiin, jos työssä kehitetty älykäs sopimus haluttaisiin sijoittaa oikeaan Ethereum-verkkoon. (18; 19.)</w:t>
-      </w:r>
-    </w:p>
-    <w:p>
-      <w:pPr>
-        <w:pStyle w:val="Otsikko2"/>
-      </w:pPr>
-      <w:bookmarkStart w:id="128" w:name="_Toc499815120"/>
-      <w:bookmarkStart w:id="129" w:name="_Toc499815347"/>
-      <w:bookmarkStart w:id="130" w:name="_Toc499815394"/>
-      <w:r>
-        <w:t>Ethereum Wallet</w:t>
-      </w:r>
       <w:bookmarkEnd w:id="128"/>
+    </w:p>
+    <w:p>
+      <w:r>
+        <w:t xml:space="preserve">Ethereum Wallet on helppokäyttöinen ohjelma, jolla käyttäjä voi vuorovaikuttaa Ethereum-verkon kanssa. Ohjelma käynnistää tietokoneelle geth-solmun automaattisesti, vaatimatta käyttäjältä ymmärrystä tekniikan yksityiskohdista. Ethereum Walletin graafisella käyttöliittymällä voi tehdä maksutapahtumia Ethereum-verkkoon. Ohjelmassa on Solidity-kääntäjä, ja ohjelmalla voi lähettää sopimuksensa Ethereum-verkkoon.  Valitettavasti Ethereum Wallet ei toimi TestRPC:n kanssa, koska TestRPC toteuttaa vain osan kaikista rajapinnoista, joita geth-solmussa on. Maksutapahtumia lähettäessä Ethereum Wallet käyttää rajapintaa </w:t>
+      </w:r>
+      <w:r>
+        <w:rPr>
+          <w:i/>
+        </w:rPr>
+        <w:t>signAndSendTransaction</w:t>
+      </w:r>
+      <w:r>
+        <w:t>, jota ei ole toteutettu TestRPC:ssä. (20.)</w:t>
+      </w:r>
+    </w:p>
+    <w:p>
+      <w:pPr>
+        <w:pStyle w:val="Otsikko1"/>
+      </w:pPr>
+      <w:bookmarkStart w:id="129" w:name="_Toc478972912"/>
+      <w:bookmarkStart w:id="130" w:name="_Toc499815121"/>
+      <w:bookmarkStart w:id="131" w:name="_Toc499815348"/>
+      <w:bookmarkStart w:id="132" w:name="_Toc499815395"/>
+      <w:r>
+        <w:lastRenderedPageBreak/>
+        <w:t>TYÖN KULKU</w:t>
+      </w:r>
       <w:bookmarkEnd w:id="129"/>
       <w:bookmarkEnd w:id="130"/>
-    </w:p>
-    <w:p>
-      <w:r>
-        <w:t xml:space="preserve">Ethereum Wallet on helppokäyttöinen ohjelma, jolla käyttäjä voi vuorovaikuttaa Ethereum-verkon kanssa. Ohjelma käynnistää tietokoneelle geth-solmun automaattisesti, vaatimatta käyttäjältä ymmärrystä tekniikan yksityiskohdista. Ethereum Walletin graafisella käyttöliittymällä voi tehdä maksutapahtumia Ethereum-verkkoon. Ohjelmassa on Solidity-kääntäjä, ja ohjelmalla voi lähettää sopimuksensa Ethereum-verkkoon.  Valitettavasti Ethereum Wallet ei toimi TestRPC:n kanssa, koska TestRPC toteuttaa vain osan kaikista rajapinnoista, joita geth-solmussa on. Maksutapahtumia lähettäessä Ethereum Wallet käyttää rajapintaa </w:t>
-      </w:r>
-      <w:r>
-        <w:rPr>
-          <w:i/>
-        </w:rPr>
-        <w:t>signAndSendTransaction</w:t>
-      </w:r>
-      <w:r>
-        <w:t>, jota ei ole toteutettu TestRPC:ssä. (20.)</w:t>
-      </w:r>
-    </w:p>
-    <w:p>
-      <w:pPr>
-        <w:pStyle w:val="Otsikko1"/>
-      </w:pPr>
-      <w:bookmarkStart w:id="131" w:name="_Toc478972912"/>
-      <w:bookmarkStart w:id="132" w:name="_Toc499815121"/>
-      <w:bookmarkStart w:id="133" w:name="_Toc499815348"/>
-      <w:bookmarkStart w:id="134" w:name="_Toc499815395"/>
-      <w:r>
-        <w:lastRenderedPageBreak/>
-        <w:t>TYÖN KULKU</w:t>
-      </w:r>
       <w:bookmarkEnd w:id="131"/>
       <w:bookmarkEnd w:id="132"/>
-      <w:bookmarkEnd w:id="133"/>
-      <w:bookmarkEnd w:id="134"/>
     </w:p>
     <w:p>
       <w:r>
@@ -9789,7 +9840,7 @@
                     <pic:cNvPicPr/>
                   </pic:nvPicPr>
                   <pic:blipFill>
-                    <a:blip r:embed="rId43"/>
+                    <a:blip r:embed="rId40"/>
                     <a:stretch>
                       <a:fillRect/>
                     </a:stretch>
@@ -9865,7 +9916,7 @@
                     </pic:cNvPicPr>
                   </pic:nvPicPr>
                   <pic:blipFill>
-                    <a:blip r:embed="rId44">
+                    <a:blip r:embed="rId41">
                       <a:extLst>
                         <a:ext uri="{28A0092B-C50C-407E-A947-70E740481C1C}">
                           <a14:useLocalDpi xmlns:a14="http://schemas.microsoft.com/office/drawing/2010/main" val="0"/>
@@ -9963,7 +10014,7 @@
                     <pic:cNvPicPr/>
                   </pic:nvPicPr>
                   <pic:blipFill>
-                    <a:blip r:embed="rId45"/>
+                    <a:blip r:embed="rId42"/>
                     <a:stretch>
                       <a:fillRect/>
                     </a:stretch>
@@ -10031,18 +10082,18 @@
       <w:pPr>
         <w:pStyle w:val="Otsikko1"/>
       </w:pPr>
-      <w:bookmarkStart w:id="135" w:name="_Toc478972913"/>
-      <w:bookmarkStart w:id="136" w:name="_Toc499815122"/>
-      <w:bookmarkStart w:id="137" w:name="_Toc499815349"/>
-      <w:bookmarkStart w:id="138" w:name="_Toc499815396"/>
+      <w:bookmarkStart w:id="133" w:name="_Toc478972913"/>
+      <w:bookmarkStart w:id="134" w:name="_Toc499815122"/>
+      <w:bookmarkStart w:id="135" w:name="_Toc499815349"/>
+      <w:bookmarkStart w:id="136" w:name="_Toc499815396"/>
       <w:r>
         <w:lastRenderedPageBreak/>
         <w:t>LOPPUTULOKSET</w:t>
       </w:r>
+      <w:bookmarkEnd w:id="133"/>
+      <w:bookmarkEnd w:id="134"/>
       <w:bookmarkEnd w:id="135"/>
       <w:bookmarkEnd w:id="136"/>
-      <w:bookmarkEnd w:id="137"/>
-      <w:bookmarkEnd w:id="138"/>
     </w:p>
     <w:p>
       <w:r>
@@ -10072,7 +10123,7 @@
                     </pic:cNvPicPr>
                   </pic:nvPicPr>
                   <pic:blipFill>
-                    <a:blip r:embed="rId46">
+                    <a:blip r:embed="rId43">
                       <a:extLst>
                         <a:ext uri="{28A0092B-C50C-407E-A947-70E740481C1C}">
                           <a14:useLocalDpi xmlns:a14="http://schemas.microsoft.com/office/drawing/2010/main" val="0"/>
@@ -10122,15 +10173,15 @@
       <w:pPr>
         <w:pStyle w:val="Otsikko2"/>
       </w:pPr>
-      <w:bookmarkStart w:id="139" w:name="_Toc499815123"/>
-      <w:bookmarkStart w:id="140" w:name="_Toc499815350"/>
-      <w:bookmarkStart w:id="141" w:name="_Toc499815397"/>
+      <w:bookmarkStart w:id="137" w:name="_Toc499815123"/>
+      <w:bookmarkStart w:id="138" w:name="_Toc499815350"/>
+      <w:bookmarkStart w:id="139" w:name="_Toc499815397"/>
       <w:r>
         <w:t>Toteutuneet käyttötapaukset</w:t>
       </w:r>
+      <w:bookmarkEnd w:id="137"/>
+      <w:bookmarkEnd w:id="138"/>
       <w:bookmarkEnd w:id="139"/>
-      <w:bookmarkEnd w:id="140"/>
-      <w:bookmarkEnd w:id="141"/>
     </w:p>
     <w:p>
       <w:r>
@@ -10348,15 +10399,15 @@
       <w:pPr>
         <w:pStyle w:val="Otsikko2"/>
       </w:pPr>
-      <w:bookmarkStart w:id="142" w:name="_Toc499815124"/>
-      <w:bookmarkStart w:id="143" w:name="_Toc499815351"/>
-      <w:bookmarkStart w:id="144" w:name="_Toc499815398"/>
+      <w:bookmarkStart w:id="140" w:name="_Toc499815124"/>
+      <w:bookmarkStart w:id="141" w:name="_Toc499815351"/>
+      <w:bookmarkStart w:id="142" w:name="_Toc499815398"/>
       <w:r>
         <w:t>Toteutumattomia käyttötapauksia</w:t>
       </w:r>
+      <w:bookmarkEnd w:id="140"/>
+      <w:bookmarkEnd w:id="141"/>
       <w:bookmarkEnd w:id="142"/>
-      <w:bookmarkEnd w:id="143"/>
-      <w:bookmarkEnd w:id="144"/>
     </w:p>
     <w:p>
       <w:r>
@@ -10381,7 +10432,7 @@
       <w:r>
         <w:t xml:space="preserve">Neljäs on uusien ajoneuvojen lisääminen sovelluksella. Sovellukseen olisi pystynyt lisäämään lomakkeella uuden auton, jolle tehdään uusi sopimus lohkoketjuun. Tätä varten tehtiin käyttöliittymä, jonka pystyy näkemään lopullisessa sovelluksessa. Käyttöliittymää pääsee katsomaan menemällä sivulle </w:t>
       </w:r>
-      <w:hyperlink r:id="rId47" w:history="1">
+      <w:hyperlink r:id="rId44" w:history="1">
         <w:r>
           <w:rPr>
             <w:rStyle w:val="Hyperlinkki"/>
@@ -10414,7 +10465,7 @@
                     <pic:cNvPicPr/>
                   </pic:nvPicPr>
                   <pic:blipFill>
-                    <a:blip r:embed="rId48"/>
+                    <a:blip r:embed="rId45"/>
                     <a:stretch>
                       <a:fillRect/>
                     </a:stretch>
@@ -10845,86 +10896,86 @@
       <w:pPr>
         <w:pStyle w:val="Otsikko1"/>
       </w:pPr>
-      <w:bookmarkStart w:id="145" w:name="_Toc499815125"/>
-      <w:bookmarkStart w:id="146" w:name="_Toc499815352"/>
-      <w:bookmarkStart w:id="147" w:name="_Toc499815399"/>
+      <w:bookmarkStart w:id="143" w:name="_Toc499815125"/>
+      <w:bookmarkStart w:id="144" w:name="_Toc499815352"/>
+      <w:bookmarkStart w:id="145" w:name="_Toc499815399"/>
       <w:r>
         <w:lastRenderedPageBreak/>
         <w:t>ARVIO TEKNIIKASTA</w:t>
       </w:r>
+      <w:bookmarkEnd w:id="143"/>
+      <w:bookmarkEnd w:id="144"/>
       <w:bookmarkEnd w:id="145"/>
+    </w:p>
+    <w:p>
+      <w:r>
+        <w:t>Truffle on varmasti hyödyllinen projektissa, jossa on tuhansia rivejä Solidity-koodia sekä suurempi kehitysryhmä, jossa ainakin yksi kehittäjä voi kuluttaa aikaa testien koodaamiseen. Tämän laajuisessa työssä Truffle-sovelluskehyksestä saatu hyöty jäi vähäiseksi.</w:t>
+      </w:r>
+    </w:p>
+    <w:p>
+      <w:r>
+        <w:t>Meteorilla työskentely oli nopeaa ja sujuvaa. Tässä sovelluksessa sekä kaikissa muissakin Ethereum-sovelluksissa Meteorin reaktiivisuus on hyvin hyödyllinen. Lohkoketjussa tapahtuvat muutokset näkyvät sovelluksen käyttöliittymässä välittömästi. Meteor sopii hyvin Ethereum-sovellusten kehittämiseen.</w:t>
+      </w:r>
+    </w:p>
+    <w:p>
+      <w:r>
+        <w:t>Solidity-kieli jätti toivomisen varaa. Kielessä on paljon teknisiä rajoitteita. Osa rajoitteista johtuu ohjelmointikielen vähäisestä kehityksestä. Tämä työ tehtiin Solidity-kielen versiolla 0.4.6. Solidity-kieli on hyvin helppokäyttöinen, mutta sitä käyttävien kehittäjien on hyvä olla tietoisia rajoitteista, joita kielessä on. Rajoitteista tietäminen säästää kehitysaikaa ja vähentää turhan työn ja kokeilujen määrää.</w:t>
+      </w:r>
+    </w:p>
+    <w:p>
+      <w:r>
+        <w:t>Solidity-kielessä ei voi hakea koko mapping-tietorakenteen kaikkia alustettuja alkioita. Kehittäjän täytyy itse kirjoittaa funktiot koko mapping-tietorakenteen alkioiden haulle. Tämä tulee hidastamaan ja vaikeuttamaan hajautettujen sovellusten kehitystä, niin kauan kuin se on olemassa.</w:t>
+      </w:r>
+    </w:p>
+    <w:p>
+      <w:r>
+        <w:t>Tuotantokäytössä olevassa älykkäässä sopimuksessa tietueita voi olla satoja tai tuhansia. Yhden tietueen hakeva funktio on niin hidas suorittaa, että tässä työssä toteutettu ratkaisu ei ole käytännöllinen tuotantokäytössä olevalle älykkäälle sopimukselle.</w:t>
+      </w:r>
+    </w:p>
+    <w:p>
+      <w:r>
+        <w:t>Vaikka tietorakenne olisikin suorituskyvyltään hidas, olisi se silti tärkeä ominaisuus, koska se lisäisi innovaatioiden määrää Ethereum-sovelluksien kehittäjien keskuudessa. Älykkäiden sopimuksien kehittäjien yhteisössä innovaatiot ovat hyvin tärkeitä Ethereum-alustan tulevaisuuden kannalta.</w:t>
+      </w:r>
+    </w:p>
+    <w:p>
+      <w:r>
+        <w:t xml:space="preserve">Solidity-kielellä ei voi kutsua vieraassa sopimuksessa olevaa funktiota, joka palauttaa string-tyyppisen muuttujan. Yhdessä vaiheessa työtä tehtiin ohjelmistosuunnitelma, </w:t>
+      </w:r>
+      <w:r>
+        <w:lastRenderedPageBreak/>
+        <w:t>jossa pyrittiin tekemään kohokohdista omia sopimuksiaan. Kohokohtasopimuksista pääsopimus voisi lukea tietoja. Suunnitelma hylättiin tässä mainitun teknisen rajoitteen takia. Älykkään sopimuksen koodi olisi ollut yksinkertaisempaa ja helpompi jatkokehittää, jos rajoitetta ei olisi ollut.</w:t>
+      </w:r>
+    </w:p>
+    <w:p>
+      <w:r>
+        <w:t>Solidityssä ei ole tukea useille sopimuksen konstruktoreille. On mahdollista suunnitella ohjelmansa eri tavalla siten, että kehittäjä voi sopeutua tähän rajoitteeseen. Joissakin ohjelmissa tämä voi tehdä koodista epäselvää ja vaikeasti luettavaa.</w:t>
+      </w:r>
+    </w:p>
+    <w:p>
+      <w:r>
+        <w:t>On huomattava puute, että Solidity-koodissa ei ole null-käsitettä. Monissa ohjelmissa kehittäjä haluaisi tehdä funktioita, joka palauttaa arvon, kun funktion kutsu onnistuu, mutta palauttaa arvon null silloin, kun kutsu ei onnistu. Null-käsite on myös hyödyllinen virheenkäsittelyssä, kun halutaan tarkistaa, onko muuttujia alustettu.</w:t>
+      </w:r>
+    </w:p>
+    <w:p>
+      <w:r>
+        <w:t>Vaikka rajoitteet kuulostavat pieniltä, yhdessä ne rajoittavat kaikkia käyttötapauksia, mitä Ethereum-alustalla voi toteuttaa. Rajoitteet tulevat hidastamaan Ethereumin läpimurtoa yleiseen, maailmanlaajuiseen käyttöön.</w:t>
+      </w:r>
+    </w:p>
+    <w:p/>
+    <w:p>
+      <w:pPr>
+        <w:pStyle w:val="Otsikko1"/>
+      </w:pPr>
+      <w:bookmarkStart w:id="146" w:name="_Toc499815126"/>
+      <w:bookmarkStart w:id="147" w:name="_Toc499815353"/>
+      <w:bookmarkStart w:id="148" w:name="_Toc499815400"/>
+      <w:r>
+        <w:lastRenderedPageBreak/>
+        <w:t>LOPPUSANAT</w:t>
+      </w:r>
       <w:bookmarkEnd w:id="146"/>
       <w:bookmarkEnd w:id="147"/>
-    </w:p>
-    <w:p>
-      <w:r>
-        <w:t>Truffle on varmasti hyödyllinen projektissa, jossa on tuhansia rivejä Solidity-koodia sekä suurempi kehitysryhmä, jossa ainakin yksi kehittäjä voi kuluttaa aikaa testien koodaamiseen. Tämän laajuisessa työssä Truffle-sovelluskehyksestä saatu hyöty jäi vähäiseksi.</w:t>
-      </w:r>
-    </w:p>
-    <w:p>
-      <w:r>
-        <w:t>Meteorilla työskentely oli nopeaa ja sujuvaa. Tässä sovelluksessa sekä kaikissa muissakin Ethereum-sovelluksissa Meteorin reaktiivisuus on hyvin hyödyllinen. Lohkoketjussa tapahtuvat muutokset näkyvät sovelluksen käyttöliittymässä välittömästi. Meteor sopii hyvin Ethereum-sovellusten kehittämiseen.</w:t>
-      </w:r>
-    </w:p>
-    <w:p>
-      <w:r>
-        <w:t>Solidity-kieli jätti toivomisen varaa. Kielessä on paljon teknisiä rajoitteita. Osa rajoitteista johtuu ohjelmointikielen vähäisestä kehityksestä. Tämä työ tehtiin Solidity-kielen versiolla 0.4.6. Solidity-kieli on hyvin helppokäyttöinen, mutta sitä käyttävien kehittäjien on hyvä olla tietoisia rajoitteista, joita kielessä on. Rajoitteista tietäminen säästää kehitysaikaa ja vähentää turhan työn ja kokeilujen määrää.</w:t>
-      </w:r>
-    </w:p>
-    <w:p>
-      <w:r>
-        <w:t>Solidity-kielessä ei voi hakea koko mapping-tietorakenteen kaikkia alustettuja alkioita. Kehittäjän täytyy itse kirjoittaa funktiot koko mapping-tietorakenteen alkioiden haulle. Tämä tulee hidastamaan ja vaikeuttamaan hajautettujen sovellusten kehitystä, niin kauan kuin se on olemassa.</w:t>
-      </w:r>
-    </w:p>
-    <w:p>
-      <w:r>
-        <w:t>Tuotantokäytössä olevassa älykkäässä sopimuksessa tietueita voi olla satoja tai tuhansia. Yhden tietueen hakeva funktio on niin hidas suorittaa, että tässä työssä toteutettu ratkaisu ei ole käytännöllinen tuotantokäytössä olevalle älykkäälle sopimukselle.</w:t>
-      </w:r>
-    </w:p>
-    <w:p>
-      <w:r>
-        <w:t>Vaikka tietorakenne olisikin suorituskyvyltään hidas, olisi se silti tärkeä ominaisuus, koska se lisäisi innovaatioiden määrää Ethereum-sovelluksien kehittäjien keskuudessa. Älykkäiden sopimuksien kehittäjien yhteisössä innovaatiot ovat hyvin tärkeitä Ethereum-alustan tulevaisuuden kannalta.</w:t>
-      </w:r>
-    </w:p>
-    <w:p>
-      <w:r>
-        <w:t xml:space="preserve">Solidity-kielellä ei voi kutsua vieraassa sopimuksessa olevaa funktiota, joka palauttaa string-tyyppisen muuttujan. Yhdessä vaiheessa työtä tehtiin ohjelmistosuunnitelma, </w:t>
-      </w:r>
-      <w:r>
-        <w:lastRenderedPageBreak/>
-        <w:t>jossa pyrittiin tekemään kohokohdista omia sopimuksiaan. Kohokohtasopimuksista pääsopimus voisi lukea tietoja. Suunnitelma hylättiin tässä mainitun teknisen rajoitteen takia. Älykkään sopimuksen koodi olisi ollut yksinkertaisempaa ja helpompi jatkokehittää, jos rajoitetta ei olisi ollut.</w:t>
-      </w:r>
-    </w:p>
-    <w:p>
-      <w:r>
-        <w:t>Solidityssä ei ole tukea useille sopimuksen konstruktoreille. On mahdollista suunnitella ohjelmansa eri tavalla siten, että kehittäjä voi sopeutua tähän rajoitteeseen. Joissakin ohjelmissa tämä voi tehdä koodista epäselvää ja vaikeasti luettavaa.</w:t>
-      </w:r>
-    </w:p>
-    <w:p>
-      <w:r>
-        <w:t>On huomattava puute, että Solidity-koodissa ei ole null-käsitettä. Monissa ohjelmissa kehittäjä haluaisi tehdä funktioita, joka palauttaa arvon, kun funktion kutsu onnistuu, mutta palauttaa arvon null silloin, kun kutsu ei onnistu. Null-käsite on myös hyödyllinen virheenkäsittelyssä, kun halutaan tarkistaa, onko muuttujia alustettu.</w:t>
-      </w:r>
-    </w:p>
-    <w:p>
-      <w:r>
-        <w:t>Vaikka rajoitteet kuulostavat pieniltä, yhdessä ne rajoittavat kaikkia käyttötapauksia, mitä Ethereum-alustalla voi toteuttaa. Rajoitteet tulevat hidastamaan Ethereumin läpimurtoa yleiseen, maailmanlaajuiseen käyttöön.</w:t>
-      </w:r>
-    </w:p>
-    <w:p/>
-    <w:p>
-      <w:pPr>
-        <w:pStyle w:val="Otsikko1"/>
-      </w:pPr>
-      <w:bookmarkStart w:id="148" w:name="_Toc499815126"/>
-      <w:bookmarkStart w:id="149" w:name="_Toc499815353"/>
-      <w:bookmarkStart w:id="150" w:name="_Toc499815400"/>
-      <w:r>
-        <w:lastRenderedPageBreak/>
-        <w:t>LOPPUSANAT</w:t>
-      </w:r>
       <w:bookmarkEnd w:id="148"/>
-      <w:bookmarkEnd w:id="149"/>
-      <w:bookmarkEnd w:id="150"/>
     </w:p>
     <w:p>
       <w:r>
@@ -10975,7 +11026,7 @@
         </w:rPr>
         <w:t xml:space="preserve">Nakamoto, Satoshi 2008. Bitcoin: A Peer-to-Peer Electronic Cash System. Saatavissa: </w:t>
       </w:r>
-      <w:hyperlink r:id="rId49" w:history="1">
+      <w:hyperlink r:id="rId46" w:history="1">
         <w:r>
           <w:rPr>
             <w:rStyle w:val="Hyperlinkki"/>
@@ -11026,7 +11077,7 @@
       <w:r>
         <w:t xml:space="preserve">Saatavissa: </w:t>
       </w:r>
-      <w:hyperlink r:id="rId50" w:history="1">
+      <w:hyperlink r:id="rId47" w:history="1">
         <w:r>
           <w:rPr>
             <w:rStyle w:val="Hyperlinkki"/>
@@ -11079,7 +11130,7 @@
       <w:r>
         <w:t xml:space="preserve">atavissa: </w:t>
       </w:r>
-      <w:hyperlink r:id="rId51" w:history="1">
+      <w:hyperlink r:id="rId48" w:history="1">
         <w:r>
           <w:rPr>
             <w:rStyle w:val="Hyperlinkki"/>
@@ -11234,7 +11285,7 @@
       <w:r>
         <w:t xml:space="preserve"> Saatavissa videolla: </w:t>
       </w:r>
-      <w:hyperlink r:id="rId52" w:history="1">
+      <w:hyperlink r:id="rId49" w:history="1">
         <w:r>
           <w:rPr>
             <w:rStyle w:val="Hyperlinkki"/>
@@ -11302,7 +11353,7 @@
       <w:r>
         <w:t xml:space="preserve">Ethereum. Luento. Saatavissa videolla: </w:t>
       </w:r>
-      <w:hyperlink r:id="rId53" w:history="1">
+      <w:hyperlink r:id="rId50" w:history="1">
         <w:r>
           <w:rPr>
             <w:rStyle w:val="Hyperlinkki"/>
@@ -11337,7 +11388,7 @@
       <w:r>
         <w:t xml:space="preserve">Saatavissa: </w:t>
       </w:r>
-      <w:hyperlink r:id="rId54" w:history="1">
+      <w:hyperlink r:id="rId51" w:history="1">
         <w:r>
           <w:rPr>
             <w:rStyle w:val="Hyperlinkki"/>
@@ -11390,7 +11441,7 @@
       <w:r>
         <w:t xml:space="preserve"> </w:t>
       </w:r>
-      <w:hyperlink r:id="rId55" w:history="1">
+      <w:hyperlink r:id="rId52" w:history="1">
         <w:r>
           <w:rPr>
             <w:rStyle w:val="Hyperlinkki"/>
@@ -11458,7 +11509,7 @@
       <w:r>
         <w:t xml:space="preserve">Saatavissa: </w:t>
       </w:r>
-      <w:hyperlink r:id="rId56" w:history="1">
+      <w:hyperlink r:id="rId53" w:history="1">
         <w:r>
           <w:rPr>
             <w:rStyle w:val="Hyperlinkki"/>
@@ -11499,7 +11550,7 @@
       <w:r>
         <w:t xml:space="preserve"> </w:t>
       </w:r>
-      <w:hyperlink r:id="rId57" w:history="1">
+      <w:hyperlink r:id="rId54" w:history="1">
         <w:r>
           <w:rPr>
             <w:rStyle w:val="Hyperlinkki"/>
@@ -11537,7 +11588,7 @@
       <w:r>
         <w:t xml:space="preserve"> </w:t>
       </w:r>
-      <w:hyperlink r:id="rId58" w:history="1">
+      <w:hyperlink r:id="rId55" w:history="1">
         <w:r>
           <w:rPr>
             <w:rStyle w:val="Hyperlinkki"/>
@@ -11572,7 +11623,7 @@
       <w:r>
         <w:t xml:space="preserve"> </w:t>
       </w:r>
-      <w:hyperlink r:id="rId59" w:history="1">
+      <w:hyperlink r:id="rId56" w:history="1">
         <w:r>
           <w:rPr>
             <w:rStyle w:val="Hyperlinkki"/>
@@ -11620,7 +11671,7 @@
       <w:r>
         <w:t xml:space="preserve"> </w:t>
       </w:r>
-      <w:hyperlink r:id="rId60" w:history="1">
+      <w:hyperlink r:id="rId57" w:history="1">
         <w:r>
           <w:rPr>
             <w:rStyle w:val="Hyperlinkki"/>
@@ -11649,7 +11700,7 @@
       <w:r>
         <w:t xml:space="preserve"> </w:t>
       </w:r>
-      <w:hyperlink r:id="rId61" w:history="1">
+      <w:hyperlink r:id="rId58" w:history="1">
         <w:r>
           <w:rPr>
             <w:rStyle w:val="Hyperlinkki"/>
@@ -11744,7 +11795,7 @@
       <w:r>
         <w:t xml:space="preserve"> </w:t>
       </w:r>
-      <w:hyperlink r:id="rId62" w:history="1">
+      <w:hyperlink r:id="rId59" w:history="1">
         <w:r>
           <w:rPr>
             <w:rStyle w:val="Hyperlinkki"/>
@@ -11812,7 +11863,7 @@
         </w:rPr>
         <w:t xml:space="preserve"> Saatavissa: </w:t>
       </w:r>
-      <w:hyperlink r:id="rId63" w:history="1">
+      <w:hyperlink r:id="rId60" w:history="1">
         <w:r>
           <w:rPr>
             <w:rStyle w:val="Hyperlinkki"/>
@@ -11890,7 +11941,7 @@
       <w:r>
         <w:t xml:space="preserve"> </w:t>
       </w:r>
-      <w:hyperlink r:id="rId64" w:anchor="why-are-there-multiple-ethereum-clients" w:history="1">
+      <w:hyperlink r:id="rId61" w:anchor="why-are-there-multiple-ethereum-clients" w:history="1">
         <w:r>
           <w:rPr>
             <w:rStyle w:val="Hyperlinkki"/>
@@ -11934,7 +11985,7 @@
         </w:rPr>
         <w:t xml:space="preserve">. Saatavissa: </w:t>
       </w:r>
-      <w:hyperlink r:id="rId65" w:history="1">
+      <w:hyperlink r:id="rId62" w:history="1">
         <w:r>
           <w:rPr>
             <w:rStyle w:val="Hyperlinkki"/>
@@ -11979,7 +12030,7 @@
       <w:r>
         <w:t xml:space="preserve">Saatavissa: </w:t>
       </w:r>
-      <w:hyperlink r:id="rId66" w:history="1">
+      <w:hyperlink r:id="rId63" w:history="1">
         <w:r>
           <w:rPr>
             <w:rStyle w:val="Hyperlinkki"/>
@@ -12017,7 +12068,7 @@
       <w:r>
         <w:t xml:space="preserve">Saatavissa: </w:t>
       </w:r>
-      <w:hyperlink r:id="rId67" w:history="1">
+      <w:hyperlink r:id="rId64" w:history="1">
         <w:r>
           <w:rPr>
             <w:rStyle w:val="Hyperlinkki"/>
@@ -12079,7 +12130,7 @@
         </w:rPr>
         <w:t xml:space="preserve">Saatavissa: </w:t>
       </w:r>
-      <w:hyperlink r:id="rId68" w:anchor="can-you-return-an-array-or-a-string-from-a-solidity-function-call" w:history="1">
+      <w:hyperlink r:id="rId65" w:anchor="can-you-return-an-array-or-a-string-from-a-solidity-function-call" w:history="1">
         <w:r>
           <w:rPr>
             <w:rStyle w:val="Hyperlinkki"/>
@@ -12124,7 +12175,7 @@
       <w:r>
         <w:t xml:space="preserve">Saatavissa: </w:t>
       </w:r>
-      <w:hyperlink r:id="rId69" w:history="1">
+      <w:hyperlink r:id="rId66" w:history="1">
         <w:r>
           <w:rPr>
             <w:rStyle w:val="Hyperlinkki"/>
@@ -12186,7 +12237,7 @@
       <w:r>
         <w:t xml:space="preserve">Saatavissa: </w:t>
       </w:r>
-      <w:hyperlink r:id="rId70" w:history="1">
+      <w:hyperlink r:id="rId67" w:history="1">
         <w:r>
           <w:rPr>
             <w:rStyle w:val="Hyperlinkki"/>
@@ -12210,12 +12261,12 @@
       <w:pPr>
         <w:pStyle w:val="Otsikko"/>
       </w:pPr>
-      <w:bookmarkStart w:id="151" w:name="_Toc379873579"/>
+      <w:bookmarkStart w:id="149" w:name="_Toc379873579"/>
       <w:r>
         <w:lastRenderedPageBreak/>
         <w:t>LIITTEET</w:t>
       </w:r>
-      <w:bookmarkEnd w:id="151"/>
+      <w:bookmarkEnd w:id="149"/>
     </w:p>
     <w:p>
       <w:r>
@@ -12241,8 +12292,8 @@
           <w:szCs w:val="22"/>
         </w:rPr>
         <w:sectPr>
-          <w:headerReference w:type="default" r:id="rId71"/>
-          <w:footerReference w:type="default" r:id="rId72"/>
+          <w:headerReference w:type="default" r:id="rId68"/>
+          <w:footerReference w:type="default" r:id="rId69"/>
           <w:pgSz w:w="11906" w:h="16838"/>
           <w:pgMar w:top="1417" w:right="1416" w:bottom="1417" w:left="1418" w:header="1134" w:footer="87" w:gutter="0"/>
           <w:pgNumType w:start="3"/>
@@ -24492,8 +24543,8 @@
       </w:r>
     </w:p>
     <w:sectPr>
-      <w:headerReference w:type="default" r:id="rId73"/>
-      <w:footerReference w:type="default" r:id="rId74"/>
+      <w:headerReference w:type="default" r:id="rId70"/>
+      <w:footerReference w:type="default" r:id="rId71"/>
       <w:pgSz w:w="11906" w:h="16838"/>
       <w:pgMar w:top="1417" w:right="1416" w:bottom="1417" w:left="1418" w:header="1134" w:footer="87" w:gutter="0"/>
       <w:pgNumType w:start="1"/>
@@ -24502,51 +24553,6 @@
     </w:sectPr>
   </w:body>
 </w:document>
-</file>
-
-<file path=word/comments.xml><?xml version="1.0" encoding="utf-8"?>
-<w:comments xmlns:wpc="http://schemas.microsoft.com/office/word/2010/wordprocessingCanvas" xmlns:cx="http://schemas.microsoft.com/office/drawing/2014/chartex" xmlns:cx1="http://schemas.microsoft.com/office/drawing/2015/9/8/chartex" xmlns:cx2="http://schemas.microsoft.com/office/drawing/2015/10/21/chartex" xmlns:cx3="http://schemas.microsoft.com/office/drawing/2016/5/9/chartex" xmlns:cx4="http://schemas.microsoft.com/office/drawing/2016/5/10/chartex" xmlns:cx5="http://schemas.microsoft.com/office/drawing/2016/5/11/chartex" xmlns:cx6="http://schemas.microsoft.com/office/drawing/2016/5/12/chartex" xmlns:cx7="http://schemas.microsoft.com/office/drawing/2016/5/13/chartex" xmlns:cx8="http://schemas.microsoft.com/office/drawing/2016/5/14/chartex" xmlns:mc="http://schemas.openxmlformats.org/markup-compatibility/2006" xmlns:aink="http://schemas.microsoft.com/office/drawing/2016/ink" xmlns:am3d="http://schemas.microsoft.com/office/drawing/2017/model3d" xmlns:o="urn:schemas-microsoft-com:office:office" xmlns:r="http://schemas.openxmlformats.org/officeDocument/2006/relationships" xmlns:m="http://schemas.openxmlformats.org/officeDocument/2006/math" xmlns:v="urn:schemas-microsoft-com:vml" xmlns:wp14="http://schemas.microsoft.com/office/word/2010/wordprocessingDrawing" xmlns:wp="http://schemas.openxmlformats.org/drawingml/2006/wordprocessingDrawing" xmlns:w10="urn:schemas-microsoft-com:office:word" xmlns:w="http://schemas.openxmlformats.org/wordprocessingml/2006/main" xmlns:w14="http://schemas.microsoft.com/office/word/2010/wordml" xmlns:w15="http://schemas.microsoft.com/office/word/2012/wordml" xmlns:w16cid="http://schemas.microsoft.com/office/word/2016/wordml/cid" xmlns:w16se="http://schemas.microsoft.com/office/word/2015/wordml/symex" xmlns:wpg="http://schemas.microsoft.com/office/word/2010/wordprocessingGroup" xmlns:wpi="http://schemas.microsoft.com/office/word/2010/wordprocessingInk" xmlns:wne="http://schemas.microsoft.com/office/word/2006/wordml" xmlns:wps="http://schemas.microsoft.com/office/word/2010/wordprocessingShape" mc:Ignorable="w14 w15 w16se w16cid wp14">
-  <w:comment w:id="76" w:author="Lauri Miettinen" w:date="2017-11-30T14:01:00Z" w:initials="LM">
-    <w:p>
-      <w:pPr>
-        <w:pStyle w:val="Kommentinteksti"/>
-      </w:pPr>
-      <w:r>
-        <w:rPr>
-          <w:rStyle w:val="Kommentinviite"/>
-        </w:rPr>
-        <w:annotationRef/>
-      </w:r>
-    </w:p>
-  </w:comment>
-  <w:comment w:id="77" w:author="Lauri Miettinen" w:date="2017-11-30T14:01:00Z" w:initials="LM">
-    <w:p>
-      <w:pPr>
-        <w:pStyle w:val="Kommentinteksti"/>
-      </w:pPr>
-      <w:r>
-        <w:rPr>
-          <w:rStyle w:val="Kommentinviite"/>
-        </w:rPr>
-        <w:annotationRef/>
-      </w:r>
-    </w:p>
-  </w:comment>
-</w:comments>
-</file>
-
-<file path=word/commentsExtended.xml><?xml version="1.0" encoding="utf-8"?>
-<w15:commentsEx xmlns:wpc="http://schemas.microsoft.com/office/word/2010/wordprocessingCanvas" xmlns:cx="http://schemas.microsoft.com/office/drawing/2014/chartex" xmlns:cx1="http://schemas.microsoft.com/office/drawing/2015/9/8/chartex" xmlns:cx2="http://schemas.microsoft.com/office/drawing/2015/10/21/chartex" xmlns:cx3="http://schemas.microsoft.com/office/drawing/2016/5/9/chartex" xmlns:cx4="http://schemas.microsoft.com/office/drawing/2016/5/10/chartex" xmlns:cx5="http://schemas.microsoft.com/office/drawing/2016/5/11/chartex" xmlns:cx6="http://schemas.microsoft.com/office/drawing/2016/5/12/chartex" xmlns:cx7="http://schemas.microsoft.com/office/drawing/2016/5/13/chartex" xmlns:cx8="http://schemas.microsoft.com/office/drawing/2016/5/14/chartex" xmlns:mc="http://schemas.openxmlformats.org/markup-compatibility/2006" xmlns:aink="http://schemas.microsoft.com/office/drawing/2016/ink" xmlns:am3d="http://schemas.microsoft.com/office/drawing/2017/model3d" xmlns:o="urn:schemas-microsoft-com:office:office" xmlns:r="http://schemas.openxmlformats.org/officeDocument/2006/relationships" xmlns:m="http://schemas.openxmlformats.org/officeDocument/2006/math" xmlns:v="urn:schemas-microsoft-com:vml" xmlns:wp14="http://schemas.microsoft.com/office/word/2010/wordprocessingDrawing" xmlns:wp="http://schemas.openxmlformats.org/drawingml/2006/wordprocessingDrawing" xmlns:w10="urn:schemas-microsoft-com:office:word" xmlns:w="http://schemas.openxmlformats.org/wordprocessingml/2006/main" xmlns:w14="http://schemas.microsoft.com/office/word/2010/wordml" xmlns:w15="http://schemas.microsoft.com/office/word/2012/wordml" xmlns:w16cid="http://schemas.microsoft.com/office/word/2016/wordml/cid" xmlns:w16se="http://schemas.microsoft.com/office/word/2015/wordml/symex" xmlns:wpg="http://schemas.microsoft.com/office/word/2010/wordprocessingGroup" xmlns:wpi="http://schemas.microsoft.com/office/word/2010/wordprocessingInk" xmlns:wne="http://schemas.microsoft.com/office/word/2006/wordml" xmlns:wps="http://schemas.microsoft.com/office/word/2010/wordprocessingShape" mc:Ignorable="w14 w15 w16se w16cid wp14">
-  <w15:commentEx w15:paraId="76A5EA86" w15:done="0"/>
-  <w15:commentEx w15:paraId="56FC408E" w15:done="0"/>
-</w15:commentsEx>
-</file>
-
-<file path=word/commentsIds.xml><?xml version="1.0" encoding="utf-8"?>
-<w16cid:commentsIds xmlns:wpc="http://schemas.microsoft.com/office/word/2010/wordprocessingCanvas" xmlns:cx="http://schemas.microsoft.com/office/drawing/2014/chartex" xmlns:cx1="http://schemas.microsoft.com/office/drawing/2015/9/8/chartex" xmlns:cx2="http://schemas.microsoft.com/office/drawing/2015/10/21/chartex" xmlns:cx3="http://schemas.microsoft.com/office/drawing/2016/5/9/chartex" xmlns:cx4="http://schemas.microsoft.com/office/drawing/2016/5/10/chartex" xmlns:cx5="http://schemas.microsoft.com/office/drawing/2016/5/11/chartex" xmlns:cx6="http://schemas.microsoft.com/office/drawing/2016/5/12/chartex" xmlns:cx7="http://schemas.microsoft.com/office/drawing/2016/5/13/chartex" xmlns:cx8="http://schemas.microsoft.com/office/drawing/2016/5/14/chartex" xmlns:mc="http://schemas.openxmlformats.org/markup-compatibility/2006" xmlns:aink="http://schemas.microsoft.com/office/drawing/2016/ink" xmlns:am3d="http://schemas.microsoft.com/office/drawing/2017/model3d" xmlns:o="urn:schemas-microsoft-com:office:office" xmlns:r="http://schemas.openxmlformats.org/officeDocument/2006/relationships" xmlns:m="http://schemas.openxmlformats.org/officeDocument/2006/math" xmlns:v="urn:schemas-microsoft-com:vml" xmlns:wp14="http://schemas.microsoft.com/office/word/2010/wordprocessingDrawing" xmlns:wp="http://schemas.openxmlformats.org/drawingml/2006/wordprocessingDrawing" xmlns:w10="urn:schemas-microsoft-com:office:word" xmlns:w="http://schemas.openxmlformats.org/wordprocessingml/2006/main" xmlns:w14="http://schemas.microsoft.com/office/word/2010/wordml" xmlns:w15="http://schemas.microsoft.com/office/word/2012/wordml" xmlns:w16cid="http://schemas.microsoft.com/office/word/2016/wordml/cid" xmlns:w16se="http://schemas.microsoft.com/office/word/2015/wordml/symex" xmlns:wpg="http://schemas.microsoft.com/office/word/2010/wordprocessingGroup" xmlns:wpi="http://schemas.microsoft.com/office/word/2010/wordprocessingInk" xmlns:wne="http://schemas.microsoft.com/office/word/2006/wordml" xmlns:wps="http://schemas.microsoft.com/office/word/2010/wordprocessingShape" mc:Ignorable="w14 w15 w16se w16cid wp14">
-  <w16cid:commentId w16cid:paraId="76A5EA86" w16cid:durableId="1DCA8DB7"/>
-  <w16cid:commentId w16cid:paraId="56FC408E" w16cid:durableId="1DCA8DA1"/>
-</w16cid:commentsIds>
 </file>
 
 <file path=word/endnotes.xml><?xml version="1.0" encoding="utf-8"?>
@@ -24727,7 +24733,7 @@
           <w:rPr>
             <w:noProof/>
           </w:rPr>
-          <w:t>11</w:t>
+          <w:t>16</w:t>
         </w:r>
         <w:r>
           <w:fldChar w:fldCharType="end"/>
@@ -24798,7 +24804,7 @@
           <w:rPr>
             <w:noProof/>
           </w:rPr>
-          <w:t>30</w:t>
+          <w:t>4</w:t>
         </w:r>
         <w:r>
           <w:fldChar w:fldCharType="end"/>
@@ -24919,8 +24925,16 @@
       <w:pStyle w:val="Yltunniste"/>
       <w:spacing w:after="0" w:line="276" w:lineRule="auto"/>
       <w:jc w:val="right"/>
+      <w:rPr>
+        <w:sz w:val="22"/>
+        <w:szCs w:val="22"/>
+      </w:rPr>
     </w:pPr>
     <w:r>
+      <w:rPr>
+        <w:sz w:val="22"/>
+        <w:szCs w:val="22"/>
+      </w:rPr>
       <w:t>LIITE 2</w:t>
     </w:r>
   </w:p>
@@ -24929,12 +24943,21 @@
       <w:pStyle w:val="Yltunniste"/>
       <w:spacing w:after="0" w:line="276" w:lineRule="auto"/>
       <w:jc w:val="right"/>
+      <w:rPr>
+        <w:b/>
+      </w:rPr>
     </w:pPr>
     <w:r>
+      <w:rPr>
+        <w:b/>
+      </w:rPr>
       <w:t>LIITE 1/</w:t>
     </w:r>
     <w:sdt>
       <w:sdtPr>
+        <w:rPr>
+          <w:b/>
+        </w:rPr>
         <w:id w:val="1108164465"/>
         <w:docPartObj>
           <w:docPartGallery w:val="Page Numbers (Top of Page)"/>
@@ -24943,21 +24966,34 @@
       </w:sdtPr>
       <w:sdtContent>
         <w:r>
+          <w:rPr>
+            <w:b/>
+          </w:rPr>
           <w:fldChar w:fldCharType="begin"/>
         </w:r>
         <w:r>
+          <w:rPr>
+            <w:b/>
+          </w:rPr>
           <w:instrText>PAGE   \* MERGEFORMAT</w:instrText>
         </w:r>
         <w:r>
+          <w:rPr>
+            <w:b/>
+          </w:rPr>
           <w:fldChar w:fldCharType="separate"/>
         </w:r>
         <w:r>
           <w:rPr>
+            <w:b/>
             <w:noProof/>
           </w:rPr>
           <w:t>11</w:t>
         </w:r>
         <w:r>
+          <w:rPr>
+            <w:b/>
+          </w:rPr>
           <w:fldChar w:fldCharType="end"/>
         </w:r>
       </w:sdtContent>
@@ -25005,8 +25041,16 @@
       <w:pStyle w:val="Yltunniste"/>
       <w:spacing w:after="0" w:line="240" w:lineRule="auto"/>
       <w:jc w:val="right"/>
+      <w:rPr>
+        <w:sz w:val="22"/>
+        <w:szCs w:val="22"/>
+      </w:rPr>
     </w:pPr>
     <w:r>
+      <w:rPr>
+        <w:sz w:val="22"/>
+        <w:szCs w:val="22"/>
+      </w:rPr>
       <w:t>LIITE 1</w:t>
     </w:r>
   </w:p>
@@ -25147,12 +25191,26 @@
   <w:p>
     <w:pPr>
       <w:pStyle w:val="Yltunniste"/>
+      <w:tabs>
+        <w:tab w:val="clear" w:pos="8306"/>
+        <w:tab w:val="right" w:pos="9072"/>
+      </w:tabs>
+      <w:rPr>
+        <w:sz w:val="22"/>
+        <w:szCs w:val="22"/>
+      </w:rPr>
     </w:pPr>
     <w:r>
       <w:tab/>
     </w:r>
     <w:r>
       <w:tab/>
+    </w:r>
+    <w:r>
+      <w:rPr>
+        <w:sz w:val="22"/>
+        <w:szCs w:val="22"/>
+      </w:rPr>
       <w:t>LIITE 1</w:t>
     </w:r>
   </w:p>
@@ -25166,8 +25224,16 @@
       <w:pStyle w:val="Yltunniste"/>
       <w:spacing w:after="0" w:line="240" w:lineRule="auto"/>
       <w:jc w:val="right"/>
+      <w:rPr>
+        <w:sz w:val="22"/>
+        <w:szCs w:val="22"/>
+      </w:rPr>
     </w:pPr>
     <w:r>
+      <w:rPr>
+        <w:sz w:val="22"/>
+        <w:szCs w:val="22"/>
+      </w:rPr>
       <w:t>LIITE 2</w:t>
     </w:r>
   </w:p>
@@ -25240,8 +25306,16 @@
     <w:pPr>
       <w:pStyle w:val="Yltunniste"/>
       <w:jc w:val="right"/>
+      <w:rPr>
+        <w:sz w:val="22"/>
+        <w:szCs w:val="22"/>
+      </w:rPr>
     </w:pPr>
     <w:r>
+      <w:rPr>
+        <w:sz w:val="22"/>
+        <w:szCs w:val="22"/>
+      </w:rPr>
       <w:t>LIITE 2</w:t>
     </w:r>
   </w:p>
@@ -27577,14 +27651,6 @@
     </w:lvlOverride>
   </w:num>
 </w:numbering>
-</file>
-
-<file path=word/people.xml><?xml version="1.0" encoding="utf-8"?>
-<w15:people xmlns:wpc="http://schemas.microsoft.com/office/word/2010/wordprocessingCanvas" xmlns:cx="http://schemas.microsoft.com/office/drawing/2014/chartex" xmlns:cx1="http://schemas.microsoft.com/office/drawing/2015/9/8/chartex" xmlns:cx2="http://schemas.microsoft.com/office/drawing/2015/10/21/chartex" xmlns:cx3="http://schemas.microsoft.com/office/drawing/2016/5/9/chartex" xmlns:cx4="http://schemas.microsoft.com/office/drawing/2016/5/10/chartex" xmlns:cx5="http://schemas.microsoft.com/office/drawing/2016/5/11/chartex" xmlns:cx6="http://schemas.microsoft.com/office/drawing/2016/5/12/chartex" xmlns:cx7="http://schemas.microsoft.com/office/drawing/2016/5/13/chartex" xmlns:cx8="http://schemas.microsoft.com/office/drawing/2016/5/14/chartex" xmlns:mc="http://schemas.openxmlformats.org/markup-compatibility/2006" xmlns:aink="http://schemas.microsoft.com/office/drawing/2016/ink" xmlns:am3d="http://schemas.microsoft.com/office/drawing/2017/model3d" xmlns:o="urn:schemas-microsoft-com:office:office" xmlns:r="http://schemas.openxmlformats.org/officeDocument/2006/relationships" xmlns:m="http://schemas.openxmlformats.org/officeDocument/2006/math" xmlns:v="urn:schemas-microsoft-com:vml" xmlns:wp14="http://schemas.microsoft.com/office/word/2010/wordprocessingDrawing" xmlns:wp="http://schemas.openxmlformats.org/drawingml/2006/wordprocessingDrawing" xmlns:w10="urn:schemas-microsoft-com:office:word" xmlns:w="http://schemas.openxmlformats.org/wordprocessingml/2006/main" xmlns:w14="http://schemas.microsoft.com/office/word/2010/wordml" xmlns:w15="http://schemas.microsoft.com/office/word/2012/wordml" xmlns:w16cid="http://schemas.microsoft.com/office/word/2016/wordml/cid" xmlns:w16se="http://schemas.microsoft.com/office/word/2015/wordml/symex" xmlns:wpg="http://schemas.microsoft.com/office/word/2010/wordprocessingGroup" xmlns:wpi="http://schemas.microsoft.com/office/word/2010/wordprocessingInk" xmlns:wne="http://schemas.microsoft.com/office/word/2006/wordml" xmlns:wps="http://schemas.microsoft.com/office/word/2010/wordprocessingShape" mc:Ignorable="w14 w15 w16se w16cid wp14">
-  <w15:person w15:author="Lauri Miettinen">
-    <w15:presenceInfo w15:providerId="None" w15:userId="Lauri Miettinen"/>
-  </w15:person>
-</w15:people>
 </file>
 
 <file path=word/styles.xml><?xml version="1.0" encoding="utf-8"?>
@@ -29547,7 +29613,7 @@
 </file>
 
 <file path=customXml/itemProps1.xml><?xml version="1.0" encoding="utf-8"?>
-<ds:datastoreItem xmlns:ds="http://schemas.openxmlformats.org/officeDocument/2006/customXml" ds:itemID="{96910043-4895-4F6F-8B58-FDFF8581F53C}">
+<ds:datastoreItem xmlns:ds="http://schemas.openxmlformats.org/officeDocument/2006/customXml" ds:itemID="{999DF45D-C70A-46D5-9042-A2BB21C82738}">
   <ds:schemaRefs>
     <ds:schemaRef ds:uri="http://schemas.openxmlformats.org/officeDocument/2006/bibliography"/>
   </ds:schemaRefs>

</xml_diff>

<commit_message>
Korjattu johdantokappaleita. Sisällykseen liitteet
</commit_message>
<xml_diff>
--- a/Dokumentaatio/miettinen_kooste_opn.docx
+++ b/Dokumentaatio/miettinen_kooste_opn.docx
@@ -418,8 +418,6 @@
       </w:pPr>
       <w:r>
         <w:tab/>
-      </w:r>
-      <w:r>
         <w:t>Ohjelmistokehityksen suuntautumisvaihtoehto</w:t>
       </w:r>
     </w:p>
@@ -581,7 +579,7 @@
           </mc:Choice>
           <mc:Fallback>
             <w:pict>
-              <v:line w14:anchorId="44CAF4BD" id="Line 8" o:spid="_x0000_s1026" style="position:absolute;z-index:251654656;visibility:visible;mso-wrap-style:square;mso-width-percent:0;mso-height-percent:0;mso-wrap-distance-left:9pt;mso-wrap-distance-top:0;mso-wrap-distance-right:9pt;mso-wrap-distance-bottom:0;mso-position-horizontal:absolute;mso-position-horizontal-relative:text;mso-position-vertical:absolute;mso-position-vertical-relative:text;mso-width-percent:0;mso-height-percent:0;mso-width-relative:page;mso-height-relative:page" from="-1.35pt,3.2pt" to="421.65pt,3.2pt" o:gfxdata="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" strokeweight=".5pt"/>
+              <v:line w14:anchorId="165C2EBD" id="Line 8" o:spid="_x0000_s1026" style="position:absolute;z-index:251654656;visibility:visible;mso-wrap-style:square;mso-width-percent:0;mso-height-percent:0;mso-wrap-distance-left:9pt;mso-wrap-distance-top:0;mso-wrap-distance-right:9pt;mso-wrap-distance-bottom:0;mso-position-horizontal:absolute;mso-position-horizontal-relative:text;mso-position-vertical:absolute;mso-position-vertical-relative:text;mso-width-percent:0;mso-height-percent:0;mso-width-relative:page;mso-height-relative:page" from="-1.35pt,3.2pt" to="421.65pt,3.2pt" o:gfxdata="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" strokeweight=".5pt"/>
             </w:pict>
           </mc:Fallback>
         </mc:AlternateContent>
@@ -757,7 +755,7 @@
           </mc:Choice>
           <mc:Fallback>
             <w:pict>
-              <v:line w14:anchorId="03BE89CB" id="Line 9" o:spid="_x0000_s1026" style="position:absolute;z-index:251656704;visibility:visible;mso-wrap-style:square;mso-width-percent:0;mso-height-percent:0;mso-wrap-distance-left:9pt;mso-wrap-distance-top:0;mso-wrap-distance-right:9pt;mso-wrap-distance-bottom:0;mso-position-horizontal:absolute;mso-position-horizontal-relative:text;mso-position-vertical:absolute;mso-position-vertical-relative:text;mso-width-percent:0;mso-height-percent:0;mso-width-relative:page;mso-height-relative:page" from="-1.35pt,.15pt" to="421.65pt,.15pt" o:gfxdata="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" strokeweight=".5pt"/>
+              <v:line w14:anchorId="489ED6C2" id="Line 9" o:spid="_x0000_s1026" style="position:absolute;z-index:251656704;visibility:visible;mso-wrap-style:square;mso-width-percent:0;mso-height-percent:0;mso-wrap-distance-left:9pt;mso-wrap-distance-top:0;mso-wrap-distance-right:9pt;mso-wrap-distance-bottom:0;mso-position-horizontal:absolute;mso-position-horizontal-relative:text;mso-position-vertical:absolute;mso-position-vertical-relative:text;mso-width-percent:0;mso-height-percent:0;mso-width-relative:page;mso-height-relative:page" from="-1.35pt,.15pt" to="421.65pt,.15pt" o:gfxdata="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" strokeweight=".5pt"/>
             </w:pict>
           </mc:Fallback>
         </mc:AlternateContent>
@@ -958,7 +956,7 @@
           </mc:Choice>
           <mc:Fallback>
             <w:pict>
-              <v:line w14:anchorId="6232155E" id="Line 10" o:spid="_x0000_s1026" style="position:absolute;z-index:251658752;visibility:visible;mso-wrap-style:square;mso-width-percent:0;mso-height-percent:0;mso-wrap-distance-left:9pt;mso-wrap-distance-top:0;mso-wrap-distance-right:9pt;mso-wrap-distance-bottom:0;mso-position-horizontal:absolute;mso-position-horizontal-relative:text;mso-position-vertical:absolute;mso-position-vertical-relative:text;mso-width-percent:0;mso-height-percent:0;mso-width-relative:page;mso-height-relative:page" from="-1.35pt,2.65pt" to="421.65pt,2.65pt" o:gfxdata="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" strokeweight=".5pt"/>
+              <v:line w14:anchorId="2B3576C8" id="Line 10" o:spid="_x0000_s1026" style="position:absolute;z-index:251658752;visibility:visible;mso-wrap-style:square;mso-width-percent:0;mso-height-percent:0;mso-wrap-distance-left:9pt;mso-wrap-distance-top:0;mso-wrap-distance-right:9pt;mso-wrap-distance-bottom:0;mso-position-horizontal:absolute;mso-position-horizontal-relative:text;mso-position-vertical:absolute;mso-position-vertical-relative:text;mso-width-percent:0;mso-height-percent:0;mso-width-relative:page;mso-height-relative:page" from="-1.35pt,2.65pt" to="421.65pt,2.65pt" o:gfxdata="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" strokeweight=".5pt"/>
             </w:pict>
           </mc:Fallback>
         </mc:AlternateContent>
@@ -1237,6 +1235,7 @@
         <w:rPr>
           <w:b/>
           <w:bCs/>
+          <w:caps w:val="0"/>
           <w:noProof/>
         </w:rPr>
       </w:sdtEndPr>
@@ -1269,7 +1268,7 @@
           <w:r>
             <w:fldChar w:fldCharType="separate"/>
           </w:r>
-          <w:hyperlink w:anchor="_Toc499815307" w:history="1">
+          <w:hyperlink w:anchor="_Toc499888651" w:history="1">
             <w:r>
               <w:rPr>
                 <w:rStyle w:val="Hyperlinkki"/>
@@ -1296,7 +1295,7 @@
                 <w:noProof/>
                 <w:webHidden/>
               </w:rPr>
-              <w:instrText xml:space="preserve"> PAGEREF _Toc499815307 \h </w:instrText>
+              <w:instrText xml:space="preserve"> PAGEREF _Toc499888651 \h </w:instrText>
             </w:r>
             <w:r>
               <w:rPr>
@@ -1338,7 +1337,7 @@
               <w:szCs w:val="22"/>
             </w:rPr>
           </w:pPr>
-          <w:hyperlink w:anchor="_Toc499815308" w:history="1">
+          <w:hyperlink w:anchor="_Toc499888652" w:history="1">
             <w:r>
               <w:rPr>
                 <w:rStyle w:val="Hyperlinkki"/>
@@ -1365,7 +1364,7 @@
                 <w:noProof/>
                 <w:webHidden/>
               </w:rPr>
-              <w:instrText xml:space="preserve"> PAGEREF _Toc499815308 \h </w:instrText>
+              <w:instrText xml:space="preserve"> PAGEREF _Toc499888652 \h </w:instrText>
             </w:r>
             <w:r>
               <w:rPr>
@@ -1385,7 +1384,7 @@
                 <w:noProof/>
                 <w:webHidden/>
               </w:rPr>
-              <w:t>6</w:t>
+              <w:t>7</w:t>
             </w:r>
             <w:r>
               <w:rPr>
@@ -1407,7 +1406,7 @@
               <w:szCs w:val="22"/>
             </w:rPr>
           </w:pPr>
-          <w:hyperlink w:anchor="_Toc499815309" w:history="1">
+          <w:hyperlink w:anchor="_Toc499888653" w:history="1">
             <w:r>
               <w:rPr>
                 <w:rStyle w:val="Hyperlinkki"/>
@@ -1434,7 +1433,7 @@
                 <w:noProof/>
                 <w:webHidden/>
               </w:rPr>
-              <w:instrText xml:space="preserve"> PAGEREF _Toc499815309 \h </w:instrText>
+              <w:instrText xml:space="preserve"> PAGEREF _Toc499888653 \h </w:instrText>
             </w:r>
             <w:r>
               <w:rPr>
@@ -1476,7 +1475,7 @@
               <w:szCs w:val="22"/>
             </w:rPr>
           </w:pPr>
-          <w:hyperlink w:anchor="_Toc499815310" w:history="1">
+          <w:hyperlink w:anchor="_Toc499888654" w:history="1">
             <w:r>
               <w:rPr>
                 <w:rStyle w:val="Hyperlinkki"/>
@@ -1503,76 +1502,7 @@
                 <w:noProof/>
                 <w:webHidden/>
               </w:rPr>
-              <w:instrText xml:space="preserve"> PAGEREF _Toc499815310 \h </w:instrText>
-            </w:r>
-            <w:r>
-              <w:rPr>
-                <w:noProof/>
-                <w:webHidden/>
-              </w:rPr>
-            </w:r>
-            <w:r>
-              <w:rPr>
-                <w:noProof/>
-                <w:webHidden/>
-              </w:rPr>
-              <w:fldChar w:fldCharType="separate"/>
-            </w:r>
-            <w:r>
-              <w:rPr>
-                <w:noProof/>
-                <w:webHidden/>
-              </w:rPr>
-              <w:t>8</w:t>
-            </w:r>
-            <w:r>
-              <w:rPr>
-                <w:noProof/>
-                <w:webHidden/>
-              </w:rPr>
-              <w:fldChar w:fldCharType="end"/>
-            </w:r>
-          </w:hyperlink>
-        </w:p>
-        <w:p>
-          <w:pPr>
-            <w:pStyle w:val="Sisluet1"/>
-            <w:rPr>
-              <w:rFonts w:asciiTheme="minorHAnsi" w:eastAsiaTheme="minorEastAsia" w:hAnsiTheme="minorHAnsi" w:cstheme="minorBidi"/>
-              <w:caps w:val="0"/>
-              <w:noProof/>
-              <w:sz w:val="22"/>
-              <w:szCs w:val="22"/>
-            </w:rPr>
-          </w:pPr>
-          <w:hyperlink w:anchor="_Toc499815311" w:history="1">
-            <w:r>
-              <w:rPr>
-                <w:rStyle w:val="Hyperlinkki"/>
-                <w:noProof/>
-              </w:rPr>
-              <w:t>LIITTEET</w:t>
-            </w:r>
-            <w:r>
-              <w:rPr>
-                <w:noProof/>
-                <w:webHidden/>
-              </w:rPr>
-              <w:tab/>
-            </w:r>
-            <w:r>
-              <w:rPr>
-                <w:noProof/>
-                <w:webHidden/>
-              </w:rPr>
-              <w:fldChar w:fldCharType="begin"/>
-            </w:r>
-            <w:r>
-              <w:rPr>
-                <w:noProof/>
-                <w:webHidden/>
-              </w:rPr>
-              <w:instrText xml:space="preserve"> PAGEREF _Toc499815311 \h </w:instrText>
+              <w:instrText xml:space="preserve"> PAGEREF _Toc499888654 \h </w:instrText>
             </w:r>
             <w:r>
               <w:rPr>
@@ -1602,6 +1532,11 @@
               <w:fldChar w:fldCharType="end"/>
             </w:r>
           </w:hyperlink>
+        </w:p>
+        <w:p>
+          <w:pPr>
+            <w:spacing w:after="0"/>
+          </w:pPr>
           <w:r>
             <w:rPr>
               <w:b/>
@@ -1610,6 +1545,25 @@
             </w:rPr>
             <w:fldChar w:fldCharType="end"/>
           </w:r>
+          <w:r>
+            <w:t>Liite 1. Opinnäytetyön osa 1: Ansaintamallit Android-sovelluksissa</w:t>
+          </w:r>
+        </w:p>
+        <w:p>
+          <w:pPr>
+            <w:spacing w:after="0"/>
+          </w:pPr>
+          <w:r>
+            <w:t xml:space="preserve">Liite 2. Opinnäytetyön osa </w:t>
+          </w:r>
+          <w:proofErr w:type="gramStart"/>
+          <w:r>
+            <w:t>2:Klassisen</w:t>
+          </w:r>
+          <w:proofErr w:type="gramEnd"/>
+          <w:r>
+            <w:t xml:space="preserve"> auton elinkaaren seuranta älykkäällä sopimuksella</w:t>
+          </w:r>
         </w:p>
       </w:sdtContent>
     </w:sdt>
@@ -1618,8 +1572,8 @@
         <w:pStyle w:val="Otsikko1"/>
       </w:pPr>
       <w:bookmarkStart w:id="2" w:name="_Toc499815080"/>
-      <w:bookmarkStart w:id="3" w:name="_Toc499815307"/>
-      <w:bookmarkStart w:id="4" w:name="_Toc499815354"/>
+      <w:bookmarkStart w:id="3" w:name="_Toc499815354"/>
+      <w:bookmarkStart w:id="4" w:name="_Toc499888651"/>
       <w:r>
         <w:lastRenderedPageBreak/>
         <w:t>JOHDANTO</w:t>
@@ -1674,8 +1628,7 @@
         <w:spacing w:after="240" w:line="360" w:lineRule="auto"/>
       </w:pPr>
       <w:bookmarkStart w:id="5" w:name="_Toc499815081"/>
-      <w:bookmarkStart w:id="6" w:name="_Toc499815308"/>
-      <w:bookmarkStart w:id="7" w:name="_Toc499815355"/>
+      <w:bookmarkStart w:id="6" w:name="_Toc499815355"/>
       <w:r>
         <w:t>Työn ensimmäinen osa oli omatoiminen selvitys Android-sovellusten kehittämisestä. Työllä ei ollut tilaajaa. Tehtiin selvitys siitä, miten Android-sovelluksia voisi kaupallistaa. Tutustuttiin myös sovellusten kaupallistamisen toteuttamiseen Googlen tarjoamien palveluiden ja ohjelmointirajapintojen avulla.</w:t>
       </w:r>
@@ -1749,6 +1702,7 @@
       <w:pPr>
         <w:pStyle w:val="Otsikko1"/>
       </w:pPr>
+      <w:bookmarkStart w:id="7" w:name="_Toc499888652"/>
       <w:r>
         <w:lastRenderedPageBreak/>
         <w:t>OPINNÄYTETYÖN ENSIMMÄISEN OSAN ESITTELY</w:t>
@@ -1794,7 +1748,13 @@
         <w:t>Aihe valittiin omasta kiinnostuksesta Android-käyttöjärjestelmän sovelluskehitykseen, sekä kiinnostuksesta liiketalouteen ja yrittäjyyteen.</w:t>
       </w:r>
       <w:r>
-        <w:t xml:space="preserve"> Työtä kehittäessä ei tehty käytännön ohjelmistoprojektia</w:t>
+        <w:t xml:space="preserve"> Työ</w:t>
+      </w:r>
+      <w:r>
+        <w:t xml:space="preserve">ssä </w:t>
+      </w:r>
+      <w:r>
+        <w:t>ei tehty käytännön ohjelmistoprojektia</w:t>
       </w:r>
       <w:r>
         <w:t>, vaan</w:t>
@@ -1823,13 +1783,21 @@
         <w:t>ä niiden myynti on maailmanlaajuisesti</w:t>
       </w:r>
       <w:r>
-        <w:t xml:space="preserve">. Lopussa </w:t>
-      </w:r>
-      <w:r>
-        <w:t>annettiin</w:t>
-      </w:r>
-      <w:r>
-        <w:t xml:space="preserve"> lausunto Android-sovellusten liiketoiminnan kannattavuudesta.</w:t>
+        <w:t xml:space="preserve">. </w:t>
+      </w:r>
+      <w:r>
+        <w:t>Työ</w:t>
+      </w:r>
+      <w:r>
+        <w:t>tä toteuttaessa</w:t>
+      </w:r>
+      <w:r>
+        <w:t xml:space="preserve">, kirjallisuutta etsiessä selvisi pian, kuinka vaivatonta ansaintamallien toteuttaminen on Google-palveluiden avulla. Googlen laatima dokumentaatio on hyvin selkeää, helppolukuista ja kattavaa. </w:t>
+      </w:r>
+    </w:p>
+    <w:p>
+      <w:r>
+        <w:t>Työn toteutuksen loppupuolella saatiin selville, kuinka mobiilisovelluksilla on vaikea tehdä liiketoimintaa. Täten työn hyödyllisyys, sekä omalle ammatilliselle kehittymiselle että tekniikan alalle yleensä, jäi vähäiseksi. Silti työ antoi uusia näkökulmia ohjelmistotekniikan alalta.</w:t>
       </w:r>
     </w:p>
     <w:p/>
@@ -1838,8 +1806,8 @@
         <w:pStyle w:val="Otsikko1"/>
       </w:pPr>
       <w:bookmarkStart w:id="8" w:name="_Toc499815082"/>
-      <w:bookmarkStart w:id="9" w:name="_Toc499815309"/>
-      <w:bookmarkStart w:id="10" w:name="_Toc499815356"/>
+      <w:bookmarkStart w:id="9" w:name="_Toc499815356"/>
+      <w:bookmarkStart w:id="10" w:name="_Toc499888653"/>
       <w:r>
         <w:lastRenderedPageBreak/>
         <w:t>OPINNÄYTETYÖN TOISEN OSAN ESITTELY</w:t>
@@ -1850,16 +1818,13 @@
     </w:p>
     <w:p>
       <w:bookmarkStart w:id="11" w:name="_Toc499815083"/>
-      <w:bookmarkStart w:id="12" w:name="_Toc499815310"/>
-      <w:bookmarkStart w:id="13" w:name="_Toc499815357"/>
+      <w:bookmarkStart w:id="12" w:name="_Toc499815357"/>
       <w:r>
         <w:t>Vuonna 201</w:t>
       </w:r>
       <w:r>
         <w:t>6</w:t>
       </w:r>
-      <w:bookmarkStart w:id="14" w:name="_GoBack"/>
-      <w:bookmarkEnd w:id="14"/>
       <w:r>
         <w:t xml:space="preserve"> työn teki</w:t>
       </w:r>
@@ -2031,136 +1996,64 @@
         <w:t>yksi 15 opintopisteen kokonaisuus.</w:t>
       </w:r>
     </w:p>
+    <w:p>
+      <w:r>
+        <w:t>Toinen osa oli hyvin opettavainen. Olen tyytyväinen siitä, kuinka vähän ohjausta tarvitsin työn aikana. Sain selvitettyä laajoja ohjelmistokokonaisuuksia itsenäisesti dokumentaatiota lukemalla ja kokeilemalla. Tilaajan kommentit ja toivomukset käyttöta</w:t>
+      </w:r>
+      <w:r>
+        <w:lastRenderedPageBreak/>
+        <w:t>pauksista antoivat työlle suuntaa. Toinen osa oli mielenkiintoinen kurkistus tulevaisuuden tekniikkaan, vaikka tekniikalla onkin varaa kehittyä.</w:t>
+      </w:r>
+    </w:p>
     <w:p/>
-    <w:bookmarkEnd w:id="11"/>
-    <w:bookmarkEnd w:id="12"/>
-    <w:bookmarkEnd w:id="13"/>
     <w:p>
       <w:pPr>
         <w:pStyle w:val="Otsikko1"/>
       </w:pPr>
+      <w:bookmarkStart w:id="13" w:name="_Toc499888654"/>
+      <w:bookmarkEnd w:id="11"/>
+      <w:bookmarkEnd w:id="12"/>
       <w:r>
         <w:lastRenderedPageBreak/>
-        <w:t>LOPPUTULOKSET</w:t>
-      </w:r>
-    </w:p>
-    <w:p>
-      <w:r>
-        <w:t>T</w:t>
-      </w:r>
-      <w:r>
-        <w:t>yön ensimmäise</w:t>
-      </w:r>
-      <w:r>
-        <w:t>ssä</w:t>
-      </w:r>
-      <w:r>
-        <w:t xml:space="preserve"> o</w:t>
-      </w:r>
-      <w:r>
-        <w:t>sa</w:t>
-      </w:r>
-      <w:r>
-        <w:t xml:space="preserve">ssa, </w:t>
-      </w:r>
-      <w:r>
-        <w:t xml:space="preserve">kirjallisuutta etsiessä selvisi pian, kuinka vaivatonta ansaintamallien toteuttaminen on Google-palveluiden avulla. Googlen laatima dokumentaatio on hyvin selkeää, helppolukuista ja kattavaa. </w:t>
-      </w:r>
-    </w:p>
-    <w:p>
-      <w:r>
-        <w:t>Työn toteutuksen loppupuolella saatiin selville, kuinka mobiilisovelluksilla on vaikea tehdä liiketoimintaa</w:t>
-      </w:r>
-      <w:r>
-        <w:t>.</w:t>
+        <w:t>YHTEENVETO</w:t>
+      </w:r>
+      <w:bookmarkEnd w:id="13"/>
+    </w:p>
+    <w:p>
+      <w:r>
+        <w:t xml:space="preserve">Töiden aiheiden valinta heijastaa </w:t>
+      </w:r>
+      <w:r>
+        <w:t>sen aikaista osaamistani</w:t>
+      </w:r>
+      <w:r>
+        <w:t xml:space="preserve"> ja haluani kehittyä ohjelmistokehittäjänä. Ensimmäistä työn aihetta valittaessa kiinnostuksen kohteeni ohjelmistokehityksen alalla olivat erilaisia kuin nykyään.</w:t>
+      </w:r>
+    </w:p>
+    <w:p>
+      <w:r>
+        <w:t xml:space="preserve">En ole tyytyväinen ensimmäisen osan aiheen valintaan, mutta olikin hyvä tilaisuus, että aihetta sai vielä vaihtaa tulevissa osissa. Oli tärkeä saada oppia </w:t>
+      </w:r>
+      <w:r>
+        <w:t>Android-sovellusten markkinoista, ja kuinka vaikea sovelluksilla on tehdä liiketoimintaa</w:t>
+      </w:r>
+      <w:r>
+        <w:t xml:space="preserve">. Työn </w:t>
+      </w:r>
+      <w:r>
+        <w:t xml:space="preserve">tekniikan </w:t>
+      </w:r>
+      <w:r>
+        <w:t>helppous antoi suuntaa tulevien vuosien opiskelulle, mihin tekniikoihin ja sovelluskehyksiin kannattaa panostaa oma opiskeluaikansa.</w:t>
+      </w:r>
+      <w:r>
+        <w:t xml:space="preserve"> Työn ensimmäisen osan jälkeen aloin opiskelussani panostamaan tekniikoihin, joiden oppiminen on vaativampaa.</w:t>
       </w:r>
       <w:r>
         <w:t xml:space="preserve"> </w:t>
       </w:r>
       <w:r>
-        <w:t>Täten työn hyödyllisyys</w:t>
-      </w:r>
-      <w:r>
-        <w:t>, sekä omalle ammatilliselle kehittymiselle että tekniikan alalle yleensä,</w:t>
-      </w:r>
-      <w:r>
-        <w:t xml:space="preserve"> jä</w:t>
-      </w:r>
-      <w:r>
-        <w:t xml:space="preserve">i </w:t>
-      </w:r>
-      <w:r>
-        <w:t>vähäiseksi</w:t>
-      </w:r>
-      <w:r>
-        <w:t>. Silti työ antoi uusia näkökulmia ohjelmistotekniikan alalta</w:t>
-      </w:r>
-      <w:r>
-        <w:t>. En ole tyytyväinen ensimmäisen osan aiheen valintaan</w:t>
-      </w:r>
-      <w:r>
-        <w:t>, mutta</w:t>
-      </w:r>
-      <w:r>
-        <w:t xml:space="preserve"> </w:t>
-      </w:r>
-      <w:r>
-        <w:t>o</w:t>
-      </w:r>
-      <w:r>
-        <w:t>likin hyvä tilaisuus, että aihetta sai vielä vaihtaa tulevissa osissa.</w:t>
-      </w:r>
-    </w:p>
-    <w:p>
-      <w:r>
-        <w:t>Toinen osa oli hyvin opettavainen.</w:t>
-      </w:r>
-      <w:r>
-        <w:t xml:space="preserve"> Olen tyytyväinen siitä, kuinka vähän ohjausta tarvitsin työn aikana. Sain selvitettyä laajoja ohjelmistokokonaisuuksia itsenäisesti dokumentaatiota lukemalla</w:t>
-      </w:r>
-      <w:r>
-        <w:t xml:space="preserve"> ja</w:t>
-      </w:r>
-      <w:r>
-        <w:t xml:space="preserve"> kokeilemalla</w:t>
-      </w:r>
-      <w:r>
-        <w:t>.</w:t>
-      </w:r>
-      <w:r>
-        <w:t xml:space="preserve"> Tilaajan kommentit ja toivomukset käyttötapauksista antoivat työlle suuntaa.</w:t>
-      </w:r>
-      <w:r>
-        <w:t xml:space="preserve"> Toinen osa oli mielenkiintoinen kurkistus tulevaisuuden tekniikkaan, vaikka tekniikalla onkin varaa kehittyä.</w:t>
-      </w:r>
-    </w:p>
-    <w:p>
-      <w:pPr>
-        <w:pStyle w:val="Otsikko1"/>
-        <w:numPr>
-          <w:ilvl w:val="0"/>
-          <w:numId w:val="0"/>
-        </w:numPr>
-      </w:pPr>
-      <w:bookmarkStart w:id="15" w:name="_Toc499815084"/>
-      <w:bookmarkStart w:id="16" w:name="_Toc499815311"/>
-      <w:bookmarkStart w:id="17" w:name="_Toc499815358"/>
-      <w:r>
-        <w:lastRenderedPageBreak/>
-        <w:t>LIITTEET</w:t>
-      </w:r>
-      <w:bookmarkEnd w:id="15"/>
-      <w:bookmarkEnd w:id="16"/>
-      <w:bookmarkEnd w:id="17"/>
-    </w:p>
-    <w:p>
-      <w:r>
-        <w:t>Liite 1. Ansaintamallit Android-sovelluksissa</w:t>
-      </w:r>
-    </w:p>
-    <w:p>
-      <w:r>
-        <w:t>Liite 2. Klassisen auton elinkaaren seuranta älykkäällä sopimuksella</w:t>
+        <w:t xml:space="preserve">Työn toisessa osassa valitsinkin aiheen, jossa täytyi kehittää käytännön ohjelmistoprojekti. </w:t>
       </w:r>
     </w:p>
     <w:p>
@@ -2175,6 +2068,50 @@
           <w:docGrid w:linePitch="360"/>
         </w:sectPr>
       </w:pPr>
+      <w:r>
+        <w:t>Eri tekniikat, ohjelmointikielet ja sovelluskehykset voivat aina vanhentua</w:t>
+      </w:r>
+      <w:r>
+        <w:t xml:space="preserve"> tai korvaantua</w:t>
+      </w:r>
+      <w:r>
+        <w:t>. Näin voi käydä</w:t>
+      </w:r>
+      <w:r>
+        <w:t xml:space="preserve"> työssä käytetylle</w:t>
+      </w:r>
+      <w:bookmarkStart w:id="14" w:name="_GoBack"/>
+      <w:bookmarkEnd w:id="14"/>
+      <w:r>
+        <w:t xml:space="preserve"> </w:t>
+      </w:r>
+      <w:proofErr w:type="spellStart"/>
+      <w:r>
+        <w:t>Ethereum</w:t>
+      </w:r>
+      <w:proofErr w:type="spellEnd"/>
+      <w:r>
+        <w:t xml:space="preserve">-alustalle, </w:t>
+      </w:r>
+      <w:proofErr w:type="spellStart"/>
+      <w:r>
+        <w:t>Solidity</w:t>
+      </w:r>
+      <w:proofErr w:type="spellEnd"/>
+      <w:r>
+        <w:t xml:space="preserve">-kielelle tai </w:t>
+      </w:r>
+      <w:proofErr w:type="spellStart"/>
+      <w:r>
+        <w:t>Meteor</w:t>
+      </w:r>
+      <w:proofErr w:type="spellEnd"/>
+      <w:r>
+        <w:t>-sovelluskehykselle. Työn toteutuksessa</w:t>
+      </w:r>
+      <w:r>
+        <w:t xml:space="preserve"> saatiin uutta kokemusta ohjelmistokehittäjän työskentelytekniikoista. Opittiin, että tekniikoiden ja kielien oppimista tärkeämpää on työskentelytapojen oppiminen.</w:t>
+      </w:r>
     </w:p>
     <w:p>
       <w:pPr>
@@ -2582,16 +2519,20 @@
           <w:i/>
         </w:rPr>
       </w:pPr>
-      <w:bookmarkStart w:id="18" w:name="_Toc499815085"/>
-      <w:bookmarkStart w:id="19" w:name="_Toc499815312"/>
-      <w:bookmarkStart w:id="20" w:name="_Toc499815359"/>
+      <w:bookmarkStart w:id="15" w:name="_Toc499815085"/>
+      <w:bookmarkStart w:id="16" w:name="_Toc499815312"/>
+      <w:bookmarkStart w:id="17" w:name="_Toc499815359"/>
+      <w:bookmarkStart w:id="18" w:name="_Toc499888036"/>
+      <w:bookmarkStart w:id="19" w:name="_Toc499888655"/>
       <w:r>
         <w:lastRenderedPageBreak/>
         <w:t>SISÄLLYS</w:t>
       </w:r>
+      <w:bookmarkEnd w:id="15"/>
+      <w:bookmarkEnd w:id="16"/>
+      <w:bookmarkEnd w:id="17"/>
       <w:bookmarkEnd w:id="18"/>
       <w:bookmarkEnd w:id="19"/>
-      <w:bookmarkEnd w:id="20"/>
       <w:r>
         <w:rPr>
           <w:i/>
@@ -3786,21 +3727,25 @@
           <w:numId w:val="22"/>
         </w:numPr>
       </w:pPr>
-      <w:bookmarkStart w:id="21" w:name="_Toc379873566"/>
-      <w:bookmarkStart w:id="22" w:name="_Toc499815086"/>
-      <w:bookmarkStart w:id="23" w:name="_Toc499815313"/>
-      <w:bookmarkStart w:id="24" w:name="_Toc499815360"/>
+      <w:bookmarkStart w:id="20" w:name="_Toc379873566"/>
+      <w:bookmarkStart w:id="21" w:name="_Toc499815086"/>
+      <w:bookmarkStart w:id="22" w:name="_Toc499815313"/>
+      <w:bookmarkStart w:id="23" w:name="_Toc499815360"/>
+      <w:bookmarkStart w:id="24" w:name="_Toc499888037"/>
+      <w:bookmarkStart w:id="25" w:name="_Toc499888656"/>
       <w:r>
         <w:lastRenderedPageBreak/>
         <w:t>J</w:t>
       </w:r>
+      <w:bookmarkEnd w:id="20"/>
+      <w:r>
+        <w:t>OHDANTO</w:t>
+      </w:r>
       <w:bookmarkEnd w:id="21"/>
-      <w:r>
-        <w:t>OHDANTO</w:t>
-      </w:r>
       <w:bookmarkEnd w:id="22"/>
       <w:bookmarkEnd w:id="23"/>
       <w:bookmarkEnd w:id="24"/>
+      <w:bookmarkEnd w:id="25"/>
     </w:p>
     <w:p>
       <w:r>
@@ -3856,88 +3801,57 @@
       <w:pPr>
         <w:pStyle w:val="Otsikko1"/>
       </w:pPr>
-      <w:bookmarkStart w:id="25" w:name="_Toc499815087"/>
-      <w:bookmarkStart w:id="26" w:name="_Toc499815314"/>
-      <w:bookmarkStart w:id="27" w:name="_Toc499815361"/>
+      <w:bookmarkStart w:id="26" w:name="_Toc499815087"/>
+      <w:bookmarkStart w:id="27" w:name="_Toc499815314"/>
+      <w:bookmarkStart w:id="28" w:name="_Toc499815361"/>
+      <w:bookmarkStart w:id="29" w:name="_Toc499888038"/>
+      <w:bookmarkStart w:id="30" w:name="_Toc499888657"/>
       <w:r>
         <w:lastRenderedPageBreak/>
         <w:t>ANSAINTAMALLIEN ERITTELY</w:t>
       </w:r>
-      <w:bookmarkEnd w:id="25"/>
       <w:bookmarkEnd w:id="26"/>
       <w:bookmarkEnd w:id="27"/>
-    </w:p>
-    <w:p>
-      <w:pPr>
-        <w:pStyle w:val="Otsikko2"/>
-        <w:ind w:left="576" w:hanging="576"/>
-      </w:pPr>
-      <w:bookmarkStart w:id="28" w:name="_Toc499815088"/>
-      <w:bookmarkStart w:id="29" w:name="_Toc499815315"/>
-      <w:bookmarkStart w:id="30" w:name="_Toc499815362"/>
-      <w:r>
-        <w:t>Kertamaksusovellukset (Premium)</w:t>
-      </w:r>
       <w:bookmarkEnd w:id="28"/>
       <w:bookmarkEnd w:id="29"/>
       <w:bookmarkEnd w:id="30"/>
     </w:p>
     <w:p>
-      <w:r>
-        <w:t xml:space="preserve">Yksinkertainen ansaintamalli on kertamaksusta ladattava sovellus. Android-kehittäjä tekee sovelluksen ja lähettää sen Google-kauppaan. Käyttäjä voi maksaa sovelluksesta kertamaksun, jolloin hän saa ladattua sen laitteellensa. Malli soveltuu hyvin sovelluksille, jotka ovat laajoja ja tarjoavat paljon </w:t>
-      </w:r>
-      <w:r>
-        <w:rPr>
-          <w:color w:val="000000" w:themeColor="text1"/>
-        </w:rPr>
-        <w:t xml:space="preserve">ominaisuuksia. </w:t>
-      </w:r>
-      <w:r>
-        <w:t xml:space="preserve">(2.) </w:t>
-      </w:r>
-    </w:p>
-    <w:p>
-      <w:r>
-        <w:t>Yksi kertamaksumallin huono puoli on se, että jokainen asiakas maksaa sovelluksesta vain kerran. Muut mallit, kuten sovelluksen sisäiset ostot, voivat pitkän ajan kuluessa saada aikaan enemmän tuloja asiakasta kohden. (2.)</w:t>
-      </w:r>
-    </w:p>
-    <w:p>
       <w:pPr>
         <w:pStyle w:val="Otsikko2"/>
         <w:ind w:left="576" w:hanging="576"/>
       </w:pPr>
-      <w:bookmarkStart w:id="31" w:name="_Toc499815089"/>
-      <w:bookmarkStart w:id="32" w:name="_Toc499815316"/>
-      <w:bookmarkStart w:id="33" w:name="_Toc499815363"/>
-      <w:r>
-        <w:t>Sovelluksen sisäiset ostokset (</w:t>
-      </w:r>
-      <w:proofErr w:type="spellStart"/>
-      <w:r>
-        <w:t>Freemium</w:t>
-      </w:r>
-      <w:proofErr w:type="spellEnd"/>
-      <w:r>
-        <w:t>)</w:t>
+      <w:bookmarkStart w:id="31" w:name="_Toc499815088"/>
+      <w:bookmarkStart w:id="32" w:name="_Toc499815315"/>
+      <w:bookmarkStart w:id="33" w:name="_Toc499815362"/>
+      <w:bookmarkStart w:id="34" w:name="_Toc499888039"/>
+      <w:bookmarkStart w:id="35" w:name="_Toc499888658"/>
+      <w:r>
+        <w:t>Kertamaksusovellukset (Premium)</w:t>
       </w:r>
       <w:bookmarkEnd w:id="31"/>
       <w:bookmarkEnd w:id="32"/>
       <w:bookmarkEnd w:id="33"/>
-    </w:p>
-    <w:p>
-      <w:r>
-        <w:t>Sovelluksen voi jakaa ilmaiseksi, mutta siten, että käyttäjät voivat vaihtoehtoisesti maksaa rahaa sovelluksen sisäisissä ostoksissa. Ostokset voivat olla ominaisuuksia, jotka ovat lukittuja ilmaisessa versiossa. Maksamalla niistä voi ominaisuuden saada käyttöön. Sovelluksensisäiset ostokset voivat myös olla kulutettavia, esimerkiksi pelinsisäisen valuutan ostaminen</w:t>
+      <w:bookmarkEnd w:id="34"/>
+      <w:bookmarkEnd w:id="35"/>
+    </w:p>
+    <w:p>
+      <w:r>
+        <w:t xml:space="preserve">Yksinkertainen ansaintamalli on kertamaksusta ladattava sovellus. Android-kehittäjä tekee sovelluksen ja lähettää sen Google-kauppaan. Käyttäjä voi maksaa sovelluksesta kertamaksun, jolloin hän saa ladattua sen laitteellensa. Malli soveltuu hyvin sovelluksille, jotka ovat laajoja ja tarjoavat paljon </w:t>
       </w:r>
       <w:r>
         <w:rPr>
           <w:color w:val="000000" w:themeColor="text1"/>
         </w:rPr>
-        <w:t>.</w:t>
-      </w:r>
-    </w:p>
-    <w:p>
-      <w:r>
-        <w:t>Tämä malli voi olla yritykselle hyvin antoisa. Käyttäjät, jotka ostavat sovelluksensisäisiä ostoksia, ovat hyvin kiinnostuneita ja aktiivisia. Heidän hintaherkkyytensä sovelluksensisäisiin ostoksiin on pieni, eli he ovat valmiita kuluttamaan suuriakin määriä rahaa. Koska sovelluksen peruskäyttö onnistuu maksamatta, uusi käyttäjä voi tutustua sovellukseen kuluttamatta rahaa. Tällöin ostaja tuntee sovelluksen peruskäytön, ja oston jälkeen asiakastyytyväisyys on korkeampi. (3, s. 176.)</w:t>
+        <w:t xml:space="preserve">ominaisuuksia. </w:t>
+      </w:r>
+      <w:r>
+        <w:t xml:space="preserve">(2.) </w:t>
+      </w:r>
+    </w:p>
+    <w:p>
+      <w:r>
+        <w:t>Yksi kertamaksumallin huono puoli on se, että jokainen asiakas maksaa sovelluksesta vain kerran. Muut mallit, kuten sovelluksen sisäiset ostot, voivat pitkän ajan kuluessa saada aikaan enemmän tuloja asiakasta kohden. (2.)</w:t>
       </w:r>
     </w:p>
     <w:p>
@@ -3945,49 +3859,100 @@
         <w:pStyle w:val="Otsikko2"/>
         <w:ind w:left="576" w:hanging="576"/>
       </w:pPr>
-      <w:bookmarkStart w:id="34" w:name="_Toc499815090"/>
-      <w:bookmarkStart w:id="35" w:name="_Toc499815317"/>
-      <w:bookmarkStart w:id="36" w:name="_Toc499815364"/>
-      <w:r>
-        <w:t>Tilaukse</w:t>
-      </w:r>
-      <w:r>
-        <w:t>t</w:t>
-      </w:r>
-      <w:bookmarkEnd w:id="34"/>
-      <w:bookmarkEnd w:id="35"/>
+      <w:bookmarkStart w:id="36" w:name="_Toc499815089"/>
+      <w:bookmarkStart w:id="37" w:name="_Toc499815316"/>
+      <w:bookmarkStart w:id="38" w:name="_Toc499815363"/>
+      <w:bookmarkStart w:id="39" w:name="_Toc499888040"/>
+      <w:bookmarkStart w:id="40" w:name="_Toc499888659"/>
+      <w:r>
+        <w:t>Sovelluksen sisäiset ostokset (</w:t>
+      </w:r>
+      <w:proofErr w:type="spellStart"/>
+      <w:r>
+        <w:t>Freemium</w:t>
+      </w:r>
+      <w:proofErr w:type="spellEnd"/>
+      <w:r>
+        <w:t>)</w:t>
+      </w:r>
       <w:bookmarkEnd w:id="36"/>
-    </w:p>
-    <w:p>
-      <w:r>
-        <w:t xml:space="preserve">Tilaus tarkoittaa sitä, että käyttäjä saa sovelluksen ominaisuuksia käyttöönsä, jos hän maksaa ajoittaisen tilausmaksun. Esimerkiksi uutissovelluksen tilaus voi maksaa kerran kuukaudessa. </w:t>
-      </w:r>
-    </w:p>
-    <w:p>
-      <w:pPr>
-        <w:rPr>
-          <w:color w:val="FF0000"/>
-        </w:rPr>
-      </w:pPr>
-      <w:r>
-        <w:lastRenderedPageBreak/>
-        <w:t>Tämän mallin ansiosta yritykselle tulee jokaisesta tilaajasta jatkuva rahavirta, mikä voi olla hyvin tuottoisaa. Sovelluksen on oltava hyvin laadukas ja hyödyllinen, jotta tilaajat pysyisivät maksavina asiakkaina. (4.)</w:t>
-      </w:r>
-    </w:p>
-    <w:p>
-      <w:pPr>
-        <w:pStyle w:val="Otsikko2"/>
-        <w:ind w:left="576" w:hanging="576"/>
-      </w:pPr>
-      <w:bookmarkStart w:id="37" w:name="_Toc499815091"/>
-      <w:bookmarkStart w:id="38" w:name="_Toc499815318"/>
-      <w:bookmarkStart w:id="39" w:name="_Toc499815365"/>
-      <w:r>
-        <w:t>Mainokset</w:t>
-      </w:r>
       <w:bookmarkEnd w:id="37"/>
       <w:bookmarkEnd w:id="38"/>
       <w:bookmarkEnd w:id="39"/>
+      <w:bookmarkEnd w:id="40"/>
+    </w:p>
+    <w:p>
+      <w:r>
+        <w:t>Sovelluksen voi jakaa ilmaiseksi, mutta siten, että käyttäjät voivat vaihtoehtoisesti maksaa rahaa sovelluksen sisäisissä ostoksissa. Ostokset voivat olla ominaisuuksia, jotka ovat lukittuja ilmaisessa versiossa. Maksamalla niistä voi ominaisuuden saada käyttöön. Sovelluksensisäiset ostokset voivat myös olla kulutettavia, esimerkiksi pelinsisäisen valuutan ostaminen</w:t>
+      </w:r>
+      <w:r>
+        <w:rPr>
+          <w:color w:val="000000" w:themeColor="text1"/>
+        </w:rPr>
+        <w:t>.</w:t>
+      </w:r>
+    </w:p>
+    <w:p>
+      <w:r>
+        <w:t>Tämä malli voi olla yritykselle hyvin antoisa. Käyttäjät, jotka ostavat sovelluksensisäisiä ostoksia, ovat hyvin kiinnostuneita ja aktiivisia. Heidän hintaherkkyytensä sovelluksensisäisiin ostoksiin on pieni, eli he ovat valmiita kuluttamaan suuriakin määriä rahaa. Koska sovelluksen peruskäyttö onnistuu maksamatta, uusi käyttäjä voi tutustua sovellukseen kuluttamatta rahaa. Tällöin ostaja tuntee sovelluksen peruskäytön, ja oston jälkeen asiakastyytyväisyys on korkeampi. (3, s. 176.)</w:t>
+      </w:r>
+    </w:p>
+    <w:p>
+      <w:pPr>
+        <w:pStyle w:val="Otsikko2"/>
+        <w:ind w:left="576" w:hanging="576"/>
+      </w:pPr>
+      <w:bookmarkStart w:id="41" w:name="_Toc499815090"/>
+      <w:bookmarkStart w:id="42" w:name="_Toc499815317"/>
+      <w:bookmarkStart w:id="43" w:name="_Toc499815364"/>
+      <w:bookmarkStart w:id="44" w:name="_Toc499888041"/>
+      <w:bookmarkStart w:id="45" w:name="_Toc499888660"/>
+      <w:r>
+        <w:t>Tilaukse</w:t>
+      </w:r>
+      <w:r>
+        <w:t>t</w:t>
+      </w:r>
+      <w:bookmarkEnd w:id="41"/>
+      <w:bookmarkEnd w:id="42"/>
+      <w:bookmarkEnd w:id="43"/>
+      <w:bookmarkEnd w:id="44"/>
+      <w:bookmarkEnd w:id="45"/>
+    </w:p>
+    <w:p>
+      <w:r>
+        <w:t xml:space="preserve">Tilaus tarkoittaa sitä, että käyttäjä saa sovelluksen ominaisuuksia käyttöönsä, jos hän maksaa ajoittaisen tilausmaksun. Esimerkiksi uutissovelluksen tilaus voi maksaa kerran kuukaudessa. </w:t>
+      </w:r>
+    </w:p>
+    <w:p>
+      <w:pPr>
+        <w:rPr>
+          <w:color w:val="FF0000"/>
+        </w:rPr>
+      </w:pPr>
+      <w:r>
+        <w:lastRenderedPageBreak/>
+        <w:t>Tämän mallin ansiosta yritykselle tulee jokaisesta tilaajasta jatkuva rahavirta, mikä voi olla hyvin tuottoisaa. Sovelluksen on oltava hyvin laadukas ja hyödyllinen, jotta tilaajat pysyisivät maksavina asiakkaina. (4.)</w:t>
+      </w:r>
+    </w:p>
+    <w:p>
+      <w:pPr>
+        <w:pStyle w:val="Otsikko2"/>
+        <w:ind w:left="576" w:hanging="576"/>
+      </w:pPr>
+      <w:bookmarkStart w:id="46" w:name="_Toc499815091"/>
+      <w:bookmarkStart w:id="47" w:name="_Toc499815318"/>
+      <w:bookmarkStart w:id="48" w:name="_Toc499815365"/>
+      <w:bookmarkStart w:id="49" w:name="_Toc499888042"/>
+      <w:bookmarkStart w:id="50" w:name="_Toc499888661"/>
+      <w:r>
+        <w:t>Mainokset</w:t>
+      </w:r>
+      <w:bookmarkEnd w:id="46"/>
+      <w:bookmarkEnd w:id="47"/>
+      <w:bookmarkEnd w:id="48"/>
+      <w:bookmarkEnd w:id="49"/>
+      <w:bookmarkEnd w:id="50"/>
     </w:p>
     <w:p>
       <w:r>
@@ -4047,16 +4012,20 @@
       <w:pPr>
         <w:pStyle w:val="Otsikko1"/>
       </w:pPr>
-      <w:bookmarkStart w:id="40" w:name="_Toc499815092"/>
-      <w:bookmarkStart w:id="41" w:name="_Toc499815319"/>
-      <w:bookmarkStart w:id="42" w:name="_Toc499815366"/>
+      <w:bookmarkStart w:id="51" w:name="_Toc499815092"/>
+      <w:bookmarkStart w:id="52" w:name="_Toc499815319"/>
+      <w:bookmarkStart w:id="53" w:name="_Toc499815366"/>
+      <w:bookmarkStart w:id="54" w:name="_Toc499888043"/>
+      <w:bookmarkStart w:id="55" w:name="_Toc499888662"/>
       <w:r>
         <w:lastRenderedPageBreak/>
         <w:t>ANSAINTAMALLIEN TOTEUTUS</w:t>
       </w:r>
-      <w:bookmarkEnd w:id="40"/>
-      <w:bookmarkEnd w:id="41"/>
-      <w:bookmarkEnd w:id="42"/>
+      <w:bookmarkEnd w:id="51"/>
+      <w:bookmarkEnd w:id="52"/>
+      <w:bookmarkEnd w:id="53"/>
+      <w:bookmarkEnd w:id="54"/>
+      <w:bookmarkEnd w:id="55"/>
     </w:p>
     <w:p>
       <w:pPr>
@@ -4172,15 +4141,19 @@
         <w:pStyle w:val="Otsikko2"/>
         <w:ind w:left="576" w:hanging="576"/>
       </w:pPr>
-      <w:bookmarkStart w:id="43" w:name="_Toc499815093"/>
-      <w:bookmarkStart w:id="44" w:name="_Toc499815320"/>
-      <w:bookmarkStart w:id="45" w:name="_Toc499815367"/>
+      <w:bookmarkStart w:id="56" w:name="_Toc499815093"/>
+      <w:bookmarkStart w:id="57" w:name="_Toc499815320"/>
+      <w:bookmarkStart w:id="58" w:name="_Toc499815367"/>
+      <w:bookmarkStart w:id="59" w:name="_Toc499888044"/>
+      <w:bookmarkStart w:id="60" w:name="_Toc499888663"/>
       <w:r>
         <w:t>GOOGLE PLAY-KAUPPA</w:t>
       </w:r>
-      <w:bookmarkEnd w:id="43"/>
-      <w:bookmarkEnd w:id="44"/>
-      <w:bookmarkEnd w:id="45"/>
+      <w:bookmarkEnd w:id="56"/>
+      <w:bookmarkEnd w:id="57"/>
+      <w:bookmarkEnd w:id="58"/>
+      <w:bookmarkEnd w:id="59"/>
+      <w:bookmarkEnd w:id="60"/>
     </w:p>
     <w:p>
       <w:pPr>
@@ -4373,15 +4346,19 @@
         <w:pStyle w:val="Otsikko2"/>
         <w:ind w:left="576" w:hanging="576"/>
       </w:pPr>
-      <w:bookmarkStart w:id="46" w:name="_Toc499815094"/>
-      <w:bookmarkStart w:id="47" w:name="_Toc499815321"/>
-      <w:bookmarkStart w:id="48" w:name="_Toc499815368"/>
+      <w:bookmarkStart w:id="61" w:name="_Toc499815094"/>
+      <w:bookmarkStart w:id="62" w:name="_Toc499815321"/>
+      <w:bookmarkStart w:id="63" w:name="_Toc499815368"/>
+      <w:bookmarkStart w:id="64" w:name="_Toc499888045"/>
+      <w:bookmarkStart w:id="65" w:name="_Toc499888664"/>
       <w:r>
         <w:t>SOVELLUKSENSISÄISET OSTOKSET</w:t>
       </w:r>
-      <w:bookmarkEnd w:id="46"/>
-      <w:bookmarkEnd w:id="47"/>
-      <w:bookmarkEnd w:id="48"/>
+      <w:bookmarkEnd w:id="61"/>
+      <w:bookmarkEnd w:id="62"/>
+      <w:bookmarkEnd w:id="63"/>
+      <w:bookmarkEnd w:id="64"/>
+      <w:bookmarkEnd w:id="65"/>
     </w:p>
     <w:p>
       <w:r>
@@ -4441,16 +4418,20 @@
         <w:pStyle w:val="Otsikko3"/>
         <w:ind w:left="720" w:hanging="720"/>
       </w:pPr>
-      <w:bookmarkStart w:id="49" w:name="_Toc499815095"/>
-      <w:bookmarkStart w:id="50" w:name="_Toc499815322"/>
-      <w:bookmarkStart w:id="51" w:name="_Toc499815369"/>
+      <w:bookmarkStart w:id="66" w:name="_Toc499815095"/>
+      <w:bookmarkStart w:id="67" w:name="_Toc499815322"/>
+      <w:bookmarkStart w:id="68" w:name="_Toc499815369"/>
+      <w:bookmarkStart w:id="69" w:name="_Toc499888046"/>
+      <w:bookmarkStart w:id="70" w:name="_Toc499888665"/>
       <w:r>
         <w:lastRenderedPageBreak/>
         <w:t>Hallinnoidut sovelluksen sisäiset ostokset</w:t>
       </w:r>
-      <w:bookmarkEnd w:id="49"/>
-      <w:bookmarkEnd w:id="50"/>
-      <w:bookmarkEnd w:id="51"/>
+      <w:bookmarkEnd w:id="66"/>
+      <w:bookmarkEnd w:id="67"/>
+      <w:bookmarkEnd w:id="68"/>
+      <w:bookmarkEnd w:id="69"/>
+      <w:bookmarkEnd w:id="70"/>
     </w:p>
     <w:p>
       <w:r>
@@ -4496,15 +4477,19 @@
         <w:pStyle w:val="Otsikko3"/>
         <w:ind w:left="720" w:hanging="720"/>
       </w:pPr>
-      <w:bookmarkStart w:id="52" w:name="_Toc499815096"/>
-      <w:bookmarkStart w:id="53" w:name="_Toc499815323"/>
-      <w:bookmarkStart w:id="54" w:name="_Toc499815370"/>
+      <w:bookmarkStart w:id="71" w:name="_Toc499815096"/>
+      <w:bookmarkStart w:id="72" w:name="_Toc499815323"/>
+      <w:bookmarkStart w:id="73" w:name="_Toc499815370"/>
+      <w:bookmarkStart w:id="74" w:name="_Toc499888047"/>
+      <w:bookmarkStart w:id="75" w:name="_Toc499888666"/>
       <w:r>
         <w:t>Ostotapahtuman eteneminen</w:t>
       </w:r>
-      <w:bookmarkEnd w:id="52"/>
-      <w:bookmarkEnd w:id="53"/>
-      <w:bookmarkEnd w:id="54"/>
+      <w:bookmarkEnd w:id="71"/>
+      <w:bookmarkEnd w:id="72"/>
+      <w:bookmarkEnd w:id="73"/>
+      <w:bookmarkEnd w:id="74"/>
+      <w:bookmarkEnd w:id="75"/>
     </w:p>
     <w:p>
       <w:r>
@@ -4724,16 +4709,20 @@
         <w:pStyle w:val="Otsikko3"/>
         <w:ind w:left="720" w:hanging="720"/>
       </w:pPr>
-      <w:bookmarkStart w:id="55" w:name="_Toc499815097"/>
-      <w:bookmarkStart w:id="56" w:name="_Toc499815324"/>
-      <w:bookmarkStart w:id="57" w:name="_Toc499815371"/>
+      <w:bookmarkStart w:id="76" w:name="_Toc499815097"/>
+      <w:bookmarkStart w:id="77" w:name="_Toc499815324"/>
+      <w:bookmarkStart w:id="78" w:name="_Toc499815371"/>
+      <w:bookmarkStart w:id="79" w:name="_Toc499888048"/>
+      <w:bookmarkStart w:id="80" w:name="_Toc499888667"/>
       <w:r>
         <w:lastRenderedPageBreak/>
         <w:t>Tilaukset</w:t>
       </w:r>
-      <w:bookmarkEnd w:id="55"/>
-      <w:bookmarkEnd w:id="56"/>
-      <w:bookmarkEnd w:id="57"/>
+      <w:bookmarkEnd w:id="76"/>
+      <w:bookmarkEnd w:id="77"/>
+      <w:bookmarkEnd w:id="78"/>
+      <w:bookmarkEnd w:id="79"/>
+      <w:bookmarkEnd w:id="80"/>
     </w:p>
     <w:p>
       <w:r>
@@ -5366,33 +5355,41 @@
         <w:pStyle w:val="Otsikko2"/>
         <w:ind w:left="576" w:hanging="576"/>
       </w:pPr>
-      <w:bookmarkStart w:id="58" w:name="_Toc499815098"/>
-      <w:bookmarkStart w:id="59" w:name="_Toc499815325"/>
-      <w:bookmarkStart w:id="60" w:name="_Toc499815372"/>
+      <w:bookmarkStart w:id="81" w:name="_Toc499815098"/>
+      <w:bookmarkStart w:id="82" w:name="_Toc499815325"/>
+      <w:bookmarkStart w:id="83" w:name="_Toc499815372"/>
+      <w:bookmarkStart w:id="84" w:name="_Toc499888049"/>
+      <w:bookmarkStart w:id="85" w:name="_Toc499888668"/>
       <w:r>
         <w:t>MAINOKSET</w:t>
       </w:r>
-      <w:bookmarkEnd w:id="58"/>
-      <w:bookmarkEnd w:id="59"/>
-      <w:bookmarkEnd w:id="60"/>
+      <w:bookmarkEnd w:id="81"/>
+      <w:bookmarkEnd w:id="82"/>
+      <w:bookmarkEnd w:id="83"/>
+      <w:bookmarkEnd w:id="84"/>
+      <w:bookmarkEnd w:id="85"/>
     </w:p>
     <w:p>
       <w:pPr>
         <w:pStyle w:val="Otsikko3"/>
         <w:ind w:left="720" w:hanging="720"/>
       </w:pPr>
-      <w:bookmarkStart w:id="61" w:name="_Toc499815099"/>
-      <w:bookmarkStart w:id="62" w:name="_Toc499815326"/>
-      <w:bookmarkStart w:id="63" w:name="_Toc499815373"/>
+      <w:bookmarkStart w:id="86" w:name="_Toc499815099"/>
+      <w:bookmarkStart w:id="87" w:name="_Toc499815326"/>
+      <w:bookmarkStart w:id="88" w:name="_Toc499815373"/>
+      <w:bookmarkStart w:id="89" w:name="_Toc499888050"/>
+      <w:bookmarkStart w:id="90" w:name="_Toc499888669"/>
       <w:r>
         <w:rPr>
           <w:rFonts w:eastAsia="Arial"/>
         </w:rPr>
         <w:t>Käyttöönotto</w:t>
       </w:r>
-      <w:bookmarkEnd w:id="61"/>
-      <w:bookmarkEnd w:id="62"/>
-      <w:bookmarkEnd w:id="63"/>
+      <w:bookmarkEnd w:id="86"/>
+      <w:bookmarkEnd w:id="87"/>
+      <w:bookmarkEnd w:id="88"/>
+      <w:bookmarkEnd w:id="89"/>
+      <w:bookmarkEnd w:id="90"/>
     </w:p>
     <w:p>
       <w:proofErr w:type="spellStart"/>
@@ -5574,9 +5571,11 @@
         <w:pStyle w:val="Otsikko3"/>
         <w:ind w:left="720" w:hanging="720"/>
       </w:pPr>
-      <w:bookmarkStart w:id="64" w:name="_Toc499815100"/>
-      <w:bookmarkStart w:id="65" w:name="_Toc499815327"/>
-      <w:bookmarkStart w:id="66" w:name="_Toc499815374"/>
+      <w:bookmarkStart w:id="91" w:name="_Toc499815100"/>
+      <w:bookmarkStart w:id="92" w:name="_Toc499815327"/>
+      <w:bookmarkStart w:id="93" w:name="_Toc499815374"/>
+      <w:bookmarkStart w:id="94" w:name="_Toc499888051"/>
+      <w:bookmarkStart w:id="95" w:name="_Toc499888670"/>
       <w:r>
         <w:rPr>
           <w:rFonts w:eastAsia="Arial"/>
@@ -5584,9 +5583,11 @@
         <w:lastRenderedPageBreak/>
         <w:t>Mainosbannerit</w:t>
       </w:r>
-      <w:bookmarkEnd w:id="64"/>
-      <w:bookmarkEnd w:id="65"/>
-      <w:bookmarkEnd w:id="66"/>
+      <w:bookmarkEnd w:id="91"/>
+      <w:bookmarkEnd w:id="92"/>
+      <w:bookmarkEnd w:id="93"/>
+      <w:bookmarkEnd w:id="94"/>
+      <w:bookmarkEnd w:id="95"/>
     </w:p>
     <w:p>
       <w:pPr>
@@ -6277,18 +6278,22 @@
         <w:pStyle w:val="Otsikko3"/>
         <w:ind w:left="720" w:hanging="720"/>
       </w:pPr>
-      <w:bookmarkStart w:id="67" w:name="_Toc499815101"/>
-      <w:bookmarkStart w:id="68" w:name="_Toc499815328"/>
-      <w:bookmarkStart w:id="69" w:name="_Toc499815375"/>
+      <w:bookmarkStart w:id="96" w:name="_Toc499815101"/>
+      <w:bookmarkStart w:id="97" w:name="_Toc499815328"/>
+      <w:bookmarkStart w:id="98" w:name="_Toc499815375"/>
+      <w:bookmarkStart w:id="99" w:name="_Toc499888052"/>
+      <w:bookmarkStart w:id="100" w:name="_Toc499888671"/>
       <w:r>
         <w:rPr>
           <w:rFonts w:eastAsia="Arial"/>
         </w:rPr>
         <w:t>Koko näytön mainokset</w:t>
       </w:r>
-      <w:bookmarkEnd w:id="67"/>
-      <w:bookmarkEnd w:id="68"/>
-      <w:bookmarkEnd w:id="69"/>
+      <w:bookmarkEnd w:id="96"/>
+      <w:bookmarkEnd w:id="97"/>
+      <w:bookmarkEnd w:id="98"/>
+      <w:bookmarkEnd w:id="99"/>
+      <w:bookmarkEnd w:id="100"/>
     </w:p>
     <w:p>
       <w:proofErr w:type="spellStart"/>
@@ -6479,16 +6484,20 @@
       <w:pPr>
         <w:pStyle w:val="Otsikko1"/>
       </w:pPr>
-      <w:bookmarkStart w:id="70" w:name="_Toc499815102"/>
-      <w:bookmarkStart w:id="71" w:name="_Toc499815329"/>
-      <w:bookmarkStart w:id="72" w:name="_Toc499815376"/>
+      <w:bookmarkStart w:id="101" w:name="_Toc499815102"/>
+      <w:bookmarkStart w:id="102" w:name="_Toc499815329"/>
+      <w:bookmarkStart w:id="103" w:name="_Toc499815376"/>
+      <w:bookmarkStart w:id="104" w:name="_Toc499888053"/>
+      <w:bookmarkStart w:id="105" w:name="_Toc499888672"/>
       <w:r>
         <w:lastRenderedPageBreak/>
         <w:t>JOHTOPÄÄTÖKSET</w:t>
       </w:r>
-      <w:bookmarkEnd w:id="70"/>
-      <w:bookmarkEnd w:id="71"/>
-      <w:bookmarkEnd w:id="72"/>
+      <w:bookmarkEnd w:id="101"/>
+      <w:bookmarkEnd w:id="102"/>
+      <w:bookmarkEnd w:id="103"/>
+      <w:bookmarkEnd w:id="104"/>
+      <w:bookmarkEnd w:id="105"/>
     </w:p>
     <w:p>
       <w:r>
@@ -6522,9 +6531,11 @@
           <w:lang w:val="en-GB"/>
         </w:rPr>
       </w:pPr>
-      <w:bookmarkStart w:id="73" w:name="_Toc499815103"/>
-      <w:bookmarkStart w:id="74" w:name="_Toc499815330"/>
-      <w:bookmarkStart w:id="75" w:name="_Toc499815377"/>
+      <w:bookmarkStart w:id="106" w:name="_Toc499815103"/>
+      <w:bookmarkStart w:id="107" w:name="_Toc499815330"/>
+      <w:bookmarkStart w:id="108" w:name="_Toc499815377"/>
+      <w:bookmarkStart w:id="109" w:name="_Toc499888054"/>
+      <w:bookmarkStart w:id="110" w:name="_Toc499888673"/>
       <w:r>
         <w:rPr>
           <w:lang w:val="en-GB"/>
@@ -6532,9 +6543,11 @@
         <w:lastRenderedPageBreak/>
         <w:t>LÄHTEET</w:t>
       </w:r>
-      <w:bookmarkEnd w:id="73"/>
-      <w:bookmarkEnd w:id="74"/>
-      <w:bookmarkEnd w:id="75"/>
+      <w:bookmarkEnd w:id="106"/>
+      <w:bookmarkEnd w:id="107"/>
+      <w:bookmarkEnd w:id="108"/>
+      <w:bookmarkEnd w:id="109"/>
+      <w:bookmarkEnd w:id="110"/>
     </w:p>
     <w:p>
       <w:pPr>
@@ -8167,7 +8180,7 @@
           </mc:Choice>
           <mc:Fallback>
             <w:pict>
-              <v:line w14:anchorId="4C64051D" id="Line 8" o:spid="_x0000_s1026" style="position:absolute;z-index:251656192;visibility:visible;mso-wrap-style:square;mso-width-percent:0;mso-height-percent:0;mso-wrap-distance-left:9pt;mso-wrap-distance-top:0;mso-wrap-distance-right:9pt;mso-wrap-distance-bottom:0;mso-position-horizontal:absolute;mso-position-horizontal-relative:text;mso-position-vertical:absolute;mso-position-vertical-relative:text;mso-width-percent:0;mso-height-percent:0;mso-width-relative:page;mso-height-relative:page" from="-1.35pt,3.2pt" to="421.65pt,3.2pt" o:gfxdata="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" strokeweight=".5pt"/>
+              <v:line w14:anchorId="5AD15CDC" id="Line 8" o:spid="_x0000_s1026" style="position:absolute;z-index:251656192;visibility:visible;mso-wrap-style:square;mso-width-percent:0;mso-height-percent:0;mso-wrap-distance-left:9pt;mso-wrap-distance-top:0;mso-wrap-distance-right:9pt;mso-wrap-distance-bottom:0;mso-position-horizontal:absolute;mso-position-horizontal-relative:text;mso-position-vertical:absolute;mso-position-vertical-relative:text;mso-width-percent:0;mso-height-percent:0;mso-width-relative:page;mso-height-relative:page" from="-1.35pt,3.2pt" to="421.65pt,3.2pt" o:gfxdata="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" strokeweight=".5pt"/>
             </w:pict>
           </mc:Fallback>
         </mc:AlternateContent>
@@ -8255,7 +8268,7 @@
         <mc:AlternateContent>
           <mc:Choice Requires="wps">
             <w:drawing>
-              <wp:anchor distT="0" distB="0" distL="114300" distR="114300" simplePos="0" relativeHeight="251664384" behindDoc="0" locked="0" layoutInCell="1" allowOverlap="1" wp14:anchorId="5B831AB7" wp14:editId="05D8E1D2">
+              <wp:anchor distT="0" distB="0" distL="114300" distR="114300" simplePos="0" relativeHeight="251658240" behindDoc="0" locked="0" layoutInCell="1" allowOverlap="1" wp14:anchorId="5B831AB7" wp14:editId="05D8E1D2">
                 <wp:simplePos x="0" y="0"/>
                 <wp:positionH relativeFrom="column">
                   <wp:posOffset>-17145</wp:posOffset>
@@ -8316,7 +8329,7 @@
           </mc:Choice>
           <mc:Fallback>
             <w:pict>
-              <v:line w14:anchorId="6D287E98" id="Line 9" o:spid="_x0000_s1026" style="position:absolute;z-index:251664384;visibility:visible;mso-wrap-style:square;mso-width-percent:0;mso-height-percent:0;mso-wrap-distance-left:9pt;mso-wrap-distance-top:0;mso-wrap-distance-right:9pt;mso-wrap-distance-bottom:0;mso-position-horizontal:absolute;mso-position-horizontal-relative:text;mso-position-vertical:absolute;mso-position-vertical-relative:text;mso-width-percent:0;mso-height-percent:0;mso-width-relative:page;mso-height-relative:page" from="-1.35pt,.15pt" to="421.65pt,.15pt" o:gfxdata="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" strokeweight=".5pt"/>
+              <v:line w14:anchorId="65D5D5F1" id="Line 9" o:spid="_x0000_s1026" style="position:absolute;z-index:251658240;visibility:visible;mso-wrap-style:square;mso-width-percent:0;mso-height-percent:0;mso-wrap-distance-left:9pt;mso-wrap-distance-top:0;mso-wrap-distance-right:9pt;mso-wrap-distance-bottom:0;mso-position-horizontal:absolute;mso-position-horizontal-relative:text;mso-position-vertical:absolute;mso-position-vertical-relative:text;mso-width-percent:0;mso-height-percent:0;mso-width-relative:page;mso-height-relative:page" from="-1.35pt,.15pt" to="421.65pt,.15pt" o:gfxdata="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" strokeweight=".5pt"/>
             </w:pict>
           </mc:Fallback>
         </mc:AlternateContent>
@@ -8517,7 +8530,7 @@
         <mc:AlternateContent>
           <mc:Choice Requires="wps">
             <w:drawing>
-              <wp:anchor distT="0" distB="0" distL="114300" distR="114300" simplePos="0" relativeHeight="251670528" behindDoc="0" locked="0" layoutInCell="1" allowOverlap="1" wp14:anchorId="7FACD786" wp14:editId="6C5BEFF5">
+              <wp:anchor distT="0" distB="0" distL="114300" distR="114300" simplePos="0" relativeHeight="251660288" behindDoc="0" locked="0" layoutInCell="1" allowOverlap="1" wp14:anchorId="7FACD786" wp14:editId="6C5BEFF5">
                 <wp:simplePos x="0" y="0"/>
                 <wp:positionH relativeFrom="column">
                   <wp:posOffset>-17145</wp:posOffset>
@@ -8578,7 +8591,7 @@
           </mc:Choice>
           <mc:Fallback>
             <w:pict>
-              <v:line w14:anchorId="2C529F99" id="Line 10" o:spid="_x0000_s1026" style="position:absolute;z-index:251670528;visibility:visible;mso-wrap-style:square;mso-width-percent:0;mso-height-percent:0;mso-wrap-distance-left:9pt;mso-wrap-distance-top:0;mso-wrap-distance-right:9pt;mso-wrap-distance-bottom:0;mso-position-horizontal:absolute;mso-position-horizontal-relative:text;mso-position-vertical:absolute;mso-position-vertical-relative:text;mso-width-percent:0;mso-height-percent:0;mso-width-relative:page;mso-height-relative:page" from="-1.35pt,2.65pt" to="421.65pt,2.65pt" o:gfxdata="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" strokeweight=".5pt"/>
+              <v:line w14:anchorId="7FB4608F" id="Line 10" o:spid="_x0000_s1026" style="position:absolute;z-index:251660288;visibility:visible;mso-wrap-style:square;mso-width-percent:0;mso-height-percent:0;mso-wrap-distance-left:9pt;mso-wrap-distance-top:0;mso-wrap-distance-right:9pt;mso-wrap-distance-bottom:0;mso-position-horizontal:absolute;mso-position-horizontal-relative:text;mso-position-vertical:absolute;mso-position-vertical-relative:text;mso-width-percent:0;mso-height-percent:0;mso-width-relative:page;mso-height-relative:page" from="-1.35pt,2.65pt" to="421.65pt,2.65pt" o:gfxdata="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" strokeweight=".5pt"/>
             </w:pict>
           </mc:Fallback>
         </mc:AlternateContent>
@@ -8697,7 +8710,7 @@
         <mc:AlternateContent>
           <mc:Choice Requires="wps">
             <w:drawing>
-              <wp:anchor distT="0" distB="0" distL="114300" distR="114300" simplePos="0" relativeHeight="251643904" behindDoc="0" locked="0" layoutInCell="1" allowOverlap="1" wp14:anchorId="205E9114" wp14:editId="1E116C76">
+              <wp:anchor distT="0" distB="0" distL="114300" distR="114300" simplePos="0" relativeHeight="251652096" behindDoc="0" locked="0" layoutInCell="1" allowOverlap="1" wp14:anchorId="205E9114" wp14:editId="1E116C76">
                 <wp:simplePos x="0" y="0"/>
                 <wp:positionH relativeFrom="column">
                   <wp:posOffset>-17145</wp:posOffset>
@@ -8758,7 +8771,7 @@
           </mc:Choice>
           <mc:Fallback>
             <w:pict>
-              <v:line w14:anchorId="41687976" id="Line 4" o:spid="_x0000_s1026" style="position:absolute;z-index:251643904;visibility:visible;mso-wrap-style:square;mso-width-percent:0;mso-height-percent:0;mso-wrap-distance-left:9pt;mso-wrap-distance-top:0;mso-wrap-distance-right:9pt;mso-wrap-distance-bottom:0;mso-position-horizontal:absolute;mso-position-horizontal-relative:text;mso-position-vertical:absolute;mso-position-vertical-relative:text;mso-width-percent:0;mso-height-percent:0;mso-width-relative:page;mso-height-relative:page" from="-1.35pt,3.2pt" to="421.65pt,3.2pt" o:gfxdata="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" strokeweight=".5pt"/>
+              <v:line w14:anchorId="6AA11C31" id="Line 4" o:spid="_x0000_s1026" style="position:absolute;z-index:251652096;visibility:visible;mso-wrap-style:square;mso-width-percent:0;mso-height-percent:0;mso-wrap-distance-left:9pt;mso-wrap-distance-top:0;mso-wrap-distance-right:9pt;mso-wrap-distance-bottom:0;mso-position-horizontal:absolute;mso-position-horizontal-relative:text;mso-position-vertical:absolute;mso-position-vertical-relative:text;mso-width-percent:0;mso-height-percent:0;mso-width-relative:page;mso-height-relative:page" from="-1.35pt,3.2pt" to="421.65pt,3.2pt" o:gfxdata="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" strokeweight=".5pt"/>
             </w:pict>
           </mc:Fallback>
         </mc:AlternateContent>
@@ -8906,7 +8919,7 @@
         <mc:AlternateContent>
           <mc:Choice Requires="wps">
             <w:drawing>
-              <wp:anchor distT="0" distB="0" distL="114300" distR="114300" simplePos="0" relativeHeight="251651072" behindDoc="0" locked="0" layoutInCell="1" allowOverlap="1" wp14:anchorId="2E81AE9A" wp14:editId="1D7AB86C">
+              <wp:anchor distT="0" distB="0" distL="114300" distR="114300" simplePos="0" relativeHeight="251654144" behindDoc="0" locked="0" layoutInCell="1" allowOverlap="1" wp14:anchorId="2E81AE9A" wp14:editId="1D7AB86C">
                 <wp:simplePos x="0" y="0"/>
                 <wp:positionH relativeFrom="column">
                   <wp:posOffset>-17145</wp:posOffset>
@@ -8967,7 +8980,7 @@
           </mc:Choice>
           <mc:Fallback>
             <w:pict>
-              <v:line w14:anchorId="0C30D71C" id="Line 5" o:spid="_x0000_s1026" style="position:absolute;z-index:251651072;visibility:visible;mso-wrap-style:square;mso-width-percent:0;mso-height-percent:0;mso-wrap-distance-left:9pt;mso-wrap-distance-top:0;mso-wrap-distance-right:9pt;mso-wrap-distance-bottom:0;mso-position-horizontal:absolute;mso-position-horizontal-relative:text;mso-position-vertical:absolute;mso-position-vertical-relative:text;mso-width-percent:0;mso-height-percent:0;mso-width-relative:page;mso-height-relative:page" from="-1.35pt,.15pt" to="421.65pt,.15pt" o:gfxdata="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" strokeweight=".5pt"/>
+              <v:line w14:anchorId="0758B657" id="Line 5" o:spid="_x0000_s1026" style="position:absolute;z-index:251654144;visibility:visible;mso-wrap-style:square;mso-width-percent:0;mso-height-percent:0;mso-wrap-distance-left:9pt;mso-wrap-distance-top:0;mso-wrap-distance-right:9pt;mso-wrap-distance-bottom:0;mso-position-horizontal:absolute;mso-position-horizontal-relative:text;mso-position-vertical:absolute;mso-position-vertical-relative:text;mso-width-percent:0;mso-height-percent:0;mso-width-relative:page;mso-height-relative:page" from="-1.35pt,.15pt" to="421.65pt,.15pt" o:gfxdata="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" strokeweight=".5pt"/>
             </w:pict>
           </mc:Fallback>
         </mc:AlternateContent>
@@ -9262,7 +9275,7 @@
         <mc:AlternateContent>
           <mc:Choice Requires="wps">
             <w:drawing>
-              <wp:anchor distT="0" distB="0" distL="114300" distR="114300" simplePos="0" relativeHeight="251677696" behindDoc="0" locked="0" layoutInCell="1" allowOverlap="1" wp14:anchorId="5E2F58E4" wp14:editId="0801BAA4">
+              <wp:anchor distT="0" distB="0" distL="114300" distR="114300" simplePos="0" relativeHeight="251662336" behindDoc="0" locked="0" layoutInCell="1" allowOverlap="1" wp14:anchorId="5E2F58E4" wp14:editId="0801BAA4">
                 <wp:simplePos x="0" y="0"/>
                 <wp:positionH relativeFrom="column">
                   <wp:posOffset>-17145</wp:posOffset>
@@ -9323,7 +9336,7 @@
           </mc:Choice>
           <mc:Fallback>
             <w:pict>
-              <v:line w14:anchorId="332D8936" id="Line 11" o:spid="_x0000_s1026" style="position:absolute;z-index:251677696;visibility:visible;mso-wrap-style:square;mso-width-percent:0;mso-height-percent:0;mso-wrap-distance-left:9pt;mso-wrap-distance-top:0;mso-wrap-distance-right:9pt;mso-wrap-distance-bottom:0;mso-position-horizontal:absolute;mso-position-horizontal-relative:text;mso-position-vertical:absolute;mso-position-vertical-relative:text;mso-width-percent:0;mso-height-percent:0;mso-width-relative:page;mso-height-relative:page" from="-1.35pt,2.65pt" to="421.65pt,2.65pt" o:gfxdata="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" strokeweight=".5pt"/>
+              <v:line w14:anchorId="616E2D38" id="Line 11" o:spid="_x0000_s1026" style="position:absolute;z-index:251662336;visibility:visible;mso-wrap-style:square;mso-width-percent:0;mso-height-percent:0;mso-wrap-distance-left:9pt;mso-wrap-distance-top:0;mso-wrap-distance-right:9pt;mso-wrap-distance-bottom:0;mso-position-horizontal:absolute;mso-position-horizontal-relative:text;mso-position-vertical:absolute;mso-position-vertical-relative:text;mso-width-percent:0;mso-height-percent:0;mso-width-relative:page;mso-height-relative:page" from="-1.35pt,2.65pt" to="421.65pt,2.65pt" o:gfxdata="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" strokeweight=".5pt"/>
             </w:pict>
           </mc:Fallback>
         </mc:AlternateContent>
@@ -10892,16 +10905,20 @@
           <w:numId w:val="23"/>
         </w:numPr>
       </w:pPr>
-      <w:bookmarkStart w:id="76" w:name="_Toc499815104"/>
-      <w:bookmarkStart w:id="77" w:name="_Toc499815331"/>
-      <w:bookmarkStart w:id="78" w:name="_Toc499815378"/>
+      <w:bookmarkStart w:id="111" w:name="_Toc499815104"/>
+      <w:bookmarkStart w:id="112" w:name="_Toc499815331"/>
+      <w:bookmarkStart w:id="113" w:name="_Toc499815378"/>
+      <w:bookmarkStart w:id="114" w:name="_Toc499888055"/>
+      <w:bookmarkStart w:id="115" w:name="_Toc499888674"/>
       <w:r>
         <w:lastRenderedPageBreak/>
         <w:t>JOHDANTO</w:t>
       </w:r>
-      <w:bookmarkEnd w:id="76"/>
-      <w:bookmarkEnd w:id="77"/>
-      <w:bookmarkEnd w:id="78"/>
+      <w:bookmarkEnd w:id="111"/>
+      <w:bookmarkEnd w:id="112"/>
+      <w:bookmarkEnd w:id="113"/>
+      <w:bookmarkEnd w:id="114"/>
+      <w:bookmarkEnd w:id="115"/>
     </w:p>
     <w:p>
       <w:r>
@@ -11041,17 +11058,21 @@
       <w:pPr>
         <w:pStyle w:val="Otsikko1"/>
       </w:pPr>
-      <w:bookmarkStart w:id="79" w:name="_Toc499815105"/>
-      <w:bookmarkStart w:id="80" w:name="_Toc499815332"/>
-      <w:bookmarkStart w:id="81" w:name="_Toc499815379"/>
-      <w:bookmarkStart w:id="82" w:name="_Toc478972908"/>
+      <w:bookmarkStart w:id="116" w:name="_Toc499815105"/>
+      <w:bookmarkStart w:id="117" w:name="_Toc499815332"/>
+      <w:bookmarkStart w:id="118" w:name="_Toc499815379"/>
+      <w:bookmarkStart w:id="119" w:name="_Toc478972908"/>
+      <w:bookmarkStart w:id="120" w:name="_Toc499888056"/>
+      <w:bookmarkStart w:id="121" w:name="_Toc499888675"/>
       <w:r>
         <w:lastRenderedPageBreak/>
         <w:t>TEKNIIKKAAN TUTUSTUMINEN</w:t>
       </w:r>
-      <w:bookmarkEnd w:id="79"/>
-      <w:bookmarkEnd w:id="80"/>
-      <w:bookmarkEnd w:id="81"/>
+      <w:bookmarkEnd w:id="116"/>
+      <w:bookmarkEnd w:id="117"/>
+      <w:bookmarkEnd w:id="118"/>
+      <w:bookmarkEnd w:id="120"/>
+      <w:bookmarkEnd w:id="121"/>
     </w:p>
     <w:p>
       <w:r>
@@ -11117,15 +11138,19 @@
       <w:pPr>
         <w:pStyle w:val="Otsikko2"/>
       </w:pPr>
-      <w:bookmarkStart w:id="83" w:name="_Toc499815106"/>
-      <w:bookmarkStart w:id="84" w:name="_Toc499815333"/>
-      <w:bookmarkStart w:id="85" w:name="_Toc499815380"/>
+      <w:bookmarkStart w:id="122" w:name="_Toc499815106"/>
+      <w:bookmarkStart w:id="123" w:name="_Toc499815333"/>
+      <w:bookmarkStart w:id="124" w:name="_Toc499815380"/>
+      <w:bookmarkStart w:id="125" w:name="_Toc499888057"/>
+      <w:bookmarkStart w:id="126" w:name="_Toc499888676"/>
       <w:r>
         <w:t>Bitcoin ja lohkoketju</w:t>
       </w:r>
-      <w:bookmarkEnd w:id="83"/>
-      <w:bookmarkEnd w:id="84"/>
-      <w:bookmarkEnd w:id="85"/>
+      <w:bookmarkEnd w:id="122"/>
+      <w:bookmarkEnd w:id="123"/>
+      <w:bookmarkEnd w:id="124"/>
+      <w:bookmarkEnd w:id="125"/>
+      <w:bookmarkEnd w:id="126"/>
     </w:p>
     <w:p>
       <w:r>
@@ -11251,1339 +11276,1375 @@
       <w:pPr>
         <w:pStyle w:val="Otsikko2"/>
       </w:pPr>
-      <w:bookmarkStart w:id="86" w:name="_Toc499815107"/>
-      <w:bookmarkStart w:id="87" w:name="_Toc499815334"/>
-      <w:bookmarkStart w:id="88" w:name="_Toc499815381"/>
+      <w:bookmarkStart w:id="127" w:name="_Toc499815107"/>
+      <w:bookmarkStart w:id="128" w:name="_Toc499815334"/>
+      <w:bookmarkStart w:id="129" w:name="_Toc499815381"/>
+      <w:bookmarkStart w:id="130" w:name="_Toc499888058"/>
+      <w:bookmarkStart w:id="131" w:name="_Toc499888677"/>
       <w:r>
         <w:t>Hajautetut sovellukset</w:t>
       </w:r>
-      <w:bookmarkEnd w:id="86"/>
-      <w:bookmarkEnd w:id="87"/>
-      <w:bookmarkEnd w:id="88"/>
-    </w:p>
-    <w:p>
-      <w:proofErr w:type="spellStart"/>
-      <w:r>
-        <w:t>Ethereum</w:t>
-      </w:r>
-      <w:proofErr w:type="spellEnd"/>
-      <w:r>
-        <w:t xml:space="preserve"> ja Bitcoin ovat hajautettuja sovelluksia. Hajautetulle sovellukselle on monia toisistaan eroavia määritelmiä. Määritelmien kesken yhteisenä tekijänä on sovellusten piirre, jossa sovellukset tallentavat tietonsa vertaisverkkoon. Lohkoketju on yksi tiedon tallentamiseen suunniteltu vertaisverkko. Toinen piirre on se, ettei hajautetuilla sovelluksilla ole ketään yhtä auktoriteettia, tahoa tai ylläpitäjää, jolla on päätäntävalta sovelluksessa. (4.)</w:t>
-      </w:r>
-    </w:p>
-    <w:p>
-      <w:r>
-        <w:t>Hajautetuissa sovelluksissa on monia hyötyjä verrattuna perinteisiin, keskitettyihin sovelluksiin. Yksi hyöty on se, että ne eivät koskaan ole pois käytöstä. Perinteisissä palveluissa voi tulla palvelinvikoja. Hajautettu sovellus ei voi kokonaan poistua toiminnasta, elleivät kaikki vertaisverkon solmut lopeta toimintaansa yhtä aikaa. (5.)</w:t>
-      </w:r>
-    </w:p>
-    <w:p>
-      <w:r>
-        <w:lastRenderedPageBreak/>
-        <w:t xml:space="preserve">Vertaisverkkosovellukset eivät ole uusi, ennennäkemätön keksintö tietotekniikan historiassa. Esimerkiksi </w:t>
-      </w:r>
-      <w:proofErr w:type="spellStart"/>
-      <w:r>
-        <w:t>BitComet</w:t>
-      </w:r>
-      <w:proofErr w:type="spellEnd"/>
-      <w:r>
-        <w:t>, joka on tiedostonsiirtoon käytetty vertaisverkko. Monet ohjelmistot jakavat ohjelmistopäivityksensä vertaisverkossa. Muun muassa Windows-käyttöjärjestelmän päivitykset tulevat vertaisverkosta. (6.)</w:t>
-      </w:r>
-    </w:p>
-    <w:p>
-      <w:r>
-        <w:t>Bitcoinin historiassa ohjelmoijayhteisö alkoi kehittämään hajautettua alustaa, joka perustuu Bitcoin-verkkoon. Näille alustoille kehitettiin tukia monen eri tyyppisille tiedonsiirtotapahtumille. Ajan mittaan ohjelmoijayhteisö keksi uusia käyttötapauksia, jolloin olemassa olevien tiedonsiirtotapahtumatyyppien rajat tulivat vastaan. Silloin alustan kehittäjien täytyi taas luoda uusia tiedonsiirtotapahtumatyyppejä. Näin alustalla kehitettävät innovaatiot olivat riippuvaisia siitä, minkä tyyppisiä tiedonsiirtotapahtumia kehitettiin ohjelmoijayhteisössä. (7.)</w:t>
-      </w:r>
-    </w:p>
-    <w:p>
-      <w:pPr>
-        <w:pStyle w:val="Otsikko2"/>
-      </w:pPr>
-      <w:bookmarkStart w:id="89" w:name="_Toc499815108"/>
-      <w:bookmarkStart w:id="90" w:name="_Toc499815335"/>
-      <w:bookmarkStart w:id="91" w:name="_Toc499815382"/>
-      <w:proofErr w:type="spellStart"/>
-      <w:r>
-        <w:t>Ethereum</w:t>
-      </w:r>
-      <w:proofErr w:type="spellEnd"/>
-      <w:r>
-        <w:t>-alusta</w:t>
-      </w:r>
-      <w:bookmarkEnd w:id="89"/>
-      <w:bookmarkEnd w:id="90"/>
-      <w:bookmarkEnd w:id="91"/>
-    </w:p>
-    <w:p>
-      <w:r>
-        <w:t xml:space="preserve">Bitcoin-verkossa voi ainoastaan lähettää valuuttaa tililtä toiselle. </w:t>
-      </w:r>
-      <w:proofErr w:type="spellStart"/>
-      <w:r>
-        <w:t>Ethereum</w:t>
-      </w:r>
-      <w:proofErr w:type="spellEnd"/>
-      <w:r>
-        <w:t xml:space="preserve">-alustassa on myös tilejä, valuuttaa ja rahansiirtotapahtumia, mutta </w:t>
-      </w:r>
-      <w:proofErr w:type="spellStart"/>
-      <w:r>
-        <w:t>Ethereum</w:t>
-      </w:r>
-      <w:proofErr w:type="spellEnd"/>
-      <w:r>
-        <w:t xml:space="preserve">-lohkoketjuun voi myös tallentaa koodia. Kehittäjät voivat kirjoittaa koodia, ja luoda omia hajautettuja sovelluksiaan. </w:t>
-      </w:r>
-      <w:proofErr w:type="spellStart"/>
-      <w:r>
-        <w:t>Ethereum</w:t>
-      </w:r>
-      <w:proofErr w:type="spellEnd"/>
-      <w:r>
-        <w:t xml:space="preserve">-alustalle kehitettyjä sovelluksia kutsutaan </w:t>
-      </w:r>
-      <w:r>
-        <w:rPr>
-          <w:i/>
-        </w:rPr>
-        <w:t>älykkäiksi sopimuksiksi</w:t>
-      </w:r>
-      <w:r>
-        <w:t>.  (4; 8.)</w:t>
-      </w:r>
-    </w:p>
-    <w:p>
-      <w:proofErr w:type="spellStart"/>
-      <w:r>
-        <w:t>Solidity</w:t>
-      </w:r>
-      <w:proofErr w:type="spellEnd"/>
-      <w:r>
-        <w:t xml:space="preserve"> on suosituin ohjelmointikieli </w:t>
-      </w:r>
-      <w:proofErr w:type="spellStart"/>
-      <w:r>
-        <w:t>Ethereum</w:t>
-      </w:r>
-      <w:proofErr w:type="spellEnd"/>
-      <w:r>
-        <w:t xml:space="preserve"> -älykkäiden sopimusten kirjoitusta varten. Muita suosittuja kieliä ovat muun muassa LLL ja </w:t>
-      </w:r>
-      <w:proofErr w:type="spellStart"/>
-      <w:r>
-        <w:t>Serpent</w:t>
-      </w:r>
-      <w:proofErr w:type="spellEnd"/>
-      <w:r>
-        <w:t>. (5.)</w:t>
-      </w:r>
-    </w:p>
-    <w:p>
-      <w:proofErr w:type="spellStart"/>
-      <w:r>
-        <w:t>Ethereum</w:t>
-      </w:r>
-      <w:proofErr w:type="spellEnd"/>
-      <w:r>
-        <w:t xml:space="preserve">-solmuun, oli kyseessä yksityisen käyttäjän solmu tai louhijasolmu, kuuluu </w:t>
-      </w:r>
-      <w:proofErr w:type="spellStart"/>
-      <w:r>
-        <w:t>Ethereum</w:t>
-      </w:r>
-      <w:proofErr w:type="spellEnd"/>
-      <w:r>
-        <w:t xml:space="preserve">-virtuaalikone, joka on älykkäiden sopimusten ajoympäristö. </w:t>
-      </w:r>
-      <w:proofErr w:type="spellStart"/>
-      <w:r>
-        <w:t>Ethereum</w:t>
-      </w:r>
-      <w:proofErr w:type="spellEnd"/>
-      <w:r>
-        <w:t xml:space="preserve">-virtuaalikone voi ajaa koodia, joka suorittaa loogisia operaatioita. </w:t>
-      </w:r>
-      <w:proofErr w:type="spellStart"/>
-      <w:r>
-        <w:t>Ethereum</w:t>
-      </w:r>
-      <w:proofErr w:type="spellEnd"/>
-      <w:r>
-        <w:t xml:space="preserve">-alusta luo vertaisverkon, jossa käyttäjän koneella käynnissä oleva virtuaalikone lähettää tiedonsiirtotapahtumia </w:t>
-      </w:r>
-      <w:proofErr w:type="spellStart"/>
-      <w:r>
-        <w:t>Ethereum</w:t>
-      </w:r>
-      <w:proofErr w:type="spellEnd"/>
-      <w:r>
-        <w:t xml:space="preserve">-verkkoon. </w:t>
-      </w:r>
-      <w:proofErr w:type="spellStart"/>
-      <w:r>
-        <w:t>Ethereum</w:t>
-      </w:r>
-      <w:proofErr w:type="spellEnd"/>
-      <w:r>
-        <w:t xml:space="preserve">-verkko koostuu maailmanlaajuisesti yhteen liittyneiden </w:t>
-      </w:r>
-      <w:proofErr w:type="spellStart"/>
-      <w:r>
-        <w:t>Ethereum</w:t>
-      </w:r>
-      <w:proofErr w:type="spellEnd"/>
-      <w:r>
-        <w:t xml:space="preserve">-solmujen vertaisverkosta. Jos </w:t>
-      </w:r>
-      <w:proofErr w:type="spellStart"/>
-      <w:r>
-        <w:t>Ethereum</w:t>
-      </w:r>
-      <w:proofErr w:type="spellEnd"/>
-      <w:r>
-        <w:t xml:space="preserve">-verkkoa haluaa käyttää, tulee omalle tietokoneelle käynnistää </w:t>
-      </w:r>
-      <w:proofErr w:type="spellStart"/>
-      <w:r>
-        <w:t>Ethereum</w:t>
-      </w:r>
-      <w:proofErr w:type="spellEnd"/>
-      <w:r>
-        <w:t xml:space="preserve">-solmu, esimerkiksi </w:t>
-      </w:r>
-      <w:proofErr w:type="spellStart"/>
-      <w:r>
-        <w:t>GoEthereum</w:t>
-      </w:r>
-      <w:proofErr w:type="spellEnd"/>
-      <w:r>
-        <w:t xml:space="preserve"> (ks. 4.3.1).</w:t>
-      </w:r>
-    </w:p>
-    <w:p>
-      <w:proofErr w:type="spellStart"/>
-      <w:r>
-        <w:t>Ethereum</w:t>
-      </w:r>
-      <w:proofErr w:type="spellEnd"/>
-      <w:r>
-        <w:t xml:space="preserve">-alustalla voi ajaa minkä tahansa protokollan missä tahansa lohkoketjussa. </w:t>
-      </w:r>
-      <w:proofErr w:type="spellStart"/>
-      <w:r>
-        <w:t>Ethereum</w:t>
-      </w:r>
-      <w:proofErr w:type="spellEnd"/>
-      <w:r>
-        <w:t>-alusta ei tarvitse vain tietyllä tekniikalla toteutettua lohkoketjua, vaan alusta voi hyödyntää minkä tahansa mallista lohkoketjua, mikä saatetaan kehittää tulevai</w:t>
-      </w:r>
-      <w:r>
-        <w:lastRenderedPageBreak/>
-        <w:t xml:space="preserve">suudessa. </w:t>
-      </w:r>
-      <w:proofErr w:type="spellStart"/>
-      <w:r>
-        <w:t>Ethereum</w:t>
-      </w:r>
-      <w:proofErr w:type="spellEnd"/>
-      <w:r>
-        <w:t xml:space="preserve">-virtuaalikone ei ole riippuvainen mistään tietystä ohjelmointikielestä, eikä virtuaalikoneen ajama koodi ole riippuvainen </w:t>
-      </w:r>
-      <w:proofErr w:type="spellStart"/>
-      <w:r>
-        <w:t>Soliditystä</w:t>
-      </w:r>
-      <w:proofErr w:type="spellEnd"/>
-      <w:r>
-        <w:t xml:space="preserve">. </w:t>
-      </w:r>
-      <w:proofErr w:type="spellStart"/>
-      <w:r>
-        <w:t>Ethereum</w:t>
-      </w:r>
-      <w:proofErr w:type="spellEnd"/>
-      <w:r>
-        <w:t xml:space="preserve"> ei tarvitse mitään tiettyä tiedonsiirtoprotokollaa ollakseen yhteydessä vertaisverkkoon. Nämä periaatteet olivat taustalla, kun </w:t>
-      </w:r>
-      <w:proofErr w:type="spellStart"/>
-      <w:r>
-        <w:t>Buterin</w:t>
-      </w:r>
-      <w:proofErr w:type="spellEnd"/>
-      <w:r>
-        <w:t xml:space="preserve"> suunnitteli </w:t>
-      </w:r>
-      <w:proofErr w:type="spellStart"/>
-      <w:r>
-        <w:t>Ethereum</w:t>
-      </w:r>
-      <w:proofErr w:type="spellEnd"/>
-      <w:r>
-        <w:t>-alustaa. (4</w:t>
-      </w:r>
-      <w:r>
-        <w:t>;</w:t>
-      </w:r>
-      <w:r>
-        <w:t xml:space="preserve"> 7</w:t>
-      </w:r>
-      <w:r>
-        <w:t>.)</w:t>
-      </w:r>
-    </w:p>
-    <w:p>
-      <w:proofErr w:type="spellStart"/>
-      <w:r>
-        <w:t>Ethereum</w:t>
-      </w:r>
-      <w:proofErr w:type="spellEnd"/>
-      <w:r>
-        <w:t xml:space="preserve">-virtuaalikone on Turing-täydellinen, joten virtuaalikoneella ei ole mitään loogisia rajoitteita liittyen siihen, mitä sillä voi tehdä. </w:t>
-      </w:r>
-      <w:r>
-        <w:t>Turing-täydellisyys tarkoittaa sitä, että ohjelmointikielellä voi ratkaista minkä tahansa laskennalli</w:t>
-      </w:r>
-      <w:r>
-        <w:t>sen ongelman. Turing-täydellistä ohjelmointikieltä rajoittaa ainoastaan tietokoneen muistin määrä.</w:t>
-      </w:r>
-      <w:r>
-        <w:t xml:space="preserve"> </w:t>
-      </w:r>
-      <w:r>
-        <w:t>(9.)</w:t>
-      </w:r>
-    </w:p>
-    <w:p>
-      <w:proofErr w:type="spellStart"/>
-      <w:r>
-        <w:t>BitCoin</w:t>
-      </w:r>
-      <w:proofErr w:type="spellEnd"/>
-      <w:r>
-        <w:t xml:space="preserve">-vertaisverkossa on bitcoin-rahayksikön siirtämistä varten tiedonsiirtotapahtumia. </w:t>
-      </w:r>
-      <w:proofErr w:type="spellStart"/>
-      <w:r>
-        <w:t>Ethereum</w:t>
-      </w:r>
-      <w:proofErr w:type="spellEnd"/>
-      <w:r>
-        <w:t xml:space="preserve">-verkossa vastaava rahayksikkö on eetteri (engl. </w:t>
-      </w:r>
-      <w:proofErr w:type="spellStart"/>
-      <w:r>
-        <w:t>ether</w:t>
-      </w:r>
-      <w:proofErr w:type="spellEnd"/>
-      <w:r>
-        <w:t xml:space="preserve">). Eetteri on bitcoinin kaltainen kryptovaluuttarahayksikkö, jota voi käyttää maksamiseen </w:t>
-      </w:r>
-      <w:proofErr w:type="spellStart"/>
-      <w:r>
-        <w:t>Ethereum</w:t>
-      </w:r>
-      <w:proofErr w:type="spellEnd"/>
-      <w:r>
-        <w:t>-verkossa. (8.)</w:t>
-      </w:r>
-    </w:p>
-    <w:p>
-      <w:r>
-        <w:t xml:space="preserve">Kun tiedonsiirtotapahtuma tehdään tietokoneella, tietokoneella oleva </w:t>
-      </w:r>
-      <w:proofErr w:type="spellStart"/>
-      <w:r>
-        <w:t>Ethereum</w:t>
-      </w:r>
-      <w:proofErr w:type="spellEnd"/>
-      <w:r>
-        <w:t xml:space="preserve">-solmu lähettää tiedon siitä koko </w:t>
-      </w:r>
-      <w:proofErr w:type="spellStart"/>
-      <w:r>
-        <w:t>Ethereum</w:t>
-      </w:r>
-      <w:proofErr w:type="spellEnd"/>
-      <w:r>
-        <w:t xml:space="preserve">-vertaisverkkoon. </w:t>
-      </w:r>
-      <w:proofErr w:type="spellStart"/>
-      <w:r>
-        <w:t>Ethereum</w:t>
-      </w:r>
-      <w:proofErr w:type="spellEnd"/>
-      <w:r>
-        <w:t xml:space="preserve">-verkossa maksutapahtuma todennetaan. Minkä tahansa maksutapahtuman tekeminen vaatii kaikkia </w:t>
-      </w:r>
-      <w:proofErr w:type="spellStart"/>
-      <w:r>
-        <w:t>Ethereum</w:t>
-      </w:r>
-      <w:proofErr w:type="spellEnd"/>
-      <w:r>
-        <w:t>-verkon louhijasolmuja ajamaan saman maksutapahtuman sekä sen sisältämät loogiset operaatiot omalla tietokoneellaan. Maksutapahtuman alkuperäisen lähettäjän on maksettava tämä hinta korvauksena kaikille louhijasolmuille. Tätä kutsutaan kaasumaksuksi (</w:t>
-      </w:r>
-      <w:proofErr w:type="spellStart"/>
-      <w:r>
-        <w:t>gas</w:t>
-      </w:r>
-      <w:proofErr w:type="spellEnd"/>
-      <w:r>
-        <w:t xml:space="preserve"> </w:t>
-      </w:r>
-      <w:proofErr w:type="spellStart"/>
-      <w:r>
-        <w:t>price</w:t>
-      </w:r>
-      <w:proofErr w:type="spellEnd"/>
-      <w:r>
-        <w:t>). Työläämmät laskentatoimet vaativat suuremman kaasumaksun tiedonsiirtotapahtuman lähettäjältä. (8; 7.)</w:t>
-      </w:r>
-    </w:p>
-    <w:p>
-      <w:proofErr w:type="spellStart"/>
-      <w:r>
-        <w:t>Ethereum</w:t>
-      </w:r>
-      <w:proofErr w:type="spellEnd"/>
-      <w:r>
-        <w:t xml:space="preserve">-maksutapahtumilla on maksimikaasurajoite, kuinka paljon ne saavat kuluttaa resursseja </w:t>
-      </w:r>
-      <w:proofErr w:type="spellStart"/>
-      <w:r>
-        <w:t>Ethereum</w:t>
-      </w:r>
-      <w:proofErr w:type="spellEnd"/>
-      <w:r>
-        <w:t xml:space="preserve">-verkon louhijasolmuissa. Jos verkossa on sopimus, joka ajaa raskaita laskuoperaatioita, siihen tehdyt tiedonsiirtotapahtumat voidaan hylätä, jos niiden suorittaminen ylittää maksimikaasurajoitteen. </w:t>
-      </w:r>
-      <w:proofErr w:type="spellStart"/>
-      <w:r>
-        <w:t>Ethereum</w:t>
-      </w:r>
-      <w:proofErr w:type="spellEnd"/>
-      <w:r>
-        <w:t>-verkon kaasurajoitteen takia verkko ei mene tukkoon, vaikka sinne lähetettäisiinkin älykkäitä sopimuksia, jotka vaativat liian raskasta laskentaa. (10; 7.)</w:t>
-      </w:r>
-    </w:p>
-    <w:p>
-      <w:proofErr w:type="spellStart"/>
-      <w:r>
-        <w:t>Ethereum</w:t>
-      </w:r>
-      <w:proofErr w:type="spellEnd"/>
-      <w:r>
-        <w:t xml:space="preserve">-virtuaalikone, kaikki siihen liittyvä ohjelmisto ja kaikki alustan kehittämiseen liittyvä ohjelmisto on avoimen lähdekoodin ohjelmistoa. </w:t>
-      </w:r>
-      <w:proofErr w:type="spellStart"/>
-      <w:r>
-        <w:t>Ethereum</w:t>
-      </w:r>
-      <w:proofErr w:type="spellEnd"/>
-      <w:r>
-        <w:t>-ohjelmistoja kehitetään maailmanlaajuisesti ja hajautetusti GitHub-palvelun sekä muiden versionhallintapalveluiden avulla. (4.)</w:t>
-      </w:r>
-    </w:p>
-    <w:p>
-      <w:pPr>
-        <w:pStyle w:val="Otsikko1"/>
-      </w:pPr>
-      <w:bookmarkStart w:id="92" w:name="_Toc499815109"/>
-      <w:bookmarkStart w:id="93" w:name="_Toc499815336"/>
-      <w:bookmarkStart w:id="94" w:name="_Toc499815383"/>
-      <w:r>
-        <w:lastRenderedPageBreak/>
-        <w:t>SUUNNITTELU JA KÄYTTÖTAPAUKSET</w:t>
-      </w:r>
-      <w:bookmarkEnd w:id="82"/>
-      <w:bookmarkEnd w:id="92"/>
-      <w:bookmarkEnd w:id="93"/>
-      <w:bookmarkEnd w:id="94"/>
-    </w:p>
-    <w:p>
-      <w:r>
-        <w:t xml:space="preserve">Suunnitteluvaiheessa pohdiskeltiin työssä luotavan sovelluksen käyttötapauksia. Sovellus pyrittiin suunnittelemaan siten, että se hyödyntää mahdollisimman paljon lohkoketjujen ja </w:t>
-      </w:r>
-      <w:proofErr w:type="spellStart"/>
-      <w:r>
-        <w:t>Ethereum</w:t>
-      </w:r>
-      <w:proofErr w:type="spellEnd"/>
-      <w:r>
-        <w:t>-alustan piirteitä.</w:t>
-      </w:r>
-    </w:p>
-    <w:p>
-      <w:pPr>
-        <w:pStyle w:val="Otsikko2"/>
-      </w:pPr>
-      <w:bookmarkStart w:id="95" w:name="_Toc499815110"/>
-      <w:bookmarkStart w:id="96" w:name="_Toc499815337"/>
-      <w:bookmarkStart w:id="97" w:name="_Toc499815384"/>
-      <w:r>
-        <w:t>Kuvaus käyttötapauksista</w:t>
-      </w:r>
-      <w:bookmarkEnd w:id="95"/>
-      <w:bookmarkEnd w:id="96"/>
-      <w:bookmarkEnd w:id="97"/>
-    </w:p>
-    <w:p>
-      <w:r>
-        <w:t xml:space="preserve">Auton omistajalla on käytössään auton elinkaarta seuraava älykäs sopimus. Auton omistajan tavoitteena on kerätä auton älykkääseen sopimukseen merkintöjä auton elinkaaressa tapahtuneista merkityksellisistä tapahtumista. Tällaisia tapahtumia voivat olla esimerkiksi auton huoltotoimenpiteet, kilpailuvoitot ja asiantuntija-arviot. Merkintöjen tavoite on vakuuttaa tuleva ostaja auton arvokkuudesta. Tässä työssä merkinnöistä käytetään nimeä </w:t>
-      </w:r>
-      <w:r>
-        <w:rPr>
-          <w:i/>
-        </w:rPr>
-        <w:t>kohokohta</w:t>
-      </w:r>
-      <w:r>
-        <w:t xml:space="preserve"> eli </w:t>
-      </w:r>
-      <w:proofErr w:type="spellStart"/>
-      <w:r>
-        <w:rPr>
-          <w:i/>
-        </w:rPr>
-        <w:t>highlight</w:t>
-      </w:r>
-      <w:proofErr w:type="spellEnd"/>
-      <w:r>
-        <w:t>.</w:t>
-      </w:r>
-    </w:p>
-    <w:p>
-      <w:r>
-        <w:t>Ajatuksena verkkosovelluksessa on, että kuka tahansa ihminen maailmassa voisi mennä auton älykkään sopimuksen kotisivuille tarkastelemaan auton nykytilaa, siinä olevia kohokohtamerkintöjä ja historiaa.</w:t>
-      </w:r>
-    </w:p>
-    <w:p>
-      <w:r>
-        <w:t>Käyttäjät voivat tehdä verkkosovelluksella kohokohtapyyntöjä (</w:t>
-      </w:r>
-      <w:proofErr w:type="spellStart"/>
-      <w:r>
-        <w:t>highlight</w:t>
-      </w:r>
-      <w:proofErr w:type="spellEnd"/>
-      <w:r>
-        <w:t xml:space="preserve"> </w:t>
-      </w:r>
-      <w:proofErr w:type="spellStart"/>
-      <w:r>
-        <w:t>request</w:t>
-      </w:r>
-      <w:proofErr w:type="spellEnd"/>
-      <w:r>
-        <w:t>) älykkääseen sopimukseen. Kohokohtapyynnön voisi esimerkiksi tehdä auton korjannut mekaanikko tai asiantuntija, joka tekee auton autenttisuudesta ja kunnosta arvion. Kohokohtapyynnön tekijä voi pyytää pienen rahallisen korvauksen vaivannäöstä. Esimerkiksi auton korjaava mekaanikko voisi tehdä kohokohtapyynnön, jossa lukee ”Huolsin tämän auton Välivainion huoltoasemalla.” Hän voisi pyytää lomakkeen täyttämisen vaivannäöstä viisi euroa. Lomakkeen täyttämiseen kuluu muutama minuutti, mutta sekin vaatii pientä vaivannäköä. Ihmiset ovat suostuvaisempia muutaman minuutin vaivannäköön, jos he saavat siitä pienen rahallisen korvauksen.</w:t>
-      </w:r>
-    </w:p>
-    <w:p>
-      <w:r>
-        <w:t>Kukin kohokohtapyyntö voi maksaa auton omistajalle useita euroja tai kymmeniäkin euroja jokaisesta merkinnästä. Merkinnät voivat silti todistaa auton arvokkuuden tulevalle ostajalle. Huutokaupassa tarjouksen tekijä saattaa tehdä suuren niiden merkintöjen perusteella, jotka ovat lohkoketjussa. Tällöin auton myyjän maksamat kymmenien eurojen summat maksavat itsensä moninkertaisesti takaisin.</w:t>
-      </w:r>
-    </w:p>
-    <w:p>
-      <w:r>
-        <w:lastRenderedPageBreak/>
-        <w:t>Lisäksi kuka tahansa ihminen maailmassa voisi tehdä tarjouksen autosta. Kaikki tarjoukset ovat julkisia, ja kaikki pystyvät tarkastelemaan niitä. Julkisista tarjouksista voisi tehdä tilastoja, jotka antavat suuntaa-antavan kuvan auton arvosta. Auton omistaja voi hyväksyä tarjouksen, jolloin hän voi toimittaa auton ostajalle. Sopimuksen omistajuusoikeus siirtyy autokaupan yhteydessä.</w:t>
-      </w:r>
-    </w:p>
-    <w:p>
-      <w:pPr>
-        <w:pStyle w:val="Otsikko2"/>
-      </w:pPr>
-      <w:bookmarkStart w:id="98" w:name="_Toc478972909"/>
-      <w:bookmarkStart w:id="99" w:name="_Toc499815111"/>
-      <w:bookmarkStart w:id="100" w:name="_Toc499815338"/>
-      <w:bookmarkStart w:id="101" w:name="_Toc499815385"/>
-      <w:r>
-        <w:t>Älykkään sopimuksen hyöty</w:t>
-      </w:r>
-      <w:bookmarkEnd w:id="98"/>
-      <w:r>
-        <w:t xml:space="preserve"> sovelluksessa</w:t>
-      </w:r>
-      <w:bookmarkEnd w:id="99"/>
-      <w:bookmarkEnd w:id="100"/>
-      <w:bookmarkEnd w:id="101"/>
-    </w:p>
-    <w:p>
-      <w:r>
-        <w:t>Autosovelluksen voisi kehittää perinteisenä palveluna, joka toimii tavallisella palvelimella, ja jonka merkinnät tallennetaan perinteiseen tietokantaan. Lohkoketjussa ja älykkäissä sopimuksissa on piirteitä, joista tämä sovellus voi hyötyä.</w:t>
-      </w:r>
-    </w:p>
-    <w:p>
-      <w:r>
-        <w:t xml:space="preserve">Toinen etu on lohkoketjumerkintöjen pitkäikäisyys. Klassisen auton elinkaari voi olla vuosikymmeniä, eivätkä kovin monet yritykset ole olemassa niin kauan. Jos tavallinen palvelu lopettaa toimintansa, tietokannassa olevat merkinnät voivat kadota. Lohkoketju on paljon pitkäikäisempi kuin perinteinen tietokanta. Kopiot tiedoista ovat jokaisella </w:t>
-      </w:r>
-      <w:proofErr w:type="spellStart"/>
-      <w:r>
-        <w:t>Ethereum</w:t>
-      </w:r>
-      <w:proofErr w:type="spellEnd"/>
-      <w:r>
-        <w:t>-verkon tietokoneella, joten tiedot eivät voi tuhoutua lopullisesti.</w:t>
-      </w:r>
-    </w:p>
-    <w:p>
-      <w:r>
-        <w:t>Lohkoketjussa kaikki maksutapahtumat ovat julkisia ja läpinäkyviä. Läpinäkyvyys sopii tämän sovelluksen käyttötapauksiin hyvin. Jos kaikki auton elinkaaressa tulleet tapahtumat ovat julkisia, on huijausten ja väärinkäytösten tekeminen kannattamatonta auton omistajalle. Sovelluksella tehtyjä merkintöjä tarkkailevat voivat tehdä tutkimusta ja havaita, jos auton elinkaaren merkinnöissä esiintyy väärää tietoa tai ristiriitoja. Sosiaalisen median aikakautena tieto petollisesta auton omistajasta leviää nopeasti ihmiseltä ihmiselle. Omistajan maineen menetyksen pelko voi olla suuri. Mikäli tällainen sovellus on oikeasti käytössä tulevaisuudessa, autonomistajat varmasti ymmärtävät, että on kannattavaa pysyä rehellisenä lisättäessä kohokohtia.</w:t>
-      </w:r>
-    </w:p>
-    <w:p>
-      <w:r>
-        <w:t>Lohkoketjuissa on piirre, että lisättyjä merkintöjä ja tiedonsiirtoja ei voi poistaa jälkikäteen. Epärehellinen autonomistaja ei siis pysty peittelemään jälkiään poistamalla tai muokkaamalla vanhoja merkintöjä. Tämä vahvistaa luottamusta sovelluksen käyttäjäkunnassa auton omistajan ja autosta kiinnostuneiden ostajien välillä.</w:t>
-      </w:r>
-    </w:p>
-    <w:p>
-      <w:pPr>
-        <w:pStyle w:val="Otsikko1"/>
-      </w:pPr>
-      <w:bookmarkStart w:id="102" w:name="_Toc499815112"/>
-      <w:bookmarkStart w:id="103" w:name="_Toc499815339"/>
-      <w:bookmarkStart w:id="104" w:name="_Toc499815386"/>
-      <w:r>
-        <w:lastRenderedPageBreak/>
-        <w:t>TYÖHÖN LIITTYVÄ OHJELMISTO</w:t>
-      </w:r>
-      <w:bookmarkEnd w:id="102"/>
-      <w:bookmarkEnd w:id="103"/>
-      <w:bookmarkEnd w:id="104"/>
-    </w:p>
-    <w:p>
-      <w:pPr>
-        <w:pStyle w:val="Otsikko2"/>
-      </w:pPr>
-      <w:bookmarkStart w:id="105" w:name="_Toc499815113"/>
-      <w:bookmarkStart w:id="106" w:name="_Toc499815340"/>
-      <w:bookmarkStart w:id="107" w:name="_Toc499815387"/>
-      <w:proofErr w:type="spellStart"/>
-      <w:r>
-        <w:t>Solidity</w:t>
-      </w:r>
-      <w:proofErr w:type="spellEnd"/>
-      <w:r>
-        <w:t>-kääntäjä</w:t>
-      </w:r>
-      <w:bookmarkEnd w:id="105"/>
-      <w:bookmarkEnd w:id="106"/>
-      <w:bookmarkEnd w:id="107"/>
-    </w:p>
-    <w:p>
-      <w:proofErr w:type="spellStart"/>
-      <w:r>
-        <w:t>Solidity</w:t>
-      </w:r>
-      <w:proofErr w:type="spellEnd"/>
-      <w:r>
-        <w:t xml:space="preserve">-kääntäjä kääntää </w:t>
-      </w:r>
-      <w:proofErr w:type="spellStart"/>
-      <w:r>
-        <w:t>Solidity</w:t>
-      </w:r>
-      <w:proofErr w:type="spellEnd"/>
-      <w:r>
-        <w:t xml:space="preserve">-kielen </w:t>
-      </w:r>
-      <w:proofErr w:type="spellStart"/>
-      <w:r>
-        <w:t>Ethereum</w:t>
-      </w:r>
-      <w:proofErr w:type="spellEnd"/>
-      <w:r>
-        <w:t xml:space="preserve">-tavukoodiksi, jonka </w:t>
-      </w:r>
-      <w:proofErr w:type="spellStart"/>
-      <w:r>
-        <w:t>Ethereum</w:t>
-      </w:r>
-      <w:proofErr w:type="spellEnd"/>
-      <w:r>
-        <w:t xml:space="preserve">-virtuaalikone muuntaa konekäskyiksi. </w:t>
-      </w:r>
-      <w:proofErr w:type="spellStart"/>
-      <w:r>
-        <w:t>Solidity</w:t>
-      </w:r>
-      <w:proofErr w:type="spellEnd"/>
-      <w:r>
-        <w:t xml:space="preserve">-kieli on hyvin yksinkertainen ja helposti opittava. Kirjoitusasultaan se muistuttaa JavaScriptiä. Ohjelmoijayhteisö on kehittänyt monia </w:t>
-      </w:r>
-      <w:proofErr w:type="spellStart"/>
-      <w:r>
-        <w:t>Solidity</w:t>
-      </w:r>
-      <w:proofErr w:type="spellEnd"/>
-      <w:r>
-        <w:t xml:space="preserve">-kääntäjiä. Yksi kääntäjä on </w:t>
-      </w:r>
-      <w:proofErr w:type="spellStart"/>
-      <w:r>
-        <w:t>Browser</w:t>
-      </w:r>
-      <w:proofErr w:type="spellEnd"/>
-      <w:r>
-        <w:t xml:space="preserve"> </w:t>
-      </w:r>
-      <w:proofErr w:type="spellStart"/>
-      <w:r>
-        <w:t>Solidity</w:t>
-      </w:r>
-      <w:proofErr w:type="spellEnd"/>
-      <w:r>
-        <w:t xml:space="preserve"> (ks. 4.</w:t>
-      </w:r>
-      <w:r>
-        <w:t>3</w:t>
-      </w:r>
-      <w:r>
-        <w:t xml:space="preserve">). Kääntäjiä on myös </w:t>
-      </w:r>
-      <w:proofErr w:type="spellStart"/>
-      <w:r>
-        <w:t>Truffle</w:t>
-      </w:r>
-      <w:proofErr w:type="spellEnd"/>
-      <w:r>
-        <w:t xml:space="preserve">-sovelluskehyksessä sekä </w:t>
-      </w:r>
-      <w:proofErr w:type="spellStart"/>
-      <w:r>
-        <w:t>Ethereum</w:t>
-      </w:r>
-      <w:proofErr w:type="spellEnd"/>
-      <w:r>
-        <w:t xml:space="preserve"> </w:t>
-      </w:r>
-      <w:proofErr w:type="spellStart"/>
-      <w:r>
-        <w:t>Wallet</w:t>
-      </w:r>
-      <w:proofErr w:type="spellEnd"/>
-      <w:r>
-        <w:t xml:space="preserve"> -ohjelmassa.</w:t>
-      </w:r>
-    </w:p>
-    <w:p>
-      <w:pPr>
-        <w:pStyle w:val="Otsikko2"/>
-      </w:pPr>
-      <w:bookmarkStart w:id="108" w:name="_Toc499815114"/>
-      <w:bookmarkStart w:id="109" w:name="_Toc499815341"/>
-      <w:bookmarkStart w:id="110" w:name="_Toc499815388"/>
-      <w:r>
-        <w:t>Web3-kirjasto</w:t>
-      </w:r>
-      <w:bookmarkEnd w:id="108"/>
-      <w:bookmarkEnd w:id="109"/>
-      <w:bookmarkEnd w:id="110"/>
-    </w:p>
-    <w:p>
-      <w:r>
-        <w:t xml:space="preserve">Web3 on </w:t>
-      </w:r>
-      <w:proofErr w:type="spellStart"/>
-      <w:r>
-        <w:t>javascript</w:t>
-      </w:r>
-      <w:proofErr w:type="spellEnd"/>
-      <w:r>
-        <w:t xml:space="preserve">-kirjasto, joka pystyy lähettämään kutsuja paikalliselle </w:t>
-      </w:r>
-      <w:proofErr w:type="spellStart"/>
-      <w:r>
-        <w:t>ethereum</w:t>
-      </w:r>
-      <w:proofErr w:type="spellEnd"/>
-      <w:r>
-        <w:t xml:space="preserve">-solmulle. Web3:n avulla internet-selaimessa olevat sovellukset voivat </w:t>
-      </w:r>
-      <w:proofErr w:type="spellStart"/>
-      <w:r>
-        <w:t>vuorovaikuttaa</w:t>
-      </w:r>
-      <w:proofErr w:type="spellEnd"/>
-      <w:r>
-        <w:t xml:space="preserve"> </w:t>
-      </w:r>
-      <w:proofErr w:type="spellStart"/>
-      <w:r>
-        <w:t>Ethereum</w:t>
-      </w:r>
-      <w:proofErr w:type="spellEnd"/>
-      <w:r>
-        <w:t xml:space="preserve">-verkon kanssa. Web3:sta on olemassa </w:t>
-      </w:r>
-      <w:proofErr w:type="spellStart"/>
-      <w:r>
-        <w:t>npm</w:t>
-      </w:r>
-      <w:proofErr w:type="spellEnd"/>
-      <w:r>
-        <w:t>-paketti, jonka voi ottaa käyttöön helposti Meteorissa</w:t>
-      </w:r>
-      <w:r>
-        <w:t xml:space="preserve"> (ks. 4.6)</w:t>
-      </w:r>
-      <w:r>
-        <w:t xml:space="preserve">. Kirjasto on hyvin dokumentoitu esimerkkeineen </w:t>
-      </w:r>
-      <w:proofErr w:type="spellStart"/>
-      <w:r>
-        <w:t>Ethereumin</w:t>
-      </w:r>
-      <w:proofErr w:type="spellEnd"/>
-      <w:r>
-        <w:t xml:space="preserve"> GitHubin wiki-sivuilla. (11.)</w:t>
-      </w:r>
-    </w:p>
-    <w:p>
-      <w:pPr>
-        <w:pStyle w:val="Otsikko2"/>
-      </w:pPr>
-      <w:bookmarkStart w:id="111" w:name="_Toc499815115"/>
-      <w:bookmarkStart w:id="112" w:name="_Toc499815342"/>
-      <w:bookmarkStart w:id="113" w:name="_Toc499815389"/>
-      <w:proofErr w:type="spellStart"/>
-      <w:r>
-        <w:t>Browser</w:t>
-      </w:r>
-      <w:proofErr w:type="spellEnd"/>
-      <w:r>
-        <w:t xml:space="preserve"> </w:t>
-      </w:r>
-      <w:proofErr w:type="spellStart"/>
-      <w:r>
-        <w:t>Solidity</w:t>
-      </w:r>
-      <w:bookmarkEnd w:id="111"/>
-      <w:bookmarkEnd w:id="112"/>
-      <w:bookmarkEnd w:id="113"/>
-      <w:proofErr w:type="spellEnd"/>
-    </w:p>
-    <w:p>
-      <w:proofErr w:type="spellStart"/>
-      <w:r>
-        <w:t>Browser</w:t>
-      </w:r>
-      <w:proofErr w:type="spellEnd"/>
-      <w:r>
-        <w:t xml:space="preserve"> </w:t>
-      </w:r>
-      <w:proofErr w:type="spellStart"/>
-      <w:r>
-        <w:t>Solidity</w:t>
-      </w:r>
-      <w:proofErr w:type="spellEnd"/>
-      <w:r>
-        <w:t xml:space="preserve"> on selaimessa käytettävä kääntäjä. Sen etuna on, että se toimii kaikilla tietokoneilla ilman ylimääräisten ohjelmien asennusta. (12.)</w:t>
-      </w:r>
-    </w:p>
-    <w:p>
-      <w:pPr>
-        <w:pStyle w:val="Otsikko2"/>
-      </w:pPr>
-      <w:bookmarkStart w:id="114" w:name="_Toc499815116"/>
-      <w:bookmarkStart w:id="115" w:name="_Toc499815343"/>
-      <w:bookmarkStart w:id="116" w:name="_Toc499815390"/>
-      <w:proofErr w:type="spellStart"/>
-      <w:r>
-        <w:t>TestRPC</w:t>
-      </w:r>
-      <w:bookmarkEnd w:id="114"/>
-      <w:bookmarkEnd w:id="115"/>
-      <w:bookmarkEnd w:id="116"/>
-      <w:proofErr w:type="spellEnd"/>
-    </w:p>
-    <w:p>
-      <w:proofErr w:type="spellStart"/>
-      <w:r>
-        <w:t>TestRPC</w:t>
-      </w:r>
-      <w:proofErr w:type="spellEnd"/>
-      <w:r>
-        <w:t xml:space="preserve"> on </w:t>
-      </w:r>
-      <w:proofErr w:type="spellStart"/>
-      <w:r>
-        <w:t>Ethereum</w:t>
-      </w:r>
-      <w:proofErr w:type="spellEnd"/>
-      <w:r>
-        <w:t xml:space="preserve"> älykkäiden sopimusten kehittämistä varten tehty </w:t>
-      </w:r>
-      <w:proofErr w:type="spellStart"/>
-      <w:r>
-        <w:t>node</w:t>
-      </w:r>
-      <w:proofErr w:type="spellEnd"/>
-      <w:r>
-        <w:t xml:space="preserve">-palvelinsovellus, joka on tehty mukailemaan hyvin tarkasti </w:t>
-      </w:r>
-      <w:proofErr w:type="spellStart"/>
-      <w:r>
-        <w:t>Ethereum</w:t>
-      </w:r>
-      <w:proofErr w:type="spellEnd"/>
-      <w:r>
-        <w:t xml:space="preserve">-lohkoketjun toimintaa. </w:t>
-      </w:r>
-      <w:proofErr w:type="spellStart"/>
-      <w:r>
-        <w:t>TestRPC</w:t>
-      </w:r>
-      <w:proofErr w:type="spellEnd"/>
-      <w:r>
-        <w:t xml:space="preserve"> toimii kehittäjän paikallisella tietokoneella. Maksutapahtumien todentaminen tapahtuu </w:t>
-      </w:r>
-      <w:proofErr w:type="spellStart"/>
-      <w:r>
-        <w:t>TestRPC:ssä</w:t>
-      </w:r>
-      <w:proofErr w:type="spellEnd"/>
-      <w:r>
-        <w:t xml:space="preserve"> hyvin nopeasti, eikä maksutapahtumista tarvitse maksaa oikeaa, rahanarvoista eetteriä. (13.)</w:t>
-      </w:r>
-    </w:p>
-    <w:p>
-      <w:r>
-        <w:t xml:space="preserve">Tätä työtä kehittäessä </w:t>
-      </w:r>
-      <w:proofErr w:type="spellStart"/>
-      <w:r>
-        <w:t>TestRPC:n</w:t>
-      </w:r>
-      <w:proofErr w:type="spellEnd"/>
-      <w:r>
-        <w:t xml:space="preserve"> asentaminen Windows-käyttöjärjestelmälle vaati ohjelmistoa, jota ei ollut valmiina Windowsissa. Asentamisessa käytettiin Microsoft Visual Studio </w:t>
-      </w:r>
-      <w:proofErr w:type="spellStart"/>
-      <w:r>
-        <w:t>Community</w:t>
-      </w:r>
-      <w:proofErr w:type="spellEnd"/>
-      <w:r>
-        <w:t xml:space="preserve"> Edition -ohjelman mukana tulleita resursseja. </w:t>
-      </w:r>
-      <w:proofErr w:type="spellStart"/>
-      <w:r>
-        <w:t>TestRPC:n</w:t>
-      </w:r>
-      <w:proofErr w:type="spellEnd"/>
-      <w:r>
-        <w:t xml:space="preserve"> kehittäjien mukaan 25.10.2017 Windows-asennus on helpottunut, eikä ylimääräisten </w:t>
-      </w:r>
-      <w:r>
-        <w:lastRenderedPageBreak/>
-        <w:t xml:space="preserve">resurssien asennusta vaadita enää. </w:t>
-      </w:r>
-      <w:proofErr w:type="spellStart"/>
-      <w:r>
-        <w:t>TestRPC</w:t>
-      </w:r>
-      <w:proofErr w:type="spellEnd"/>
-      <w:r>
-        <w:t xml:space="preserve"> on yhdistynyt </w:t>
-      </w:r>
-      <w:proofErr w:type="spellStart"/>
-      <w:r>
-        <w:t>Truffle</w:t>
-      </w:r>
-      <w:proofErr w:type="spellEnd"/>
-      <w:r>
-        <w:t xml:space="preserve">-sovelluskehyksen (Ks. 4.5) ominaisuudeksi, ja ottanut nimekseen </w:t>
-      </w:r>
-      <w:proofErr w:type="spellStart"/>
-      <w:r>
-        <w:t>Ganache</w:t>
-      </w:r>
-      <w:proofErr w:type="spellEnd"/>
-      <w:r>
-        <w:t xml:space="preserve"> CLI. (14; 15.)</w:t>
-      </w:r>
-    </w:p>
-    <w:p>
-      <w:pPr>
-        <w:pStyle w:val="Otsikko2"/>
-      </w:pPr>
-      <w:bookmarkStart w:id="117" w:name="_Toc499815117"/>
-      <w:bookmarkStart w:id="118" w:name="_Toc499815344"/>
-      <w:bookmarkStart w:id="119" w:name="_Toc499815391"/>
-      <w:proofErr w:type="spellStart"/>
-      <w:r>
-        <w:t>Truffle</w:t>
-      </w:r>
-      <w:proofErr w:type="spellEnd"/>
-      <w:r>
-        <w:t>-sovelluskehys</w:t>
-      </w:r>
-      <w:bookmarkEnd w:id="117"/>
-      <w:bookmarkEnd w:id="118"/>
-      <w:bookmarkEnd w:id="119"/>
-    </w:p>
-    <w:p>
-      <w:proofErr w:type="spellStart"/>
-      <w:r>
-        <w:t>Truffle</w:t>
-      </w:r>
-      <w:proofErr w:type="spellEnd"/>
-      <w:r>
-        <w:t xml:space="preserve"> on </w:t>
-      </w:r>
-      <w:proofErr w:type="spellStart"/>
-      <w:r>
-        <w:t>Ethereumin</w:t>
-      </w:r>
-      <w:proofErr w:type="spellEnd"/>
-      <w:r>
-        <w:t xml:space="preserve"> älykkäiden sopimusten kehittämistä varten luotu sovelluskehys. Sen on tarkoitus helpottaa </w:t>
-      </w:r>
-      <w:proofErr w:type="spellStart"/>
-      <w:r>
-        <w:t>Solidity</w:t>
-      </w:r>
-      <w:proofErr w:type="spellEnd"/>
-      <w:r>
-        <w:t xml:space="preserve">-kielellä älykkäiden sopimusten koodin kirjoittamista. Sovelluskehyksen avulla voi tehdä älykkäiden sopimusten jatkuvaa integraatiota </w:t>
-      </w:r>
-      <w:proofErr w:type="spellStart"/>
-      <w:r>
-        <w:t>Ethereum</w:t>
-      </w:r>
-      <w:proofErr w:type="spellEnd"/>
-      <w:r>
-        <w:t xml:space="preserve">-lohkoketjuun. </w:t>
-      </w:r>
-      <w:proofErr w:type="spellStart"/>
-      <w:r>
-        <w:t>Trufflen</w:t>
-      </w:r>
-      <w:proofErr w:type="spellEnd"/>
-      <w:r>
-        <w:t xml:space="preserve"> avulla voi myös kirjoittaa automatisoituja testejä sopimuksille. (16.)</w:t>
-      </w:r>
-    </w:p>
-    <w:p>
-      <w:pPr>
-        <w:pStyle w:val="Otsikko2"/>
-      </w:pPr>
-      <w:bookmarkStart w:id="120" w:name="_Toc499815118"/>
-      <w:bookmarkStart w:id="121" w:name="_Toc499815345"/>
-      <w:bookmarkStart w:id="122" w:name="_Toc499815392"/>
-      <w:proofErr w:type="spellStart"/>
-      <w:r>
-        <w:t>Meteor</w:t>
-      </w:r>
-      <w:bookmarkEnd w:id="120"/>
-      <w:bookmarkEnd w:id="121"/>
-      <w:bookmarkEnd w:id="122"/>
-      <w:proofErr w:type="spellEnd"/>
-    </w:p>
-    <w:p>
-      <w:proofErr w:type="spellStart"/>
-      <w:r>
-        <w:t>Meteor</w:t>
-      </w:r>
-      <w:proofErr w:type="spellEnd"/>
-      <w:r>
-        <w:t xml:space="preserve"> on sovelluskehys, joka yhdistää </w:t>
-      </w:r>
-      <w:proofErr w:type="spellStart"/>
-      <w:r>
-        <w:t>Node</w:t>
-      </w:r>
-      <w:proofErr w:type="spellEnd"/>
-      <w:r>
-        <w:t xml:space="preserve">-palvelimen ja </w:t>
-      </w:r>
-      <w:proofErr w:type="spellStart"/>
-      <w:r>
-        <w:t>MongoDB</w:t>
-      </w:r>
-      <w:proofErr w:type="spellEnd"/>
-      <w:r>
-        <w:t xml:space="preserve"> -tietokannan hyvin helppokäyttöisesti. </w:t>
-      </w:r>
-      <w:proofErr w:type="spellStart"/>
-      <w:r>
-        <w:t>Meteor</w:t>
-      </w:r>
-      <w:proofErr w:type="spellEnd"/>
-      <w:r>
-        <w:t xml:space="preserve"> on saanut maailmalla huomiota, koska sen avulla voi tehdä samanaikaisesti verkkosivuja sekä mobiilisovelluksia. Meteorilla on helppo luoda reaktiivisia käyttöliittymiä, jolloin sovelluksen käyttöliittymä näyttää reaaliaikaisesti kaikki päivitykset, mitkä tulevat tietokantaan. (17.)</w:t>
-      </w:r>
-    </w:p>
-    <w:p>
-      <w:pPr>
-        <w:pStyle w:val="Otsikko2"/>
-      </w:pPr>
-      <w:bookmarkStart w:id="123" w:name="_Toc499815119"/>
-      <w:bookmarkStart w:id="124" w:name="_Toc499815346"/>
-      <w:bookmarkStart w:id="125" w:name="_Toc499815393"/>
-      <w:proofErr w:type="spellStart"/>
-      <w:r>
-        <w:t>GoEthereum</w:t>
-      </w:r>
-      <w:proofErr w:type="spellEnd"/>
-      <w:r>
-        <w:t xml:space="preserve"> (</w:t>
-      </w:r>
-      <w:proofErr w:type="spellStart"/>
-      <w:r>
-        <w:t>geth</w:t>
-      </w:r>
-      <w:proofErr w:type="spellEnd"/>
-      <w:r>
-        <w:t>)</w:t>
-      </w:r>
-      <w:bookmarkEnd w:id="123"/>
-      <w:bookmarkEnd w:id="124"/>
-      <w:bookmarkEnd w:id="125"/>
-    </w:p>
-    <w:p>
-      <w:r>
-        <w:t xml:space="preserve">Go-kielellä ohjelmoitu </w:t>
-      </w:r>
-      <w:proofErr w:type="spellStart"/>
-      <w:r>
-        <w:t>Ethereum</w:t>
-      </w:r>
-      <w:proofErr w:type="spellEnd"/>
-      <w:r>
-        <w:t xml:space="preserve">-virtuaalikone. Tämän työn sovellusta kehittäessä </w:t>
-      </w:r>
-      <w:proofErr w:type="spellStart"/>
-      <w:r>
-        <w:t>geth</w:t>
-      </w:r>
-      <w:proofErr w:type="spellEnd"/>
-      <w:r>
-        <w:t xml:space="preserve">-solmua ei juurikaan käytetty, koska kehityksessä käytettiin lähinnä </w:t>
-      </w:r>
-      <w:proofErr w:type="spellStart"/>
-      <w:r>
-        <w:t>TestRPC</w:t>
-      </w:r>
-      <w:proofErr w:type="spellEnd"/>
-      <w:r>
-        <w:t xml:space="preserve">-testiverkkoa. </w:t>
-      </w:r>
-      <w:proofErr w:type="spellStart"/>
-      <w:r>
-        <w:t>Geth</w:t>
-      </w:r>
-      <w:proofErr w:type="spellEnd"/>
-      <w:r>
-        <w:t xml:space="preserve">-solmua tarvittaisiin, jos työssä kehitetty älykäs sopimus haluttaisiin sijoittaa oikeaan </w:t>
-      </w:r>
-      <w:proofErr w:type="spellStart"/>
-      <w:r>
-        <w:t>Ethereum</w:t>
-      </w:r>
-      <w:proofErr w:type="spellEnd"/>
-      <w:r>
-        <w:t>-verkkoon. (18; 19.)</w:t>
-      </w:r>
-    </w:p>
-    <w:p>
-      <w:pPr>
-        <w:pStyle w:val="Otsikko2"/>
-      </w:pPr>
-      <w:bookmarkStart w:id="126" w:name="_Toc499815120"/>
-      <w:bookmarkStart w:id="127" w:name="_Toc499815347"/>
-      <w:bookmarkStart w:id="128" w:name="_Toc499815394"/>
-      <w:proofErr w:type="spellStart"/>
-      <w:r>
-        <w:t>Ethereum</w:t>
-      </w:r>
-      <w:proofErr w:type="spellEnd"/>
-      <w:r>
-        <w:t xml:space="preserve"> </w:t>
-      </w:r>
-      <w:proofErr w:type="spellStart"/>
-      <w:r>
-        <w:t>Wallet</w:t>
-      </w:r>
-      <w:bookmarkEnd w:id="126"/>
       <w:bookmarkEnd w:id="127"/>
       <w:bookmarkEnd w:id="128"/>
-      <w:proofErr w:type="spellEnd"/>
-    </w:p>
-    <w:p>
-      <w:proofErr w:type="spellStart"/>
-      <w:r>
-        <w:t>Ethereum</w:t>
-      </w:r>
-      <w:proofErr w:type="spellEnd"/>
-      <w:r>
-        <w:t xml:space="preserve"> </w:t>
-      </w:r>
-      <w:proofErr w:type="spellStart"/>
-      <w:r>
-        <w:t>Wallet</w:t>
-      </w:r>
-      <w:proofErr w:type="spellEnd"/>
-      <w:r>
-        <w:t xml:space="preserve"> on helppokäyttöinen ohjelma, jolla käyttäjä voi </w:t>
-      </w:r>
-      <w:proofErr w:type="spellStart"/>
-      <w:r>
-        <w:t>vuorovaikuttaa</w:t>
-      </w:r>
-      <w:proofErr w:type="spellEnd"/>
-      <w:r>
-        <w:t xml:space="preserve"> </w:t>
-      </w:r>
-      <w:proofErr w:type="spellStart"/>
-      <w:r>
-        <w:t>Ethereum</w:t>
-      </w:r>
-      <w:proofErr w:type="spellEnd"/>
-      <w:r>
-        <w:t xml:space="preserve">-verkon kanssa. Ohjelma käynnistää tietokoneelle </w:t>
-      </w:r>
-      <w:proofErr w:type="spellStart"/>
-      <w:r>
-        <w:t>geth</w:t>
-      </w:r>
-      <w:proofErr w:type="spellEnd"/>
-      <w:r>
-        <w:t xml:space="preserve">-solmun automaattisesti, vaatimatta käyttäjältä ymmärrystä tekniikan yksityiskohdista. </w:t>
-      </w:r>
-      <w:proofErr w:type="spellStart"/>
-      <w:r>
-        <w:t>Ethereum</w:t>
-      </w:r>
-      <w:proofErr w:type="spellEnd"/>
-      <w:r>
-        <w:t xml:space="preserve"> </w:t>
-      </w:r>
-      <w:proofErr w:type="spellStart"/>
-      <w:r>
-        <w:t>Walletin</w:t>
-      </w:r>
-      <w:proofErr w:type="spellEnd"/>
-      <w:r>
-        <w:t xml:space="preserve"> graafisella käyttöliittymällä voi tehdä maksutapahtumia </w:t>
-      </w:r>
-      <w:proofErr w:type="spellStart"/>
-      <w:r>
-        <w:t>Ethereum</w:t>
-      </w:r>
-      <w:proofErr w:type="spellEnd"/>
-      <w:r>
-        <w:t xml:space="preserve">-verkkoon. Ohjelmassa on </w:t>
-      </w:r>
-      <w:proofErr w:type="spellStart"/>
-      <w:r>
-        <w:t>Solidity</w:t>
-      </w:r>
-      <w:proofErr w:type="spellEnd"/>
-      <w:r>
-        <w:t xml:space="preserve">-kääntäjä, ja ohjelmalla voi lähettää sopimuksensa </w:t>
-      </w:r>
-      <w:proofErr w:type="spellStart"/>
-      <w:r>
-        <w:t>Ethereum</w:t>
-      </w:r>
-      <w:proofErr w:type="spellEnd"/>
-      <w:r>
-        <w:t xml:space="preserve">-verkkoon.  Valitettavasti </w:t>
-      </w:r>
-      <w:proofErr w:type="spellStart"/>
-      <w:r>
-        <w:t>Ethereum</w:t>
-      </w:r>
-      <w:proofErr w:type="spellEnd"/>
-      <w:r>
-        <w:t xml:space="preserve"> </w:t>
-      </w:r>
-      <w:proofErr w:type="spellStart"/>
-      <w:r>
-        <w:t>Wallet</w:t>
-      </w:r>
-      <w:proofErr w:type="spellEnd"/>
-      <w:r>
-        <w:t xml:space="preserve"> ei toimi </w:t>
-      </w:r>
-      <w:proofErr w:type="spellStart"/>
-      <w:r>
-        <w:t>TestRPC:n</w:t>
-      </w:r>
-      <w:proofErr w:type="spellEnd"/>
-      <w:r>
-        <w:t xml:space="preserve"> kanssa, koska </w:t>
-      </w:r>
-      <w:proofErr w:type="spellStart"/>
-      <w:r>
-        <w:t>TestRPC</w:t>
-      </w:r>
-      <w:proofErr w:type="spellEnd"/>
-      <w:r>
-        <w:t xml:space="preserve"> toteuttaa vain osan kaikista rajapinnoista, joita </w:t>
-      </w:r>
-      <w:proofErr w:type="spellStart"/>
-      <w:r>
-        <w:t>geth</w:t>
-      </w:r>
-      <w:proofErr w:type="spellEnd"/>
-      <w:r>
-        <w:t xml:space="preserve">-solmussa on. Maksutapahtumia lähettäessä </w:t>
-      </w:r>
-      <w:proofErr w:type="spellStart"/>
-      <w:r>
-        <w:t>Ethereum</w:t>
-      </w:r>
-      <w:proofErr w:type="spellEnd"/>
-      <w:r>
-        <w:t xml:space="preserve"> </w:t>
-      </w:r>
-      <w:proofErr w:type="spellStart"/>
-      <w:r>
-        <w:t>Wallet</w:t>
-      </w:r>
-      <w:proofErr w:type="spellEnd"/>
-      <w:r>
-        <w:t xml:space="preserve"> käyttää rajapintaa </w:t>
-      </w:r>
-      <w:proofErr w:type="spellStart"/>
-      <w:r>
-        <w:rPr>
-          <w:i/>
-        </w:rPr>
-        <w:t>signAndSendTransaction</w:t>
-      </w:r>
-      <w:proofErr w:type="spellEnd"/>
-      <w:r>
-        <w:t xml:space="preserve">, jota ei ole toteutettu </w:t>
-      </w:r>
-      <w:proofErr w:type="spellStart"/>
-      <w:r>
-        <w:t>TestRPC:ssä</w:t>
-      </w:r>
-      <w:proofErr w:type="spellEnd"/>
-      <w:r>
-        <w:t>. (20.)</w:t>
-      </w:r>
-    </w:p>
-    <w:p>
-      <w:pPr>
-        <w:pStyle w:val="Otsikko1"/>
-      </w:pPr>
-      <w:bookmarkStart w:id="129" w:name="_Toc478972912"/>
-      <w:bookmarkStart w:id="130" w:name="_Toc499815121"/>
-      <w:bookmarkStart w:id="131" w:name="_Toc499815348"/>
-      <w:bookmarkStart w:id="132" w:name="_Toc499815395"/>
-      <w:r>
-        <w:lastRenderedPageBreak/>
-        <w:t>TYÖN KULKU</w:t>
-      </w:r>
       <w:bookmarkEnd w:id="129"/>
       <w:bookmarkEnd w:id="130"/>
       <w:bookmarkEnd w:id="131"/>
+    </w:p>
+    <w:p>
+      <w:proofErr w:type="spellStart"/>
+      <w:r>
+        <w:t>Ethereum</w:t>
+      </w:r>
+      <w:proofErr w:type="spellEnd"/>
+      <w:r>
+        <w:t xml:space="preserve"> ja Bitcoin ovat hajautettuja sovelluksia. Hajautetulle sovellukselle on monia toisistaan eroavia määritelmiä. Määritelmien kesken yhteisenä tekijänä on sovellusten piirre, jossa sovellukset tallentavat tietonsa vertaisverkkoon. Lohkoketju on yksi tiedon tallentamiseen suunniteltu vertaisverkko. Toinen piirre on se, ettei hajautetuilla sovelluksilla ole ketään yhtä auktoriteettia, tahoa tai ylläpitäjää, jolla on päätäntävalta sovelluksessa. (4.)</w:t>
+      </w:r>
+    </w:p>
+    <w:p>
+      <w:r>
+        <w:t>Hajautetuissa sovelluksissa on monia hyötyjä verrattuna perinteisiin, keskitettyihin sovelluksiin. Yksi hyöty on se, että ne eivät koskaan ole pois käytöstä. Perinteisissä palveluissa voi tulla palvelinvikoja. Hajautettu sovellus ei voi kokonaan poistua toiminnasta, elleivät kaikki vertaisverkon solmut lopeta toimintaansa yhtä aikaa. (5.)</w:t>
+      </w:r>
+    </w:p>
+    <w:p>
+      <w:r>
+        <w:lastRenderedPageBreak/>
+        <w:t xml:space="preserve">Vertaisverkkosovellukset eivät ole uusi, ennennäkemätön keksintö tietotekniikan historiassa. Esimerkiksi </w:t>
+      </w:r>
+      <w:proofErr w:type="spellStart"/>
+      <w:r>
+        <w:t>BitComet</w:t>
+      </w:r>
+      <w:proofErr w:type="spellEnd"/>
+      <w:r>
+        <w:t>, joka on tiedostonsiirtoon käytetty vertaisverkko. Monet ohjelmistot jakavat ohjelmistopäivityksensä vertaisverkossa. Muun muassa Windows-käyttöjärjestelmän päivitykset tulevat vertaisverkosta. (6.)</w:t>
+      </w:r>
+    </w:p>
+    <w:p>
+      <w:r>
+        <w:t>Bitcoinin historiassa ohjelmoijayhteisö alkoi kehittämään hajautettua alustaa, joka perustuu Bitcoin-verkkoon. Näille alustoille kehitettiin tukia monen eri tyyppisille tiedonsiirtotapahtumille. Ajan mittaan ohjelmoijayhteisö keksi uusia käyttötapauksia, jolloin olemassa olevien tiedonsiirtotapahtumatyyppien rajat tulivat vastaan. Silloin alustan kehittäjien täytyi taas luoda uusia tiedonsiirtotapahtumatyyppejä. Näin alustalla kehitettävät innovaatiot olivat riippuvaisia siitä, minkä tyyppisiä tiedonsiirtotapahtumia kehitettiin ohjelmoijayhteisössä. (7.)</w:t>
+      </w:r>
+    </w:p>
+    <w:p>
+      <w:pPr>
+        <w:pStyle w:val="Otsikko2"/>
+      </w:pPr>
+      <w:bookmarkStart w:id="132" w:name="_Toc499815108"/>
+      <w:bookmarkStart w:id="133" w:name="_Toc499815335"/>
+      <w:bookmarkStart w:id="134" w:name="_Toc499815382"/>
+      <w:bookmarkStart w:id="135" w:name="_Toc499888059"/>
+      <w:bookmarkStart w:id="136" w:name="_Toc499888678"/>
+      <w:proofErr w:type="spellStart"/>
+      <w:r>
+        <w:t>Ethereum</w:t>
+      </w:r>
+      <w:proofErr w:type="spellEnd"/>
+      <w:r>
+        <w:t>-alusta</w:t>
+      </w:r>
       <w:bookmarkEnd w:id="132"/>
+      <w:bookmarkEnd w:id="133"/>
+      <w:bookmarkEnd w:id="134"/>
+      <w:bookmarkEnd w:id="135"/>
+      <w:bookmarkEnd w:id="136"/>
+    </w:p>
+    <w:p>
+      <w:r>
+        <w:t xml:space="preserve">Bitcoin-verkossa voi ainoastaan lähettää valuuttaa tililtä toiselle. </w:t>
+      </w:r>
+      <w:proofErr w:type="spellStart"/>
+      <w:r>
+        <w:t>Ethereum</w:t>
+      </w:r>
+      <w:proofErr w:type="spellEnd"/>
+      <w:r>
+        <w:t xml:space="preserve">-alustassa on myös tilejä, valuuttaa ja rahansiirtotapahtumia, mutta </w:t>
+      </w:r>
+      <w:proofErr w:type="spellStart"/>
+      <w:r>
+        <w:t>Ethereum</w:t>
+      </w:r>
+      <w:proofErr w:type="spellEnd"/>
+      <w:r>
+        <w:t xml:space="preserve">-lohkoketjuun voi myös tallentaa koodia. Kehittäjät voivat kirjoittaa koodia, ja luoda omia hajautettuja sovelluksiaan. </w:t>
+      </w:r>
+      <w:proofErr w:type="spellStart"/>
+      <w:r>
+        <w:t>Ethereum</w:t>
+      </w:r>
+      <w:proofErr w:type="spellEnd"/>
+      <w:r>
+        <w:t xml:space="preserve">-alustalle kehitettyjä sovelluksia kutsutaan </w:t>
+      </w:r>
+      <w:r>
+        <w:rPr>
+          <w:i/>
+        </w:rPr>
+        <w:t>älykkäiksi sopimuksiksi</w:t>
+      </w:r>
+      <w:r>
+        <w:t>.  (4; 8.)</w:t>
+      </w:r>
+    </w:p>
+    <w:p>
+      <w:proofErr w:type="spellStart"/>
+      <w:r>
+        <w:t>Solidity</w:t>
+      </w:r>
+      <w:proofErr w:type="spellEnd"/>
+      <w:r>
+        <w:t xml:space="preserve"> on suosituin ohjelmointikieli </w:t>
+      </w:r>
+      <w:proofErr w:type="spellStart"/>
+      <w:r>
+        <w:t>Ethereum</w:t>
+      </w:r>
+      <w:proofErr w:type="spellEnd"/>
+      <w:r>
+        <w:t xml:space="preserve"> -älykkäiden sopimusten kirjoitusta varten. Muita suosittuja kieliä ovat muun muassa LLL ja </w:t>
+      </w:r>
+      <w:proofErr w:type="spellStart"/>
+      <w:r>
+        <w:t>Serpent</w:t>
+      </w:r>
+      <w:proofErr w:type="spellEnd"/>
+      <w:r>
+        <w:t>. (5.)</w:t>
+      </w:r>
+    </w:p>
+    <w:p>
+      <w:proofErr w:type="spellStart"/>
+      <w:r>
+        <w:t>Ethereum</w:t>
+      </w:r>
+      <w:proofErr w:type="spellEnd"/>
+      <w:r>
+        <w:t xml:space="preserve">-solmuun, oli kyseessä yksityisen käyttäjän solmu tai louhijasolmu, kuuluu </w:t>
+      </w:r>
+      <w:proofErr w:type="spellStart"/>
+      <w:r>
+        <w:t>Ethereum</w:t>
+      </w:r>
+      <w:proofErr w:type="spellEnd"/>
+      <w:r>
+        <w:t xml:space="preserve">-virtuaalikone, joka on älykkäiden sopimusten ajoympäristö. </w:t>
+      </w:r>
+      <w:proofErr w:type="spellStart"/>
+      <w:r>
+        <w:t>Ethereum</w:t>
+      </w:r>
+      <w:proofErr w:type="spellEnd"/>
+      <w:r>
+        <w:t xml:space="preserve">-virtuaalikone voi ajaa koodia, joka suorittaa loogisia operaatioita. </w:t>
+      </w:r>
+      <w:proofErr w:type="spellStart"/>
+      <w:r>
+        <w:t>Ethereum</w:t>
+      </w:r>
+      <w:proofErr w:type="spellEnd"/>
+      <w:r>
+        <w:t xml:space="preserve">-alusta luo vertaisverkon, jossa käyttäjän koneella käynnissä oleva virtuaalikone lähettää tiedonsiirtotapahtumia </w:t>
+      </w:r>
+      <w:proofErr w:type="spellStart"/>
+      <w:r>
+        <w:t>Ethereum</w:t>
+      </w:r>
+      <w:proofErr w:type="spellEnd"/>
+      <w:r>
+        <w:t xml:space="preserve">-verkkoon. </w:t>
+      </w:r>
+      <w:proofErr w:type="spellStart"/>
+      <w:r>
+        <w:t>Ethereum</w:t>
+      </w:r>
+      <w:proofErr w:type="spellEnd"/>
+      <w:r>
+        <w:t xml:space="preserve">-verkko koostuu maailmanlaajuisesti yhteen liittyneiden </w:t>
+      </w:r>
+      <w:proofErr w:type="spellStart"/>
+      <w:r>
+        <w:t>Ethereum</w:t>
+      </w:r>
+      <w:proofErr w:type="spellEnd"/>
+      <w:r>
+        <w:t xml:space="preserve">-solmujen vertaisverkosta. Jos </w:t>
+      </w:r>
+      <w:proofErr w:type="spellStart"/>
+      <w:r>
+        <w:t>Ethereum</w:t>
+      </w:r>
+      <w:proofErr w:type="spellEnd"/>
+      <w:r>
+        <w:t xml:space="preserve">-verkkoa haluaa käyttää, tulee omalle tietokoneelle käynnistää </w:t>
+      </w:r>
+      <w:proofErr w:type="spellStart"/>
+      <w:r>
+        <w:t>Ethereum</w:t>
+      </w:r>
+      <w:proofErr w:type="spellEnd"/>
+      <w:r>
+        <w:t xml:space="preserve">-solmu, esimerkiksi </w:t>
+      </w:r>
+      <w:proofErr w:type="spellStart"/>
+      <w:r>
+        <w:t>GoEthereum</w:t>
+      </w:r>
+      <w:proofErr w:type="spellEnd"/>
+      <w:r>
+        <w:t xml:space="preserve"> (ks. 4.3.1).</w:t>
+      </w:r>
+    </w:p>
+    <w:p>
+      <w:proofErr w:type="spellStart"/>
+      <w:r>
+        <w:t>Ethereum</w:t>
+      </w:r>
+      <w:proofErr w:type="spellEnd"/>
+      <w:r>
+        <w:t xml:space="preserve">-alustalla voi ajaa minkä tahansa protokollan missä tahansa lohkoketjussa. </w:t>
+      </w:r>
+      <w:proofErr w:type="spellStart"/>
+      <w:r>
+        <w:t>Ethereum</w:t>
+      </w:r>
+      <w:proofErr w:type="spellEnd"/>
+      <w:r>
+        <w:t>-alusta ei tarvitse vain tietyllä tekniikalla toteutettua lohkoketjua, vaan alusta voi hyödyntää minkä tahansa mallista lohkoketjua, mikä saatetaan kehittää tulevai</w:t>
+      </w:r>
+      <w:r>
+        <w:lastRenderedPageBreak/>
+        <w:t xml:space="preserve">suudessa. </w:t>
+      </w:r>
+      <w:proofErr w:type="spellStart"/>
+      <w:r>
+        <w:t>Ethereum</w:t>
+      </w:r>
+      <w:proofErr w:type="spellEnd"/>
+      <w:r>
+        <w:t xml:space="preserve">-virtuaalikone ei ole riippuvainen mistään tietystä ohjelmointikielestä, eikä virtuaalikoneen ajama koodi ole riippuvainen </w:t>
+      </w:r>
+      <w:proofErr w:type="spellStart"/>
+      <w:r>
+        <w:t>Soliditystä</w:t>
+      </w:r>
+      <w:proofErr w:type="spellEnd"/>
+      <w:r>
+        <w:t xml:space="preserve">. </w:t>
+      </w:r>
+      <w:proofErr w:type="spellStart"/>
+      <w:r>
+        <w:t>Ethereum</w:t>
+      </w:r>
+      <w:proofErr w:type="spellEnd"/>
+      <w:r>
+        <w:t xml:space="preserve"> ei tarvitse mitään tiettyä tiedonsiirtoprotokollaa ollakseen yhteydessä vertaisverkkoon. Nämä periaatteet olivat taustalla, kun </w:t>
+      </w:r>
+      <w:proofErr w:type="spellStart"/>
+      <w:r>
+        <w:t>Buterin</w:t>
+      </w:r>
+      <w:proofErr w:type="spellEnd"/>
+      <w:r>
+        <w:t xml:space="preserve"> suunnitteli </w:t>
+      </w:r>
+      <w:proofErr w:type="spellStart"/>
+      <w:r>
+        <w:t>Ethereum</w:t>
+      </w:r>
+      <w:proofErr w:type="spellEnd"/>
+      <w:r>
+        <w:t>-alustaa. (4</w:t>
+      </w:r>
+      <w:r>
+        <w:t>;</w:t>
+      </w:r>
+      <w:r>
+        <w:t xml:space="preserve"> 7</w:t>
+      </w:r>
+      <w:r>
+        <w:t>.)</w:t>
+      </w:r>
+    </w:p>
+    <w:p>
+      <w:proofErr w:type="spellStart"/>
+      <w:r>
+        <w:t>Ethereum</w:t>
+      </w:r>
+      <w:proofErr w:type="spellEnd"/>
+      <w:r>
+        <w:t xml:space="preserve">-virtuaalikone on Turing-täydellinen, joten virtuaalikoneella ei ole mitään loogisia rajoitteita liittyen siihen, mitä sillä voi tehdä. </w:t>
+      </w:r>
+      <w:r>
+        <w:t>Turing-täydellisyys tarkoittaa sitä, että ohjelmointikielellä voi ratkaista minkä tahansa laskennalli</w:t>
+      </w:r>
+      <w:r>
+        <w:t>sen ongelman. Turing-täydellistä ohjelmointikieltä rajoittaa ainoastaan tietokoneen muistin määrä.</w:t>
+      </w:r>
+      <w:r>
+        <w:t xml:space="preserve"> </w:t>
+      </w:r>
+      <w:r>
+        <w:t>(9.)</w:t>
+      </w:r>
+    </w:p>
+    <w:p>
+      <w:proofErr w:type="spellStart"/>
+      <w:r>
+        <w:t>BitCoin</w:t>
+      </w:r>
+      <w:proofErr w:type="spellEnd"/>
+      <w:r>
+        <w:t xml:space="preserve">-vertaisverkossa on bitcoin-rahayksikön siirtämistä varten tiedonsiirtotapahtumia. </w:t>
+      </w:r>
+      <w:proofErr w:type="spellStart"/>
+      <w:r>
+        <w:t>Ethereum</w:t>
+      </w:r>
+      <w:proofErr w:type="spellEnd"/>
+      <w:r>
+        <w:t xml:space="preserve">-verkossa vastaava rahayksikkö on eetteri (engl. </w:t>
+      </w:r>
+      <w:proofErr w:type="spellStart"/>
+      <w:r>
+        <w:t>ether</w:t>
+      </w:r>
+      <w:proofErr w:type="spellEnd"/>
+      <w:r>
+        <w:t xml:space="preserve">). Eetteri on bitcoinin kaltainen kryptovaluuttarahayksikkö, jota voi käyttää maksamiseen </w:t>
+      </w:r>
+      <w:proofErr w:type="spellStart"/>
+      <w:r>
+        <w:t>Ethereum</w:t>
+      </w:r>
+      <w:proofErr w:type="spellEnd"/>
+      <w:r>
+        <w:t>-verkossa. (8.)</w:t>
+      </w:r>
+    </w:p>
+    <w:p>
+      <w:r>
+        <w:t xml:space="preserve">Kun tiedonsiirtotapahtuma tehdään tietokoneella, tietokoneella oleva </w:t>
+      </w:r>
+      <w:proofErr w:type="spellStart"/>
+      <w:r>
+        <w:t>Ethereum</w:t>
+      </w:r>
+      <w:proofErr w:type="spellEnd"/>
+      <w:r>
+        <w:t xml:space="preserve">-solmu lähettää tiedon siitä koko </w:t>
+      </w:r>
+      <w:proofErr w:type="spellStart"/>
+      <w:r>
+        <w:t>Ethereum</w:t>
+      </w:r>
+      <w:proofErr w:type="spellEnd"/>
+      <w:r>
+        <w:t xml:space="preserve">-vertaisverkkoon. </w:t>
+      </w:r>
+      <w:proofErr w:type="spellStart"/>
+      <w:r>
+        <w:t>Ethereum</w:t>
+      </w:r>
+      <w:proofErr w:type="spellEnd"/>
+      <w:r>
+        <w:t xml:space="preserve">-verkossa maksutapahtuma todennetaan. Minkä tahansa maksutapahtuman tekeminen vaatii kaikkia </w:t>
+      </w:r>
+      <w:proofErr w:type="spellStart"/>
+      <w:r>
+        <w:t>Ethereum</w:t>
+      </w:r>
+      <w:proofErr w:type="spellEnd"/>
+      <w:r>
+        <w:t>-verkon louhijasolmuja ajamaan saman maksutapahtuman sekä sen sisältämät loogiset operaatiot omalla tietokoneellaan. Maksutapahtuman alkuperäisen lähettäjän on maksettava tämä hinta korvauksena kaikille louhijasolmuille. Tätä kutsutaan kaasumaksuksi (</w:t>
+      </w:r>
+      <w:proofErr w:type="spellStart"/>
+      <w:r>
+        <w:t>gas</w:t>
+      </w:r>
+      <w:proofErr w:type="spellEnd"/>
+      <w:r>
+        <w:t xml:space="preserve"> </w:t>
+      </w:r>
+      <w:proofErr w:type="spellStart"/>
+      <w:r>
+        <w:t>price</w:t>
+      </w:r>
+      <w:proofErr w:type="spellEnd"/>
+      <w:r>
+        <w:t>). Työläämmät laskentatoimet vaativat suuremman kaasumaksun tiedonsiirtotapahtuman lähettäjältä. (8; 7.)</w:t>
+      </w:r>
+    </w:p>
+    <w:p>
+      <w:proofErr w:type="spellStart"/>
+      <w:r>
+        <w:t>Ethereum</w:t>
+      </w:r>
+      <w:proofErr w:type="spellEnd"/>
+      <w:r>
+        <w:t xml:space="preserve">-maksutapahtumilla on maksimikaasurajoite, kuinka paljon ne saavat kuluttaa resursseja </w:t>
+      </w:r>
+      <w:proofErr w:type="spellStart"/>
+      <w:r>
+        <w:t>Ethereum</w:t>
+      </w:r>
+      <w:proofErr w:type="spellEnd"/>
+      <w:r>
+        <w:t xml:space="preserve">-verkon louhijasolmuissa. Jos verkossa on sopimus, joka ajaa raskaita laskuoperaatioita, siihen tehdyt tiedonsiirtotapahtumat voidaan hylätä, jos niiden suorittaminen ylittää maksimikaasurajoitteen. </w:t>
+      </w:r>
+      <w:proofErr w:type="spellStart"/>
+      <w:r>
+        <w:t>Ethereum</w:t>
+      </w:r>
+      <w:proofErr w:type="spellEnd"/>
+      <w:r>
+        <w:t>-verkon kaasurajoitteen takia verkko ei mene tukkoon, vaikka sinne lähetettäisiinkin älykkäitä sopimuksia, jotka vaativat liian raskasta laskentaa. (10; 7.)</w:t>
+      </w:r>
+    </w:p>
+    <w:p>
+      <w:proofErr w:type="spellStart"/>
+      <w:r>
+        <w:t>Ethereum</w:t>
+      </w:r>
+      <w:proofErr w:type="spellEnd"/>
+      <w:r>
+        <w:t xml:space="preserve">-virtuaalikone, kaikki siihen liittyvä ohjelmisto ja kaikki alustan kehittämiseen liittyvä ohjelmisto on avoimen lähdekoodin ohjelmistoa. </w:t>
+      </w:r>
+      <w:proofErr w:type="spellStart"/>
+      <w:r>
+        <w:t>Ethereum</w:t>
+      </w:r>
+      <w:proofErr w:type="spellEnd"/>
+      <w:r>
+        <w:t>-ohjelmistoja kehitetään maailmanlaajuisesti ja hajautetusti GitHub-palvelun sekä muiden versionhallintapalveluiden avulla. (4.)</w:t>
+      </w:r>
+    </w:p>
+    <w:p>
+      <w:pPr>
+        <w:pStyle w:val="Otsikko1"/>
+      </w:pPr>
+      <w:bookmarkStart w:id="137" w:name="_Toc499815109"/>
+      <w:bookmarkStart w:id="138" w:name="_Toc499815336"/>
+      <w:bookmarkStart w:id="139" w:name="_Toc499815383"/>
+      <w:bookmarkStart w:id="140" w:name="_Toc499888060"/>
+      <w:bookmarkStart w:id="141" w:name="_Toc499888679"/>
+      <w:r>
+        <w:lastRenderedPageBreak/>
+        <w:t>SUUNNITTELU JA KÄYTTÖTAPAUKSET</w:t>
+      </w:r>
+      <w:bookmarkEnd w:id="119"/>
+      <w:bookmarkEnd w:id="137"/>
+      <w:bookmarkEnd w:id="138"/>
+      <w:bookmarkEnd w:id="139"/>
+      <w:bookmarkEnd w:id="140"/>
+      <w:bookmarkEnd w:id="141"/>
+    </w:p>
+    <w:p>
+      <w:r>
+        <w:t xml:space="preserve">Suunnitteluvaiheessa pohdiskeltiin työssä luotavan sovelluksen käyttötapauksia. Sovellus pyrittiin suunnittelemaan siten, että se hyödyntää mahdollisimman paljon lohkoketjujen ja </w:t>
+      </w:r>
+      <w:proofErr w:type="spellStart"/>
+      <w:r>
+        <w:t>Ethereum</w:t>
+      </w:r>
+      <w:proofErr w:type="spellEnd"/>
+      <w:r>
+        <w:t>-alustan piirteitä.</w:t>
+      </w:r>
+    </w:p>
+    <w:p>
+      <w:pPr>
+        <w:pStyle w:val="Otsikko2"/>
+      </w:pPr>
+      <w:bookmarkStart w:id="142" w:name="_Toc499815110"/>
+      <w:bookmarkStart w:id="143" w:name="_Toc499815337"/>
+      <w:bookmarkStart w:id="144" w:name="_Toc499815384"/>
+      <w:bookmarkStart w:id="145" w:name="_Toc499888680"/>
+      <w:r>
+        <w:t>Kuvaus käyttötapauksista</w:t>
+      </w:r>
+      <w:bookmarkEnd w:id="142"/>
+      <w:bookmarkEnd w:id="143"/>
+      <w:bookmarkEnd w:id="144"/>
+      <w:bookmarkEnd w:id="145"/>
+    </w:p>
+    <w:p>
+      <w:r>
+        <w:t xml:space="preserve">Auton omistajalla on käytössään auton elinkaarta seuraava älykäs sopimus. Auton omistajan tavoitteena on kerätä auton älykkääseen sopimukseen merkintöjä auton elinkaaressa tapahtuneista merkityksellisistä tapahtumista. Tällaisia tapahtumia voivat olla esimerkiksi auton huoltotoimenpiteet, kilpailuvoitot ja asiantuntija-arviot. Merkintöjen tavoite on vakuuttaa tuleva ostaja auton arvokkuudesta. Tässä työssä merkinnöistä käytetään nimeä </w:t>
+      </w:r>
+      <w:r>
+        <w:rPr>
+          <w:i/>
+        </w:rPr>
+        <w:t>kohokohta</w:t>
+      </w:r>
+      <w:r>
+        <w:t xml:space="preserve"> eli </w:t>
+      </w:r>
+      <w:proofErr w:type="spellStart"/>
+      <w:r>
+        <w:rPr>
+          <w:i/>
+        </w:rPr>
+        <w:t>highlight</w:t>
+      </w:r>
+      <w:proofErr w:type="spellEnd"/>
+      <w:r>
+        <w:t>.</w:t>
+      </w:r>
+    </w:p>
+    <w:p>
+      <w:r>
+        <w:t>Ajatuksena verkkosovelluksessa on, että kuka tahansa ihminen maailmassa voisi mennä auton älykkään sopimuksen kotisivuille tarkastelemaan auton nykytilaa, siinä olevia kohokohtamerkintöjä ja historiaa.</w:t>
+      </w:r>
+    </w:p>
+    <w:p>
+      <w:r>
+        <w:t>Käyttäjät voivat tehdä verkkosovelluksella kohokohtapyyntöjä (</w:t>
+      </w:r>
+      <w:proofErr w:type="spellStart"/>
+      <w:r>
+        <w:t>highlight</w:t>
+      </w:r>
+      <w:proofErr w:type="spellEnd"/>
+      <w:r>
+        <w:t xml:space="preserve"> </w:t>
+      </w:r>
+      <w:proofErr w:type="spellStart"/>
+      <w:r>
+        <w:t>request</w:t>
+      </w:r>
+      <w:proofErr w:type="spellEnd"/>
+      <w:r>
+        <w:t>) älykkääseen sopimukseen. Kohokohtapyynnön voisi esimerkiksi tehdä auton korjannut mekaanikko tai asiantuntija, joka tekee auton autenttisuudesta ja kunnosta arvion. Kohokohtapyynnön tekijä voi pyytää pienen rahallisen korvauksen vaivannäöstä. Esimerkiksi auton korjaava mekaanikko voisi tehdä kohokohtapyynnön, jossa lukee ”Huolsin tämän auton Välivainion huoltoasemalla.” Hän voisi pyytää lomakkeen täyttämisen vaivannäöstä viisi euroa. Lomakkeen täyttämiseen kuluu muutama minuutti, mutta sekin vaatii pientä vaivannäköä. Ihmiset ovat suostuvaisempia muutaman minuutin vaivannäköön, jos he saavat siitä pienen rahallisen korvauksen.</w:t>
+      </w:r>
+    </w:p>
+    <w:p>
+      <w:r>
+        <w:t>Kukin kohokohtapyyntö voi maksaa auton omistajalle useita euroja tai kymmeniäkin euroja jokaisesta merkinnästä. Merkinnät voivat silti todistaa auton arvokkuuden tulevalle ostajalle. Huutokaupassa tarjouksen tekijä saattaa tehdä suuren niiden merkintöjen perusteella, jotka ovat lohkoketjussa. Tällöin auton myyjän maksamat kymmenien eurojen summat maksavat itsensä moninkertaisesti takaisin.</w:t>
+      </w:r>
+    </w:p>
+    <w:p>
+      <w:r>
+        <w:lastRenderedPageBreak/>
+        <w:t>Lisäksi kuka tahansa ihminen maailmassa voisi tehdä tarjouksen autosta. Kaikki tarjoukset ovat julkisia, ja kaikki pystyvät tarkastelemaan niitä. Julkisista tarjouksista voisi tehdä tilastoja, jotka antavat suuntaa-antavan kuvan auton arvosta. Auton omistaja voi hyväksyä tarjouksen, jolloin hän voi toimittaa auton ostajalle. Sopimuksen omistajuusoikeus siirtyy autokaupan yhteydessä.</w:t>
+      </w:r>
+    </w:p>
+    <w:p>
+      <w:pPr>
+        <w:pStyle w:val="Otsikko2"/>
+      </w:pPr>
+      <w:bookmarkStart w:id="146" w:name="_Toc478972909"/>
+      <w:bookmarkStart w:id="147" w:name="_Toc499815111"/>
+      <w:bookmarkStart w:id="148" w:name="_Toc499815338"/>
+      <w:bookmarkStart w:id="149" w:name="_Toc499815385"/>
+      <w:bookmarkStart w:id="150" w:name="_Toc499888681"/>
+      <w:r>
+        <w:t>Älykkään sopimuksen hyöty</w:t>
+      </w:r>
+      <w:bookmarkEnd w:id="146"/>
+      <w:r>
+        <w:t xml:space="preserve"> sovelluksessa</w:t>
+      </w:r>
+      <w:bookmarkEnd w:id="147"/>
+      <w:bookmarkEnd w:id="148"/>
+      <w:bookmarkEnd w:id="149"/>
+      <w:bookmarkEnd w:id="150"/>
+    </w:p>
+    <w:p>
+      <w:r>
+        <w:t>Autosovelluksen voisi kehittää perinteisenä palveluna, joka toimii tavallisella palvelimella, ja jonka merkinnät tallennetaan perinteiseen tietokantaan. Lohkoketjussa ja älykkäissä sopimuksissa on piirteitä, joista tämä sovellus voi hyötyä.</w:t>
+      </w:r>
+    </w:p>
+    <w:p>
+      <w:r>
+        <w:t xml:space="preserve">Toinen etu on lohkoketjumerkintöjen pitkäikäisyys. Klassisen auton elinkaari voi olla vuosikymmeniä, eivätkä kovin monet yritykset ole olemassa niin kauan. Jos tavallinen palvelu lopettaa toimintansa, tietokannassa olevat merkinnät voivat kadota. Lohkoketju on paljon pitkäikäisempi kuin perinteinen tietokanta. Kopiot tiedoista ovat jokaisella </w:t>
+      </w:r>
+      <w:proofErr w:type="spellStart"/>
+      <w:r>
+        <w:t>Ethereum</w:t>
+      </w:r>
+      <w:proofErr w:type="spellEnd"/>
+      <w:r>
+        <w:t>-verkon tietokoneella, joten tiedot eivät voi tuhoutua lopullisesti.</w:t>
+      </w:r>
+    </w:p>
+    <w:p>
+      <w:r>
+        <w:t>Lohkoketjussa kaikki maksutapahtumat ovat julkisia ja läpinäkyviä. Läpinäkyvyys sopii tämän sovelluksen käyttötapauksiin hyvin. Jos kaikki auton elinkaaressa tulleet tapahtumat ovat julkisia, on huijausten ja väärinkäytösten tekeminen kannattamatonta auton omistajalle. Sovelluksella tehtyjä merkintöjä tarkkailevat voivat tehdä tutkimusta ja havaita, jos auton elinkaaren merkinnöissä esiintyy väärää tietoa tai ristiriitoja. Sosiaalisen median aikakautena tieto petollisesta auton omistajasta leviää nopeasti ihmiseltä ihmiselle. Omistajan maineen menetyksen pelko voi olla suuri. Mikäli tällainen sovellus on oikeasti käytössä tulevaisuudessa, autonomistajat varmasti ymmärtävät, että on kannattavaa pysyä rehellisenä lisättäessä kohokohtia.</w:t>
+      </w:r>
+    </w:p>
+    <w:p>
+      <w:r>
+        <w:t>Lohkoketjuissa on piirre, että lisättyjä merkintöjä ja tiedonsiirtoja ei voi poistaa jälkikäteen. Epärehellinen autonomistaja ei siis pysty peittelemään jälkiään poistamalla tai muokkaamalla vanhoja merkintöjä. Tämä vahvistaa luottamusta sovelluksen käyttäjäkunnassa auton omistajan ja autosta kiinnostuneiden ostajien välillä.</w:t>
+      </w:r>
+    </w:p>
+    <w:p>
+      <w:pPr>
+        <w:pStyle w:val="Otsikko1"/>
+      </w:pPr>
+      <w:bookmarkStart w:id="151" w:name="_Toc499815112"/>
+      <w:bookmarkStart w:id="152" w:name="_Toc499815339"/>
+      <w:bookmarkStart w:id="153" w:name="_Toc499815386"/>
+      <w:bookmarkStart w:id="154" w:name="_Toc499888682"/>
+      <w:r>
+        <w:lastRenderedPageBreak/>
+        <w:t>TYÖHÖN LIITTYVÄ OHJELMISTO</w:t>
+      </w:r>
+      <w:bookmarkEnd w:id="151"/>
+      <w:bookmarkEnd w:id="152"/>
+      <w:bookmarkEnd w:id="153"/>
+      <w:bookmarkEnd w:id="154"/>
+    </w:p>
+    <w:p>
+      <w:pPr>
+        <w:pStyle w:val="Otsikko2"/>
+      </w:pPr>
+      <w:bookmarkStart w:id="155" w:name="_Toc499815113"/>
+      <w:bookmarkStart w:id="156" w:name="_Toc499815340"/>
+      <w:bookmarkStart w:id="157" w:name="_Toc499815387"/>
+      <w:bookmarkStart w:id="158" w:name="_Toc499888683"/>
+      <w:proofErr w:type="spellStart"/>
+      <w:r>
+        <w:t>Solidity</w:t>
+      </w:r>
+      <w:proofErr w:type="spellEnd"/>
+      <w:r>
+        <w:t>-kääntäjä</w:t>
+      </w:r>
+      <w:bookmarkEnd w:id="155"/>
+      <w:bookmarkEnd w:id="156"/>
+      <w:bookmarkEnd w:id="157"/>
+      <w:bookmarkEnd w:id="158"/>
+    </w:p>
+    <w:p>
+      <w:proofErr w:type="spellStart"/>
+      <w:r>
+        <w:t>Solidity</w:t>
+      </w:r>
+      <w:proofErr w:type="spellEnd"/>
+      <w:r>
+        <w:t xml:space="preserve">-kääntäjä kääntää </w:t>
+      </w:r>
+      <w:proofErr w:type="spellStart"/>
+      <w:r>
+        <w:t>Solidity</w:t>
+      </w:r>
+      <w:proofErr w:type="spellEnd"/>
+      <w:r>
+        <w:t xml:space="preserve">-kielen </w:t>
+      </w:r>
+      <w:proofErr w:type="spellStart"/>
+      <w:r>
+        <w:t>Ethereum</w:t>
+      </w:r>
+      <w:proofErr w:type="spellEnd"/>
+      <w:r>
+        <w:t xml:space="preserve">-tavukoodiksi, jonka </w:t>
+      </w:r>
+      <w:proofErr w:type="spellStart"/>
+      <w:r>
+        <w:t>Ethereum</w:t>
+      </w:r>
+      <w:proofErr w:type="spellEnd"/>
+      <w:r>
+        <w:t xml:space="preserve">-virtuaalikone muuntaa konekäskyiksi. </w:t>
+      </w:r>
+      <w:proofErr w:type="spellStart"/>
+      <w:r>
+        <w:t>Solidity</w:t>
+      </w:r>
+      <w:proofErr w:type="spellEnd"/>
+      <w:r>
+        <w:t xml:space="preserve">-kieli on hyvin yksinkertainen ja helposti opittava. Kirjoitusasultaan se muistuttaa JavaScriptiä. Ohjelmoijayhteisö on kehittänyt monia </w:t>
+      </w:r>
+      <w:proofErr w:type="spellStart"/>
+      <w:r>
+        <w:t>Solidity</w:t>
+      </w:r>
+      <w:proofErr w:type="spellEnd"/>
+      <w:r>
+        <w:t xml:space="preserve">-kääntäjiä. Yksi kääntäjä on </w:t>
+      </w:r>
+      <w:proofErr w:type="spellStart"/>
+      <w:r>
+        <w:t>Browser</w:t>
+      </w:r>
+      <w:proofErr w:type="spellEnd"/>
+      <w:r>
+        <w:t xml:space="preserve"> </w:t>
+      </w:r>
+      <w:proofErr w:type="spellStart"/>
+      <w:r>
+        <w:t>Solidity</w:t>
+      </w:r>
+      <w:proofErr w:type="spellEnd"/>
+      <w:r>
+        <w:t xml:space="preserve"> (ks. 4.</w:t>
+      </w:r>
+      <w:r>
+        <w:t>3</w:t>
+      </w:r>
+      <w:r>
+        <w:t xml:space="preserve">). Kääntäjiä on myös </w:t>
+      </w:r>
+      <w:proofErr w:type="spellStart"/>
+      <w:r>
+        <w:t>Truffle</w:t>
+      </w:r>
+      <w:proofErr w:type="spellEnd"/>
+      <w:r>
+        <w:t xml:space="preserve">-sovelluskehyksessä sekä </w:t>
+      </w:r>
+      <w:proofErr w:type="spellStart"/>
+      <w:r>
+        <w:t>Ethereum</w:t>
+      </w:r>
+      <w:proofErr w:type="spellEnd"/>
+      <w:r>
+        <w:t xml:space="preserve"> </w:t>
+      </w:r>
+      <w:proofErr w:type="spellStart"/>
+      <w:r>
+        <w:t>Wallet</w:t>
+      </w:r>
+      <w:proofErr w:type="spellEnd"/>
+      <w:r>
+        <w:t xml:space="preserve"> -ohjelmassa.</w:t>
+      </w:r>
+    </w:p>
+    <w:p>
+      <w:pPr>
+        <w:pStyle w:val="Otsikko2"/>
+      </w:pPr>
+      <w:bookmarkStart w:id="159" w:name="_Toc499815114"/>
+      <w:bookmarkStart w:id="160" w:name="_Toc499815341"/>
+      <w:bookmarkStart w:id="161" w:name="_Toc499815388"/>
+      <w:bookmarkStart w:id="162" w:name="_Toc499888684"/>
+      <w:r>
+        <w:t>Web3-kirjasto</w:t>
+      </w:r>
+      <w:bookmarkEnd w:id="159"/>
+      <w:bookmarkEnd w:id="160"/>
+      <w:bookmarkEnd w:id="161"/>
+      <w:bookmarkEnd w:id="162"/>
+    </w:p>
+    <w:p>
+      <w:r>
+        <w:t xml:space="preserve">Web3 on </w:t>
+      </w:r>
+      <w:proofErr w:type="spellStart"/>
+      <w:r>
+        <w:t>javascript</w:t>
+      </w:r>
+      <w:proofErr w:type="spellEnd"/>
+      <w:r>
+        <w:t xml:space="preserve">-kirjasto, joka pystyy lähettämään kutsuja paikalliselle </w:t>
+      </w:r>
+      <w:proofErr w:type="spellStart"/>
+      <w:r>
+        <w:t>ethereum</w:t>
+      </w:r>
+      <w:proofErr w:type="spellEnd"/>
+      <w:r>
+        <w:t xml:space="preserve">-solmulle. Web3:n avulla internet-selaimessa olevat sovellukset voivat </w:t>
+      </w:r>
+      <w:proofErr w:type="spellStart"/>
+      <w:r>
+        <w:t>vuorovaikuttaa</w:t>
+      </w:r>
+      <w:proofErr w:type="spellEnd"/>
+      <w:r>
+        <w:t xml:space="preserve"> </w:t>
+      </w:r>
+      <w:proofErr w:type="spellStart"/>
+      <w:r>
+        <w:t>Ethereum</w:t>
+      </w:r>
+      <w:proofErr w:type="spellEnd"/>
+      <w:r>
+        <w:t xml:space="preserve">-verkon kanssa. Web3:sta on olemassa </w:t>
+      </w:r>
+      <w:proofErr w:type="spellStart"/>
+      <w:r>
+        <w:t>npm</w:t>
+      </w:r>
+      <w:proofErr w:type="spellEnd"/>
+      <w:r>
+        <w:t>-paketti, jonka voi ottaa käyttöön helposti Meteorissa</w:t>
+      </w:r>
+      <w:r>
+        <w:t xml:space="preserve"> (ks. 4.6)</w:t>
+      </w:r>
+      <w:r>
+        <w:t xml:space="preserve">. Kirjasto on hyvin dokumentoitu esimerkkeineen </w:t>
+      </w:r>
+      <w:proofErr w:type="spellStart"/>
+      <w:r>
+        <w:t>Ethereumin</w:t>
+      </w:r>
+      <w:proofErr w:type="spellEnd"/>
+      <w:r>
+        <w:t xml:space="preserve"> GitHubin wiki-sivuilla. (11.)</w:t>
+      </w:r>
+    </w:p>
+    <w:p>
+      <w:pPr>
+        <w:pStyle w:val="Otsikko2"/>
+      </w:pPr>
+      <w:bookmarkStart w:id="163" w:name="_Toc499815115"/>
+      <w:bookmarkStart w:id="164" w:name="_Toc499815342"/>
+      <w:bookmarkStart w:id="165" w:name="_Toc499815389"/>
+      <w:bookmarkStart w:id="166" w:name="_Toc499888685"/>
+      <w:proofErr w:type="spellStart"/>
+      <w:r>
+        <w:t>Browser</w:t>
+      </w:r>
+      <w:proofErr w:type="spellEnd"/>
+      <w:r>
+        <w:t xml:space="preserve"> </w:t>
+      </w:r>
+      <w:proofErr w:type="spellStart"/>
+      <w:r>
+        <w:t>Solidity</w:t>
+      </w:r>
+      <w:bookmarkEnd w:id="163"/>
+      <w:bookmarkEnd w:id="164"/>
+      <w:bookmarkEnd w:id="165"/>
+      <w:bookmarkEnd w:id="166"/>
+      <w:proofErr w:type="spellEnd"/>
+    </w:p>
+    <w:p>
+      <w:proofErr w:type="spellStart"/>
+      <w:r>
+        <w:t>Browser</w:t>
+      </w:r>
+      <w:proofErr w:type="spellEnd"/>
+      <w:r>
+        <w:t xml:space="preserve"> </w:t>
+      </w:r>
+      <w:proofErr w:type="spellStart"/>
+      <w:r>
+        <w:t>Solidity</w:t>
+      </w:r>
+      <w:proofErr w:type="spellEnd"/>
+      <w:r>
+        <w:t xml:space="preserve"> on selaimessa käytettävä kääntäjä. Sen etuna on, että se toimii kaikilla tietokoneilla ilman ylimääräisten ohjelmien asennusta. (12.)</w:t>
+      </w:r>
+    </w:p>
+    <w:p>
+      <w:pPr>
+        <w:pStyle w:val="Otsikko2"/>
+      </w:pPr>
+      <w:bookmarkStart w:id="167" w:name="_Toc499815116"/>
+      <w:bookmarkStart w:id="168" w:name="_Toc499815343"/>
+      <w:bookmarkStart w:id="169" w:name="_Toc499815390"/>
+      <w:bookmarkStart w:id="170" w:name="_Toc499888686"/>
+      <w:proofErr w:type="spellStart"/>
+      <w:r>
+        <w:t>TestRPC</w:t>
+      </w:r>
+      <w:bookmarkEnd w:id="167"/>
+      <w:bookmarkEnd w:id="168"/>
+      <w:bookmarkEnd w:id="169"/>
+      <w:bookmarkEnd w:id="170"/>
+      <w:proofErr w:type="spellEnd"/>
+    </w:p>
+    <w:p>
+      <w:proofErr w:type="spellStart"/>
+      <w:r>
+        <w:t>TestRPC</w:t>
+      </w:r>
+      <w:proofErr w:type="spellEnd"/>
+      <w:r>
+        <w:t xml:space="preserve"> on </w:t>
+      </w:r>
+      <w:proofErr w:type="spellStart"/>
+      <w:r>
+        <w:t>Ethereum</w:t>
+      </w:r>
+      <w:proofErr w:type="spellEnd"/>
+      <w:r>
+        <w:t xml:space="preserve"> älykkäiden sopimusten kehittämistä varten tehty </w:t>
+      </w:r>
+      <w:proofErr w:type="spellStart"/>
+      <w:r>
+        <w:t>node</w:t>
+      </w:r>
+      <w:proofErr w:type="spellEnd"/>
+      <w:r>
+        <w:t xml:space="preserve">-palvelinsovellus, joka on tehty mukailemaan hyvin tarkasti </w:t>
+      </w:r>
+      <w:proofErr w:type="spellStart"/>
+      <w:r>
+        <w:t>Ethereum</w:t>
+      </w:r>
+      <w:proofErr w:type="spellEnd"/>
+      <w:r>
+        <w:t xml:space="preserve">-lohkoketjun toimintaa. </w:t>
+      </w:r>
+      <w:proofErr w:type="spellStart"/>
+      <w:r>
+        <w:t>TestRPC</w:t>
+      </w:r>
+      <w:proofErr w:type="spellEnd"/>
+      <w:r>
+        <w:t xml:space="preserve"> toimii kehittäjän paikallisella tietokoneella. Maksutapahtumien todentaminen tapahtuu </w:t>
+      </w:r>
+      <w:proofErr w:type="spellStart"/>
+      <w:r>
+        <w:t>TestRPC:ssä</w:t>
+      </w:r>
+      <w:proofErr w:type="spellEnd"/>
+      <w:r>
+        <w:t xml:space="preserve"> hyvin nopeasti, eikä maksutapahtumista tarvitse maksaa oikeaa, rahanarvoista eetteriä. (13.)</w:t>
+      </w:r>
+    </w:p>
+    <w:p>
+      <w:r>
+        <w:t xml:space="preserve">Tätä työtä kehittäessä </w:t>
+      </w:r>
+      <w:proofErr w:type="spellStart"/>
+      <w:r>
+        <w:t>TestRPC:n</w:t>
+      </w:r>
+      <w:proofErr w:type="spellEnd"/>
+      <w:r>
+        <w:t xml:space="preserve"> asentaminen Windows-käyttöjärjestelmälle vaati ohjelmistoa, jota ei ollut valmiina Windowsissa. Asentamisessa käytettiin Microsoft Visual Studio </w:t>
+      </w:r>
+      <w:proofErr w:type="spellStart"/>
+      <w:r>
+        <w:t>Community</w:t>
+      </w:r>
+      <w:proofErr w:type="spellEnd"/>
+      <w:r>
+        <w:t xml:space="preserve"> Edition -ohjelman mukana tulleita resursseja. </w:t>
+      </w:r>
+      <w:proofErr w:type="spellStart"/>
+      <w:r>
+        <w:t>TestRPC:n</w:t>
+      </w:r>
+      <w:proofErr w:type="spellEnd"/>
+      <w:r>
+        <w:t xml:space="preserve"> kehittäjien mukaan 25.10.2017 Windows-asennus on helpottunut, eikä ylimääräisten </w:t>
+      </w:r>
+      <w:r>
+        <w:lastRenderedPageBreak/>
+        <w:t xml:space="preserve">resurssien asennusta vaadita enää. </w:t>
+      </w:r>
+      <w:proofErr w:type="spellStart"/>
+      <w:r>
+        <w:t>TestRPC</w:t>
+      </w:r>
+      <w:proofErr w:type="spellEnd"/>
+      <w:r>
+        <w:t xml:space="preserve"> on yhdistynyt </w:t>
+      </w:r>
+      <w:proofErr w:type="spellStart"/>
+      <w:r>
+        <w:t>Truffle</w:t>
+      </w:r>
+      <w:proofErr w:type="spellEnd"/>
+      <w:r>
+        <w:t xml:space="preserve">-sovelluskehyksen (Ks. 4.5) ominaisuudeksi, ja ottanut nimekseen </w:t>
+      </w:r>
+      <w:proofErr w:type="spellStart"/>
+      <w:r>
+        <w:t>Ganache</w:t>
+      </w:r>
+      <w:proofErr w:type="spellEnd"/>
+      <w:r>
+        <w:t xml:space="preserve"> CLI. (14; 15.)</w:t>
+      </w:r>
+    </w:p>
+    <w:p>
+      <w:pPr>
+        <w:pStyle w:val="Otsikko2"/>
+      </w:pPr>
+      <w:bookmarkStart w:id="171" w:name="_Toc499815117"/>
+      <w:bookmarkStart w:id="172" w:name="_Toc499815344"/>
+      <w:bookmarkStart w:id="173" w:name="_Toc499815391"/>
+      <w:bookmarkStart w:id="174" w:name="_Toc499888687"/>
+      <w:proofErr w:type="spellStart"/>
+      <w:r>
+        <w:t>Truffle</w:t>
+      </w:r>
+      <w:proofErr w:type="spellEnd"/>
+      <w:r>
+        <w:t>-sovelluskehys</w:t>
+      </w:r>
+      <w:bookmarkEnd w:id="171"/>
+      <w:bookmarkEnd w:id="172"/>
+      <w:bookmarkEnd w:id="173"/>
+      <w:bookmarkEnd w:id="174"/>
+    </w:p>
+    <w:p>
+      <w:proofErr w:type="spellStart"/>
+      <w:r>
+        <w:t>Truffle</w:t>
+      </w:r>
+      <w:proofErr w:type="spellEnd"/>
+      <w:r>
+        <w:t xml:space="preserve"> on </w:t>
+      </w:r>
+      <w:proofErr w:type="spellStart"/>
+      <w:r>
+        <w:t>Ethereumin</w:t>
+      </w:r>
+      <w:proofErr w:type="spellEnd"/>
+      <w:r>
+        <w:t xml:space="preserve"> älykkäiden sopimusten kehittämistä varten luotu sovelluskehys. Sen on tarkoitus helpottaa </w:t>
+      </w:r>
+      <w:proofErr w:type="spellStart"/>
+      <w:r>
+        <w:t>Solidity</w:t>
+      </w:r>
+      <w:proofErr w:type="spellEnd"/>
+      <w:r>
+        <w:t xml:space="preserve">-kielellä älykkäiden sopimusten koodin kirjoittamista. Sovelluskehyksen avulla voi tehdä älykkäiden sopimusten jatkuvaa integraatiota </w:t>
+      </w:r>
+      <w:proofErr w:type="spellStart"/>
+      <w:r>
+        <w:t>Ethereum</w:t>
+      </w:r>
+      <w:proofErr w:type="spellEnd"/>
+      <w:r>
+        <w:t xml:space="preserve">-lohkoketjuun. </w:t>
+      </w:r>
+      <w:proofErr w:type="spellStart"/>
+      <w:r>
+        <w:t>Trufflen</w:t>
+      </w:r>
+      <w:proofErr w:type="spellEnd"/>
+      <w:r>
+        <w:t xml:space="preserve"> avulla voi myös kirjoittaa automatisoituja testejä sopimuksille. (16.)</w:t>
+      </w:r>
+    </w:p>
+    <w:p>
+      <w:pPr>
+        <w:pStyle w:val="Otsikko2"/>
+      </w:pPr>
+      <w:bookmarkStart w:id="175" w:name="_Toc499815118"/>
+      <w:bookmarkStart w:id="176" w:name="_Toc499815345"/>
+      <w:bookmarkStart w:id="177" w:name="_Toc499815392"/>
+      <w:bookmarkStart w:id="178" w:name="_Toc499888688"/>
+      <w:proofErr w:type="spellStart"/>
+      <w:r>
+        <w:t>Meteor</w:t>
+      </w:r>
+      <w:bookmarkEnd w:id="175"/>
+      <w:bookmarkEnd w:id="176"/>
+      <w:bookmarkEnd w:id="177"/>
+      <w:bookmarkEnd w:id="178"/>
+      <w:proofErr w:type="spellEnd"/>
+    </w:p>
+    <w:p>
+      <w:proofErr w:type="spellStart"/>
+      <w:r>
+        <w:t>Meteor</w:t>
+      </w:r>
+      <w:proofErr w:type="spellEnd"/>
+      <w:r>
+        <w:t xml:space="preserve"> on sovelluskehys, joka yhdistää </w:t>
+      </w:r>
+      <w:proofErr w:type="spellStart"/>
+      <w:r>
+        <w:t>Node</w:t>
+      </w:r>
+      <w:proofErr w:type="spellEnd"/>
+      <w:r>
+        <w:t xml:space="preserve">-palvelimen ja </w:t>
+      </w:r>
+      <w:proofErr w:type="spellStart"/>
+      <w:r>
+        <w:t>MongoDB</w:t>
+      </w:r>
+      <w:proofErr w:type="spellEnd"/>
+      <w:r>
+        <w:t xml:space="preserve"> -tietokannan hyvin helppokäyttöisesti. </w:t>
+      </w:r>
+      <w:proofErr w:type="spellStart"/>
+      <w:r>
+        <w:t>Meteor</w:t>
+      </w:r>
+      <w:proofErr w:type="spellEnd"/>
+      <w:r>
+        <w:t xml:space="preserve"> on saanut maailmalla huomiota, koska sen avulla voi tehdä samanaikaisesti verkkosivuja sekä mobiilisovelluksia. Meteorilla on helppo luoda reaktiivisia käyttöliittymiä, jolloin sovelluksen käyttöliittymä näyttää reaaliaikaisesti kaikki päivitykset, mitkä tulevat tietokantaan. (17.)</w:t>
+      </w:r>
+    </w:p>
+    <w:p>
+      <w:pPr>
+        <w:pStyle w:val="Otsikko2"/>
+      </w:pPr>
+      <w:bookmarkStart w:id="179" w:name="_Toc499815119"/>
+      <w:bookmarkStart w:id="180" w:name="_Toc499815346"/>
+      <w:bookmarkStart w:id="181" w:name="_Toc499815393"/>
+      <w:bookmarkStart w:id="182" w:name="_Toc499888689"/>
+      <w:proofErr w:type="spellStart"/>
+      <w:r>
+        <w:t>GoEthereum</w:t>
+      </w:r>
+      <w:proofErr w:type="spellEnd"/>
+      <w:r>
+        <w:t xml:space="preserve"> (</w:t>
+      </w:r>
+      <w:proofErr w:type="spellStart"/>
+      <w:r>
+        <w:t>geth</w:t>
+      </w:r>
+      <w:proofErr w:type="spellEnd"/>
+      <w:r>
+        <w:t>)</w:t>
+      </w:r>
+      <w:bookmarkEnd w:id="179"/>
+      <w:bookmarkEnd w:id="180"/>
+      <w:bookmarkEnd w:id="181"/>
+      <w:bookmarkEnd w:id="182"/>
+    </w:p>
+    <w:p>
+      <w:r>
+        <w:t xml:space="preserve">Go-kielellä ohjelmoitu </w:t>
+      </w:r>
+      <w:proofErr w:type="spellStart"/>
+      <w:r>
+        <w:t>Ethereum</w:t>
+      </w:r>
+      <w:proofErr w:type="spellEnd"/>
+      <w:r>
+        <w:t xml:space="preserve">-virtuaalikone. Tämän työn sovellusta kehittäessä </w:t>
+      </w:r>
+      <w:proofErr w:type="spellStart"/>
+      <w:r>
+        <w:t>geth</w:t>
+      </w:r>
+      <w:proofErr w:type="spellEnd"/>
+      <w:r>
+        <w:t xml:space="preserve">-solmua ei juurikaan käytetty, koska kehityksessä käytettiin lähinnä </w:t>
+      </w:r>
+      <w:proofErr w:type="spellStart"/>
+      <w:r>
+        <w:t>TestRPC</w:t>
+      </w:r>
+      <w:proofErr w:type="spellEnd"/>
+      <w:r>
+        <w:t xml:space="preserve">-testiverkkoa. </w:t>
+      </w:r>
+      <w:proofErr w:type="spellStart"/>
+      <w:r>
+        <w:t>Geth</w:t>
+      </w:r>
+      <w:proofErr w:type="spellEnd"/>
+      <w:r>
+        <w:t xml:space="preserve">-solmua tarvittaisiin, jos työssä kehitetty älykäs sopimus haluttaisiin sijoittaa oikeaan </w:t>
+      </w:r>
+      <w:proofErr w:type="spellStart"/>
+      <w:r>
+        <w:t>Ethereum</w:t>
+      </w:r>
+      <w:proofErr w:type="spellEnd"/>
+      <w:r>
+        <w:t>-verkkoon. (18; 19.)</w:t>
+      </w:r>
+    </w:p>
+    <w:p>
+      <w:pPr>
+        <w:pStyle w:val="Otsikko2"/>
+      </w:pPr>
+      <w:bookmarkStart w:id="183" w:name="_Toc499815120"/>
+      <w:bookmarkStart w:id="184" w:name="_Toc499815347"/>
+      <w:bookmarkStart w:id="185" w:name="_Toc499815394"/>
+      <w:bookmarkStart w:id="186" w:name="_Toc499888690"/>
+      <w:proofErr w:type="spellStart"/>
+      <w:r>
+        <w:t>Ethereum</w:t>
+      </w:r>
+      <w:proofErr w:type="spellEnd"/>
+      <w:r>
+        <w:t xml:space="preserve"> </w:t>
+      </w:r>
+      <w:proofErr w:type="spellStart"/>
+      <w:r>
+        <w:t>Wallet</w:t>
+      </w:r>
+      <w:bookmarkEnd w:id="183"/>
+      <w:bookmarkEnd w:id="184"/>
+      <w:bookmarkEnd w:id="185"/>
+      <w:bookmarkEnd w:id="186"/>
+      <w:proofErr w:type="spellEnd"/>
+    </w:p>
+    <w:p>
+      <w:proofErr w:type="spellStart"/>
+      <w:r>
+        <w:t>Ethereum</w:t>
+      </w:r>
+      <w:proofErr w:type="spellEnd"/>
+      <w:r>
+        <w:t xml:space="preserve"> </w:t>
+      </w:r>
+      <w:proofErr w:type="spellStart"/>
+      <w:r>
+        <w:t>Wallet</w:t>
+      </w:r>
+      <w:proofErr w:type="spellEnd"/>
+      <w:r>
+        <w:t xml:space="preserve"> on helppokäyttöinen ohjelma, jolla käyttäjä voi </w:t>
+      </w:r>
+      <w:proofErr w:type="spellStart"/>
+      <w:r>
+        <w:t>vuorovaikuttaa</w:t>
+      </w:r>
+      <w:proofErr w:type="spellEnd"/>
+      <w:r>
+        <w:t xml:space="preserve"> </w:t>
+      </w:r>
+      <w:proofErr w:type="spellStart"/>
+      <w:r>
+        <w:t>Ethereum</w:t>
+      </w:r>
+      <w:proofErr w:type="spellEnd"/>
+      <w:r>
+        <w:t xml:space="preserve">-verkon kanssa. Ohjelma käynnistää tietokoneelle </w:t>
+      </w:r>
+      <w:proofErr w:type="spellStart"/>
+      <w:r>
+        <w:t>geth</w:t>
+      </w:r>
+      <w:proofErr w:type="spellEnd"/>
+      <w:r>
+        <w:t xml:space="preserve">-solmun automaattisesti, vaatimatta käyttäjältä ymmärrystä tekniikan yksityiskohdista. </w:t>
+      </w:r>
+      <w:proofErr w:type="spellStart"/>
+      <w:r>
+        <w:t>Ethereum</w:t>
+      </w:r>
+      <w:proofErr w:type="spellEnd"/>
+      <w:r>
+        <w:t xml:space="preserve"> </w:t>
+      </w:r>
+      <w:proofErr w:type="spellStart"/>
+      <w:r>
+        <w:t>Walletin</w:t>
+      </w:r>
+      <w:proofErr w:type="spellEnd"/>
+      <w:r>
+        <w:t xml:space="preserve"> graafisella käyttöliittymällä voi tehdä maksutapahtumia </w:t>
+      </w:r>
+      <w:proofErr w:type="spellStart"/>
+      <w:r>
+        <w:t>Ethereum</w:t>
+      </w:r>
+      <w:proofErr w:type="spellEnd"/>
+      <w:r>
+        <w:t xml:space="preserve">-verkkoon. Ohjelmassa on </w:t>
+      </w:r>
+      <w:proofErr w:type="spellStart"/>
+      <w:r>
+        <w:t>Solidity</w:t>
+      </w:r>
+      <w:proofErr w:type="spellEnd"/>
+      <w:r>
+        <w:t xml:space="preserve">-kääntäjä, ja ohjelmalla voi lähettää sopimuksensa </w:t>
+      </w:r>
+      <w:proofErr w:type="spellStart"/>
+      <w:r>
+        <w:t>Ethereum</w:t>
+      </w:r>
+      <w:proofErr w:type="spellEnd"/>
+      <w:r>
+        <w:t xml:space="preserve">-verkkoon.  Valitettavasti </w:t>
+      </w:r>
+      <w:proofErr w:type="spellStart"/>
+      <w:r>
+        <w:t>Ethereum</w:t>
+      </w:r>
+      <w:proofErr w:type="spellEnd"/>
+      <w:r>
+        <w:t xml:space="preserve"> </w:t>
+      </w:r>
+      <w:proofErr w:type="spellStart"/>
+      <w:r>
+        <w:t>Wallet</w:t>
+      </w:r>
+      <w:proofErr w:type="spellEnd"/>
+      <w:r>
+        <w:t xml:space="preserve"> ei toimi </w:t>
+      </w:r>
+      <w:proofErr w:type="spellStart"/>
+      <w:r>
+        <w:t>TestRPC:n</w:t>
+      </w:r>
+      <w:proofErr w:type="spellEnd"/>
+      <w:r>
+        <w:t xml:space="preserve"> kanssa, koska </w:t>
+      </w:r>
+      <w:proofErr w:type="spellStart"/>
+      <w:r>
+        <w:t>TestRPC</w:t>
+      </w:r>
+      <w:proofErr w:type="spellEnd"/>
+      <w:r>
+        <w:t xml:space="preserve"> toteuttaa vain osan kaikista rajapinnoista, joita </w:t>
+      </w:r>
+      <w:proofErr w:type="spellStart"/>
+      <w:r>
+        <w:t>geth</w:t>
+      </w:r>
+      <w:proofErr w:type="spellEnd"/>
+      <w:r>
+        <w:t xml:space="preserve">-solmussa on. Maksutapahtumia lähettäessä </w:t>
+      </w:r>
+      <w:proofErr w:type="spellStart"/>
+      <w:r>
+        <w:t>Ethereum</w:t>
+      </w:r>
+      <w:proofErr w:type="spellEnd"/>
+      <w:r>
+        <w:t xml:space="preserve"> </w:t>
+      </w:r>
+      <w:proofErr w:type="spellStart"/>
+      <w:r>
+        <w:t>Wallet</w:t>
+      </w:r>
+      <w:proofErr w:type="spellEnd"/>
+      <w:r>
+        <w:t xml:space="preserve"> käyttää rajapintaa </w:t>
+      </w:r>
+      <w:proofErr w:type="spellStart"/>
+      <w:r>
+        <w:rPr>
+          <w:i/>
+        </w:rPr>
+        <w:t>signAndSendTransaction</w:t>
+      </w:r>
+      <w:proofErr w:type="spellEnd"/>
+      <w:r>
+        <w:t xml:space="preserve">, jota ei ole toteutettu </w:t>
+      </w:r>
+      <w:proofErr w:type="spellStart"/>
+      <w:r>
+        <w:t>TestRPC:ssä</w:t>
+      </w:r>
+      <w:proofErr w:type="spellEnd"/>
+      <w:r>
+        <w:t>. (20.)</w:t>
+      </w:r>
+    </w:p>
+    <w:p>
+      <w:pPr>
+        <w:pStyle w:val="Otsikko1"/>
+      </w:pPr>
+      <w:bookmarkStart w:id="187" w:name="_Toc478972912"/>
+      <w:bookmarkStart w:id="188" w:name="_Toc499815121"/>
+      <w:bookmarkStart w:id="189" w:name="_Toc499815348"/>
+      <w:bookmarkStart w:id="190" w:name="_Toc499815395"/>
+      <w:bookmarkStart w:id="191" w:name="_Toc499888691"/>
+      <w:r>
+        <w:lastRenderedPageBreak/>
+        <w:t>TYÖN KULKU</w:t>
+      </w:r>
+      <w:bookmarkEnd w:id="187"/>
+      <w:bookmarkEnd w:id="188"/>
+      <w:bookmarkEnd w:id="189"/>
+      <w:bookmarkEnd w:id="190"/>
+      <w:bookmarkEnd w:id="191"/>
     </w:p>
     <w:p>
       <w:r>
@@ -13328,18 +13389,20 @@
       <w:pPr>
         <w:pStyle w:val="Otsikko1"/>
       </w:pPr>
-      <w:bookmarkStart w:id="133" w:name="_Toc478972913"/>
-      <w:bookmarkStart w:id="134" w:name="_Toc499815122"/>
-      <w:bookmarkStart w:id="135" w:name="_Toc499815349"/>
-      <w:bookmarkStart w:id="136" w:name="_Toc499815396"/>
+      <w:bookmarkStart w:id="192" w:name="_Toc478972913"/>
+      <w:bookmarkStart w:id="193" w:name="_Toc499815122"/>
+      <w:bookmarkStart w:id="194" w:name="_Toc499815349"/>
+      <w:bookmarkStart w:id="195" w:name="_Toc499815396"/>
+      <w:bookmarkStart w:id="196" w:name="_Toc499888692"/>
       <w:r>
         <w:lastRenderedPageBreak/>
         <w:t>LOPPUTULOKSET</w:t>
       </w:r>
-      <w:bookmarkEnd w:id="133"/>
-      <w:bookmarkEnd w:id="134"/>
-      <w:bookmarkEnd w:id="135"/>
-      <w:bookmarkEnd w:id="136"/>
+      <w:bookmarkEnd w:id="192"/>
+      <w:bookmarkEnd w:id="193"/>
+      <w:bookmarkEnd w:id="194"/>
+      <w:bookmarkEnd w:id="195"/>
+      <w:bookmarkEnd w:id="196"/>
     </w:p>
     <w:p>
       <w:r>
@@ -13451,15 +13514,17 @@
       <w:pPr>
         <w:pStyle w:val="Otsikko2"/>
       </w:pPr>
-      <w:bookmarkStart w:id="137" w:name="_Toc499815123"/>
-      <w:bookmarkStart w:id="138" w:name="_Toc499815350"/>
-      <w:bookmarkStart w:id="139" w:name="_Toc499815397"/>
+      <w:bookmarkStart w:id="197" w:name="_Toc499815123"/>
+      <w:bookmarkStart w:id="198" w:name="_Toc499815350"/>
+      <w:bookmarkStart w:id="199" w:name="_Toc499815397"/>
+      <w:bookmarkStart w:id="200" w:name="_Toc499888693"/>
       <w:r>
         <w:t>Toteutuneet käyttötapaukset</w:t>
       </w:r>
-      <w:bookmarkEnd w:id="137"/>
-      <w:bookmarkEnd w:id="138"/>
-      <w:bookmarkEnd w:id="139"/>
+      <w:bookmarkEnd w:id="197"/>
+      <w:bookmarkEnd w:id="198"/>
+      <w:bookmarkEnd w:id="199"/>
+      <w:bookmarkEnd w:id="200"/>
     </w:p>
     <w:p>
       <w:r>
@@ -13725,15 +13790,17 @@
       <w:pPr>
         <w:pStyle w:val="Otsikko2"/>
       </w:pPr>
-      <w:bookmarkStart w:id="140" w:name="_Toc499815124"/>
-      <w:bookmarkStart w:id="141" w:name="_Toc499815351"/>
-      <w:bookmarkStart w:id="142" w:name="_Toc499815398"/>
+      <w:bookmarkStart w:id="201" w:name="_Toc499815124"/>
+      <w:bookmarkStart w:id="202" w:name="_Toc499815351"/>
+      <w:bookmarkStart w:id="203" w:name="_Toc499815398"/>
+      <w:bookmarkStart w:id="204" w:name="_Toc499888694"/>
       <w:r>
         <w:t>Toteutumattomia käyttötapauksia</w:t>
       </w:r>
-      <w:bookmarkEnd w:id="140"/>
-      <w:bookmarkEnd w:id="141"/>
-      <w:bookmarkEnd w:id="142"/>
+      <w:bookmarkEnd w:id="201"/>
+      <w:bookmarkEnd w:id="202"/>
+      <w:bookmarkEnd w:id="203"/>
+      <w:bookmarkEnd w:id="204"/>
     </w:p>
     <w:p>
       <w:r>
@@ -14505,16 +14572,18 @@
       <w:pPr>
         <w:pStyle w:val="Otsikko1"/>
       </w:pPr>
-      <w:bookmarkStart w:id="143" w:name="_Toc499815125"/>
-      <w:bookmarkStart w:id="144" w:name="_Toc499815352"/>
-      <w:bookmarkStart w:id="145" w:name="_Toc499815399"/>
+      <w:bookmarkStart w:id="205" w:name="_Toc499815125"/>
+      <w:bookmarkStart w:id="206" w:name="_Toc499815352"/>
+      <w:bookmarkStart w:id="207" w:name="_Toc499815399"/>
+      <w:bookmarkStart w:id="208" w:name="_Toc499888695"/>
       <w:r>
         <w:lastRenderedPageBreak/>
         <w:t>ARVIO TEKNIIKASTA</w:t>
       </w:r>
-      <w:bookmarkEnd w:id="143"/>
-      <w:bookmarkEnd w:id="144"/>
-      <w:bookmarkEnd w:id="145"/>
+      <w:bookmarkEnd w:id="205"/>
+      <w:bookmarkEnd w:id="206"/>
+      <w:bookmarkEnd w:id="207"/>
+      <w:bookmarkEnd w:id="208"/>
     </w:p>
     <w:p>
       <w:proofErr w:type="spellStart"/>
@@ -14752,16 +14821,18 @@
       <w:pPr>
         <w:pStyle w:val="Otsikko1"/>
       </w:pPr>
-      <w:bookmarkStart w:id="146" w:name="_Toc499815126"/>
-      <w:bookmarkStart w:id="147" w:name="_Toc499815353"/>
-      <w:bookmarkStart w:id="148" w:name="_Toc499815400"/>
+      <w:bookmarkStart w:id="209" w:name="_Toc499815126"/>
+      <w:bookmarkStart w:id="210" w:name="_Toc499815353"/>
+      <w:bookmarkStart w:id="211" w:name="_Toc499815400"/>
+      <w:bookmarkStart w:id="212" w:name="_Toc499888696"/>
       <w:r>
         <w:lastRenderedPageBreak/>
         <w:t>LOPPUSANAT</w:t>
       </w:r>
-      <w:bookmarkEnd w:id="146"/>
-      <w:bookmarkEnd w:id="147"/>
-      <w:bookmarkEnd w:id="148"/>
+      <w:bookmarkEnd w:id="209"/>
+      <w:bookmarkEnd w:id="210"/>
+      <w:bookmarkEnd w:id="211"/>
+      <w:bookmarkEnd w:id="212"/>
     </w:p>
     <w:p>
       <w:r>
@@ -16490,12 +16561,12 @@
       <w:pPr>
         <w:pStyle w:val="Otsikko"/>
       </w:pPr>
-      <w:bookmarkStart w:id="149" w:name="_Toc379873579"/>
+      <w:bookmarkStart w:id="213" w:name="_Toc379873579"/>
       <w:r>
         <w:lastRenderedPageBreak/>
         <w:t>LIITTEET</w:t>
       </w:r>
-      <w:bookmarkEnd w:id="149"/>
+      <w:bookmarkEnd w:id="213"/>
     </w:p>
     <w:p>
       <w:r>
@@ -37814,7 +37885,7 @@
           <w:rPr>
             <w:noProof/>
           </w:rPr>
-          <w:t>9</w:t>
+          <w:t>10</w:t>
         </w:r>
         <w:r>
           <w:fldChar w:fldCharType="end"/>
@@ -42770,7 +42841,7 @@
 </file>
 
 <file path=customXml/itemProps1.xml><?xml version="1.0" encoding="utf-8"?>
-<ds:datastoreItem xmlns:ds="http://schemas.openxmlformats.org/officeDocument/2006/customXml" ds:itemID="{CAD3438B-F425-4289-911B-BF29D87F1015}">
+<ds:datastoreItem xmlns:ds="http://schemas.openxmlformats.org/officeDocument/2006/customXml" ds:itemID="{CF311F0F-D0DD-4876-8170-79893A05300A}">
   <ds:schemaRefs>
     <ds:schemaRef ds:uri="http://schemas.openxmlformats.org/officeDocument/2006/bibliography"/>
   </ds:schemaRefs>

</xml_diff>

<commit_message>
Korjattu toisessa osassa ylätunnisteen liite-tekstit
</commit_message>
<xml_diff>
--- a/Dokumentaatio/miettinen_kooste_opn.docx
+++ b/Dokumentaatio/miettinen_kooste_opn.docx
@@ -585,7 +585,7 @@
           </mc:Choice>
           <mc:Fallback>
             <w:pict>
-              <v:line w14:anchorId="3C475B4D" id="Line 8" o:spid="_x0000_s1026" style="position:absolute;z-index:251647488;visibility:visible;mso-wrap-style:square;mso-width-percent:0;mso-height-percent:0;mso-wrap-distance-left:9pt;mso-wrap-distance-top:0;mso-wrap-distance-right:9pt;mso-wrap-distance-bottom:0;mso-position-horizontal:absolute;mso-position-horizontal-relative:text;mso-position-vertical:absolute;mso-position-vertical-relative:text;mso-width-percent:0;mso-height-percent:0;mso-width-relative:page;mso-height-relative:page" from="-1.35pt,3.2pt" to="421.65pt,3.2pt" o:gfxdata="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" strokeweight=".5pt"/>
+              <v:line w14:anchorId="2110969F" id="Line 8" o:spid="_x0000_s1026" style="position:absolute;z-index:251647488;visibility:visible;mso-wrap-style:square;mso-width-percent:0;mso-height-percent:0;mso-wrap-distance-left:9pt;mso-wrap-distance-top:0;mso-wrap-distance-right:9pt;mso-wrap-distance-bottom:0;mso-position-horizontal:absolute;mso-position-horizontal-relative:text;mso-position-vertical:absolute;mso-position-vertical-relative:text;mso-width-percent:0;mso-height-percent:0;mso-width-relative:page;mso-height-relative:page" from="-1.35pt,3.2pt" to="421.65pt,3.2pt" o:gfxdata="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" strokeweight=".5pt"/>
             </w:pict>
           </mc:Fallback>
         </mc:AlternateContent>
@@ -764,7 +764,7 @@
           </mc:Choice>
           <mc:Fallback>
             <w:pict>
-              <v:line w14:anchorId="1CDF2028" id="Line 9" o:spid="_x0000_s1026" style="position:absolute;z-index:251656704;visibility:visible;mso-wrap-style:square;mso-width-percent:0;mso-height-percent:0;mso-wrap-distance-left:9pt;mso-wrap-distance-top:0;mso-wrap-distance-right:9pt;mso-wrap-distance-bottom:0;mso-position-horizontal:absolute;mso-position-horizontal-relative:text;mso-position-vertical:absolute;mso-position-vertical-relative:text;mso-width-percent:0;mso-height-percent:0;mso-width-relative:page;mso-height-relative:page" from="-1.35pt,.15pt" to="421.65pt,.15pt" o:gfxdata="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" strokeweight=".5pt"/>
+              <v:line w14:anchorId="2D876935" id="Line 9" o:spid="_x0000_s1026" style="position:absolute;z-index:251656704;visibility:visible;mso-wrap-style:square;mso-width-percent:0;mso-height-percent:0;mso-wrap-distance-left:9pt;mso-wrap-distance-top:0;mso-wrap-distance-right:9pt;mso-wrap-distance-bottom:0;mso-position-horizontal:absolute;mso-position-horizontal-relative:text;mso-position-vertical:absolute;mso-position-vertical-relative:text;mso-width-percent:0;mso-height-percent:0;mso-width-relative:page;mso-height-relative:page" from="-1.35pt,.15pt" to="421.65pt,.15pt" o:gfxdata="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" strokeweight=".5pt"/>
             </w:pict>
           </mc:Fallback>
         </mc:AlternateContent>
@@ -1022,7 +1022,7 @@
           </mc:Choice>
           <mc:Fallback>
             <w:pict>
-              <v:line w14:anchorId="2D5450B5" id="Line 10" o:spid="_x0000_s1026" style="position:absolute;z-index:251667968;visibility:visible;mso-wrap-style:square;mso-width-percent:0;mso-height-percent:0;mso-wrap-distance-left:9pt;mso-wrap-distance-top:0;mso-wrap-distance-right:9pt;mso-wrap-distance-bottom:0;mso-position-horizontal:absolute;mso-position-horizontal-relative:text;mso-position-vertical:absolute;mso-position-vertical-relative:text;mso-width-percent:0;mso-height-percent:0;mso-width-relative:page;mso-height-relative:page" from="-1.35pt,2.65pt" to="421.65pt,2.65pt" o:gfxdata="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" strokeweight=".5pt"/>
+              <v:line w14:anchorId="4B7C3C2C" id="Line 10" o:spid="_x0000_s1026" style="position:absolute;z-index:251667968;visibility:visible;mso-wrap-style:square;mso-width-percent:0;mso-height-percent:0;mso-wrap-distance-left:9pt;mso-wrap-distance-top:0;mso-wrap-distance-right:9pt;mso-wrap-distance-bottom:0;mso-position-horizontal:absolute;mso-position-horizontal-relative:text;mso-position-vertical:absolute;mso-position-vertical-relative:text;mso-width-percent:0;mso-height-percent:0;mso-width-relative:page;mso-height-relative:page" from="-1.35pt,2.65pt" to="421.65pt,2.65pt" o:gfxdata="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" strokeweight=".5pt"/>
             </w:pict>
           </mc:Fallback>
         </mc:AlternateContent>
@@ -1224,7 +1224,7 @@
           </mc:Choice>
           <mc:Fallback>
             <w:pict>
-              <v:line w14:anchorId="50783008" id="Line 4" o:spid="_x0000_s1026" style="position:absolute;z-index:251681280;visibility:visible;mso-wrap-style:square;mso-width-percent:0;mso-height-percent:0;mso-wrap-distance-left:9pt;mso-wrap-distance-top:0;mso-wrap-distance-right:9pt;mso-wrap-distance-bottom:0;mso-position-horizontal:absolute;mso-position-horizontal-relative:text;mso-position-vertical:absolute;mso-position-vertical-relative:text;mso-width-percent:0;mso-height-percent:0;mso-width-relative:page;mso-height-relative:page" from="-1.35pt,3.2pt" to="421.65pt,3.2pt" o:gfxdata="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" strokeweight=".5pt"/>
+              <v:line w14:anchorId="4412E601" id="Line 4" o:spid="_x0000_s1026" style="position:absolute;z-index:251681280;visibility:visible;mso-wrap-style:square;mso-width-percent:0;mso-height-percent:0;mso-wrap-distance-left:9pt;mso-wrap-distance-top:0;mso-wrap-distance-right:9pt;mso-wrap-distance-bottom:0;mso-position-horizontal:absolute;mso-position-horizontal-relative:text;mso-position-vertical:absolute;mso-position-vertical-relative:text;mso-width-percent:0;mso-height-percent:0;mso-width-relative:page;mso-height-relative:page" from="-1.35pt,3.2pt" to="421.65pt,3.2pt" o:gfxdata="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" strokeweight=".5pt"/>
             </w:pict>
           </mc:Fallback>
         </mc:AlternateContent>
@@ -1439,7 +1439,7 @@
           </mc:Choice>
           <mc:Fallback>
             <w:pict>
-              <v:line w14:anchorId="5CE30BB4" id="Line 5" o:spid="_x0000_s1026" style="position:absolute;z-index:251682304;visibility:visible;mso-wrap-style:square;mso-width-percent:0;mso-height-percent:0;mso-wrap-distance-left:9pt;mso-wrap-distance-top:0;mso-wrap-distance-right:9pt;mso-wrap-distance-bottom:0;mso-position-horizontal:absolute;mso-position-horizontal-relative:text;mso-position-vertical:absolute;mso-position-vertical-relative:text;mso-width-percent:0;mso-height-percent:0;mso-width-relative:page;mso-height-relative:page" from="-1.35pt,.15pt" to="421.65pt,.15pt" o:gfxdata="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" strokeweight=".5pt"/>
+              <v:line w14:anchorId="19DC48EE" id="Line 5" o:spid="_x0000_s1026" style="position:absolute;z-index:251682304;visibility:visible;mso-wrap-style:square;mso-width-percent:0;mso-height-percent:0;mso-wrap-distance-left:9pt;mso-wrap-distance-top:0;mso-wrap-distance-right:9pt;mso-wrap-distance-bottom:0;mso-position-horizontal:absolute;mso-position-horizontal-relative:text;mso-position-vertical:absolute;mso-position-vertical-relative:text;mso-width-percent:0;mso-height-percent:0;mso-width-relative:page;mso-height-relative:page" from="-1.35pt,.15pt" to="421.65pt,.15pt" o:gfxdata="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" strokeweight=".5pt"/>
             </w:pict>
           </mc:Fallback>
         </mc:AlternateContent>
@@ -1766,7 +1766,7 @@
           </mc:Choice>
           <mc:Fallback>
             <w:pict>
-              <v:line w14:anchorId="0A048FF4" id="Line 11" o:spid="_x0000_s1026" style="position:absolute;z-index:251683328;visibility:visible;mso-wrap-style:square;mso-width-percent:0;mso-height-percent:0;mso-wrap-distance-left:9pt;mso-wrap-distance-top:0;mso-wrap-distance-right:9pt;mso-wrap-distance-bottom:0;mso-position-horizontal:absolute;mso-position-horizontal-relative:text;mso-position-vertical:absolute;mso-position-vertical-relative:text;mso-width-percent:0;mso-height-percent:0;mso-width-relative:page;mso-height-relative:page" from="-1.35pt,2.65pt" to="421.65pt,2.65pt" o:gfxdata="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" strokeweight=".5pt"/>
+              <v:line w14:anchorId="233CBB4B" id="Line 11" o:spid="_x0000_s1026" style="position:absolute;z-index:251683328;visibility:visible;mso-wrap-style:square;mso-width-percent:0;mso-height-percent:0;mso-wrap-distance-left:9pt;mso-wrap-distance-top:0;mso-wrap-distance-right:9pt;mso-wrap-distance-bottom:0;mso-position-horizontal:absolute;mso-position-horizontal-relative:text;mso-position-vertical:absolute;mso-position-vertical-relative:text;mso-width-percent:0;mso-height-percent:0;mso-width-relative:page;mso-height-relative:page" from="-1.35pt,2.65pt" to="421.65pt,2.65pt" o:gfxdata="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" strokeweight=".5pt"/>
             </w:pict>
           </mc:Fallback>
         </mc:AlternateContent>
@@ -3109,8 +3109,6 @@
       <w:r>
         <w:t>iss</w:t>
       </w:r>
-      <w:bookmarkStart w:id="22" w:name="_GoBack"/>
-      <w:bookmarkEnd w:id="22"/>
       <w:r>
         <w:t>a</w:t>
       </w:r>
@@ -3200,16 +3198,16 @@
       <w:pPr>
         <w:pStyle w:val="Otsikko1"/>
       </w:pPr>
-      <w:bookmarkStart w:id="23" w:name="_Toc499893669"/>
-      <w:bookmarkStart w:id="24" w:name="_Toc499902744"/>
+      <w:bookmarkStart w:id="22" w:name="_Toc499893669"/>
+      <w:bookmarkStart w:id="23" w:name="_Toc499902744"/>
       <w:bookmarkEnd w:id="20"/>
       <w:bookmarkEnd w:id="21"/>
       <w:r>
         <w:lastRenderedPageBreak/>
         <w:t>YHTEENVETO</w:t>
       </w:r>
+      <w:bookmarkEnd w:id="22"/>
       <w:bookmarkEnd w:id="23"/>
-      <w:bookmarkEnd w:id="24"/>
     </w:p>
     <w:p>
       <w:r>
@@ -3744,20 +3742,21 @@
           <w:i/>
         </w:rPr>
       </w:pPr>
-      <w:bookmarkStart w:id="25" w:name="_Toc499815085"/>
-      <w:bookmarkStart w:id="26" w:name="_Toc499815312"/>
-      <w:bookmarkStart w:id="27" w:name="_Toc499815359"/>
-      <w:bookmarkStart w:id="28" w:name="_Toc499888036"/>
-      <w:bookmarkStart w:id="29" w:name="_Toc499888655"/>
-      <w:bookmarkStart w:id="30" w:name="_Toc499893200"/>
-      <w:bookmarkStart w:id="31" w:name="_Toc499893619"/>
-      <w:bookmarkStart w:id="32" w:name="_Toc499893670"/>
-      <w:bookmarkStart w:id="33" w:name="_Toc499895746"/>
-      <w:bookmarkStart w:id="34" w:name="_Toc499902745"/>
+      <w:bookmarkStart w:id="24" w:name="_Toc499815085"/>
+      <w:bookmarkStart w:id="25" w:name="_Toc499815312"/>
+      <w:bookmarkStart w:id="26" w:name="_Toc499815359"/>
+      <w:bookmarkStart w:id="27" w:name="_Toc499888036"/>
+      <w:bookmarkStart w:id="28" w:name="_Toc499888655"/>
+      <w:bookmarkStart w:id="29" w:name="_Toc499893200"/>
+      <w:bookmarkStart w:id="30" w:name="_Toc499893619"/>
+      <w:bookmarkStart w:id="31" w:name="_Toc499893670"/>
+      <w:bookmarkStart w:id="32" w:name="_Toc499895746"/>
+      <w:bookmarkStart w:id="33" w:name="_Toc499902745"/>
       <w:r>
         <w:lastRenderedPageBreak/>
         <w:t>SISÄLLYS</w:t>
       </w:r>
+      <w:bookmarkEnd w:id="24"/>
       <w:bookmarkEnd w:id="25"/>
       <w:bookmarkEnd w:id="26"/>
       <w:bookmarkEnd w:id="27"/>
@@ -3767,7 +3766,6 @@
       <w:bookmarkEnd w:id="31"/>
       <w:bookmarkEnd w:id="32"/>
       <w:bookmarkEnd w:id="33"/>
-      <w:bookmarkEnd w:id="34"/>
       <w:r>
         <w:rPr>
           <w:i/>
@@ -4962,25 +4960,26 @@
           <w:numId w:val="22"/>
         </w:numPr>
       </w:pPr>
-      <w:bookmarkStart w:id="35" w:name="_Toc379873566"/>
-      <w:bookmarkStart w:id="36" w:name="_Toc499815086"/>
-      <w:bookmarkStart w:id="37" w:name="_Toc499815313"/>
-      <w:bookmarkStart w:id="38" w:name="_Toc499815360"/>
-      <w:bookmarkStart w:id="39" w:name="_Toc499888037"/>
-      <w:bookmarkStart w:id="40" w:name="_Toc499888656"/>
-      <w:bookmarkStart w:id="41" w:name="_Toc499893201"/>
-      <w:bookmarkStart w:id="42" w:name="_Toc499893620"/>
-      <w:bookmarkStart w:id="43" w:name="_Toc499893671"/>
-      <w:bookmarkStart w:id="44" w:name="_Toc499895747"/>
-      <w:bookmarkStart w:id="45" w:name="_Toc499902746"/>
+      <w:bookmarkStart w:id="34" w:name="_Toc379873566"/>
+      <w:bookmarkStart w:id="35" w:name="_Toc499815086"/>
+      <w:bookmarkStart w:id="36" w:name="_Toc499815313"/>
+      <w:bookmarkStart w:id="37" w:name="_Toc499815360"/>
+      <w:bookmarkStart w:id="38" w:name="_Toc499888037"/>
+      <w:bookmarkStart w:id="39" w:name="_Toc499888656"/>
+      <w:bookmarkStart w:id="40" w:name="_Toc499893201"/>
+      <w:bookmarkStart w:id="41" w:name="_Toc499893620"/>
+      <w:bookmarkStart w:id="42" w:name="_Toc499893671"/>
+      <w:bookmarkStart w:id="43" w:name="_Toc499895747"/>
+      <w:bookmarkStart w:id="44" w:name="_Toc499902746"/>
       <w:r>
         <w:lastRenderedPageBreak/>
         <w:t>J</w:t>
       </w:r>
+      <w:bookmarkEnd w:id="34"/>
+      <w:r>
+        <w:t>OHDANTO</w:t>
+      </w:r>
       <w:bookmarkEnd w:id="35"/>
-      <w:r>
-        <w:t>OHDANTO</w:t>
-      </w:r>
       <w:bookmarkEnd w:id="36"/>
       <w:bookmarkEnd w:id="37"/>
       <w:bookmarkEnd w:id="38"/>
@@ -4990,7 +4989,6 @@
       <w:bookmarkEnd w:id="42"/>
       <w:bookmarkEnd w:id="43"/>
       <w:bookmarkEnd w:id="44"/>
-      <w:bookmarkEnd w:id="45"/>
     </w:p>
     <w:p>
       <w:r>
@@ -5046,20 +5044,21 @@
       <w:pPr>
         <w:pStyle w:val="Otsikko1"/>
       </w:pPr>
-      <w:bookmarkStart w:id="46" w:name="_Toc499815087"/>
-      <w:bookmarkStart w:id="47" w:name="_Toc499815314"/>
-      <w:bookmarkStart w:id="48" w:name="_Toc499815361"/>
-      <w:bookmarkStart w:id="49" w:name="_Toc499888038"/>
-      <w:bookmarkStart w:id="50" w:name="_Toc499888657"/>
-      <w:bookmarkStart w:id="51" w:name="_Toc499893202"/>
-      <w:bookmarkStart w:id="52" w:name="_Toc499893621"/>
-      <w:bookmarkStart w:id="53" w:name="_Toc499893672"/>
-      <w:bookmarkStart w:id="54" w:name="_Toc499895748"/>
-      <w:bookmarkStart w:id="55" w:name="_Toc499902747"/>
+      <w:bookmarkStart w:id="45" w:name="_Toc499815087"/>
+      <w:bookmarkStart w:id="46" w:name="_Toc499815314"/>
+      <w:bookmarkStart w:id="47" w:name="_Toc499815361"/>
+      <w:bookmarkStart w:id="48" w:name="_Toc499888038"/>
+      <w:bookmarkStart w:id="49" w:name="_Toc499888657"/>
+      <w:bookmarkStart w:id="50" w:name="_Toc499893202"/>
+      <w:bookmarkStart w:id="51" w:name="_Toc499893621"/>
+      <w:bookmarkStart w:id="52" w:name="_Toc499893672"/>
+      <w:bookmarkStart w:id="53" w:name="_Toc499895748"/>
+      <w:bookmarkStart w:id="54" w:name="_Toc499902747"/>
       <w:r>
         <w:lastRenderedPageBreak/>
         <w:t>ANSAINTAMALLIEN ERITTELY</w:t>
       </w:r>
+      <w:bookmarkEnd w:id="45"/>
       <w:bookmarkEnd w:id="46"/>
       <w:bookmarkEnd w:id="47"/>
       <w:bookmarkEnd w:id="48"/>
@@ -5069,26 +5068,26 @@
       <w:bookmarkEnd w:id="52"/>
       <w:bookmarkEnd w:id="53"/>
       <w:bookmarkEnd w:id="54"/>
-      <w:bookmarkEnd w:id="55"/>
     </w:p>
     <w:p>
       <w:pPr>
         <w:pStyle w:val="Otsikko2"/>
         <w:ind w:left="576" w:hanging="576"/>
       </w:pPr>
-      <w:bookmarkStart w:id="56" w:name="_Toc499815088"/>
-      <w:bookmarkStart w:id="57" w:name="_Toc499815315"/>
-      <w:bookmarkStart w:id="58" w:name="_Toc499815362"/>
-      <w:bookmarkStart w:id="59" w:name="_Toc499888039"/>
-      <w:bookmarkStart w:id="60" w:name="_Toc499888658"/>
-      <w:bookmarkStart w:id="61" w:name="_Toc499893203"/>
-      <w:bookmarkStart w:id="62" w:name="_Toc499893622"/>
-      <w:bookmarkStart w:id="63" w:name="_Toc499893673"/>
-      <w:bookmarkStart w:id="64" w:name="_Toc499895749"/>
-      <w:bookmarkStart w:id="65" w:name="_Toc499902748"/>
+      <w:bookmarkStart w:id="55" w:name="_Toc499815088"/>
+      <w:bookmarkStart w:id="56" w:name="_Toc499815315"/>
+      <w:bookmarkStart w:id="57" w:name="_Toc499815362"/>
+      <w:bookmarkStart w:id="58" w:name="_Toc499888039"/>
+      <w:bookmarkStart w:id="59" w:name="_Toc499888658"/>
+      <w:bookmarkStart w:id="60" w:name="_Toc499893203"/>
+      <w:bookmarkStart w:id="61" w:name="_Toc499893622"/>
+      <w:bookmarkStart w:id="62" w:name="_Toc499893673"/>
+      <w:bookmarkStart w:id="63" w:name="_Toc499895749"/>
+      <w:bookmarkStart w:id="64" w:name="_Toc499902748"/>
       <w:r>
         <w:t>Kertamaksusovellukset (Premium)</w:t>
       </w:r>
+      <w:bookmarkEnd w:id="55"/>
       <w:bookmarkEnd w:id="56"/>
       <w:bookmarkEnd w:id="57"/>
       <w:bookmarkEnd w:id="58"/>
@@ -5098,7 +5097,6 @@
       <w:bookmarkEnd w:id="62"/>
       <w:bookmarkEnd w:id="63"/>
       <w:bookmarkEnd w:id="64"/>
-      <w:bookmarkEnd w:id="65"/>
     </w:p>
     <w:p>
       <w:r>
@@ -5124,16 +5122,16 @@
         <w:pStyle w:val="Otsikko2"/>
         <w:ind w:left="576" w:hanging="576"/>
       </w:pPr>
-      <w:bookmarkStart w:id="66" w:name="_Toc499815089"/>
-      <w:bookmarkStart w:id="67" w:name="_Toc499815316"/>
-      <w:bookmarkStart w:id="68" w:name="_Toc499815363"/>
-      <w:bookmarkStart w:id="69" w:name="_Toc499888040"/>
-      <w:bookmarkStart w:id="70" w:name="_Toc499888659"/>
-      <w:bookmarkStart w:id="71" w:name="_Toc499893204"/>
-      <w:bookmarkStart w:id="72" w:name="_Toc499893623"/>
-      <w:bookmarkStart w:id="73" w:name="_Toc499893674"/>
-      <w:bookmarkStart w:id="74" w:name="_Toc499895750"/>
-      <w:bookmarkStart w:id="75" w:name="_Toc499902749"/>
+      <w:bookmarkStart w:id="65" w:name="_Toc499815089"/>
+      <w:bookmarkStart w:id="66" w:name="_Toc499815316"/>
+      <w:bookmarkStart w:id="67" w:name="_Toc499815363"/>
+      <w:bookmarkStart w:id="68" w:name="_Toc499888040"/>
+      <w:bookmarkStart w:id="69" w:name="_Toc499888659"/>
+      <w:bookmarkStart w:id="70" w:name="_Toc499893204"/>
+      <w:bookmarkStart w:id="71" w:name="_Toc499893623"/>
+      <w:bookmarkStart w:id="72" w:name="_Toc499893674"/>
+      <w:bookmarkStart w:id="73" w:name="_Toc499895750"/>
+      <w:bookmarkStart w:id="74" w:name="_Toc499902749"/>
       <w:r>
         <w:t>Sovelluksen sisäiset ostokset (</w:t>
       </w:r>
@@ -5145,6 +5143,7 @@
       <w:r>
         <w:t>)</w:t>
       </w:r>
+      <w:bookmarkEnd w:id="65"/>
       <w:bookmarkEnd w:id="66"/>
       <w:bookmarkEnd w:id="67"/>
       <w:bookmarkEnd w:id="68"/>
@@ -5154,7 +5153,6 @@
       <w:bookmarkEnd w:id="72"/>
       <w:bookmarkEnd w:id="73"/>
       <w:bookmarkEnd w:id="74"/>
-      <w:bookmarkEnd w:id="75"/>
     </w:p>
     <w:p>
       <w:r>
@@ -5177,22 +5175,23 @@
         <w:pStyle w:val="Otsikko2"/>
         <w:ind w:left="576" w:hanging="576"/>
       </w:pPr>
-      <w:bookmarkStart w:id="76" w:name="_Toc499815090"/>
-      <w:bookmarkStart w:id="77" w:name="_Toc499815317"/>
-      <w:bookmarkStart w:id="78" w:name="_Toc499815364"/>
-      <w:bookmarkStart w:id="79" w:name="_Toc499888041"/>
-      <w:bookmarkStart w:id="80" w:name="_Toc499888660"/>
-      <w:bookmarkStart w:id="81" w:name="_Toc499893205"/>
-      <w:bookmarkStart w:id="82" w:name="_Toc499893624"/>
-      <w:bookmarkStart w:id="83" w:name="_Toc499893675"/>
-      <w:bookmarkStart w:id="84" w:name="_Toc499895751"/>
-      <w:bookmarkStart w:id="85" w:name="_Toc499902750"/>
+      <w:bookmarkStart w:id="75" w:name="_Toc499815090"/>
+      <w:bookmarkStart w:id="76" w:name="_Toc499815317"/>
+      <w:bookmarkStart w:id="77" w:name="_Toc499815364"/>
+      <w:bookmarkStart w:id="78" w:name="_Toc499888041"/>
+      <w:bookmarkStart w:id="79" w:name="_Toc499888660"/>
+      <w:bookmarkStart w:id="80" w:name="_Toc499893205"/>
+      <w:bookmarkStart w:id="81" w:name="_Toc499893624"/>
+      <w:bookmarkStart w:id="82" w:name="_Toc499893675"/>
+      <w:bookmarkStart w:id="83" w:name="_Toc499895751"/>
+      <w:bookmarkStart w:id="84" w:name="_Toc499902750"/>
       <w:r>
         <w:t>Tilaukse</w:t>
       </w:r>
       <w:r>
         <w:t>t</w:t>
       </w:r>
+      <w:bookmarkEnd w:id="75"/>
       <w:bookmarkEnd w:id="76"/>
       <w:bookmarkEnd w:id="77"/>
       <w:bookmarkEnd w:id="78"/>
@@ -5202,7 +5201,6 @@
       <w:bookmarkEnd w:id="82"/>
       <w:bookmarkEnd w:id="83"/>
       <w:bookmarkEnd w:id="84"/>
-      <w:bookmarkEnd w:id="85"/>
     </w:p>
     <w:p>
       <w:r>
@@ -5225,19 +5223,20 @@
         <w:pStyle w:val="Otsikko2"/>
         <w:ind w:left="576" w:hanging="576"/>
       </w:pPr>
-      <w:bookmarkStart w:id="86" w:name="_Toc499815091"/>
-      <w:bookmarkStart w:id="87" w:name="_Toc499815318"/>
-      <w:bookmarkStart w:id="88" w:name="_Toc499815365"/>
-      <w:bookmarkStart w:id="89" w:name="_Toc499888042"/>
-      <w:bookmarkStart w:id="90" w:name="_Toc499888661"/>
-      <w:bookmarkStart w:id="91" w:name="_Toc499893206"/>
-      <w:bookmarkStart w:id="92" w:name="_Toc499893625"/>
-      <w:bookmarkStart w:id="93" w:name="_Toc499893676"/>
-      <w:bookmarkStart w:id="94" w:name="_Toc499895752"/>
-      <w:bookmarkStart w:id="95" w:name="_Toc499902751"/>
+      <w:bookmarkStart w:id="85" w:name="_Toc499815091"/>
+      <w:bookmarkStart w:id="86" w:name="_Toc499815318"/>
+      <w:bookmarkStart w:id="87" w:name="_Toc499815365"/>
+      <w:bookmarkStart w:id="88" w:name="_Toc499888042"/>
+      <w:bookmarkStart w:id="89" w:name="_Toc499888661"/>
+      <w:bookmarkStart w:id="90" w:name="_Toc499893206"/>
+      <w:bookmarkStart w:id="91" w:name="_Toc499893625"/>
+      <w:bookmarkStart w:id="92" w:name="_Toc499893676"/>
+      <w:bookmarkStart w:id="93" w:name="_Toc499895752"/>
+      <w:bookmarkStart w:id="94" w:name="_Toc499902751"/>
       <w:r>
         <w:t>Mainokset</w:t>
       </w:r>
+      <w:bookmarkEnd w:id="85"/>
       <w:bookmarkEnd w:id="86"/>
       <w:bookmarkEnd w:id="87"/>
       <w:bookmarkEnd w:id="88"/>
@@ -5247,7 +5246,6 @@
       <w:bookmarkEnd w:id="92"/>
       <w:bookmarkEnd w:id="93"/>
       <w:bookmarkEnd w:id="94"/>
-      <w:bookmarkEnd w:id="95"/>
     </w:p>
     <w:p>
       <w:r>
@@ -5307,20 +5305,21 @@
       <w:pPr>
         <w:pStyle w:val="Otsikko1"/>
       </w:pPr>
-      <w:bookmarkStart w:id="96" w:name="_Toc499815092"/>
-      <w:bookmarkStart w:id="97" w:name="_Toc499815319"/>
-      <w:bookmarkStart w:id="98" w:name="_Toc499815366"/>
-      <w:bookmarkStart w:id="99" w:name="_Toc499888043"/>
-      <w:bookmarkStart w:id="100" w:name="_Toc499888662"/>
-      <w:bookmarkStart w:id="101" w:name="_Toc499893207"/>
-      <w:bookmarkStart w:id="102" w:name="_Toc499893626"/>
-      <w:bookmarkStart w:id="103" w:name="_Toc499893677"/>
-      <w:bookmarkStart w:id="104" w:name="_Toc499895753"/>
-      <w:bookmarkStart w:id="105" w:name="_Toc499902752"/>
+      <w:bookmarkStart w:id="95" w:name="_Toc499815092"/>
+      <w:bookmarkStart w:id="96" w:name="_Toc499815319"/>
+      <w:bookmarkStart w:id="97" w:name="_Toc499815366"/>
+      <w:bookmarkStart w:id="98" w:name="_Toc499888043"/>
+      <w:bookmarkStart w:id="99" w:name="_Toc499888662"/>
+      <w:bookmarkStart w:id="100" w:name="_Toc499893207"/>
+      <w:bookmarkStart w:id="101" w:name="_Toc499893626"/>
+      <w:bookmarkStart w:id="102" w:name="_Toc499893677"/>
+      <w:bookmarkStart w:id="103" w:name="_Toc499895753"/>
+      <w:bookmarkStart w:id="104" w:name="_Toc499902752"/>
       <w:r>
         <w:lastRenderedPageBreak/>
         <w:t>ANSAINTAMALLIEN TOTEUTUS</w:t>
       </w:r>
+      <w:bookmarkEnd w:id="95"/>
       <w:bookmarkEnd w:id="96"/>
       <w:bookmarkEnd w:id="97"/>
       <w:bookmarkEnd w:id="98"/>
@@ -5330,7 +5329,6 @@
       <w:bookmarkEnd w:id="102"/>
       <w:bookmarkEnd w:id="103"/>
       <w:bookmarkEnd w:id="104"/>
-      <w:bookmarkEnd w:id="105"/>
     </w:p>
     <w:p>
       <w:pPr>
@@ -5446,19 +5444,20 @@
         <w:pStyle w:val="Otsikko2"/>
         <w:ind w:left="576" w:hanging="576"/>
       </w:pPr>
-      <w:bookmarkStart w:id="106" w:name="_Toc499815093"/>
-      <w:bookmarkStart w:id="107" w:name="_Toc499815320"/>
-      <w:bookmarkStart w:id="108" w:name="_Toc499815367"/>
-      <w:bookmarkStart w:id="109" w:name="_Toc499888044"/>
-      <w:bookmarkStart w:id="110" w:name="_Toc499888663"/>
-      <w:bookmarkStart w:id="111" w:name="_Toc499893208"/>
-      <w:bookmarkStart w:id="112" w:name="_Toc499893627"/>
-      <w:bookmarkStart w:id="113" w:name="_Toc499893678"/>
-      <w:bookmarkStart w:id="114" w:name="_Toc499895754"/>
-      <w:bookmarkStart w:id="115" w:name="_Toc499902753"/>
+      <w:bookmarkStart w:id="105" w:name="_Toc499815093"/>
+      <w:bookmarkStart w:id="106" w:name="_Toc499815320"/>
+      <w:bookmarkStart w:id="107" w:name="_Toc499815367"/>
+      <w:bookmarkStart w:id="108" w:name="_Toc499888044"/>
+      <w:bookmarkStart w:id="109" w:name="_Toc499888663"/>
+      <w:bookmarkStart w:id="110" w:name="_Toc499893208"/>
+      <w:bookmarkStart w:id="111" w:name="_Toc499893627"/>
+      <w:bookmarkStart w:id="112" w:name="_Toc499893678"/>
+      <w:bookmarkStart w:id="113" w:name="_Toc499895754"/>
+      <w:bookmarkStart w:id="114" w:name="_Toc499902753"/>
       <w:r>
         <w:t>GOOGLE PLAY-KAUPPA</w:t>
       </w:r>
+      <w:bookmarkEnd w:id="105"/>
       <w:bookmarkEnd w:id="106"/>
       <w:bookmarkEnd w:id="107"/>
       <w:bookmarkEnd w:id="108"/>
@@ -5468,7 +5467,6 @@
       <w:bookmarkEnd w:id="112"/>
       <w:bookmarkEnd w:id="113"/>
       <w:bookmarkEnd w:id="114"/>
-      <w:bookmarkEnd w:id="115"/>
     </w:p>
     <w:p>
       <w:pPr>
@@ -5661,19 +5659,20 @@
         <w:pStyle w:val="Otsikko2"/>
         <w:ind w:left="576" w:hanging="576"/>
       </w:pPr>
-      <w:bookmarkStart w:id="116" w:name="_Toc499815094"/>
-      <w:bookmarkStart w:id="117" w:name="_Toc499815321"/>
-      <w:bookmarkStart w:id="118" w:name="_Toc499815368"/>
-      <w:bookmarkStart w:id="119" w:name="_Toc499888045"/>
-      <w:bookmarkStart w:id="120" w:name="_Toc499888664"/>
-      <w:bookmarkStart w:id="121" w:name="_Toc499893209"/>
-      <w:bookmarkStart w:id="122" w:name="_Toc499893628"/>
-      <w:bookmarkStart w:id="123" w:name="_Toc499893679"/>
-      <w:bookmarkStart w:id="124" w:name="_Toc499895755"/>
-      <w:bookmarkStart w:id="125" w:name="_Toc499902754"/>
+      <w:bookmarkStart w:id="115" w:name="_Toc499815094"/>
+      <w:bookmarkStart w:id="116" w:name="_Toc499815321"/>
+      <w:bookmarkStart w:id="117" w:name="_Toc499815368"/>
+      <w:bookmarkStart w:id="118" w:name="_Toc499888045"/>
+      <w:bookmarkStart w:id="119" w:name="_Toc499888664"/>
+      <w:bookmarkStart w:id="120" w:name="_Toc499893209"/>
+      <w:bookmarkStart w:id="121" w:name="_Toc499893628"/>
+      <w:bookmarkStart w:id="122" w:name="_Toc499893679"/>
+      <w:bookmarkStart w:id="123" w:name="_Toc499895755"/>
+      <w:bookmarkStart w:id="124" w:name="_Toc499902754"/>
       <w:r>
         <w:t>SOVELLUKSENSISÄISET OSTOKSET</w:t>
       </w:r>
+      <w:bookmarkEnd w:id="115"/>
       <w:bookmarkEnd w:id="116"/>
       <w:bookmarkEnd w:id="117"/>
       <w:bookmarkEnd w:id="118"/>
@@ -5683,7 +5682,6 @@
       <w:bookmarkEnd w:id="122"/>
       <w:bookmarkEnd w:id="123"/>
       <w:bookmarkEnd w:id="124"/>
-      <w:bookmarkEnd w:id="125"/>
     </w:p>
     <w:p>
       <w:r>
@@ -5743,20 +5741,21 @@
         <w:pStyle w:val="Otsikko3"/>
         <w:ind w:left="720" w:hanging="720"/>
       </w:pPr>
-      <w:bookmarkStart w:id="126" w:name="_Toc499815095"/>
-      <w:bookmarkStart w:id="127" w:name="_Toc499815322"/>
-      <w:bookmarkStart w:id="128" w:name="_Toc499815369"/>
-      <w:bookmarkStart w:id="129" w:name="_Toc499888046"/>
-      <w:bookmarkStart w:id="130" w:name="_Toc499888665"/>
-      <w:bookmarkStart w:id="131" w:name="_Toc499893210"/>
-      <w:bookmarkStart w:id="132" w:name="_Toc499893629"/>
-      <w:bookmarkStart w:id="133" w:name="_Toc499893680"/>
-      <w:bookmarkStart w:id="134" w:name="_Toc499895756"/>
-      <w:bookmarkStart w:id="135" w:name="_Toc499902755"/>
+      <w:bookmarkStart w:id="125" w:name="_Toc499815095"/>
+      <w:bookmarkStart w:id="126" w:name="_Toc499815322"/>
+      <w:bookmarkStart w:id="127" w:name="_Toc499815369"/>
+      <w:bookmarkStart w:id="128" w:name="_Toc499888046"/>
+      <w:bookmarkStart w:id="129" w:name="_Toc499888665"/>
+      <w:bookmarkStart w:id="130" w:name="_Toc499893210"/>
+      <w:bookmarkStart w:id="131" w:name="_Toc499893629"/>
+      <w:bookmarkStart w:id="132" w:name="_Toc499893680"/>
+      <w:bookmarkStart w:id="133" w:name="_Toc499895756"/>
+      <w:bookmarkStart w:id="134" w:name="_Toc499902755"/>
       <w:r>
         <w:lastRenderedPageBreak/>
         <w:t>Hallinnoidut sovelluksen sisäiset ostokset</w:t>
       </w:r>
+      <w:bookmarkEnd w:id="125"/>
       <w:bookmarkEnd w:id="126"/>
       <w:bookmarkEnd w:id="127"/>
       <w:bookmarkEnd w:id="128"/>
@@ -5766,7 +5765,6 @@
       <w:bookmarkEnd w:id="132"/>
       <w:bookmarkEnd w:id="133"/>
       <w:bookmarkEnd w:id="134"/>
-      <w:bookmarkEnd w:id="135"/>
     </w:p>
     <w:p>
       <w:r>
@@ -5812,19 +5810,20 @@
         <w:pStyle w:val="Otsikko3"/>
         <w:ind w:left="720" w:hanging="720"/>
       </w:pPr>
-      <w:bookmarkStart w:id="136" w:name="_Toc499815096"/>
-      <w:bookmarkStart w:id="137" w:name="_Toc499815323"/>
-      <w:bookmarkStart w:id="138" w:name="_Toc499815370"/>
-      <w:bookmarkStart w:id="139" w:name="_Toc499888047"/>
-      <w:bookmarkStart w:id="140" w:name="_Toc499888666"/>
-      <w:bookmarkStart w:id="141" w:name="_Toc499893211"/>
-      <w:bookmarkStart w:id="142" w:name="_Toc499893630"/>
-      <w:bookmarkStart w:id="143" w:name="_Toc499893681"/>
-      <w:bookmarkStart w:id="144" w:name="_Toc499895757"/>
-      <w:bookmarkStart w:id="145" w:name="_Toc499902756"/>
+      <w:bookmarkStart w:id="135" w:name="_Toc499815096"/>
+      <w:bookmarkStart w:id="136" w:name="_Toc499815323"/>
+      <w:bookmarkStart w:id="137" w:name="_Toc499815370"/>
+      <w:bookmarkStart w:id="138" w:name="_Toc499888047"/>
+      <w:bookmarkStart w:id="139" w:name="_Toc499888666"/>
+      <w:bookmarkStart w:id="140" w:name="_Toc499893211"/>
+      <w:bookmarkStart w:id="141" w:name="_Toc499893630"/>
+      <w:bookmarkStart w:id="142" w:name="_Toc499893681"/>
+      <w:bookmarkStart w:id="143" w:name="_Toc499895757"/>
+      <w:bookmarkStart w:id="144" w:name="_Toc499902756"/>
       <w:r>
         <w:t>Ostotapahtuman eteneminen</w:t>
       </w:r>
+      <w:bookmarkEnd w:id="135"/>
       <w:bookmarkEnd w:id="136"/>
       <w:bookmarkEnd w:id="137"/>
       <w:bookmarkEnd w:id="138"/>
@@ -5834,7 +5833,6 @@
       <w:bookmarkEnd w:id="142"/>
       <w:bookmarkEnd w:id="143"/>
       <w:bookmarkEnd w:id="144"/>
-      <w:bookmarkEnd w:id="145"/>
     </w:p>
     <w:p>
       <w:r>
@@ -6054,20 +6052,21 @@
         <w:pStyle w:val="Otsikko3"/>
         <w:ind w:left="720" w:hanging="720"/>
       </w:pPr>
-      <w:bookmarkStart w:id="146" w:name="_Toc499815097"/>
-      <w:bookmarkStart w:id="147" w:name="_Toc499815324"/>
-      <w:bookmarkStart w:id="148" w:name="_Toc499815371"/>
-      <w:bookmarkStart w:id="149" w:name="_Toc499888048"/>
-      <w:bookmarkStart w:id="150" w:name="_Toc499888667"/>
-      <w:bookmarkStart w:id="151" w:name="_Toc499893212"/>
-      <w:bookmarkStart w:id="152" w:name="_Toc499893631"/>
-      <w:bookmarkStart w:id="153" w:name="_Toc499893682"/>
-      <w:bookmarkStart w:id="154" w:name="_Toc499895758"/>
-      <w:bookmarkStart w:id="155" w:name="_Toc499902757"/>
+      <w:bookmarkStart w:id="145" w:name="_Toc499815097"/>
+      <w:bookmarkStart w:id="146" w:name="_Toc499815324"/>
+      <w:bookmarkStart w:id="147" w:name="_Toc499815371"/>
+      <w:bookmarkStart w:id="148" w:name="_Toc499888048"/>
+      <w:bookmarkStart w:id="149" w:name="_Toc499888667"/>
+      <w:bookmarkStart w:id="150" w:name="_Toc499893212"/>
+      <w:bookmarkStart w:id="151" w:name="_Toc499893631"/>
+      <w:bookmarkStart w:id="152" w:name="_Toc499893682"/>
+      <w:bookmarkStart w:id="153" w:name="_Toc499895758"/>
+      <w:bookmarkStart w:id="154" w:name="_Toc499902757"/>
       <w:r>
         <w:lastRenderedPageBreak/>
         <w:t>Tilaukset</w:t>
       </w:r>
+      <w:bookmarkEnd w:id="145"/>
       <w:bookmarkEnd w:id="146"/>
       <w:bookmarkEnd w:id="147"/>
       <w:bookmarkEnd w:id="148"/>
@@ -6077,7 +6076,6 @@
       <w:bookmarkEnd w:id="152"/>
       <w:bookmarkEnd w:id="153"/>
       <w:bookmarkEnd w:id="154"/>
-      <w:bookmarkEnd w:id="155"/>
     </w:p>
     <w:p>
       <w:r>
@@ -6710,19 +6708,20 @@
         <w:pStyle w:val="Otsikko2"/>
         <w:ind w:left="576" w:hanging="576"/>
       </w:pPr>
-      <w:bookmarkStart w:id="156" w:name="_Toc499815098"/>
-      <w:bookmarkStart w:id="157" w:name="_Toc499815325"/>
-      <w:bookmarkStart w:id="158" w:name="_Toc499815372"/>
-      <w:bookmarkStart w:id="159" w:name="_Toc499888049"/>
-      <w:bookmarkStart w:id="160" w:name="_Toc499888668"/>
-      <w:bookmarkStart w:id="161" w:name="_Toc499893213"/>
-      <w:bookmarkStart w:id="162" w:name="_Toc499893632"/>
-      <w:bookmarkStart w:id="163" w:name="_Toc499893683"/>
-      <w:bookmarkStart w:id="164" w:name="_Toc499895759"/>
-      <w:bookmarkStart w:id="165" w:name="_Toc499902758"/>
+      <w:bookmarkStart w:id="155" w:name="_Toc499815098"/>
+      <w:bookmarkStart w:id="156" w:name="_Toc499815325"/>
+      <w:bookmarkStart w:id="157" w:name="_Toc499815372"/>
+      <w:bookmarkStart w:id="158" w:name="_Toc499888049"/>
+      <w:bookmarkStart w:id="159" w:name="_Toc499888668"/>
+      <w:bookmarkStart w:id="160" w:name="_Toc499893213"/>
+      <w:bookmarkStart w:id="161" w:name="_Toc499893632"/>
+      <w:bookmarkStart w:id="162" w:name="_Toc499893683"/>
+      <w:bookmarkStart w:id="163" w:name="_Toc499895759"/>
+      <w:bookmarkStart w:id="164" w:name="_Toc499902758"/>
       <w:r>
         <w:t>MAINOKSET</w:t>
       </w:r>
+      <w:bookmarkEnd w:id="155"/>
       <w:bookmarkEnd w:id="156"/>
       <w:bookmarkEnd w:id="157"/>
       <w:bookmarkEnd w:id="158"/>
@@ -6732,29 +6731,29 @@
       <w:bookmarkEnd w:id="162"/>
       <w:bookmarkEnd w:id="163"/>
       <w:bookmarkEnd w:id="164"/>
-      <w:bookmarkEnd w:id="165"/>
     </w:p>
     <w:p>
       <w:pPr>
         <w:pStyle w:val="Otsikko3"/>
         <w:ind w:left="720" w:hanging="720"/>
       </w:pPr>
-      <w:bookmarkStart w:id="166" w:name="_Toc499815099"/>
-      <w:bookmarkStart w:id="167" w:name="_Toc499815326"/>
-      <w:bookmarkStart w:id="168" w:name="_Toc499815373"/>
-      <w:bookmarkStart w:id="169" w:name="_Toc499888050"/>
-      <w:bookmarkStart w:id="170" w:name="_Toc499888669"/>
-      <w:bookmarkStart w:id="171" w:name="_Toc499893214"/>
-      <w:bookmarkStart w:id="172" w:name="_Toc499893633"/>
-      <w:bookmarkStart w:id="173" w:name="_Toc499893684"/>
-      <w:bookmarkStart w:id="174" w:name="_Toc499895760"/>
-      <w:bookmarkStart w:id="175" w:name="_Toc499902759"/>
+      <w:bookmarkStart w:id="165" w:name="_Toc499815099"/>
+      <w:bookmarkStart w:id="166" w:name="_Toc499815326"/>
+      <w:bookmarkStart w:id="167" w:name="_Toc499815373"/>
+      <w:bookmarkStart w:id="168" w:name="_Toc499888050"/>
+      <w:bookmarkStart w:id="169" w:name="_Toc499888669"/>
+      <w:bookmarkStart w:id="170" w:name="_Toc499893214"/>
+      <w:bookmarkStart w:id="171" w:name="_Toc499893633"/>
+      <w:bookmarkStart w:id="172" w:name="_Toc499893684"/>
+      <w:bookmarkStart w:id="173" w:name="_Toc499895760"/>
+      <w:bookmarkStart w:id="174" w:name="_Toc499902759"/>
       <w:r>
         <w:rPr>
           <w:rFonts w:eastAsia="Arial"/>
         </w:rPr>
         <w:t>Käyttöönotto</w:t>
       </w:r>
+      <w:bookmarkEnd w:id="165"/>
       <w:bookmarkEnd w:id="166"/>
       <w:bookmarkEnd w:id="167"/>
       <w:bookmarkEnd w:id="168"/>
@@ -6764,7 +6763,6 @@
       <w:bookmarkEnd w:id="172"/>
       <w:bookmarkEnd w:id="173"/>
       <w:bookmarkEnd w:id="174"/>
-      <w:bookmarkEnd w:id="175"/>
     </w:p>
     <w:p>
       <w:proofErr w:type="spellStart"/>
@@ -6946,16 +6944,16 @@
         <w:pStyle w:val="Otsikko3"/>
         <w:ind w:left="720" w:hanging="720"/>
       </w:pPr>
-      <w:bookmarkStart w:id="176" w:name="_Toc499815100"/>
-      <w:bookmarkStart w:id="177" w:name="_Toc499815327"/>
-      <w:bookmarkStart w:id="178" w:name="_Toc499815374"/>
-      <w:bookmarkStart w:id="179" w:name="_Toc499888051"/>
-      <w:bookmarkStart w:id="180" w:name="_Toc499888670"/>
-      <w:bookmarkStart w:id="181" w:name="_Toc499893215"/>
-      <w:bookmarkStart w:id="182" w:name="_Toc499893634"/>
-      <w:bookmarkStart w:id="183" w:name="_Toc499893685"/>
-      <w:bookmarkStart w:id="184" w:name="_Toc499895761"/>
-      <w:bookmarkStart w:id="185" w:name="_Toc499902760"/>
+      <w:bookmarkStart w:id="175" w:name="_Toc499815100"/>
+      <w:bookmarkStart w:id="176" w:name="_Toc499815327"/>
+      <w:bookmarkStart w:id="177" w:name="_Toc499815374"/>
+      <w:bookmarkStart w:id="178" w:name="_Toc499888051"/>
+      <w:bookmarkStart w:id="179" w:name="_Toc499888670"/>
+      <w:bookmarkStart w:id="180" w:name="_Toc499893215"/>
+      <w:bookmarkStart w:id="181" w:name="_Toc499893634"/>
+      <w:bookmarkStart w:id="182" w:name="_Toc499893685"/>
+      <w:bookmarkStart w:id="183" w:name="_Toc499895761"/>
+      <w:bookmarkStart w:id="184" w:name="_Toc499902760"/>
       <w:r>
         <w:rPr>
           <w:rFonts w:eastAsia="Arial"/>
@@ -6963,6 +6961,7 @@
         <w:lastRenderedPageBreak/>
         <w:t>Mainosbannerit</w:t>
       </w:r>
+      <w:bookmarkEnd w:id="175"/>
       <w:bookmarkEnd w:id="176"/>
       <w:bookmarkEnd w:id="177"/>
       <w:bookmarkEnd w:id="178"/>
@@ -6972,7 +6971,6 @@
       <w:bookmarkEnd w:id="182"/>
       <w:bookmarkEnd w:id="183"/>
       <w:bookmarkEnd w:id="184"/>
-      <w:bookmarkEnd w:id="185"/>
     </w:p>
     <w:p>
       <w:pPr>
@@ -7663,22 +7661,23 @@
         <w:pStyle w:val="Otsikko3"/>
         <w:ind w:left="720" w:hanging="720"/>
       </w:pPr>
-      <w:bookmarkStart w:id="186" w:name="_Toc499815101"/>
-      <w:bookmarkStart w:id="187" w:name="_Toc499815328"/>
-      <w:bookmarkStart w:id="188" w:name="_Toc499815375"/>
-      <w:bookmarkStart w:id="189" w:name="_Toc499888052"/>
-      <w:bookmarkStart w:id="190" w:name="_Toc499888671"/>
-      <w:bookmarkStart w:id="191" w:name="_Toc499893216"/>
-      <w:bookmarkStart w:id="192" w:name="_Toc499893635"/>
-      <w:bookmarkStart w:id="193" w:name="_Toc499893686"/>
-      <w:bookmarkStart w:id="194" w:name="_Toc499895762"/>
-      <w:bookmarkStart w:id="195" w:name="_Toc499902761"/>
+      <w:bookmarkStart w:id="185" w:name="_Toc499815101"/>
+      <w:bookmarkStart w:id="186" w:name="_Toc499815328"/>
+      <w:bookmarkStart w:id="187" w:name="_Toc499815375"/>
+      <w:bookmarkStart w:id="188" w:name="_Toc499888052"/>
+      <w:bookmarkStart w:id="189" w:name="_Toc499888671"/>
+      <w:bookmarkStart w:id="190" w:name="_Toc499893216"/>
+      <w:bookmarkStart w:id="191" w:name="_Toc499893635"/>
+      <w:bookmarkStart w:id="192" w:name="_Toc499893686"/>
+      <w:bookmarkStart w:id="193" w:name="_Toc499895762"/>
+      <w:bookmarkStart w:id="194" w:name="_Toc499902761"/>
       <w:r>
         <w:rPr>
           <w:rFonts w:eastAsia="Arial"/>
         </w:rPr>
         <w:t>Koko näytön mainokset</w:t>
       </w:r>
+      <w:bookmarkEnd w:id="185"/>
       <w:bookmarkEnd w:id="186"/>
       <w:bookmarkEnd w:id="187"/>
       <w:bookmarkEnd w:id="188"/>
@@ -7688,7 +7687,6 @@
       <w:bookmarkEnd w:id="192"/>
       <w:bookmarkEnd w:id="193"/>
       <w:bookmarkEnd w:id="194"/>
-      <w:bookmarkEnd w:id="195"/>
     </w:p>
     <w:p>
       <w:proofErr w:type="spellStart"/>
@@ -7879,20 +7877,21 @@
       <w:pPr>
         <w:pStyle w:val="Otsikko1"/>
       </w:pPr>
-      <w:bookmarkStart w:id="196" w:name="_Toc499815102"/>
-      <w:bookmarkStart w:id="197" w:name="_Toc499815329"/>
-      <w:bookmarkStart w:id="198" w:name="_Toc499815376"/>
-      <w:bookmarkStart w:id="199" w:name="_Toc499888053"/>
-      <w:bookmarkStart w:id="200" w:name="_Toc499888672"/>
-      <w:bookmarkStart w:id="201" w:name="_Toc499893217"/>
-      <w:bookmarkStart w:id="202" w:name="_Toc499893636"/>
-      <w:bookmarkStart w:id="203" w:name="_Toc499893687"/>
-      <w:bookmarkStart w:id="204" w:name="_Toc499895763"/>
-      <w:bookmarkStart w:id="205" w:name="_Toc499902762"/>
+      <w:bookmarkStart w:id="195" w:name="_Toc499815102"/>
+      <w:bookmarkStart w:id="196" w:name="_Toc499815329"/>
+      <w:bookmarkStart w:id="197" w:name="_Toc499815376"/>
+      <w:bookmarkStart w:id="198" w:name="_Toc499888053"/>
+      <w:bookmarkStart w:id="199" w:name="_Toc499888672"/>
+      <w:bookmarkStart w:id="200" w:name="_Toc499893217"/>
+      <w:bookmarkStart w:id="201" w:name="_Toc499893636"/>
+      <w:bookmarkStart w:id="202" w:name="_Toc499893687"/>
+      <w:bookmarkStart w:id="203" w:name="_Toc499895763"/>
+      <w:bookmarkStart w:id="204" w:name="_Toc499902762"/>
       <w:r>
         <w:lastRenderedPageBreak/>
         <w:t>JOHTOPÄÄTÖKSET</w:t>
       </w:r>
+      <w:bookmarkEnd w:id="195"/>
       <w:bookmarkEnd w:id="196"/>
       <w:bookmarkEnd w:id="197"/>
       <w:bookmarkEnd w:id="198"/>
@@ -7902,7 +7901,6 @@
       <w:bookmarkEnd w:id="202"/>
       <w:bookmarkEnd w:id="203"/>
       <w:bookmarkEnd w:id="204"/>
-      <w:bookmarkEnd w:id="205"/>
     </w:p>
     <w:p>
       <w:r>
@@ -7936,16 +7934,16 @@
           <w:lang w:val="en-GB"/>
         </w:rPr>
       </w:pPr>
-      <w:bookmarkStart w:id="206" w:name="_Toc499815103"/>
-      <w:bookmarkStart w:id="207" w:name="_Toc499815330"/>
-      <w:bookmarkStart w:id="208" w:name="_Toc499815377"/>
-      <w:bookmarkStart w:id="209" w:name="_Toc499888054"/>
-      <w:bookmarkStart w:id="210" w:name="_Toc499888673"/>
-      <w:bookmarkStart w:id="211" w:name="_Toc499893218"/>
-      <w:bookmarkStart w:id="212" w:name="_Toc499893637"/>
-      <w:bookmarkStart w:id="213" w:name="_Toc499893688"/>
-      <w:bookmarkStart w:id="214" w:name="_Toc499895764"/>
-      <w:bookmarkStart w:id="215" w:name="_Toc499902763"/>
+      <w:bookmarkStart w:id="205" w:name="_Toc499815103"/>
+      <w:bookmarkStart w:id="206" w:name="_Toc499815330"/>
+      <w:bookmarkStart w:id="207" w:name="_Toc499815377"/>
+      <w:bookmarkStart w:id="208" w:name="_Toc499888054"/>
+      <w:bookmarkStart w:id="209" w:name="_Toc499888673"/>
+      <w:bookmarkStart w:id="210" w:name="_Toc499893218"/>
+      <w:bookmarkStart w:id="211" w:name="_Toc499893637"/>
+      <w:bookmarkStart w:id="212" w:name="_Toc499893688"/>
+      <w:bookmarkStart w:id="213" w:name="_Toc499895764"/>
+      <w:bookmarkStart w:id="214" w:name="_Toc499902763"/>
       <w:r>
         <w:rPr>
           <w:lang w:val="en-GB"/>
@@ -7953,6 +7951,7 @@
         <w:lastRenderedPageBreak/>
         <w:t>LÄHTEET</w:t>
       </w:r>
+      <w:bookmarkEnd w:id="205"/>
       <w:bookmarkEnd w:id="206"/>
       <w:bookmarkEnd w:id="207"/>
       <w:bookmarkEnd w:id="208"/>
@@ -7962,7 +7961,6 @@
       <w:bookmarkEnd w:id="212"/>
       <w:bookmarkEnd w:id="213"/>
       <w:bookmarkEnd w:id="214"/>
-      <w:bookmarkEnd w:id="215"/>
     </w:p>
     <w:p>
       <w:pPr>
@@ -9508,18 +9506,18 @@
           <w:numId w:val="0"/>
         </w:numPr>
       </w:pPr>
-      <w:bookmarkStart w:id="216" w:name="_Toc499893638"/>
-      <w:bookmarkStart w:id="217" w:name="_Toc499893689"/>
-      <w:bookmarkStart w:id="218" w:name="_Toc499895765"/>
-      <w:bookmarkStart w:id="219" w:name="_Toc499902764"/>
+      <w:bookmarkStart w:id="215" w:name="_Toc499893638"/>
+      <w:bookmarkStart w:id="216" w:name="_Toc499893689"/>
+      <w:bookmarkStart w:id="217" w:name="_Toc499895765"/>
+      <w:bookmarkStart w:id="218" w:name="_Toc499902764"/>
       <w:r>
         <w:lastRenderedPageBreak/>
         <w:t>TIIVISTELMÄ</w:t>
       </w:r>
+      <w:bookmarkEnd w:id="215"/>
       <w:bookmarkEnd w:id="216"/>
       <w:bookmarkEnd w:id="217"/>
       <w:bookmarkEnd w:id="218"/>
-      <w:bookmarkEnd w:id="219"/>
       <w:r>
         <w:t xml:space="preserve"> </w:t>
       </w:r>
@@ -9568,7 +9566,7 @@
         <mc:AlternateContent>
           <mc:Choice Requires="wps">
             <w:drawing>
-              <wp:anchor distT="0" distB="0" distL="114300" distR="114300" simplePos="0" relativeHeight="251657216" behindDoc="0" locked="0" layoutInCell="1" allowOverlap="1" wp14:anchorId="62FBB382" wp14:editId="6E4C72B1">
+              <wp:anchor distT="0" distB="0" distL="114300" distR="114300" simplePos="0" relativeHeight="251656192" behindDoc="0" locked="0" layoutInCell="1" allowOverlap="1" wp14:anchorId="62FBB382" wp14:editId="6E4C72B1">
                 <wp:simplePos x="0" y="0"/>
                 <wp:positionH relativeFrom="column">
                   <wp:posOffset>-17145</wp:posOffset>
@@ -9629,7 +9627,7 @@
           </mc:Choice>
           <mc:Fallback>
             <w:pict>
-              <v:line w14:anchorId="7DD6E6B7" id="Line 8" o:spid="_x0000_s1026" style="position:absolute;z-index:251657216;visibility:visible;mso-wrap-style:square;mso-width-percent:0;mso-height-percent:0;mso-wrap-distance-left:9pt;mso-wrap-distance-top:0;mso-wrap-distance-right:9pt;mso-wrap-distance-bottom:0;mso-position-horizontal:absolute;mso-position-horizontal-relative:text;mso-position-vertical:absolute;mso-position-vertical-relative:text;mso-width-percent:0;mso-height-percent:0;mso-width-relative:page;mso-height-relative:page" from="-1.35pt,3.2pt" to="421.65pt,3.2pt" o:gfxdata="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" strokeweight=".5pt"/>
+              <v:line w14:anchorId="46F80D3A" id="Line 8" o:spid="_x0000_s1026" style="position:absolute;z-index:251656192;visibility:visible;mso-wrap-style:square;mso-width-percent:0;mso-height-percent:0;mso-wrap-distance-left:9pt;mso-wrap-distance-top:0;mso-wrap-distance-right:9pt;mso-wrap-distance-bottom:0;mso-position-horizontal:absolute;mso-position-horizontal-relative:text;mso-position-vertical:absolute;mso-position-vertical-relative:text;mso-width-percent:0;mso-height-percent:0;mso-width-relative:page;mso-height-relative:page" from="-1.35pt,3.2pt" to="421.65pt,3.2pt" o:gfxdata="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" strokeweight=".5pt"/>
             </w:pict>
           </mc:Fallback>
         </mc:AlternateContent>
@@ -9714,7 +9712,7 @@
         <mc:AlternateContent>
           <mc:Choice Requires="wps">
             <w:drawing>
-              <wp:anchor distT="0" distB="0" distL="114300" distR="114300" simplePos="0" relativeHeight="251660288" behindDoc="0" locked="0" layoutInCell="1" allowOverlap="1" wp14:anchorId="5B831AB7" wp14:editId="05D8E1D2">
+              <wp:anchor distT="0" distB="0" distL="114300" distR="114300" simplePos="0" relativeHeight="251661312" behindDoc="0" locked="0" layoutInCell="1" allowOverlap="1" wp14:anchorId="5B831AB7" wp14:editId="05D8E1D2">
                 <wp:simplePos x="0" y="0"/>
                 <wp:positionH relativeFrom="column">
                   <wp:posOffset>-17145</wp:posOffset>
@@ -9775,7 +9773,7 @@
           </mc:Choice>
           <mc:Fallback>
             <w:pict>
-              <v:line w14:anchorId="2AA446D1" id="Line 9" o:spid="_x0000_s1026" style="position:absolute;z-index:251660288;visibility:visible;mso-wrap-style:square;mso-width-percent:0;mso-height-percent:0;mso-wrap-distance-left:9pt;mso-wrap-distance-top:0;mso-wrap-distance-right:9pt;mso-wrap-distance-bottom:0;mso-position-horizontal:absolute;mso-position-horizontal-relative:text;mso-position-vertical:absolute;mso-position-vertical-relative:text;mso-width-percent:0;mso-height-percent:0;mso-width-relative:page;mso-height-relative:page" from="-1.35pt,.15pt" to="421.65pt,.15pt" o:gfxdata="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" strokeweight=".5pt"/>
+              <v:line w14:anchorId="076CB955" id="Line 9" o:spid="_x0000_s1026" style="position:absolute;z-index:251661312;visibility:visible;mso-wrap-style:square;mso-width-percent:0;mso-height-percent:0;mso-wrap-distance-left:9pt;mso-wrap-distance-top:0;mso-wrap-distance-right:9pt;mso-wrap-distance-bottom:0;mso-position-horizontal:absolute;mso-position-horizontal-relative:text;mso-position-vertical:absolute;mso-position-vertical-relative:text;mso-width-percent:0;mso-height-percent:0;mso-width-relative:page;mso-height-relative:page" from="-1.35pt,.15pt" to="421.65pt,.15pt" o:gfxdata="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" strokeweight=".5pt"/>
             </w:pict>
           </mc:Fallback>
         </mc:AlternateContent>
@@ -9814,7 +9812,12 @@
       </w:r>
       <w:proofErr w:type="spellStart"/>
       <w:r>
-        <w:t>Nakamoton</w:t>
+        <w:t>Na</w:t>
+      </w:r>
+      <w:bookmarkStart w:id="219" w:name="_GoBack"/>
+      <w:bookmarkEnd w:id="219"/>
+      <w:r>
+        <w:t>kamoton</w:t>
       </w:r>
       <w:proofErr w:type="spellEnd"/>
       <w:r>
@@ -9976,7 +9979,7 @@
         <mc:AlternateContent>
           <mc:Choice Requires="wps">
             <w:drawing>
-              <wp:anchor distT="0" distB="0" distL="114300" distR="114300" simplePos="0" relativeHeight="251663360" behindDoc="0" locked="0" layoutInCell="1" allowOverlap="1" wp14:anchorId="7FACD786" wp14:editId="6C5BEFF5">
+              <wp:anchor distT="0" distB="0" distL="114300" distR="114300" simplePos="0" relativeHeight="251665408" behindDoc="0" locked="0" layoutInCell="1" allowOverlap="1" wp14:anchorId="7FACD786" wp14:editId="6C5BEFF5">
                 <wp:simplePos x="0" y="0"/>
                 <wp:positionH relativeFrom="column">
                   <wp:posOffset>-17145</wp:posOffset>
@@ -10037,7 +10040,7 @@
           </mc:Choice>
           <mc:Fallback>
             <w:pict>
-              <v:line w14:anchorId="27ECC9EC" id="Line 10" o:spid="_x0000_s1026" style="position:absolute;z-index:251663360;visibility:visible;mso-wrap-style:square;mso-width-percent:0;mso-height-percent:0;mso-wrap-distance-left:9pt;mso-wrap-distance-top:0;mso-wrap-distance-right:9pt;mso-wrap-distance-bottom:0;mso-position-horizontal:absolute;mso-position-horizontal-relative:text;mso-position-vertical:absolute;mso-position-vertical-relative:text;mso-width-percent:0;mso-height-percent:0;mso-width-relative:page;mso-height-relative:page" from="-1.35pt,2.65pt" to="421.65pt,2.65pt" o:gfxdata="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" strokeweight=".5pt"/>
+              <v:line w14:anchorId="7E864981" id="Line 10" o:spid="_x0000_s1026" style="position:absolute;z-index:251665408;visibility:visible;mso-wrap-style:square;mso-width-percent:0;mso-height-percent:0;mso-wrap-distance-left:9pt;mso-wrap-distance-top:0;mso-wrap-distance-right:9pt;mso-wrap-distance-bottom:0;mso-position-horizontal:absolute;mso-position-horizontal-relative:text;mso-position-vertical:absolute;mso-position-vertical-relative:text;mso-width-percent:0;mso-height-percent:0;mso-width-relative:page;mso-height-relative:page" from="-1.35pt,2.65pt" to="421.65pt,2.65pt" o:gfxdata="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" strokeweight=".5pt"/>
             </w:pict>
           </mc:Fallback>
         </mc:AlternateContent>
@@ -10173,7 +10176,7 @@
         <mc:AlternateContent>
           <mc:Choice Requires="wps">
             <w:drawing>
-              <wp:anchor distT="0" distB="0" distL="114300" distR="114300" simplePos="0" relativeHeight="251651072" behindDoc="0" locked="0" layoutInCell="1" allowOverlap="1" wp14:anchorId="205E9114" wp14:editId="1E116C76">
+              <wp:anchor distT="0" distB="0" distL="114300" distR="114300" simplePos="0" relativeHeight="251649024" behindDoc="0" locked="0" layoutInCell="1" allowOverlap="1" wp14:anchorId="205E9114" wp14:editId="1E116C76">
                 <wp:simplePos x="0" y="0"/>
                 <wp:positionH relativeFrom="column">
                   <wp:posOffset>-17145</wp:posOffset>
@@ -10234,7 +10237,7 @@
           </mc:Choice>
           <mc:Fallback>
             <w:pict>
-              <v:line w14:anchorId="199D0675" id="Line 4" o:spid="_x0000_s1026" style="position:absolute;z-index:251651072;visibility:visible;mso-wrap-style:square;mso-width-percent:0;mso-height-percent:0;mso-wrap-distance-left:9pt;mso-wrap-distance-top:0;mso-wrap-distance-right:9pt;mso-wrap-distance-bottom:0;mso-position-horizontal:absolute;mso-position-horizontal-relative:text;mso-position-vertical:absolute;mso-position-vertical-relative:text;mso-width-percent:0;mso-height-percent:0;mso-width-relative:page;mso-height-relative:page" from="-1.35pt,3.2pt" to="421.65pt,3.2pt" o:gfxdata="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" strokeweight=".5pt"/>
+              <v:line w14:anchorId="231DA08C" id="Line 4" o:spid="_x0000_s1026" style="position:absolute;z-index:251649024;visibility:visible;mso-wrap-style:square;mso-width-percent:0;mso-height-percent:0;mso-wrap-distance-left:9pt;mso-wrap-distance-top:0;mso-wrap-distance-right:9pt;mso-wrap-distance-bottom:0;mso-position-horizontal:absolute;mso-position-horizontal-relative:text;mso-position-vertical:absolute;mso-position-vertical-relative:text;mso-width-percent:0;mso-height-percent:0;mso-width-relative:page;mso-height-relative:page" from="-1.35pt,3.2pt" to="421.65pt,3.2pt" o:gfxdata="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" strokeweight=".5pt"/>
             </w:pict>
           </mc:Fallback>
         </mc:AlternateContent>
@@ -10382,7 +10385,7 @@
         <mc:AlternateContent>
           <mc:Choice Requires="wps">
             <w:drawing>
-              <wp:anchor distT="0" distB="0" distL="114300" distR="114300" simplePos="0" relativeHeight="251654144" behindDoc="0" locked="0" layoutInCell="1" allowOverlap="1" wp14:anchorId="2E81AE9A" wp14:editId="1D7AB86C">
+              <wp:anchor distT="0" distB="0" distL="114300" distR="114300" simplePos="0" relativeHeight="251653120" behindDoc="0" locked="0" layoutInCell="1" allowOverlap="1" wp14:anchorId="2E81AE9A" wp14:editId="1D7AB86C">
                 <wp:simplePos x="0" y="0"/>
                 <wp:positionH relativeFrom="column">
                   <wp:posOffset>-17145</wp:posOffset>
@@ -10443,7 +10446,7 @@
           </mc:Choice>
           <mc:Fallback>
             <w:pict>
-              <v:line w14:anchorId="011B4303" id="Line 5" o:spid="_x0000_s1026" style="position:absolute;z-index:251654144;visibility:visible;mso-wrap-style:square;mso-width-percent:0;mso-height-percent:0;mso-wrap-distance-left:9pt;mso-wrap-distance-top:0;mso-wrap-distance-right:9pt;mso-wrap-distance-bottom:0;mso-position-horizontal:absolute;mso-position-horizontal-relative:text;mso-position-vertical:absolute;mso-position-vertical-relative:text;mso-width-percent:0;mso-height-percent:0;mso-width-relative:page;mso-height-relative:page" from="-1.35pt,.15pt" to="421.65pt,.15pt" o:gfxdata="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" strokeweight=".5pt"/>
+              <v:line w14:anchorId="5EABAE3A" id="Line 5" o:spid="_x0000_s1026" style="position:absolute;z-index:251653120;visibility:visible;mso-wrap-style:square;mso-width-percent:0;mso-height-percent:0;mso-wrap-distance-left:9pt;mso-wrap-distance-top:0;mso-wrap-distance-right:9pt;mso-wrap-distance-bottom:0;mso-position-horizontal:absolute;mso-position-horizontal-relative:text;mso-position-vertical:absolute;mso-position-vertical-relative:text;mso-width-percent:0;mso-height-percent:0;mso-width-relative:page;mso-height-relative:page" from="-1.35pt,.15pt" to="421.65pt,.15pt" o:gfxdata="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" strokeweight=".5pt"/>
             </w:pict>
           </mc:Fallback>
         </mc:AlternateContent>
@@ -10738,7 +10741,7 @@
         <mc:AlternateContent>
           <mc:Choice Requires="wps">
             <w:drawing>
-              <wp:anchor distT="0" distB="0" distL="114300" distR="114300" simplePos="0" relativeHeight="251666432" behindDoc="0" locked="0" layoutInCell="1" allowOverlap="1" wp14:anchorId="5E2F58E4" wp14:editId="0801BAA4">
+              <wp:anchor distT="0" distB="0" distL="114300" distR="114300" simplePos="0" relativeHeight="251669504" behindDoc="0" locked="0" layoutInCell="1" allowOverlap="1" wp14:anchorId="5E2F58E4" wp14:editId="0801BAA4">
                 <wp:simplePos x="0" y="0"/>
                 <wp:positionH relativeFrom="column">
                   <wp:posOffset>-17145</wp:posOffset>
@@ -10799,7 +10802,7 @@
           </mc:Choice>
           <mc:Fallback>
             <w:pict>
-              <v:line w14:anchorId="27E3544A" id="Line 11" o:spid="_x0000_s1026" style="position:absolute;z-index:251666432;visibility:visible;mso-wrap-style:square;mso-width-percent:0;mso-height-percent:0;mso-wrap-distance-left:9pt;mso-wrap-distance-top:0;mso-wrap-distance-right:9pt;mso-wrap-distance-bottom:0;mso-position-horizontal:absolute;mso-position-horizontal-relative:text;mso-position-vertical:absolute;mso-position-vertical-relative:text;mso-width-percent:0;mso-height-percent:0;mso-width-relative:page;mso-height-relative:page" from="-1.35pt,2.65pt" to="421.65pt,2.65pt" o:gfxdata="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" strokeweight=".5pt"/>
+              <v:line w14:anchorId="4D3A64F0" id="Line 11" o:spid="_x0000_s1026" style="position:absolute;z-index:251669504;visibility:visible;mso-wrap-style:square;mso-width-percent:0;mso-height-percent:0;mso-wrap-distance-left:9pt;mso-wrap-distance-top:0;mso-wrap-distance-right:9pt;mso-wrap-distance-bottom:0;mso-position-horizontal:absolute;mso-position-horizontal-relative:text;mso-position-vertical:absolute;mso-position-vertical-relative:text;mso-width-percent:0;mso-height-percent:0;mso-width-relative:page;mso-height-relative:page" from="-1.35pt,2.65pt" to="421.65pt,2.65pt" o:gfxdata="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" strokeweight=".5pt"/>
             </w:pict>
           </mc:Fallback>
         </mc:AlternateContent>
@@ -18723,8 +18726,7 @@
           <w:szCs w:val="22"/>
         </w:rPr>
         <w:sectPr>
-          <w:headerReference w:type="default" r:id="rId69"/>
-          <w:footerReference w:type="default" r:id="rId70"/>
+          <w:footerReference w:type="default" r:id="rId69"/>
           <w:pgSz w:w="11906" w:h="16838"/>
           <w:pgMar w:top="1417" w:right="1416" w:bottom="1417" w:left="1418" w:header="1134" w:footer="87" w:gutter="0"/>
           <w:pgNumType w:start="3"/>
@@ -39886,8 +39888,8 @@
       </w:r>
     </w:p>
     <w:sectPr>
-      <w:headerReference w:type="default" r:id="rId71"/>
-      <w:footerReference w:type="default" r:id="rId72"/>
+      <w:headerReference w:type="default" r:id="rId70"/>
+      <w:footerReference w:type="default" r:id="rId71"/>
       <w:pgSz w:w="11906" w:h="16838"/>
       <w:pgMar w:top="1417" w:right="1416" w:bottom="1417" w:left="1418" w:header="1134" w:footer="87" w:gutter="0"/>
       <w:pgNumType w:start="1"/>
@@ -40086,7 +40088,7 @@
           <w:rPr>
             <w:noProof/>
           </w:rPr>
-          <w:t>10</w:t>
+          <w:t>16</w:t>
         </w:r>
         <w:r>
           <w:fldChar w:fldCharType="end"/>
@@ -40184,7 +40186,7 @@
           <w:rPr>
             <w:noProof/>
           </w:rPr>
-          <w:t>7</w:t>
+          <w:t>29</w:t>
         </w:r>
         <w:r>
           <w:fldChar w:fldCharType="end"/>
@@ -40284,90 +40286,6 @@
         </wp:inline>
       </w:drawing>
     </w:r>
-  </w:p>
-</w:hdr>
-</file>
-
-<file path=word/header10.xml><?xml version="1.0" encoding="utf-8"?>
-<w:hdr xmlns:wpc="http://schemas.microsoft.com/office/word/2010/wordprocessingCanvas" xmlns:cx="http://schemas.microsoft.com/office/drawing/2014/chartex" xmlns:cx1="http://schemas.microsoft.com/office/drawing/2015/9/8/chartex" xmlns:cx2="http://schemas.microsoft.com/office/drawing/2015/10/21/chartex" xmlns:cx3="http://schemas.microsoft.com/office/drawing/2016/5/9/chartex" xmlns:cx4="http://schemas.microsoft.com/office/drawing/2016/5/10/chartex" xmlns:cx5="http://schemas.microsoft.com/office/drawing/2016/5/11/chartex" xmlns:cx6="http://schemas.microsoft.com/office/drawing/2016/5/12/chartex" xmlns:cx7="http://schemas.microsoft.com/office/drawing/2016/5/13/chartex" xmlns:cx8="http://schemas.microsoft.com/office/drawing/2016/5/14/chartex" xmlns:mc="http://schemas.openxmlformats.org/markup-compatibility/2006" xmlns:aink="http://schemas.microsoft.com/office/drawing/2016/ink" xmlns:am3d="http://schemas.microsoft.com/office/drawing/2017/model3d" xmlns:o="urn:schemas-microsoft-com:office:office" xmlns:r="http://schemas.openxmlformats.org/officeDocument/2006/relationships" xmlns:m="http://schemas.openxmlformats.org/officeDocument/2006/math" xmlns:v="urn:schemas-microsoft-com:vml" xmlns:wp14="http://schemas.microsoft.com/office/word/2010/wordprocessingDrawing" xmlns:wp="http://schemas.openxmlformats.org/drawingml/2006/wordprocessingDrawing" xmlns:w10="urn:schemas-microsoft-com:office:word" xmlns:w="http://schemas.openxmlformats.org/wordprocessingml/2006/main" xmlns:w14="http://schemas.microsoft.com/office/word/2010/wordml" xmlns:w15="http://schemas.microsoft.com/office/word/2012/wordml" xmlns:w16cid="http://schemas.microsoft.com/office/word/2016/wordml/cid" xmlns:w16se="http://schemas.microsoft.com/office/word/2015/wordml/symex" xmlns:wpg="http://schemas.microsoft.com/office/word/2010/wordprocessingGroup" xmlns:wpi="http://schemas.microsoft.com/office/word/2010/wordprocessingInk" xmlns:wne="http://schemas.microsoft.com/office/word/2006/wordml" xmlns:wps="http://schemas.microsoft.com/office/word/2010/wordprocessingShape" mc:Ignorable="w14 w15 w16se w16cid wp14">
-  <w:p>
-    <w:pPr>
-      <w:pStyle w:val="Yltunniste"/>
-      <w:spacing w:after="0" w:line="276" w:lineRule="auto"/>
-      <w:jc w:val="right"/>
-      <w:rPr>
-        <w:sz w:val="22"/>
-        <w:szCs w:val="22"/>
-      </w:rPr>
-    </w:pPr>
-    <w:r>
-      <w:rPr>
-        <w:sz w:val="22"/>
-        <w:szCs w:val="22"/>
-      </w:rPr>
-      <w:t>LIITE 2</w:t>
-    </w:r>
-  </w:p>
-  <w:p>
-    <w:pPr>
-      <w:pStyle w:val="Yltunniste"/>
-      <w:spacing w:after="0" w:line="276" w:lineRule="auto"/>
-      <w:jc w:val="right"/>
-      <w:rPr>
-        <w:b/>
-      </w:rPr>
-    </w:pPr>
-    <w:r>
-      <w:rPr>
-        <w:b/>
-      </w:rPr>
-      <w:t>LIITE 1/</w:t>
-    </w:r>
-    <w:sdt>
-      <w:sdtPr>
-        <w:rPr>
-          <w:b/>
-        </w:rPr>
-        <w:id w:val="1108164465"/>
-        <w:docPartObj>
-          <w:docPartGallery w:val="Page Numbers (Top of Page)"/>
-          <w:docPartUnique/>
-        </w:docPartObj>
-      </w:sdtPr>
-      <w:sdtContent>
-        <w:r>
-          <w:rPr>
-            <w:b/>
-          </w:rPr>
-          <w:fldChar w:fldCharType="begin"/>
-        </w:r>
-        <w:r>
-          <w:rPr>
-            <w:b/>
-          </w:rPr>
-          <w:instrText>PAGE   \* MERGEFORMAT</w:instrText>
-        </w:r>
-        <w:r>
-          <w:rPr>
-            <w:b/>
-          </w:rPr>
-          <w:fldChar w:fldCharType="separate"/>
-        </w:r>
-        <w:r>
-          <w:rPr>
-            <w:b/>
-            <w:noProof/>
-          </w:rPr>
-          <w:t>11</w:t>
-        </w:r>
-        <w:r>
-          <w:rPr>
-            <w:b/>
-          </w:rPr>
-          <w:fldChar w:fldCharType="end"/>
-        </w:r>
-      </w:sdtContent>
-    </w:sdt>
   </w:p>
 </w:hdr>
 </file>
@@ -40675,12 +40593,25 @@
   <w:p>
     <w:pPr>
       <w:pStyle w:val="Yltunniste"/>
+      <w:spacing w:line="240" w:lineRule="auto"/>
+      <w:jc w:val="right"/>
+      <w:rPr>
+        <w:sz w:val="22"/>
+        <w:szCs w:val="22"/>
+      </w:rPr>
     </w:pPr>
     <w:r>
       <w:tab/>
     </w:r>
     <w:r>
       <w:tab/>
+    </w:r>
+    <w:r>
+      <w:rPr>
+        <w:sz w:val="22"/>
+        <w:szCs w:val="22"/>
+      </w:rPr>
+      <w:t>LIITE 2</w:t>
     </w:r>
   </w:p>
 </w:hdr>
@@ -40691,7 +40622,7 @@
   <w:p>
     <w:pPr>
       <w:pStyle w:val="Yltunniste"/>
-      <w:spacing w:line="240" w:lineRule="auto"/>
+      <w:spacing w:after="0" w:line="276" w:lineRule="auto"/>
       <w:jc w:val="right"/>
       <w:rPr>
         <w:sz w:val="22"/>
@@ -40705,6 +40636,67 @@
       </w:rPr>
       <w:t>LIITE 2</w:t>
     </w:r>
+  </w:p>
+  <w:p>
+    <w:pPr>
+      <w:pStyle w:val="Yltunniste"/>
+      <w:spacing w:after="0" w:line="276" w:lineRule="auto"/>
+      <w:jc w:val="right"/>
+      <w:rPr>
+        <w:b/>
+      </w:rPr>
+    </w:pPr>
+    <w:r>
+      <w:rPr>
+        <w:b/>
+      </w:rPr>
+      <w:t>LIITE 1/</w:t>
+    </w:r>
+    <w:sdt>
+      <w:sdtPr>
+        <w:rPr>
+          <w:b/>
+        </w:rPr>
+        <w:id w:val="1108164465"/>
+        <w:docPartObj>
+          <w:docPartGallery w:val="Page Numbers (Top of Page)"/>
+          <w:docPartUnique/>
+        </w:docPartObj>
+      </w:sdtPr>
+      <w:sdtContent>
+        <w:r>
+          <w:rPr>
+            <w:b/>
+          </w:rPr>
+          <w:fldChar w:fldCharType="begin"/>
+        </w:r>
+        <w:r>
+          <w:rPr>
+            <w:b/>
+          </w:rPr>
+          <w:instrText>PAGE   \* MERGEFORMAT</w:instrText>
+        </w:r>
+        <w:r>
+          <w:rPr>
+            <w:b/>
+          </w:rPr>
+          <w:fldChar w:fldCharType="separate"/>
+        </w:r>
+        <w:r>
+          <w:rPr>
+            <w:b/>
+            <w:noProof/>
+          </w:rPr>
+          <w:t>11</w:t>
+        </w:r>
+        <w:r>
+          <w:rPr>
+            <w:b/>
+          </w:rPr>
+          <w:fldChar w:fldCharType="end"/>
+        </w:r>
+      </w:sdtContent>
+    </w:sdt>
   </w:p>
 </w:hdr>
 </file>
@@ -44977,7 +44969,7 @@
 </file>
 
 <file path=customXml/itemProps1.xml><?xml version="1.0" encoding="utf-8"?>
-<ds:datastoreItem xmlns:ds="http://schemas.openxmlformats.org/officeDocument/2006/customXml" ds:itemID="{766E32E3-E1AB-4EB9-A897-E7BD5642DDF4}">
+<ds:datastoreItem xmlns:ds="http://schemas.openxmlformats.org/officeDocument/2006/customXml" ds:itemID="{7FF903ED-237D-43E5-A7AF-328DD537AA15}">
   <ds:schemaRefs>
     <ds:schemaRef ds:uri="http://schemas.openxmlformats.org/officeDocument/2006/bibliography"/>
   </ds:schemaRefs>

</xml_diff>